<commit_message>
Se crea la primera version del diagrama de clases UML
</commit_message>
<xml_diff>
--- a/Informe_Parcial2.docx
+++ b/Informe_Parcial2.docx
@@ -137,15 +137,7 @@
         <w:ind w:left="360" w:hanging="360"/>
       </w:pPr>
       <w:r>
-        <w:t xml:space="preserve">Para la solución se prevé la codificación de tres clases, además del reúso de la clase </w:t>
-      </w:r>
-      <w:proofErr w:type="spellStart"/>
-      <w:r>
-        <w:t>string</w:t>
-      </w:r>
-      <w:proofErr w:type="spellEnd"/>
-      <w:r>
-        <w:t>:</w:t>
+        <w:t>Para la solución se prevé la codificación de tres clases, además del reúso de la clase string:</w:t>
       </w:r>
     </w:p>
     <w:p>
@@ -372,6 +364,55 @@
           <w:bCs/>
         </w:rPr>
       </w:pPr>
+      <w:r>
+        <w:rPr>
+          <w:b/>
+          <w:bCs/>
+          <w:noProof/>
+        </w:rPr>
+        <w:lastRenderedPageBreak/>
+        <w:drawing>
+          <wp:inline distT="0" distB="0" distL="0" distR="0" wp14:anchorId="0A022274" wp14:editId="7EDC533B">
+            <wp:extent cx="4458322" cy="6744641"/>
+            <wp:effectExtent l="0" t="0" r="0" b="0"/>
+            <wp:docPr id="1011254180" name="Imagen 1" descr="Diagrama&#10;&#10;Descripción generada automáticamente"/>
+            <wp:cNvGraphicFramePr>
+              <a:graphicFrameLocks xmlns:a="http://schemas.openxmlformats.org/drawingml/2006/main" noChangeAspect="1"/>
+            </wp:cNvGraphicFramePr>
+            <a:graphic xmlns:a="http://schemas.openxmlformats.org/drawingml/2006/main">
+              <a:graphicData uri="http://schemas.openxmlformats.org/drawingml/2006/picture">
+                <pic:pic xmlns:pic="http://schemas.openxmlformats.org/drawingml/2006/picture">
+                  <pic:nvPicPr>
+                    <pic:cNvPr id="1011254180" name="Imagen 1" descr="Diagrama&#10;&#10;Descripción generada automáticamente"/>
+                    <pic:cNvPicPr/>
+                  </pic:nvPicPr>
+                  <pic:blipFill>
+                    <a:blip r:embed="rId5">
+                      <a:extLst>
+                        <a:ext uri="{28A0092B-C50C-407E-A947-70E740481C1C}">
+                          <a14:useLocalDpi xmlns:a14="http://schemas.microsoft.com/office/drawing/2010/main" val="0"/>
+                        </a:ext>
+                      </a:extLst>
+                    </a:blip>
+                    <a:stretch>
+                      <a:fillRect/>
+                    </a:stretch>
+                  </pic:blipFill>
+                  <pic:spPr>
+                    <a:xfrm>
+                      <a:off x="0" y="0"/>
+                      <a:ext cx="4458322" cy="6744641"/>
+                    </a:xfrm>
+                    <a:prstGeom prst="rect">
+                      <a:avLst/>
+                    </a:prstGeom>
+                  </pic:spPr>
+                </pic:pic>
+              </a:graphicData>
+            </a:graphic>
+          </wp:inline>
+        </w:drawing>
+      </w:r>
     </w:p>
     <w:sectPr>
       <w:pgSz w:w="12240" w:h="15840"/>

</xml_diff>

<commit_message>
Se realizan cambios al diagrama de clases
</commit_message>
<xml_diff>
--- a/Informe_Parcial2.docx
+++ b/Informe_Parcial2.docx
@@ -83,7 +83,15 @@
         </w:numPr>
       </w:pPr>
       <w:r>
-        <w:t xml:space="preserve">De los subprogramas mencionados en el documento presentación, ¿A que </w:t>
+        <w:t xml:space="preserve">De los subprogramas mencionados en el documento presentación, ¿A </w:t>
+      </w:r>
+      <w:proofErr w:type="spellStart"/>
+      <w:r>
+        <w:t>que</w:t>
+      </w:r>
+      <w:proofErr w:type="spellEnd"/>
+      <w:r>
+        <w:t xml:space="preserve"> </w:t>
       </w:r>
       <w:r>
         <w:t>parte o clase pertenece cada uno de ellos?</w:t>
@@ -137,72 +145,15 @@
         <w:ind w:left="360" w:hanging="360"/>
       </w:pPr>
       <w:r>
-        <w:t>Para la solución se prevé la codificación de tres clases, además del reúso de la clase string:</w:t>
-      </w:r>
-    </w:p>
-    <w:p>
-      <w:pPr>
-        <w:pStyle w:val="Prrafodelista"/>
-        <w:numPr>
-          <w:ilvl w:val="0"/>
-          <w:numId w:val="2"/>
-        </w:numPr>
-        <w:rPr>
-          <w:b/>
-          <w:bCs/>
-        </w:rPr>
-      </w:pPr>
-      <w:r>
-        <w:rPr>
-          <w:b/>
-          <w:bCs/>
-          <w:lang w:val="es-MX"/>
-        </w:rPr>
-        <w:t>Red.</w:t>
-      </w:r>
-    </w:p>
-    <w:p>
-      <w:pPr>
-        <w:pStyle w:val="Prrafodelista"/>
-        <w:numPr>
-          <w:ilvl w:val="0"/>
-          <w:numId w:val="3"/>
-        </w:numPr>
-        <w:rPr>
-          <w:b/>
-          <w:bCs/>
-          <w:lang w:val="es-MX"/>
-        </w:rPr>
-      </w:pPr>
-      <w:r>
-        <w:rPr>
-          <w:b/>
-          <w:bCs/>
-          <w:lang w:val="es-MX"/>
-        </w:rPr>
-        <w:t>Atributos:</w:t>
-      </w:r>
-    </w:p>
-    <w:p>
-      <w:pPr>
-        <w:pStyle w:val="Prrafodelista"/>
-        <w:numPr>
-          <w:ilvl w:val="0"/>
-          <w:numId w:val="3"/>
-        </w:numPr>
-        <w:rPr>
-          <w:b/>
-          <w:bCs/>
-          <w:lang w:val="es-MX"/>
-        </w:rPr>
-      </w:pPr>
-      <w:r>
-        <w:rPr>
-          <w:b/>
-          <w:bCs/>
-          <w:lang w:val="es-MX"/>
-        </w:rPr>
-        <w:t>Métodos:</w:t>
+        <w:t xml:space="preserve">Para la solución se prevé la codificación de tres clases, además del reúso de la clase </w:t>
+      </w:r>
+      <w:proofErr w:type="spellStart"/>
+      <w:r>
+        <w:t>string</w:t>
+      </w:r>
+      <w:proofErr w:type="spellEnd"/>
+      <w:r>
+        <w:t>:</w:t>
       </w:r>
     </w:p>
     <w:p>
@@ -214,168 +165,17 @@
           <w:bCs/>
         </w:rPr>
       </w:pPr>
-    </w:p>
-    <w:p>
-      <w:pPr>
-        <w:pStyle w:val="Prrafodelista"/>
-        <w:numPr>
-          <w:ilvl w:val="0"/>
-          <w:numId w:val="2"/>
-        </w:numPr>
+      <w:r>
         <w:rPr>
           <w:b/>
           <w:bCs/>
         </w:rPr>
-      </w:pPr>
-      <w:r>
-        <w:rPr>
-          <w:b/>
-          <w:bCs/>
-          <w:lang w:val="es-MX"/>
-        </w:rPr>
-        <w:t>Línea.</w:t>
-      </w:r>
-    </w:p>
-    <w:p>
-      <w:pPr>
-        <w:pStyle w:val="Prrafodelista"/>
-        <w:numPr>
-          <w:ilvl w:val="0"/>
-          <w:numId w:val="3"/>
-        </w:numPr>
-        <w:rPr>
-          <w:b/>
-          <w:bCs/>
-          <w:lang w:val="es-MX"/>
-        </w:rPr>
-      </w:pPr>
-      <w:r>
-        <w:rPr>
-          <w:b/>
-          <w:bCs/>
-          <w:lang w:val="es-MX"/>
-        </w:rPr>
-        <w:t>Atributos.</w:t>
-      </w:r>
-    </w:p>
-    <w:p>
-      <w:pPr>
-        <w:pStyle w:val="Prrafodelista"/>
-        <w:numPr>
-          <w:ilvl w:val="0"/>
-          <w:numId w:val="3"/>
-        </w:numPr>
-        <w:rPr>
-          <w:b/>
-          <w:bCs/>
-          <w:lang w:val="es-MX"/>
-        </w:rPr>
-      </w:pPr>
-      <w:r>
-        <w:rPr>
-          <w:b/>
-          <w:bCs/>
-          <w:lang w:val="es-MX"/>
-        </w:rPr>
-        <w:t>Métodos.</w:t>
-      </w:r>
-    </w:p>
-    <w:p>
-      <w:pPr>
-        <w:pStyle w:val="Prrafodelista"/>
-        <w:ind w:left="360"/>
-        <w:rPr>
-          <w:b/>
-          <w:bCs/>
-        </w:rPr>
-      </w:pPr>
-    </w:p>
-    <w:p>
-      <w:pPr>
-        <w:pStyle w:val="Prrafodelista"/>
-        <w:numPr>
-          <w:ilvl w:val="0"/>
-          <w:numId w:val="2"/>
-        </w:numPr>
-        <w:rPr>
-          <w:b/>
-          <w:bCs/>
-        </w:rPr>
-      </w:pPr>
-      <w:r>
-        <w:rPr>
-          <w:b/>
-          <w:bCs/>
-          <w:lang w:val="es-MX"/>
-        </w:rPr>
-        <w:t>Estación.</w:t>
-      </w:r>
-    </w:p>
-    <w:p>
-      <w:pPr>
-        <w:pStyle w:val="Prrafodelista"/>
-        <w:numPr>
-          <w:ilvl w:val="0"/>
-          <w:numId w:val="3"/>
-        </w:numPr>
-        <w:rPr>
-          <w:b/>
-          <w:bCs/>
-          <w:lang w:val="es-MX"/>
-        </w:rPr>
-      </w:pPr>
-      <w:r>
-        <w:rPr>
-          <w:b/>
-          <w:bCs/>
-          <w:lang w:val="es-MX"/>
-        </w:rPr>
-        <w:t>Atributos.</w:t>
-      </w:r>
-    </w:p>
-    <w:p>
-      <w:pPr>
-        <w:pStyle w:val="Prrafodelista"/>
-        <w:numPr>
-          <w:ilvl w:val="0"/>
-          <w:numId w:val="3"/>
-        </w:numPr>
-        <w:rPr>
-          <w:b/>
-          <w:bCs/>
-          <w:lang w:val="es-MX"/>
-        </w:rPr>
-      </w:pPr>
-      <w:r>
-        <w:rPr>
-          <w:b/>
-          <w:bCs/>
-          <w:lang w:val="es-MX"/>
-        </w:rPr>
-        <w:t>Métodos.</w:t>
-      </w:r>
-    </w:p>
-    <w:p>
-      <w:pPr>
-        <w:pStyle w:val="Prrafodelista"/>
-        <w:ind w:left="360"/>
-        <w:rPr>
-          <w:b/>
-          <w:bCs/>
-        </w:rPr>
-      </w:pPr>
-      <w:r>
-        <w:rPr>
-          <w:b/>
-          <w:bCs/>
-          <w:noProof/>
-        </w:rPr>
         <w:lastRenderedPageBreak/>
         <w:drawing>
-          <wp:inline distT="0" distB="0" distL="0" distR="0" wp14:anchorId="0A022274" wp14:editId="7EDC533B">
-            <wp:extent cx="4458322" cy="6744641"/>
-            <wp:effectExtent l="0" t="0" r="0" b="0"/>
-            <wp:docPr id="1011254180" name="Imagen 1" descr="Diagrama&#10;&#10;Descripción generada automáticamente"/>
+          <wp:inline distT="0" distB="0" distL="0" distR="0" wp14:anchorId="40CCF528" wp14:editId="123FB769">
+            <wp:extent cx="4241800" cy="6908075"/>
+            <wp:effectExtent l="0" t="0" r="6350" b="7620"/>
+            <wp:docPr id="756347332" name="Imagen 1" descr="Diagrama&#10;&#10;Descripción generada automáticamente"/>
             <wp:cNvGraphicFramePr>
               <a:graphicFrameLocks xmlns:a="http://schemas.openxmlformats.org/drawingml/2006/main" noChangeAspect="1"/>
             </wp:cNvGraphicFramePr>
@@ -383,17 +183,11 @@
               <a:graphicData uri="http://schemas.openxmlformats.org/drawingml/2006/picture">
                 <pic:pic xmlns:pic="http://schemas.openxmlformats.org/drawingml/2006/picture">
                   <pic:nvPicPr>
-                    <pic:cNvPr id="1011254180" name="Imagen 1" descr="Diagrama&#10;&#10;Descripción generada automáticamente"/>
+                    <pic:cNvPr id="756347332" name="Imagen 1" descr="Diagrama&#10;&#10;Descripción generada automáticamente"/>
                     <pic:cNvPicPr/>
                   </pic:nvPicPr>
                   <pic:blipFill>
-                    <a:blip r:embed="rId5">
-                      <a:extLst>
-                        <a:ext uri="{28A0092B-C50C-407E-A947-70E740481C1C}">
-                          <a14:useLocalDpi xmlns:a14="http://schemas.microsoft.com/office/drawing/2010/main" val="0"/>
-                        </a:ext>
-                      </a:extLst>
-                    </a:blip>
+                    <a:blip r:embed="rId5"/>
                     <a:stretch>
                       <a:fillRect/>
                     </a:stretch>
@@ -401,7 +195,7 @@
                   <pic:spPr>
                     <a:xfrm>
                       <a:off x="0" y="0"/>
-                      <a:ext cx="4458322" cy="6744641"/>
+                      <a:ext cx="4251013" cy="6923079"/>
                     </a:xfrm>
                     <a:prstGeom prst="rect">
                       <a:avLst/>

</xml_diff>

<commit_message>
Se realiza la modificacion en los metodos y se agregan mas atributos
</commit_message>
<xml_diff>
--- a/Informe_Parcial2.docx
+++ b/Informe_Parcial2.docx
@@ -83,15 +83,7 @@
         </w:numPr>
       </w:pPr>
       <w:r>
-        <w:t xml:space="preserve">De los subprogramas mencionados en el documento presentación, ¿A </w:t>
-      </w:r>
-      <w:proofErr w:type="spellStart"/>
-      <w:r>
-        <w:t>que</w:t>
-      </w:r>
-      <w:proofErr w:type="spellEnd"/>
-      <w:r>
-        <w:t xml:space="preserve"> </w:t>
+        <w:t xml:space="preserve">De los subprogramas mencionados en el documento presentación, ¿A que </w:t>
       </w:r>
       <w:r>
         <w:t>parte o clase pertenece cada uno de ellos?</w:t>
@@ -145,15 +137,7 @@
         <w:ind w:left="360" w:hanging="360"/>
       </w:pPr>
       <w:r>
-        <w:t xml:space="preserve">Para la solución se prevé la codificación de tres clases, además del reúso de la clase </w:t>
-      </w:r>
-      <w:proofErr w:type="spellStart"/>
-      <w:r>
-        <w:t>string</w:t>
-      </w:r>
-      <w:proofErr w:type="spellEnd"/>
-      <w:r>
-        <w:t>:</w:t>
+        <w:t>Para la solución se prevé la codificación de tres clases, además del reúso de la clase string:</w:t>
       </w:r>
     </w:p>
     <w:p>
@@ -172,10 +156,10 @@
         </w:rPr>
         <w:lastRenderedPageBreak/>
         <w:drawing>
-          <wp:inline distT="0" distB="0" distL="0" distR="0" wp14:anchorId="40CCF528" wp14:editId="123FB769">
-            <wp:extent cx="4241800" cy="6908075"/>
-            <wp:effectExtent l="0" t="0" r="6350" b="7620"/>
-            <wp:docPr id="756347332" name="Imagen 1" descr="Diagrama&#10;&#10;Descripción generada automáticamente"/>
+          <wp:inline distT="0" distB="0" distL="0" distR="0" wp14:anchorId="042C75D5" wp14:editId="38B1251A">
+            <wp:extent cx="4143953" cy="6373114"/>
+            <wp:effectExtent l="0" t="0" r="9525" b="8890"/>
+            <wp:docPr id="646264098" name="Imagen 1" descr="Diagrama&#10;&#10;Descripción generada automáticamente"/>
             <wp:cNvGraphicFramePr>
               <a:graphicFrameLocks xmlns:a="http://schemas.openxmlformats.org/drawingml/2006/main" noChangeAspect="1"/>
             </wp:cNvGraphicFramePr>
@@ -183,7 +167,7 @@
               <a:graphicData uri="http://schemas.openxmlformats.org/drawingml/2006/picture">
                 <pic:pic xmlns:pic="http://schemas.openxmlformats.org/drawingml/2006/picture">
                   <pic:nvPicPr>
-                    <pic:cNvPr id="756347332" name="Imagen 1" descr="Diagrama&#10;&#10;Descripción generada automáticamente"/>
+                    <pic:cNvPr id="646264098" name="Imagen 1" descr="Diagrama&#10;&#10;Descripción generada automáticamente"/>
                     <pic:cNvPicPr/>
                   </pic:nvPicPr>
                   <pic:blipFill>
@@ -195,7 +179,7 @@
                   <pic:spPr>
                     <a:xfrm>
                       <a:off x="0" y="0"/>
-                      <a:ext cx="4251013" cy="6923079"/>
+                      <a:ext cx="4143953" cy="6373114"/>
                     </a:xfrm>
                     <a:prstGeom prst="rect">
                       <a:avLst/>

</xml_diff>

<commit_message>
Se realizan cambios en el diagrama de clases
</commit_message>
<xml_diff>
--- a/Informe_Parcial2.docx
+++ b/Informe_Parcial2.docx
@@ -83,7 +83,15 @@
         </w:numPr>
       </w:pPr>
       <w:r>
-        <w:t xml:space="preserve">De los subprogramas mencionados en el documento presentación, ¿A que </w:t>
+        <w:t xml:space="preserve">De los subprogramas mencionados en el documento presentación, ¿A </w:t>
+      </w:r>
+      <w:proofErr w:type="spellStart"/>
+      <w:r>
+        <w:t>que</w:t>
+      </w:r>
+      <w:proofErr w:type="spellEnd"/>
+      <w:r>
+        <w:t xml:space="preserve"> </w:t>
       </w:r>
       <w:r>
         <w:t>parte o clase pertenece cada uno de ellos?</w:t>
@@ -114,11 +122,6 @@
     <w:p>
       <w:pPr>
         <w:ind w:left="360" w:hanging="360"/>
-      </w:pPr>
-    </w:p>
-    <w:p>
-      <w:pPr>
-        <w:ind w:left="360" w:hanging="360"/>
         <w:rPr>
           <w:b/>
           <w:bCs/>
@@ -137,29 +140,33 @@
         <w:ind w:left="360" w:hanging="360"/>
       </w:pPr>
       <w:r>
-        <w:t>Para la solución se prevé la codificación de tres clases, además del reúso de la clase string:</w:t>
+        <w:t xml:space="preserve">Para la solución se prevé la codificación de tres clases, además del reúso de la clase </w:t>
+      </w:r>
+      <w:proofErr w:type="spellStart"/>
+      <w:r>
+        <w:t>string</w:t>
+      </w:r>
+      <w:proofErr w:type="spellEnd"/>
+      <w:r>
+        <w:t>:</w:t>
       </w:r>
     </w:p>
     <w:p>
       <w:pPr>
-        <w:pStyle w:val="Prrafodelista"/>
-        <w:ind w:left="360"/>
-        <w:rPr>
-          <w:b/>
-          <w:bCs/>
-        </w:rPr>
-      </w:pPr>
-      <w:r>
-        <w:rPr>
-          <w:b/>
-          <w:bCs/>
-        </w:rPr>
-        <w:lastRenderedPageBreak/>
+        <w:ind w:left="360" w:hanging="360"/>
+      </w:pPr>
+    </w:p>
+    <w:p>
+      <w:pPr>
+        <w:ind w:left="360" w:hanging="360"/>
+        <w:jc w:val="center"/>
+      </w:pPr>
+      <w:r>
         <w:drawing>
-          <wp:inline distT="0" distB="0" distL="0" distR="0" wp14:anchorId="042C75D5" wp14:editId="38B1251A">
-            <wp:extent cx="4143953" cy="6373114"/>
-            <wp:effectExtent l="0" t="0" r="9525" b="8890"/>
-            <wp:docPr id="646264098" name="Imagen 1" descr="Diagrama&#10;&#10;Descripción generada automáticamente"/>
+          <wp:inline distT="0" distB="0" distL="0" distR="0" wp14:anchorId="0C1E4F51" wp14:editId="0546FDA7">
+            <wp:extent cx="3632200" cy="4003733"/>
+            <wp:effectExtent l="0" t="0" r="6350" b="0"/>
+            <wp:docPr id="1078395634" name="Imagen 1" descr="Diagrama&#10;&#10;Descripción generada automáticamente"/>
             <wp:cNvGraphicFramePr>
               <a:graphicFrameLocks xmlns:a="http://schemas.openxmlformats.org/drawingml/2006/main" noChangeAspect="1"/>
             </wp:cNvGraphicFramePr>
@@ -167,7 +174,7 @@
               <a:graphicData uri="http://schemas.openxmlformats.org/drawingml/2006/picture">
                 <pic:pic xmlns:pic="http://schemas.openxmlformats.org/drawingml/2006/picture">
                   <pic:nvPicPr>
-                    <pic:cNvPr id="646264098" name="Imagen 1" descr="Diagrama&#10;&#10;Descripción generada automáticamente"/>
+                    <pic:cNvPr id="1078395634" name="Imagen 1" descr="Diagrama&#10;&#10;Descripción generada automáticamente"/>
                     <pic:cNvPicPr/>
                   </pic:nvPicPr>
                   <pic:blipFill>
@@ -179,7 +186,7 @@
                   <pic:spPr>
                     <a:xfrm>
                       <a:off x="0" y="0"/>
-                      <a:ext cx="4143953" cy="6373114"/>
+                      <a:ext cx="3668997" cy="4044294"/>
                     </a:xfrm>
                     <a:prstGeom prst="rect">
                       <a:avLst/>

</xml_diff>

<commit_message>
Se agregan las descripciones en alto nivel de los subprogramas del A al D
</commit_message>
<xml_diff>
--- a/Informe_Parcial2.docx
+++ b/Informe_Parcial2.docx
@@ -4,26 +4,26 @@
   <w:body>
     <w:p>
       <w:pPr>
-        <w:ind w:left="360" w:hanging="360"/>
-        <w:rPr>
-          <w:b/>
-          <w:bCs/>
-        </w:rPr>
-      </w:pPr>
-      <w:r>
-        <w:rPr>
-          <w:b/>
-          <w:bCs/>
+        <w:rPr>
+          <w:b/>
+          <w:bCs/>
+          <w:sz w:val="28"/>
+          <w:szCs w:val="28"/>
+        </w:rPr>
+      </w:pPr>
+      <w:r>
+        <w:rPr>
+          <w:b/>
+          <w:bCs/>
+          <w:sz w:val="28"/>
+          <w:szCs w:val="28"/>
         </w:rPr>
         <w:t>Análisis</w:t>
       </w:r>
     </w:p>
     <w:p>
       <w:r>
-        <w:t xml:space="preserve">A fin de realizar una simulación de una red de metro con las herramientas vistas hasta el momento en curso y con un enfoque de orientación a objetos se empezó con una breve visualización </w:t>
-      </w:r>
-      <w:r>
-        <w:t>y comprensión de las partes esenciales que componen una red de metro y cómo interactúan entre ellas. Para ello se realizaron algunas preguntas de sonda cómo:</w:t>
+        <w:t>A fin de realizar una simulación de una red de metro con las herramientas vistas hasta el momento en curso y con un enfoque de orientación a objetos se empezó con una breve visualización y comprensión de las partes esenciales que componen una red de metro y cómo interactúan entre ellas. Para ello se realizaron algunas preguntas de sonda cómo:</w:t>
       </w:r>
     </w:p>
     <w:p>
@@ -33,6 +33,7 @@
           <w:ilvl w:val="0"/>
           <w:numId w:val="4"/>
         </w:numPr>
+        <w:ind w:left="360"/>
       </w:pPr>
       <w:r>
         <w:t>¿De qué elementos se compone o contiene esencialmente una red?</w:t>
@@ -45,6 +46,7 @@
           <w:ilvl w:val="0"/>
           <w:numId w:val="4"/>
         </w:numPr>
+        <w:ind w:left="360"/>
       </w:pPr>
       <w:r>
         <w:t>Si existe, ¿Cuál es la relación de cardinalidad que existe entre estas partes?</w:t>
@@ -57,6 +59,7 @@
           <w:ilvl w:val="0"/>
           <w:numId w:val="4"/>
         </w:numPr>
+        <w:ind w:left="360"/>
       </w:pPr>
       <w:r>
         <w:t>¿Interactúan las partes de otras maneras entre sí?</w:t>
@@ -69,6 +72,7 @@
           <w:ilvl w:val="0"/>
           <w:numId w:val="4"/>
         </w:numPr>
+        <w:ind w:left="360"/>
       </w:pPr>
       <w:r>
         <w:t>Para efectos de este desafío, ¿Qué atributos componen cada parte?</w:t>
@@ -81,20 +85,10 @@
           <w:ilvl w:val="0"/>
           <w:numId w:val="4"/>
         </w:numPr>
-      </w:pPr>
-      <w:r>
-        <w:t xml:space="preserve">De los subprogramas mencionados en el documento presentación, ¿A </w:t>
-      </w:r>
-      <w:proofErr w:type="spellStart"/>
-      <w:r>
-        <w:t>que</w:t>
-      </w:r>
-      <w:proofErr w:type="spellEnd"/>
-      <w:r>
-        <w:t xml:space="preserve"> </w:t>
-      </w:r>
-      <w:r>
-        <w:t>parte o clase pertenece cada uno de ellos?</w:t>
+        <w:ind w:left="360"/>
+      </w:pPr>
+      <w:r>
+        <w:t>De los subprogramas mencionados en el documento presentación, ¿A qué parte o clase pertenece cada uno de ellos?</w:t>
       </w:r>
     </w:p>
     <w:p>
@@ -104,51 +98,101 @@
           <w:ilvl w:val="0"/>
           <w:numId w:val="4"/>
         </w:numPr>
+        <w:ind w:left="360"/>
       </w:pPr>
       <w:r>
         <w:t>¿Es necesario el reúso de alguna clase externa?</w:t>
       </w:r>
     </w:p>
     <w:p>
-      <w:pPr>
-        <w:pStyle w:val="Prrafodelista"/>
-      </w:pPr>
-    </w:p>
-    <w:p>
       <w:r>
         <w:t>Adicionalmente se tienen en cuenta las consideraciones iniciales mencionadas en el documento presentación y en la clase conversatorio sobre el mismo, como el no uso de STL, que una línea que tenga un estacón de transferencia no puede ser eliminada, no hay bifurcaciones ni bucles, etc...</w:t>
       </w:r>
     </w:p>
     <w:p>
-      <w:pPr>
-        <w:ind w:left="360" w:hanging="360"/>
-        <w:rPr>
-          <w:b/>
-          <w:bCs/>
-        </w:rPr>
-      </w:pPr>
-      <w:r>
-        <w:rPr>
-          <w:b/>
-          <w:bCs/>
+      <w:r>
+        <w:t xml:space="preserve">Por otro </w:t>
+      </w:r>
+      <w:proofErr w:type="gramStart"/>
+      <w:r>
+        <w:t>lado</w:t>
+      </w:r>
+      <w:proofErr w:type="gramEnd"/>
+      <w:r>
+        <w:t xml:space="preserve"> se considera el uso de apuntadores como argumentos de los métodos y memoria dinámica para el almacenamiento de los arreglos de las líneas y las estaciones, con el fin de cumplir con el criterio de eficiencia.</w:t>
+      </w:r>
+    </w:p>
+    <w:p/>
+    <w:p/>
+    <w:p>
+      <w:pPr>
+        <w:rPr>
+          <w:b/>
+          <w:bCs/>
+          <w:sz w:val="28"/>
+          <w:szCs w:val="28"/>
+        </w:rPr>
+      </w:pPr>
+      <w:r>
+        <w:rPr>
+          <w:b/>
+          <w:bCs/>
+          <w:sz w:val="28"/>
+          <w:szCs w:val="28"/>
         </w:rPr>
         <w:t>Clases</w:t>
       </w:r>
     </w:p>
     <w:p>
       <w:pPr>
-        <w:ind w:left="360" w:hanging="360"/>
-      </w:pPr>
-      <w:r>
-        <w:t xml:space="preserve">Para la solución se prevé la codificación de tres clases, además del reúso de la clase </w:t>
+        <w:pStyle w:val="Prrafodelista"/>
+        <w:numPr>
+          <w:ilvl w:val="0"/>
+          <w:numId w:val="5"/>
+        </w:numPr>
+        <w:ind w:left="360"/>
+        <w:rPr>
+          <w:b/>
+          <w:bCs/>
+        </w:rPr>
+      </w:pPr>
+      <w:r>
+        <w:rPr>
+          <w:b/>
+          <w:bCs/>
+        </w:rPr>
+        <w:t>Diagrama de clases</w:t>
+      </w:r>
+      <w:r>
+        <w:rPr>
+          <w:b/>
+          <w:bCs/>
+        </w:rPr>
+        <w:t>:</w:t>
+      </w:r>
+    </w:p>
+    <w:p>
+      <w:pPr>
+        <w:ind w:left="360"/>
+      </w:pPr>
+      <w:r>
+        <w:t xml:space="preserve">Para la solución se prevé la codificación de tres clases: Red, </w:t>
       </w:r>
       <w:proofErr w:type="spellStart"/>
       <w:r>
+        <w:t>Linea</w:t>
+      </w:r>
+      <w:proofErr w:type="spellEnd"/>
+      <w:r>
+        <w:t xml:space="preserve"> y Estación, además del reúso de la clase </w:t>
+      </w:r>
+      <w:proofErr w:type="spellStart"/>
+      <w:r>
         <w:t>string</w:t>
       </w:r>
       <w:proofErr w:type="spellEnd"/>
       <w:r>
-        <w:t>:</w:t>
+        <w:t xml:space="preserve"> para almacenar los nombres de cada uno de los objetos de cada clase:</w:t>
       </w:r>
     </w:p>
     <w:p>
@@ -162,6 +206,10 @@
         <w:jc w:val="center"/>
       </w:pPr>
       <w:r>
+        <w:rPr>
+          <w:noProof/>
+        </w:rPr>
+        <w:lastRenderedPageBreak/>
         <w:drawing>
           <wp:inline distT="0" distB="0" distL="0" distR="0" wp14:anchorId="0C1E4F51" wp14:editId="0546FDA7">
             <wp:extent cx="3632200" cy="4003733"/>
@@ -199,6 +247,206 @@
         </w:drawing>
       </w:r>
     </w:p>
+    <w:p/>
+    <w:p>
+      <w:pPr>
+        <w:pStyle w:val="Prrafodelista"/>
+        <w:numPr>
+          <w:ilvl w:val="0"/>
+          <w:numId w:val="5"/>
+        </w:numPr>
+        <w:spacing w:line="360" w:lineRule="auto"/>
+        <w:ind w:left="360"/>
+        <w:rPr>
+          <w:b/>
+          <w:bCs/>
+        </w:rPr>
+      </w:pPr>
+      <w:r>
+        <w:rPr>
+          <w:b/>
+          <w:bCs/>
+        </w:rPr>
+        <w:t>Descripción de los subprogramas</w:t>
+      </w:r>
+      <w:r>
+        <w:rPr>
+          <w:b/>
+          <w:bCs/>
+        </w:rPr>
+        <w:t>:</w:t>
+      </w:r>
+    </w:p>
+    <w:p>
+      <w:pPr>
+        <w:pStyle w:val="Prrafodelista"/>
+        <w:spacing w:line="360" w:lineRule="auto"/>
+        <w:ind w:left="360"/>
+        <w:rPr>
+          <w:b/>
+          <w:bCs/>
+        </w:rPr>
+      </w:pPr>
+    </w:p>
+    <w:p>
+      <w:pPr>
+        <w:pStyle w:val="Prrafodelista"/>
+        <w:numPr>
+          <w:ilvl w:val="0"/>
+          <w:numId w:val="6"/>
+        </w:numPr>
+        <w:rPr>
+          <w:b/>
+          <w:bCs/>
+        </w:rPr>
+      </w:pPr>
+      <w:r>
+        <w:rPr>
+          <w:b/>
+          <w:bCs/>
+        </w:rPr>
+        <w:t>Agregar una estación a una línea, en los extremos o en posiciones intermedias</w:t>
+      </w:r>
+    </w:p>
+    <w:p>
+      <w:pPr>
+        <w:pStyle w:val="Prrafodelista"/>
+      </w:pPr>
+      <w:r>
+        <w:t>Con ayuda de los datos para construir una nueva estación y una estación dada que sea inmediatamente anterior a la nueva, se comprueba la existencia de la estación en la línea, si existe se cuenta la cantidad de estaciones de la línea y se crea un nuevo arreglo dinámico con n+1 espacios, se asignan las estaciones con el mismo orden y después de asignar la estación anterior, se asigna la nueva y se modifican los tiempos de los atributos de la estación siguiente y la anterior, y se completa el arreglo. Al finalizar se libera la memoria del arreglo anterior y se almacena el nuevo apuntador.</w:t>
+      </w:r>
+    </w:p>
+    <w:p>
+      <w:pPr>
+        <w:pStyle w:val="Prrafodelista"/>
+      </w:pPr>
+    </w:p>
+    <w:p>
+      <w:pPr>
+        <w:pStyle w:val="Prrafodelista"/>
+        <w:numPr>
+          <w:ilvl w:val="0"/>
+          <w:numId w:val="6"/>
+        </w:numPr>
+      </w:pPr>
+      <w:r>
+        <w:rPr>
+          <w:b/>
+          <w:bCs/>
+        </w:rPr>
+        <w:t>Eliminar una estación de una línea. No se pueden eliminar estaciones de</w:t>
+      </w:r>
+      <w:r>
+        <w:rPr>
+          <w:b/>
+          <w:bCs/>
+        </w:rPr>
+        <w:t xml:space="preserve"> </w:t>
+      </w:r>
+      <w:r>
+        <w:rPr>
+          <w:b/>
+          <w:bCs/>
+        </w:rPr>
+        <w:t>transferencia.</w:t>
+      </w:r>
+      <w:r>
+        <w:rPr>
+          <w:b/>
+          <w:bCs/>
+        </w:rPr>
+        <w:cr/>
+      </w:r>
+      <w:r>
+        <w:t>Con la estación a eliminar dada se comprueba la existencia de la estación en la línea, si existe se cuenta la cantidad de estaciones de la línea y se crea un nuevo arreglo dinámico con n-1 espacios, se asignan las estaciones con el mismo orden sin agregar la estación a eliminar. Al finalizar se libera la memoria del arreglo anterior y se almacena el nuevo apuntador.</w:t>
+      </w:r>
+    </w:p>
+    <w:p>
+      <w:pPr>
+        <w:pStyle w:val="Prrafodelista"/>
+      </w:pPr>
+    </w:p>
+    <w:p>
+      <w:pPr>
+        <w:pStyle w:val="Prrafodelista"/>
+      </w:pPr>
+    </w:p>
+    <w:p>
+      <w:pPr>
+        <w:pStyle w:val="Prrafodelista"/>
+      </w:pPr>
+    </w:p>
+    <w:p>
+      <w:pPr>
+        <w:pStyle w:val="Prrafodelista"/>
+        <w:numPr>
+          <w:ilvl w:val="0"/>
+          <w:numId w:val="6"/>
+        </w:numPr>
+        <w:rPr>
+          <w:b/>
+          <w:bCs/>
+        </w:rPr>
+      </w:pPr>
+      <w:r>
+        <w:rPr>
+          <w:b/>
+          <w:bCs/>
+        </w:rPr>
+        <w:lastRenderedPageBreak/>
+        <w:t>Saber cuántas líneas tiene una red Metro</w:t>
+      </w:r>
+    </w:p>
+    <w:p>
+      <w:pPr>
+        <w:pStyle w:val="Prrafodelista"/>
+      </w:pPr>
+      <w:r>
+        <w:t>Debe existir una red de metro previamente definida. Se recorre el arreglo dinámico de líneas que compone la red y se cuentan cuantas líneas se encuentran definidas en él. Se retorna dicho valor.</w:t>
+      </w:r>
+    </w:p>
+    <w:p>
+      <w:pPr>
+        <w:pStyle w:val="Prrafodelista"/>
+        <w:rPr>
+          <w:b/>
+          <w:bCs/>
+        </w:rPr>
+      </w:pPr>
+    </w:p>
+    <w:p>
+      <w:pPr>
+        <w:pStyle w:val="Prrafodelista"/>
+        <w:numPr>
+          <w:ilvl w:val="0"/>
+          <w:numId w:val="6"/>
+        </w:numPr>
+        <w:rPr>
+          <w:b/>
+          <w:bCs/>
+        </w:rPr>
+      </w:pPr>
+      <w:r>
+        <w:rPr>
+          <w:b/>
+          <w:bCs/>
+        </w:rPr>
+        <w:t>Saber cuántas estaciones tiene una línea dada</w:t>
+      </w:r>
+    </w:p>
+    <w:p>
+      <w:pPr>
+        <w:pStyle w:val="Prrafodelista"/>
+      </w:pPr>
+      <w:r>
+        <w:t>Se verifica si la línea dada existe en la red de metro, si existe se recorre el arreglo dinámico de estaciones asociado a la línea que y se cuentan el número de estaciones. Se retorna dicho valor.</w:t>
+      </w:r>
+    </w:p>
+    <w:p>
+      <w:pPr>
+        <w:ind w:left="360" w:hanging="360"/>
+      </w:pPr>
+    </w:p>
     <w:sectPr>
       <w:pgSz w:w="12240" w:h="15840"/>
       <w:pgMar w:top="1417" w:right="1701" w:bottom="1417" w:left="1701" w:header="708" w:footer="708" w:gutter="0"/>
@@ -325,6 +573,209 @@
     </w:lvl>
   </w:abstractNum>
   <w:abstractNum w:abstractNumId="1" w15:restartNumberingAfterBreak="0">
+    <w:nsid w:val="1ED216B7"/>
+    <w:multiLevelType w:val="hybridMultilevel"/>
+    <w:tmpl w:val="7DC8FADA"/>
+    <w:lvl w:ilvl="0" w:tplc="240A0001">
+      <w:start w:val="1"/>
+      <w:numFmt w:val="bullet"/>
+      <w:lvlText w:val=""/>
+      <w:lvlJc w:val="left"/>
+      <w:pPr>
+        <w:ind w:left="720" w:hanging="360"/>
+      </w:pPr>
+      <w:rPr>
+        <w:rFonts w:ascii="Symbol" w:hAnsi="Symbol" w:hint="default"/>
+      </w:rPr>
+    </w:lvl>
+    <w:lvl w:ilvl="1" w:tplc="240A0003">
+      <w:start w:val="1"/>
+      <w:numFmt w:val="bullet"/>
+      <w:lvlText w:val="o"/>
+      <w:lvlJc w:val="left"/>
+      <w:pPr>
+        <w:ind w:left="1440" w:hanging="360"/>
+      </w:pPr>
+      <w:rPr>
+        <w:rFonts w:ascii="Courier New" w:hAnsi="Courier New" w:cs="Courier New" w:hint="default"/>
+      </w:rPr>
+    </w:lvl>
+    <w:lvl w:ilvl="2" w:tplc="240A0005" w:tentative="1">
+      <w:start w:val="1"/>
+      <w:numFmt w:val="bullet"/>
+      <w:lvlText w:val=""/>
+      <w:lvlJc w:val="left"/>
+      <w:pPr>
+        <w:ind w:left="2160" w:hanging="360"/>
+      </w:pPr>
+      <w:rPr>
+        <w:rFonts w:ascii="Wingdings" w:hAnsi="Wingdings" w:hint="default"/>
+      </w:rPr>
+    </w:lvl>
+    <w:lvl w:ilvl="3" w:tplc="240A0001" w:tentative="1">
+      <w:start w:val="1"/>
+      <w:numFmt w:val="bullet"/>
+      <w:lvlText w:val=""/>
+      <w:lvlJc w:val="left"/>
+      <w:pPr>
+        <w:ind w:left="2880" w:hanging="360"/>
+      </w:pPr>
+      <w:rPr>
+        <w:rFonts w:ascii="Symbol" w:hAnsi="Symbol" w:hint="default"/>
+      </w:rPr>
+    </w:lvl>
+    <w:lvl w:ilvl="4" w:tplc="240A0003" w:tentative="1">
+      <w:start w:val="1"/>
+      <w:numFmt w:val="bullet"/>
+      <w:lvlText w:val="o"/>
+      <w:lvlJc w:val="left"/>
+      <w:pPr>
+        <w:ind w:left="3600" w:hanging="360"/>
+      </w:pPr>
+      <w:rPr>
+        <w:rFonts w:ascii="Courier New" w:hAnsi="Courier New" w:cs="Courier New" w:hint="default"/>
+      </w:rPr>
+    </w:lvl>
+    <w:lvl w:ilvl="5" w:tplc="240A0005" w:tentative="1">
+      <w:start w:val="1"/>
+      <w:numFmt w:val="bullet"/>
+      <w:lvlText w:val=""/>
+      <w:lvlJc w:val="left"/>
+      <w:pPr>
+        <w:ind w:left="4320" w:hanging="360"/>
+      </w:pPr>
+      <w:rPr>
+        <w:rFonts w:ascii="Wingdings" w:hAnsi="Wingdings" w:hint="default"/>
+      </w:rPr>
+    </w:lvl>
+    <w:lvl w:ilvl="6" w:tplc="240A0001" w:tentative="1">
+      <w:start w:val="1"/>
+      <w:numFmt w:val="bullet"/>
+      <w:lvlText w:val=""/>
+      <w:lvlJc w:val="left"/>
+      <w:pPr>
+        <w:ind w:left="5040" w:hanging="360"/>
+      </w:pPr>
+      <w:rPr>
+        <w:rFonts w:ascii="Symbol" w:hAnsi="Symbol" w:hint="default"/>
+      </w:rPr>
+    </w:lvl>
+    <w:lvl w:ilvl="7" w:tplc="240A0003" w:tentative="1">
+      <w:start w:val="1"/>
+      <w:numFmt w:val="bullet"/>
+      <w:lvlText w:val="o"/>
+      <w:lvlJc w:val="left"/>
+      <w:pPr>
+        <w:ind w:left="5760" w:hanging="360"/>
+      </w:pPr>
+      <w:rPr>
+        <w:rFonts w:ascii="Courier New" w:hAnsi="Courier New" w:cs="Courier New" w:hint="default"/>
+      </w:rPr>
+    </w:lvl>
+    <w:lvl w:ilvl="8" w:tplc="240A0005" w:tentative="1">
+      <w:start w:val="1"/>
+      <w:numFmt w:val="bullet"/>
+      <w:lvlText w:val=""/>
+      <w:lvlJc w:val="left"/>
+      <w:pPr>
+        <w:ind w:left="6480" w:hanging="360"/>
+      </w:pPr>
+      <w:rPr>
+        <w:rFonts w:ascii="Wingdings" w:hAnsi="Wingdings" w:hint="default"/>
+      </w:rPr>
+    </w:lvl>
+  </w:abstractNum>
+  <w:abstractNum w:abstractNumId="2" w15:restartNumberingAfterBreak="0">
+    <w:nsid w:val="25974FA6"/>
+    <w:multiLevelType w:val="hybridMultilevel"/>
+    <w:tmpl w:val="E4729D5A"/>
+    <w:lvl w:ilvl="0" w:tplc="EBA48338">
+      <w:start w:val="1"/>
+      <w:numFmt w:val="upperLetter"/>
+      <w:lvlText w:val="%1."/>
+      <w:lvlJc w:val="left"/>
+      <w:pPr>
+        <w:ind w:left="720" w:hanging="360"/>
+      </w:pPr>
+      <w:rPr>
+        <w:b/>
+        <w:bCs/>
+      </w:rPr>
+    </w:lvl>
+    <w:lvl w:ilvl="1" w:tplc="240A0019" w:tentative="1">
+      <w:start w:val="1"/>
+      <w:numFmt w:val="lowerLetter"/>
+      <w:lvlText w:val="%2."/>
+      <w:lvlJc w:val="left"/>
+      <w:pPr>
+        <w:ind w:left="1440" w:hanging="360"/>
+      </w:pPr>
+    </w:lvl>
+    <w:lvl w:ilvl="2" w:tplc="240A001B" w:tentative="1">
+      <w:start w:val="1"/>
+      <w:numFmt w:val="lowerRoman"/>
+      <w:lvlText w:val="%3."/>
+      <w:lvlJc w:val="right"/>
+      <w:pPr>
+        <w:ind w:left="2160" w:hanging="180"/>
+      </w:pPr>
+    </w:lvl>
+    <w:lvl w:ilvl="3" w:tplc="240A000F" w:tentative="1">
+      <w:start w:val="1"/>
+      <w:numFmt w:val="decimal"/>
+      <w:lvlText w:val="%4."/>
+      <w:lvlJc w:val="left"/>
+      <w:pPr>
+        <w:ind w:left="2880" w:hanging="360"/>
+      </w:pPr>
+    </w:lvl>
+    <w:lvl w:ilvl="4" w:tplc="240A0019" w:tentative="1">
+      <w:start w:val="1"/>
+      <w:numFmt w:val="lowerLetter"/>
+      <w:lvlText w:val="%5."/>
+      <w:lvlJc w:val="left"/>
+      <w:pPr>
+        <w:ind w:left="3600" w:hanging="360"/>
+      </w:pPr>
+    </w:lvl>
+    <w:lvl w:ilvl="5" w:tplc="240A001B" w:tentative="1">
+      <w:start w:val="1"/>
+      <w:numFmt w:val="lowerRoman"/>
+      <w:lvlText w:val="%6."/>
+      <w:lvlJc w:val="right"/>
+      <w:pPr>
+        <w:ind w:left="4320" w:hanging="180"/>
+      </w:pPr>
+    </w:lvl>
+    <w:lvl w:ilvl="6" w:tplc="240A000F" w:tentative="1">
+      <w:start w:val="1"/>
+      <w:numFmt w:val="decimal"/>
+      <w:lvlText w:val="%7."/>
+      <w:lvlJc w:val="left"/>
+      <w:pPr>
+        <w:ind w:left="5040" w:hanging="360"/>
+      </w:pPr>
+    </w:lvl>
+    <w:lvl w:ilvl="7" w:tplc="240A0019" w:tentative="1">
+      <w:start w:val="1"/>
+      <w:numFmt w:val="lowerLetter"/>
+      <w:lvlText w:val="%8."/>
+      <w:lvlJc w:val="left"/>
+      <w:pPr>
+        <w:ind w:left="5760" w:hanging="360"/>
+      </w:pPr>
+    </w:lvl>
+    <w:lvl w:ilvl="8" w:tplc="240A001B" w:tentative="1">
+      <w:start w:val="1"/>
+      <w:numFmt w:val="lowerRoman"/>
+      <w:lvlText w:val="%9."/>
+      <w:lvlJc w:val="right"/>
+      <w:pPr>
+        <w:ind w:left="6480" w:hanging="180"/>
+      </w:pPr>
+    </w:lvl>
+  </w:abstractNum>
+  <w:abstractNum w:abstractNumId="3" w15:restartNumberingAfterBreak="0">
     <w:nsid w:val="2A360A2E"/>
     <w:multiLevelType w:val="hybridMultilevel"/>
     <w:tmpl w:val="76EE2064"/>
@@ -437,7 +888,7 @@
       </w:rPr>
     </w:lvl>
   </w:abstractNum>
-  <w:abstractNum w:abstractNumId="2" w15:restartNumberingAfterBreak="0">
+  <w:abstractNum w:abstractNumId="4" w15:restartNumberingAfterBreak="0">
     <w:nsid w:val="2F120E01"/>
     <w:multiLevelType w:val="hybridMultilevel"/>
     <w:tmpl w:val="E27E93FE"/>
@@ -550,7 +1001,7 @@
       </w:rPr>
     </w:lvl>
   </w:abstractNum>
-  <w:abstractNum w:abstractNumId="3" w15:restartNumberingAfterBreak="0">
+  <w:abstractNum w:abstractNumId="5" w15:restartNumberingAfterBreak="0">
     <w:nsid w:val="719F22FC"/>
     <w:multiLevelType w:val="hybridMultilevel"/>
     <w:tmpl w:val="A29491F0"/>
@@ -664,16 +1115,22 @@
     </w:lvl>
   </w:abstractNum>
   <w:num w:numId="1" w16cid:durableId="823858671">
-    <w:abstractNumId w:val="1"/>
+    <w:abstractNumId w:val="3"/>
   </w:num>
   <w:num w:numId="2" w16cid:durableId="819886101">
     <w:abstractNumId w:val="0"/>
   </w:num>
   <w:num w:numId="3" w16cid:durableId="455412443">
-    <w:abstractNumId w:val="2"/>
+    <w:abstractNumId w:val="4"/>
   </w:num>
   <w:num w:numId="4" w16cid:durableId="1347245004">
-    <w:abstractNumId w:val="3"/>
+    <w:abstractNumId w:val="5"/>
+  </w:num>
+  <w:num w:numId="5" w16cid:durableId="1479761499">
+    <w:abstractNumId w:val="1"/>
+  </w:num>
+  <w:num w:numId="6" w16cid:durableId="1459834265">
+    <w:abstractNumId w:val="2"/>
   </w:num>
 </w:numbering>
 </file>
@@ -1078,6 +1535,7 @@
   <w:style w:type="paragraph" w:default="1" w:styleId="Normal">
     <w:name w:val="Normal"/>
     <w:qFormat/>
+    <w:rsid w:val="00D4369D"/>
   </w:style>
   <w:style w:type="character" w:default="1" w:styleId="Fuentedeprrafopredeter">
     <w:name w:val="Default Paragraph Font"/>

</xml_diff>

<commit_message>
Se completa la descripcion de los subprogramas
</commit_message>
<xml_diff>
--- a/Informe_Parcial2.docx
+++ b/Informe_Parcial2.docx
@@ -161,14 +161,7 @@
           <w:b/>
           <w:bCs/>
         </w:rPr>
-        <w:t>Diagrama de clases</w:t>
-      </w:r>
-      <w:r>
-        <w:rPr>
-          <w:b/>
-          <w:bCs/>
-        </w:rPr>
-        <w:t>:</w:t>
+        <w:t>Diagrama de clases:</w:t>
       </w:r>
     </w:p>
     <w:p>
@@ -267,14 +260,7 @@
           <w:b/>
           <w:bCs/>
         </w:rPr>
-        <w:t>Descripción de los subprogramas</w:t>
-      </w:r>
-      <w:r>
-        <w:rPr>
-          <w:b/>
-          <w:bCs/>
-        </w:rPr>
-        <w:t>:</w:t>
+        <w:t>Descripción de los subprogramas:</w:t>
       </w:r>
     </w:p>
     <w:p>
@@ -441,6 +427,826 @@
       <w:r>
         <w:t>Se verifica si la línea dada existe en la red de metro, si existe se recorre el arreglo dinámico de estaciones asociado a la línea que y se cuentan el número de estaciones. Se retorna dicho valor.</w:t>
       </w:r>
+    </w:p>
+    <w:p>
+      <w:pPr>
+        <w:pStyle w:val="Prrafodelista"/>
+        <w:rPr>
+          <w:b/>
+          <w:bCs/>
+        </w:rPr>
+      </w:pPr>
+    </w:p>
+    <w:p>
+      <w:pPr>
+        <w:pStyle w:val="Prrafodelista"/>
+        <w:numPr>
+          <w:ilvl w:val="0"/>
+          <w:numId w:val="6"/>
+        </w:numPr>
+        <w:spacing w:after="0" w:line="240" w:lineRule="auto"/>
+        <w:jc w:val="both"/>
+        <w:textAlignment w:val="baseline"/>
+        <w:rPr>
+          <w:rFonts w:eastAsia="Times New Roman" w:cstheme="minorHAnsi"/>
+          <w:color w:val="000000"/>
+          <w:kern w:val="0"/>
+          <w:lang w:eastAsia="es-CO"/>
+          <w14:ligatures w14:val="none"/>
+        </w:rPr>
+      </w:pPr>
+      <w:r>
+        <w:rPr>
+          <w:rFonts w:eastAsia="Times New Roman" w:cstheme="minorHAnsi"/>
+          <w:b/>
+          <w:bCs/>
+          <w:color w:val="000000"/>
+          <w:kern w:val="0"/>
+          <w:lang w:eastAsia="es-CO"/>
+          <w14:ligatures w14:val="none"/>
+        </w:rPr>
+        <w:t>Saber si una estación dada pertenece a una línea específica.</w:t>
+      </w:r>
+    </w:p>
+    <w:p>
+      <w:pPr>
+        <w:pStyle w:val="Prrafodelista"/>
+        <w:spacing w:after="0" w:line="240" w:lineRule="auto"/>
+        <w:jc w:val="both"/>
+        <w:textAlignment w:val="baseline"/>
+        <w:rPr>
+          <w:rFonts w:eastAsia="Times New Roman" w:cstheme="minorHAnsi"/>
+          <w:color w:val="000000"/>
+          <w:kern w:val="0"/>
+          <w:lang w:eastAsia="es-CO"/>
+          <w14:ligatures w14:val="none"/>
+        </w:rPr>
+      </w:pPr>
+      <w:r>
+        <w:rPr>
+          <w:rFonts w:eastAsia="Times New Roman" w:cstheme="minorHAnsi"/>
+          <w:color w:val="000000"/>
+          <w:kern w:val="0"/>
+          <w:lang w:eastAsia="es-CO"/>
+          <w14:ligatures w14:val="none"/>
+        </w:rPr>
+        <w:t xml:space="preserve">Primero tenemos que tener en cuenta que ya vamos a poseer un nombre de la estación tipo Estación y un arreglo tipo Estación, ahora vamos a realizar una búsqueda iterando sobre este arreglo para identificar si el nombre de la estación se encuentra en este arreglo tipo Estación, dependiendo de esto, se retornara un valor verdadero si el nombre de la estación fue </w:t>
+      </w:r>
+      <w:proofErr w:type="gramStart"/>
+      <w:r>
+        <w:rPr>
+          <w:rFonts w:eastAsia="Times New Roman" w:cstheme="minorHAnsi"/>
+          <w:color w:val="000000"/>
+          <w:kern w:val="0"/>
+          <w:lang w:eastAsia="es-CO"/>
+          <w14:ligatures w14:val="none"/>
+        </w:rPr>
+        <w:t>encontrada</w:t>
+      </w:r>
+      <w:proofErr w:type="gramEnd"/>
+      <w:r>
+        <w:rPr>
+          <w:rFonts w:eastAsia="Times New Roman" w:cstheme="minorHAnsi"/>
+          <w:color w:val="000000"/>
+          <w:kern w:val="0"/>
+          <w:lang w:eastAsia="es-CO"/>
+          <w14:ligatures w14:val="none"/>
+        </w:rPr>
+        <w:t xml:space="preserve"> y falso si el nombre de estación no fue encontrada</w:t>
+      </w:r>
+    </w:p>
+    <w:p>
+      <w:pPr>
+        <w:pStyle w:val="Prrafodelista"/>
+        <w:spacing w:after="0" w:line="240" w:lineRule="auto"/>
+        <w:jc w:val="both"/>
+        <w:textAlignment w:val="baseline"/>
+        <w:rPr>
+          <w:rFonts w:eastAsia="Times New Roman" w:cstheme="minorHAnsi"/>
+          <w:color w:val="000000"/>
+          <w:kern w:val="0"/>
+          <w:lang w:eastAsia="es-CO"/>
+          <w14:ligatures w14:val="none"/>
+        </w:rPr>
+      </w:pPr>
+    </w:p>
+    <w:p>
+      <w:pPr>
+        <w:pStyle w:val="Prrafodelista"/>
+        <w:numPr>
+          <w:ilvl w:val="0"/>
+          <w:numId w:val="6"/>
+        </w:numPr>
+        <w:spacing w:after="0" w:line="240" w:lineRule="auto"/>
+        <w:jc w:val="both"/>
+        <w:textAlignment w:val="baseline"/>
+        <w:rPr>
+          <w:rFonts w:eastAsia="Times New Roman" w:cstheme="minorHAnsi"/>
+          <w:color w:val="000000"/>
+          <w:kern w:val="0"/>
+          <w:lang w:eastAsia="es-CO"/>
+          <w14:ligatures w14:val="none"/>
+        </w:rPr>
+      </w:pPr>
+      <w:r>
+        <w:rPr>
+          <w:rFonts w:eastAsia="Times New Roman" w:cstheme="minorHAnsi"/>
+          <w:b/>
+          <w:bCs/>
+          <w:color w:val="000000"/>
+          <w:kern w:val="0"/>
+          <w:lang w:eastAsia="es-CO"/>
+          <w14:ligatures w14:val="none"/>
+        </w:rPr>
+        <w:t>Agregar una línea a la red Metro</w:t>
+      </w:r>
+      <w:r>
+        <w:rPr>
+          <w:rFonts w:eastAsia="Times New Roman" w:cstheme="minorHAnsi"/>
+          <w:color w:val="000000"/>
+          <w:kern w:val="0"/>
+          <w:lang w:eastAsia="es-CO"/>
+          <w14:ligatures w14:val="none"/>
+        </w:rPr>
+        <w:t>.</w:t>
+      </w:r>
+    </w:p>
+    <w:p>
+      <w:pPr>
+        <w:pStyle w:val="Prrafodelista"/>
+        <w:spacing w:after="0" w:line="240" w:lineRule="auto"/>
+        <w:jc w:val="both"/>
+        <w:textAlignment w:val="baseline"/>
+        <w:rPr>
+          <w:rFonts w:eastAsia="Times New Roman" w:cstheme="minorHAnsi"/>
+          <w:color w:val="000000"/>
+          <w:kern w:val="0"/>
+          <w:lang w:eastAsia="es-CO"/>
+          <w14:ligatures w14:val="none"/>
+        </w:rPr>
+      </w:pPr>
+      <w:r>
+        <w:rPr>
+          <w:rFonts w:eastAsia="Times New Roman" w:cstheme="minorHAnsi"/>
+          <w:color w:val="000000"/>
+          <w:kern w:val="0"/>
+          <w:lang w:eastAsia="es-CO"/>
+          <w14:ligatures w14:val="none"/>
+        </w:rPr>
+        <w:t xml:space="preserve">Al invocar esta función se realizará la creación de 2 objetos </w:t>
+      </w:r>
+      <w:proofErr w:type="gramStart"/>
+      <w:r>
+        <w:rPr>
+          <w:rFonts w:eastAsia="Times New Roman" w:cstheme="minorHAnsi"/>
+          <w:color w:val="000000"/>
+          <w:kern w:val="0"/>
+          <w:lang w:eastAsia="es-CO"/>
+          <w14:ligatures w14:val="none"/>
+        </w:rPr>
+        <w:t>tipo  Estación</w:t>
+      </w:r>
+      <w:proofErr w:type="gramEnd"/>
+      <w:r>
+        <w:rPr>
+          <w:rFonts w:eastAsia="Times New Roman" w:cstheme="minorHAnsi"/>
+          <w:color w:val="000000"/>
+          <w:kern w:val="0"/>
+          <w:lang w:eastAsia="es-CO"/>
+          <w14:ligatures w14:val="none"/>
+        </w:rPr>
+        <w:t xml:space="preserve"> y  se van a almacenar en un arreglo tipo Estación, finalizando </w:t>
+      </w:r>
+      <w:proofErr w:type="spellStart"/>
+      <w:r>
+        <w:rPr>
+          <w:rFonts w:eastAsia="Times New Roman" w:cstheme="minorHAnsi"/>
+          <w:color w:val="000000"/>
+          <w:kern w:val="0"/>
+          <w:lang w:eastAsia="es-CO"/>
+          <w14:ligatures w14:val="none"/>
+        </w:rPr>
+        <w:t>asi</w:t>
+      </w:r>
+      <w:proofErr w:type="spellEnd"/>
+      <w:r>
+        <w:rPr>
+          <w:rFonts w:eastAsia="Times New Roman" w:cstheme="minorHAnsi"/>
+          <w:color w:val="000000"/>
+          <w:kern w:val="0"/>
+          <w:lang w:eastAsia="es-CO"/>
+          <w14:ligatures w14:val="none"/>
+        </w:rPr>
+        <w:t xml:space="preserve"> la creación del objeto  </w:t>
+      </w:r>
+      <w:proofErr w:type="spellStart"/>
+      <w:r>
+        <w:rPr>
+          <w:rFonts w:eastAsia="Times New Roman" w:cstheme="minorHAnsi"/>
+          <w:color w:val="000000"/>
+          <w:kern w:val="0"/>
+          <w:lang w:eastAsia="es-CO"/>
+          <w14:ligatures w14:val="none"/>
+        </w:rPr>
+        <w:t>Linea</w:t>
+      </w:r>
+      <w:proofErr w:type="spellEnd"/>
+      <w:r>
+        <w:rPr>
+          <w:rFonts w:eastAsia="Times New Roman" w:cstheme="minorHAnsi"/>
+          <w:color w:val="000000"/>
+          <w:kern w:val="0"/>
+          <w:lang w:eastAsia="es-CO"/>
+          <w14:ligatures w14:val="none"/>
+        </w:rPr>
+        <w:t xml:space="preserve">. Ahora la agregaremos a la red entonces, se realizará la creación de un arreglo dinámico tipo </w:t>
+      </w:r>
+      <w:proofErr w:type="spellStart"/>
+      <w:r>
+        <w:rPr>
+          <w:rFonts w:eastAsia="Times New Roman" w:cstheme="minorHAnsi"/>
+          <w:color w:val="000000"/>
+          <w:kern w:val="0"/>
+          <w:lang w:eastAsia="es-CO"/>
+          <w14:ligatures w14:val="none"/>
+        </w:rPr>
+        <w:t>Linea</w:t>
+      </w:r>
+      <w:proofErr w:type="spellEnd"/>
+      <w:r>
+        <w:rPr>
+          <w:rFonts w:eastAsia="Times New Roman" w:cstheme="minorHAnsi"/>
+          <w:color w:val="000000"/>
+          <w:kern w:val="0"/>
+          <w:lang w:eastAsia="es-CO"/>
+          <w14:ligatures w14:val="none"/>
+        </w:rPr>
+        <w:t xml:space="preserve"> con un valor superior al que ya teníamos antes y también crearemos un puntero tipo </w:t>
+      </w:r>
+      <w:proofErr w:type="spellStart"/>
+      <w:r>
+        <w:rPr>
+          <w:rFonts w:eastAsia="Times New Roman" w:cstheme="minorHAnsi"/>
+          <w:color w:val="000000"/>
+          <w:kern w:val="0"/>
+          <w:lang w:eastAsia="es-CO"/>
+          <w14:ligatures w14:val="none"/>
+        </w:rPr>
+        <w:t>linea</w:t>
+      </w:r>
+      <w:proofErr w:type="spellEnd"/>
+      <w:r>
+        <w:rPr>
+          <w:rFonts w:eastAsia="Times New Roman" w:cstheme="minorHAnsi"/>
+          <w:color w:val="000000"/>
+          <w:kern w:val="0"/>
+          <w:lang w:eastAsia="es-CO"/>
+          <w14:ligatures w14:val="none"/>
+        </w:rPr>
+        <w:t xml:space="preserve"> para borrar el contenido de este arreglo, se realizará un proceso el cual pasa los datos del primer arreglo de menor espacio al de mayor espacio quedando un espacio libre, después de esto borraremos el arreglo de menor espacio con el puntero así liberando este espacio y luego teniendo agregaremos el objeto tipo </w:t>
+      </w:r>
+      <w:proofErr w:type="spellStart"/>
+      <w:r>
+        <w:rPr>
+          <w:rFonts w:eastAsia="Times New Roman" w:cstheme="minorHAnsi"/>
+          <w:color w:val="000000"/>
+          <w:kern w:val="0"/>
+          <w:lang w:eastAsia="es-CO"/>
+          <w14:ligatures w14:val="none"/>
+        </w:rPr>
+        <w:t>Linea</w:t>
+      </w:r>
+      <w:proofErr w:type="spellEnd"/>
+      <w:r>
+        <w:rPr>
+          <w:rFonts w:eastAsia="Times New Roman" w:cstheme="minorHAnsi"/>
+          <w:color w:val="000000"/>
+          <w:kern w:val="0"/>
+          <w:lang w:eastAsia="es-CO"/>
+          <w14:ligatures w14:val="none"/>
+        </w:rPr>
+        <w:t xml:space="preserve"> a este arreglo tipo </w:t>
+      </w:r>
+      <w:proofErr w:type="spellStart"/>
+      <w:r>
+        <w:rPr>
+          <w:rFonts w:eastAsia="Times New Roman" w:cstheme="minorHAnsi"/>
+          <w:color w:val="000000"/>
+          <w:kern w:val="0"/>
+          <w:lang w:eastAsia="es-CO"/>
+          <w14:ligatures w14:val="none"/>
+        </w:rPr>
+        <w:t>Linea</w:t>
+      </w:r>
+      <w:proofErr w:type="spellEnd"/>
+      <w:r>
+        <w:rPr>
+          <w:rFonts w:eastAsia="Times New Roman" w:cstheme="minorHAnsi"/>
+          <w:color w:val="000000"/>
+          <w:kern w:val="0"/>
+          <w:lang w:eastAsia="es-CO"/>
+          <w14:ligatures w14:val="none"/>
+        </w:rPr>
+        <w:t>.</w:t>
+      </w:r>
+    </w:p>
+    <w:p>
+      <w:pPr>
+        <w:pStyle w:val="Prrafodelista"/>
+        <w:spacing w:after="0" w:line="240" w:lineRule="auto"/>
+        <w:jc w:val="both"/>
+        <w:textAlignment w:val="baseline"/>
+        <w:rPr>
+          <w:rFonts w:eastAsia="Times New Roman" w:cstheme="minorHAnsi"/>
+          <w:color w:val="000000"/>
+          <w:kern w:val="0"/>
+          <w:lang w:eastAsia="es-CO"/>
+          <w14:ligatures w14:val="none"/>
+        </w:rPr>
+      </w:pPr>
+    </w:p>
+    <w:p>
+      <w:pPr>
+        <w:pStyle w:val="Prrafodelista"/>
+        <w:numPr>
+          <w:ilvl w:val="0"/>
+          <w:numId w:val="6"/>
+        </w:numPr>
+        <w:spacing w:after="0" w:line="240" w:lineRule="auto"/>
+        <w:jc w:val="both"/>
+        <w:textAlignment w:val="baseline"/>
+        <w:rPr>
+          <w:rFonts w:eastAsia="Times New Roman" w:cstheme="minorHAnsi"/>
+          <w:color w:val="000000"/>
+          <w:kern w:val="0"/>
+          <w:lang w:eastAsia="es-CO"/>
+          <w14:ligatures w14:val="none"/>
+        </w:rPr>
+      </w:pPr>
+      <w:r>
+        <w:rPr>
+          <w:rFonts w:eastAsia="Times New Roman" w:cstheme="minorHAnsi"/>
+          <w:color w:val="000000"/>
+          <w:kern w:val="0"/>
+          <w:lang w:eastAsia="es-CO"/>
+          <w14:ligatures w14:val="none"/>
+        </w:rPr>
+        <w:t> </w:t>
+      </w:r>
+      <w:r>
+        <w:rPr>
+          <w:rFonts w:eastAsia="Times New Roman" w:cstheme="minorHAnsi"/>
+          <w:b/>
+          <w:bCs/>
+          <w:color w:val="000000"/>
+          <w:kern w:val="0"/>
+          <w:lang w:eastAsia="es-CO"/>
+          <w14:ligatures w14:val="none"/>
+        </w:rPr>
+        <w:t>Eliminar una línea de la red Metro</w:t>
+      </w:r>
+      <w:r>
+        <w:rPr>
+          <w:rFonts w:eastAsia="Times New Roman" w:cstheme="minorHAnsi"/>
+          <w:color w:val="000000"/>
+          <w:kern w:val="0"/>
+          <w:lang w:eastAsia="es-CO"/>
+          <w14:ligatures w14:val="none"/>
+        </w:rPr>
+        <w:t>.</w:t>
+      </w:r>
+    </w:p>
+    <w:p>
+      <w:pPr>
+        <w:spacing w:after="0" w:line="240" w:lineRule="auto"/>
+        <w:ind w:left="708"/>
+        <w:jc w:val="both"/>
+        <w:textAlignment w:val="baseline"/>
+        <w:rPr>
+          <w:rFonts w:eastAsia="Times New Roman" w:cstheme="minorHAnsi"/>
+          <w:color w:val="000000"/>
+          <w:kern w:val="0"/>
+          <w:lang w:eastAsia="es-CO"/>
+          <w14:ligatures w14:val="none"/>
+        </w:rPr>
+      </w:pPr>
+      <w:r>
+        <w:rPr>
+          <w:rFonts w:eastAsia="Times New Roman" w:cstheme="minorHAnsi"/>
+          <w:color w:val="000000"/>
+          <w:kern w:val="0"/>
+          <w:lang w:eastAsia="es-CO"/>
+          <w14:ligatures w14:val="none"/>
+        </w:rPr>
+        <w:t xml:space="preserve">En esta función </w:t>
+      </w:r>
+      <w:proofErr w:type="gramStart"/>
+      <w:r>
+        <w:rPr>
+          <w:rFonts w:eastAsia="Times New Roman" w:cstheme="minorHAnsi"/>
+          <w:color w:val="000000"/>
+          <w:kern w:val="0"/>
+          <w:lang w:eastAsia="es-CO"/>
+          <w14:ligatures w14:val="none"/>
+        </w:rPr>
+        <w:t>se  creara</w:t>
+      </w:r>
+      <w:proofErr w:type="gramEnd"/>
+      <w:r>
+        <w:rPr>
+          <w:rFonts w:eastAsia="Times New Roman" w:cstheme="minorHAnsi"/>
+          <w:color w:val="000000"/>
+          <w:kern w:val="0"/>
+          <w:lang w:eastAsia="es-CO"/>
+          <w14:ligatures w14:val="none"/>
+        </w:rPr>
+        <w:t xml:space="preserve"> un arreglo de tipo </w:t>
+      </w:r>
+      <w:proofErr w:type="spellStart"/>
+      <w:r>
+        <w:rPr>
+          <w:rFonts w:eastAsia="Times New Roman" w:cstheme="minorHAnsi"/>
+          <w:color w:val="000000"/>
+          <w:kern w:val="0"/>
+          <w:lang w:eastAsia="es-CO"/>
+          <w14:ligatures w14:val="none"/>
+        </w:rPr>
+        <w:t>linea</w:t>
+      </w:r>
+      <w:proofErr w:type="spellEnd"/>
+      <w:r>
+        <w:rPr>
+          <w:rFonts w:eastAsia="Times New Roman" w:cstheme="minorHAnsi"/>
+          <w:color w:val="000000"/>
+          <w:kern w:val="0"/>
+          <w:lang w:eastAsia="es-CO"/>
+          <w14:ligatures w14:val="none"/>
+        </w:rPr>
+        <w:t xml:space="preserve"> de un espacio menor al anterior y se identificara en el arreglo tipo </w:t>
+      </w:r>
+      <w:proofErr w:type="spellStart"/>
+      <w:r>
+        <w:rPr>
+          <w:rFonts w:eastAsia="Times New Roman" w:cstheme="minorHAnsi"/>
+          <w:color w:val="000000"/>
+          <w:kern w:val="0"/>
+          <w:lang w:eastAsia="es-CO"/>
+          <w14:ligatures w14:val="none"/>
+        </w:rPr>
+        <w:t>Linea</w:t>
+      </w:r>
+      <w:proofErr w:type="spellEnd"/>
+      <w:r>
+        <w:rPr>
+          <w:rFonts w:eastAsia="Times New Roman" w:cstheme="minorHAnsi"/>
+          <w:color w:val="000000"/>
+          <w:kern w:val="0"/>
+          <w:lang w:eastAsia="es-CO"/>
+          <w14:ligatures w14:val="none"/>
+        </w:rPr>
+        <w:t xml:space="preserve"> cual es la </w:t>
+      </w:r>
+      <w:proofErr w:type="spellStart"/>
+      <w:r>
+        <w:rPr>
+          <w:rFonts w:eastAsia="Times New Roman" w:cstheme="minorHAnsi"/>
+          <w:color w:val="000000"/>
+          <w:kern w:val="0"/>
+          <w:lang w:eastAsia="es-CO"/>
+          <w14:ligatures w14:val="none"/>
+        </w:rPr>
+        <w:t>linea</w:t>
+      </w:r>
+      <w:proofErr w:type="spellEnd"/>
+      <w:r>
+        <w:rPr>
+          <w:rFonts w:eastAsia="Times New Roman" w:cstheme="minorHAnsi"/>
+          <w:color w:val="000000"/>
+          <w:kern w:val="0"/>
+          <w:lang w:eastAsia="es-CO"/>
+          <w14:ligatures w14:val="none"/>
+        </w:rPr>
+        <w:t xml:space="preserve"> que debe ser eliminada, luego pasaremos la información de arreglo grande al arreglo pequeño evitando la información del objeto que debe ser eliminado, obteniendo </w:t>
+      </w:r>
+      <w:proofErr w:type="spellStart"/>
+      <w:r>
+        <w:rPr>
+          <w:rFonts w:eastAsia="Times New Roman" w:cstheme="minorHAnsi"/>
+          <w:color w:val="000000"/>
+          <w:kern w:val="0"/>
+          <w:lang w:eastAsia="es-CO"/>
+          <w14:ligatures w14:val="none"/>
+        </w:rPr>
+        <w:t>asi</w:t>
+      </w:r>
+      <w:proofErr w:type="spellEnd"/>
+      <w:r>
+        <w:rPr>
+          <w:rFonts w:eastAsia="Times New Roman" w:cstheme="minorHAnsi"/>
+          <w:color w:val="000000"/>
+          <w:kern w:val="0"/>
+          <w:lang w:eastAsia="es-CO"/>
+          <w14:ligatures w14:val="none"/>
+        </w:rPr>
+        <w:t xml:space="preserve"> el arreglo pequeño sin el objeto </w:t>
+      </w:r>
+      <w:proofErr w:type="spellStart"/>
+      <w:r>
+        <w:rPr>
+          <w:rFonts w:eastAsia="Times New Roman" w:cstheme="minorHAnsi"/>
+          <w:color w:val="000000"/>
+          <w:kern w:val="0"/>
+          <w:lang w:eastAsia="es-CO"/>
+          <w14:ligatures w14:val="none"/>
+        </w:rPr>
+        <w:t>linea</w:t>
+      </w:r>
+      <w:proofErr w:type="spellEnd"/>
+      <w:r>
+        <w:rPr>
+          <w:rFonts w:eastAsia="Times New Roman" w:cstheme="minorHAnsi"/>
+          <w:color w:val="000000"/>
+          <w:kern w:val="0"/>
+          <w:lang w:eastAsia="es-CO"/>
+          <w14:ligatures w14:val="none"/>
+        </w:rPr>
+        <w:t xml:space="preserve"> que deseamos eliminar, después de esto se borrara el arreglo grande mediante punteros.</w:t>
+      </w:r>
+    </w:p>
+    <w:p>
+      <w:pPr>
+        <w:pStyle w:val="Prrafodelista"/>
+        <w:spacing w:after="0" w:line="240" w:lineRule="auto"/>
+        <w:jc w:val="both"/>
+        <w:textAlignment w:val="baseline"/>
+        <w:rPr>
+          <w:rFonts w:eastAsia="Times New Roman" w:cstheme="minorHAnsi"/>
+          <w:color w:val="000000"/>
+          <w:kern w:val="0"/>
+          <w:lang w:eastAsia="es-CO"/>
+          <w14:ligatures w14:val="none"/>
+        </w:rPr>
+      </w:pPr>
+    </w:p>
+    <w:p>
+      <w:pPr>
+        <w:pStyle w:val="Prrafodelista"/>
+        <w:numPr>
+          <w:ilvl w:val="0"/>
+          <w:numId w:val="6"/>
+        </w:numPr>
+        <w:spacing w:after="0" w:line="240" w:lineRule="auto"/>
+        <w:jc w:val="both"/>
+        <w:textAlignment w:val="baseline"/>
+        <w:rPr>
+          <w:rFonts w:eastAsia="Times New Roman" w:cstheme="minorHAnsi"/>
+          <w:color w:val="000000"/>
+          <w:kern w:val="0"/>
+          <w:lang w:eastAsia="es-CO"/>
+          <w14:ligatures w14:val="none"/>
+        </w:rPr>
+      </w:pPr>
+      <w:r>
+        <w:rPr>
+          <w:rFonts w:eastAsia="Times New Roman" w:cstheme="minorHAnsi"/>
+          <w:b/>
+          <w:bCs/>
+          <w:color w:val="000000"/>
+          <w:kern w:val="0"/>
+          <w:lang w:eastAsia="es-CO"/>
+          <w14:ligatures w14:val="none"/>
+        </w:rPr>
+        <w:t>Saber cuántas líneas tiene la red.</w:t>
+      </w:r>
+      <w:r>
+        <w:rPr>
+          <w:rFonts w:eastAsia="Times New Roman" w:cstheme="minorHAnsi"/>
+          <w:color w:val="000000"/>
+          <w:kern w:val="0"/>
+          <w:lang w:eastAsia="es-CO"/>
+          <w14:ligatures w14:val="none"/>
+        </w:rPr>
+        <w:t xml:space="preserve"> </w:t>
+      </w:r>
+    </w:p>
+    <w:p>
+      <w:pPr>
+        <w:pStyle w:val="Prrafodelista"/>
+        <w:spacing w:after="0" w:line="240" w:lineRule="auto"/>
+        <w:jc w:val="both"/>
+        <w:textAlignment w:val="baseline"/>
+        <w:rPr>
+          <w:rFonts w:eastAsia="Times New Roman" w:cstheme="minorHAnsi"/>
+          <w:color w:val="000000"/>
+          <w:kern w:val="0"/>
+          <w:lang w:eastAsia="es-CO"/>
+          <w14:ligatures w14:val="none"/>
+        </w:rPr>
+      </w:pPr>
+      <w:r>
+        <w:rPr>
+          <w:rFonts w:cstheme="minorHAnsi"/>
+          <w:color w:val="000000"/>
+        </w:rPr>
+        <w:t xml:space="preserve">Se realizará la iteración sobre los objetos tipo </w:t>
+      </w:r>
+      <w:proofErr w:type="spellStart"/>
+      <w:r>
+        <w:rPr>
+          <w:rFonts w:cstheme="minorHAnsi"/>
+          <w:color w:val="000000"/>
+        </w:rPr>
+        <w:t>Linea</w:t>
+      </w:r>
+      <w:proofErr w:type="spellEnd"/>
+      <w:r>
+        <w:rPr>
+          <w:rFonts w:cstheme="minorHAnsi"/>
+          <w:color w:val="000000"/>
+        </w:rPr>
+        <w:t xml:space="preserve">, se </w:t>
+      </w:r>
+      <w:proofErr w:type="gramStart"/>
+      <w:r>
+        <w:rPr>
+          <w:rFonts w:cstheme="minorHAnsi"/>
+          <w:color w:val="000000"/>
+        </w:rPr>
+        <w:t>pasara</w:t>
+      </w:r>
+      <w:proofErr w:type="gramEnd"/>
+      <w:r>
+        <w:rPr>
+          <w:rFonts w:cstheme="minorHAnsi"/>
+          <w:color w:val="000000"/>
+        </w:rPr>
+        <w:t xml:space="preserve"> sobre estos con un contador para que al finalizar la cuenta nos entre el </w:t>
+      </w:r>
+      <w:proofErr w:type="spellStart"/>
+      <w:r>
+        <w:rPr>
+          <w:rFonts w:cstheme="minorHAnsi"/>
+          <w:color w:val="000000"/>
+        </w:rPr>
+        <w:t>numero</w:t>
+      </w:r>
+      <w:proofErr w:type="spellEnd"/>
+      <w:r>
+        <w:rPr>
+          <w:rFonts w:cstheme="minorHAnsi"/>
+          <w:color w:val="000000"/>
+        </w:rPr>
+        <w:t xml:space="preserve"> de cuantos objetos conforman el arreglo</w:t>
+      </w:r>
+    </w:p>
+    <w:p>
+      <w:pPr>
+        <w:pStyle w:val="Prrafodelista"/>
+        <w:spacing w:after="0" w:line="240" w:lineRule="auto"/>
+        <w:jc w:val="both"/>
+        <w:textAlignment w:val="baseline"/>
+        <w:rPr>
+          <w:rFonts w:eastAsia="Times New Roman" w:cstheme="minorHAnsi"/>
+          <w:color w:val="000000"/>
+          <w:kern w:val="0"/>
+          <w:lang w:eastAsia="es-CO"/>
+          <w14:ligatures w14:val="none"/>
+        </w:rPr>
+      </w:pPr>
+    </w:p>
+    <w:p>
+      <w:pPr>
+        <w:pStyle w:val="Prrafodelista"/>
+        <w:numPr>
+          <w:ilvl w:val="0"/>
+          <w:numId w:val="6"/>
+        </w:numPr>
+        <w:spacing w:after="0" w:line="240" w:lineRule="auto"/>
+        <w:jc w:val="both"/>
+        <w:textAlignment w:val="baseline"/>
+        <w:rPr>
+          <w:rFonts w:eastAsia="Times New Roman" w:cstheme="minorHAnsi"/>
+          <w:color w:val="000000"/>
+          <w:kern w:val="0"/>
+          <w:lang w:eastAsia="es-CO"/>
+          <w14:ligatures w14:val="none"/>
+        </w:rPr>
+      </w:pPr>
+      <w:r>
+        <w:rPr>
+          <w:rFonts w:cstheme="minorHAnsi"/>
+          <w:b/>
+          <w:bCs/>
+          <w:color w:val="000000"/>
+        </w:rPr>
+        <w:t>Saber cuántas estaciones tiene una red Metro</w:t>
+      </w:r>
+    </w:p>
+    <w:p>
+      <w:pPr>
+        <w:pStyle w:val="Prrafodelista"/>
+        <w:spacing w:after="0" w:line="240" w:lineRule="auto"/>
+        <w:jc w:val="both"/>
+        <w:textAlignment w:val="baseline"/>
+        <w:rPr>
+          <w:rFonts w:eastAsia="Times New Roman" w:cstheme="minorHAnsi"/>
+          <w:color w:val="000000"/>
+          <w:kern w:val="0"/>
+          <w:lang w:eastAsia="es-CO"/>
+          <w14:ligatures w14:val="none"/>
+        </w:rPr>
+      </w:pPr>
+      <w:r>
+        <w:rPr>
+          <w:rFonts w:eastAsia="Times New Roman" w:cstheme="minorHAnsi"/>
+          <w:color w:val="000000"/>
+          <w:kern w:val="0"/>
+          <w:lang w:eastAsia="es-CO"/>
+          <w14:ligatures w14:val="none"/>
+        </w:rPr>
+        <w:t xml:space="preserve">Se realizará la iteración sobre los objetos tipo </w:t>
+      </w:r>
+      <w:proofErr w:type="spellStart"/>
+      <w:r>
+        <w:rPr>
+          <w:rFonts w:eastAsia="Times New Roman" w:cstheme="minorHAnsi"/>
+          <w:color w:val="000000"/>
+          <w:kern w:val="0"/>
+          <w:lang w:eastAsia="es-CO"/>
+          <w14:ligatures w14:val="none"/>
+        </w:rPr>
+        <w:t>Linea</w:t>
+      </w:r>
+      <w:proofErr w:type="spellEnd"/>
+      <w:r>
+        <w:rPr>
+          <w:rFonts w:eastAsia="Times New Roman" w:cstheme="minorHAnsi"/>
+          <w:color w:val="000000"/>
+          <w:kern w:val="0"/>
+          <w:lang w:eastAsia="es-CO"/>
+          <w14:ligatures w14:val="none"/>
+        </w:rPr>
+        <w:t xml:space="preserve">, se pasara sobre estos con 2 contadores, uno para identificar la </w:t>
+      </w:r>
+      <w:proofErr w:type="gramStart"/>
+      <w:r>
+        <w:rPr>
+          <w:rFonts w:eastAsia="Times New Roman" w:cstheme="minorHAnsi"/>
+          <w:color w:val="000000"/>
+          <w:kern w:val="0"/>
+          <w:lang w:eastAsia="es-CO"/>
+          <w14:ligatures w14:val="none"/>
+        </w:rPr>
+        <w:t>cuenta  de</w:t>
+      </w:r>
+      <w:proofErr w:type="gramEnd"/>
+      <w:r>
+        <w:rPr>
+          <w:rFonts w:eastAsia="Times New Roman" w:cstheme="minorHAnsi"/>
+          <w:color w:val="000000"/>
+          <w:kern w:val="0"/>
+          <w:lang w:eastAsia="es-CO"/>
+          <w14:ligatures w14:val="none"/>
+        </w:rPr>
+        <w:t xml:space="preserve"> las estaciones totales y el segundo para identificar la cuenta de las estaciones de trasferencia , al final restaremos a las estaciones que encontramos con las estaciones de transferencia dándonos </w:t>
+      </w:r>
+      <w:proofErr w:type="spellStart"/>
+      <w:r>
+        <w:rPr>
+          <w:rFonts w:eastAsia="Times New Roman" w:cstheme="minorHAnsi"/>
+          <w:color w:val="000000"/>
+          <w:kern w:val="0"/>
+          <w:lang w:eastAsia="es-CO"/>
+          <w14:ligatures w14:val="none"/>
+        </w:rPr>
+        <w:t>asi</w:t>
+      </w:r>
+      <w:proofErr w:type="spellEnd"/>
+      <w:r>
+        <w:rPr>
+          <w:rFonts w:eastAsia="Times New Roman" w:cstheme="minorHAnsi"/>
+          <w:color w:val="000000"/>
+          <w:kern w:val="0"/>
+          <w:lang w:eastAsia="es-CO"/>
+          <w14:ligatures w14:val="none"/>
+        </w:rPr>
+        <w:t xml:space="preserve"> las estaciones totales.</w:t>
+      </w:r>
+    </w:p>
+    <w:p>
+      <w:pPr>
+        <w:pStyle w:val="Prrafodelista"/>
+        <w:spacing w:after="0" w:line="240" w:lineRule="auto"/>
+        <w:jc w:val="both"/>
+        <w:textAlignment w:val="baseline"/>
+        <w:rPr>
+          <w:rFonts w:eastAsia="Times New Roman" w:cstheme="minorHAnsi"/>
+          <w:color w:val="000000"/>
+          <w:kern w:val="0"/>
+          <w:lang w:eastAsia="es-CO"/>
+          <w14:ligatures w14:val="none"/>
+        </w:rPr>
+      </w:pPr>
     </w:p>
     <w:p>
       <w:pPr>
@@ -460,6 +1266,119 @@
 <file path=word/numbering.xml><?xml version="1.0" encoding="utf-8"?>
 <w:numbering xmlns:wpc="http://schemas.microsoft.com/office/word/2010/wordprocessingCanvas" xmlns:cx="http://schemas.microsoft.com/office/drawing/2014/chartex" xmlns:cx1="http://schemas.microsoft.com/office/drawing/2015/9/8/chartex" xmlns:cx2="http://schemas.microsoft.com/office/drawing/2015/10/21/chartex" xmlns:cx3="http://schemas.microsoft.com/office/drawing/2016/5/9/chartex" xmlns:cx4="http://schemas.microsoft.com/office/drawing/2016/5/10/chartex" xmlns:cx5="http://schemas.microsoft.com/office/drawing/2016/5/11/chartex" xmlns:cx6="http://schemas.microsoft.com/office/drawing/2016/5/12/chartex" xmlns:cx7="http://schemas.microsoft.com/office/drawing/2016/5/13/chartex" xmlns:cx8="http://schemas.microsoft.com/office/drawing/2016/5/14/chartex" xmlns:mc="http://schemas.openxmlformats.org/markup-compatibility/2006" xmlns:aink="http://schemas.microsoft.com/office/drawing/2016/ink" xmlns:am3d="http://schemas.microsoft.com/office/drawing/2017/model3d" xmlns:o="urn:schemas-microsoft-com:office:office" xmlns:oel="http://schemas.microsoft.com/office/2019/extlst" xmlns:r="http://schemas.openxmlformats.org/officeDocument/2006/relationships" xmlns:m="http://schemas.openxmlformats.org/officeDocument/2006/math" xmlns:v="urn:schemas-microsoft-com:vml" xmlns:wp14="http://schemas.microsoft.com/office/word/2010/wordprocessingDrawing" xmlns:wp="http://schemas.openxmlformats.org/drawingml/2006/wordprocessingDrawing" xmlns:w10="urn:schemas-microsoft-com:office:word" xmlns:w="http://schemas.openxmlformats.org/wordprocessingml/2006/main" xmlns:w14="http://schemas.microsoft.com/office/word/2010/wordml" xmlns:w15="http://schemas.microsoft.com/office/word/2012/wordml" xmlns:w16cex="http://schemas.microsoft.com/office/word/2018/wordml/cex" xmlns:w16cid="http://schemas.microsoft.com/office/word/2016/wordml/cid" xmlns:w16="http://schemas.microsoft.com/office/word/2018/wordml" xmlns:w16du="http://schemas.microsoft.com/office/word/2023/wordml/word16du" xmlns:w16sdtdh="http://schemas.microsoft.com/office/word/2020/wordml/sdtdatahash" xmlns:w16se="http://schemas.microsoft.com/office/word/2015/wordml/symex" xmlns:wpg="http://schemas.microsoft.com/office/word/2010/wordprocessingGroup" xmlns:wpi="http://schemas.microsoft.com/office/word/2010/wordprocessingInk" xmlns:wne="http://schemas.microsoft.com/office/word/2006/wordml" xmlns:wps="http://schemas.microsoft.com/office/word/2010/wordprocessingShape" mc:Ignorable="w14 w15 w16se w16cid w16 w16cex w16sdtdh w16du wp14">
   <w:abstractNum w:abstractNumId="0" w15:restartNumberingAfterBreak="0">
+    <w:nsid w:val="15C677B2"/>
+    <w:multiLevelType w:val="multilevel"/>
+    <w:tmpl w:val="78304A80"/>
+    <w:lvl w:ilvl="0">
+      <w:start w:val="1"/>
+      <w:numFmt w:val="decimal"/>
+      <w:lvlText w:val="%1."/>
+      <w:lvlJc w:val="left"/>
+      <w:pPr>
+        <w:tabs>
+          <w:tab w:val="num" w:pos="720"/>
+        </w:tabs>
+        <w:ind w:left="720" w:hanging="360"/>
+      </w:pPr>
+    </w:lvl>
+    <w:lvl w:ilvl="1" w:tentative="1">
+      <w:start w:val="1"/>
+      <w:numFmt w:val="decimal"/>
+      <w:lvlText w:val="%2."/>
+      <w:lvlJc w:val="left"/>
+      <w:pPr>
+        <w:tabs>
+          <w:tab w:val="num" w:pos="1440"/>
+        </w:tabs>
+        <w:ind w:left="1440" w:hanging="360"/>
+      </w:pPr>
+    </w:lvl>
+    <w:lvl w:ilvl="2" w:tentative="1">
+      <w:start w:val="1"/>
+      <w:numFmt w:val="decimal"/>
+      <w:lvlText w:val="%3."/>
+      <w:lvlJc w:val="left"/>
+      <w:pPr>
+        <w:tabs>
+          <w:tab w:val="num" w:pos="2160"/>
+        </w:tabs>
+        <w:ind w:left="2160" w:hanging="360"/>
+      </w:pPr>
+    </w:lvl>
+    <w:lvl w:ilvl="3" w:tentative="1">
+      <w:start w:val="1"/>
+      <w:numFmt w:val="decimal"/>
+      <w:lvlText w:val="%4."/>
+      <w:lvlJc w:val="left"/>
+      <w:pPr>
+        <w:tabs>
+          <w:tab w:val="num" w:pos="2880"/>
+        </w:tabs>
+        <w:ind w:left="2880" w:hanging="360"/>
+      </w:pPr>
+    </w:lvl>
+    <w:lvl w:ilvl="4" w:tentative="1">
+      <w:start w:val="1"/>
+      <w:numFmt w:val="decimal"/>
+      <w:lvlText w:val="%5."/>
+      <w:lvlJc w:val="left"/>
+      <w:pPr>
+        <w:tabs>
+          <w:tab w:val="num" w:pos="3600"/>
+        </w:tabs>
+        <w:ind w:left="3600" w:hanging="360"/>
+      </w:pPr>
+    </w:lvl>
+    <w:lvl w:ilvl="5" w:tentative="1">
+      <w:start w:val="1"/>
+      <w:numFmt w:val="decimal"/>
+      <w:lvlText w:val="%6."/>
+      <w:lvlJc w:val="left"/>
+      <w:pPr>
+        <w:tabs>
+          <w:tab w:val="num" w:pos="4320"/>
+        </w:tabs>
+        <w:ind w:left="4320" w:hanging="360"/>
+      </w:pPr>
+    </w:lvl>
+    <w:lvl w:ilvl="6" w:tentative="1">
+      <w:start w:val="1"/>
+      <w:numFmt w:val="decimal"/>
+      <w:lvlText w:val="%7."/>
+      <w:lvlJc w:val="left"/>
+      <w:pPr>
+        <w:tabs>
+          <w:tab w:val="num" w:pos="5040"/>
+        </w:tabs>
+        <w:ind w:left="5040" w:hanging="360"/>
+      </w:pPr>
+    </w:lvl>
+    <w:lvl w:ilvl="7" w:tentative="1">
+      <w:start w:val="1"/>
+      <w:numFmt w:val="decimal"/>
+      <w:lvlText w:val="%8."/>
+      <w:lvlJc w:val="left"/>
+      <w:pPr>
+        <w:tabs>
+          <w:tab w:val="num" w:pos="5760"/>
+        </w:tabs>
+        <w:ind w:left="5760" w:hanging="360"/>
+      </w:pPr>
+    </w:lvl>
+    <w:lvl w:ilvl="8" w:tentative="1">
+      <w:start w:val="1"/>
+      <w:numFmt w:val="decimal"/>
+      <w:lvlText w:val="%9."/>
+      <w:lvlJc w:val="left"/>
+      <w:pPr>
+        <w:tabs>
+          <w:tab w:val="num" w:pos="6480"/>
+        </w:tabs>
+        <w:ind w:left="6480" w:hanging="360"/>
+      </w:pPr>
+    </w:lvl>
+  </w:abstractNum>
+  <w:abstractNum w:abstractNumId="1" w15:restartNumberingAfterBreak="0">
     <w:nsid w:val="1C853F82"/>
     <w:multiLevelType w:val="hybridMultilevel"/>
     <w:tmpl w:val="43A0A2AE"/>
@@ -572,7 +1491,120 @@
       </w:rPr>
     </w:lvl>
   </w:abstractNum>
-  <w:abstractNum w:abstractNumId="1" w15:restartNumberingAfterBreak="0">
+  <w:abstractNum w:abstractNumId="2" w15:restartNumberingAfterBreak="0">
+    <w:nsid w:val="1D6B4F5F"/>
+    <w:multiLevelType w:val="hybridMultilevel"/>
+    <w:tmpl w:val="8134515C"/>
+    <w:lvl w:ilvl="0" w:tplc="9A6CC538">
+      <w:start w:val="2"/>
+      <w:numFmt w:val="upperLetter"/>
+      <w:lvlText w:val="%1."/>
+      <w:lvlJc w:val="left"/>
+      <w:pPr>
+        <w:tabs>
+          <w:tab w:val="num" w:pos="720"/>
+        </w:tabs>
+        <w:ind w:left="720" w:hanging="360"/>
+      </w:pPr>
+    </w:lvl>
+    <w:lvl w:ilvl="1" w:tplc="AB706950" w:tentative="1">
+      <w:start w:val="1"/>
+      <w:numFmt w:val="decimal"/>
+      <w:lvlText w:val="%2."/>
+      <w:lvlJc w:val="left"/>
+      <w:pPr>
+        <w:tabs>
+          <w:tab w:val="num" w:pos="1440"/>
+        </w:tabs>
+        <w:ind w:left="1440" w:hanging="360"/>
+      </w:pPr>
+    </w:lvl>
+    <w:lvl w:ilvl="2" w:tplc="795AE4BE" w:tentative="1">
+      <w:start w:val="1"/>
+      <w:numFmt w:val="decimal"/>
+      <w:lvlText w:val="%3."/>
+      <w:lvlJc w:val="left"/>
+      <w:pPr>
+        <w:tabs>
+          <w:tab w:val="num" w:pos="2160"/>
+        </w:tabs>
+        <w:ind w:left="2160" w:hanging="360"/>
+      </w:pPr>
+    </w:lvl>
+    <w:lvl w:ilvl="3" w:tplc="F36883D8" w:tentative="1">
+      <w:start w:val="1"/>
+      <w:numFmt w:val="decimal"/>
+      <w:lvlText w:val="%4."/>
+      <w:lvlJc w:val="left"/>
+      <w:pPr>
+        <w:tabs>
+          <w:tab w:val="num" w:pos="2880"/>
+        </w:tabs>
+        <w:ind w:left="2880" w:hanging="360"/>
+      </w:pPr>
+    </w:lvl>
+    <w:lvl w:ilvl="4" w:tplc="7D72094A" w:tentative="1">
+      <w:start w:val="1"/>
+      <w:numFmt w:val="decimal"/>
+      <w:lvlText w:val="%5."/>
+      <w:lvlJc w:val="left"/>
+      <w:pPr>
+        <w:tabs>
+          <w:tab w:val="num" w:pos="3600"/>
+        </w:tabs>
+        <w:ind w:left="3600" w:hanging="360"/>
+      </w:pPr>
+    </w:lvl>
+    <w:lvl w:ilvl="5" w:tplc="A712DF74" w:tentative="1">
+      <w:start w:val="1"/>
+      <w:numFmt w:val="decimal"/>
+      <w:lvlText w:val="%6."/>
+      <w:lvlJc w:val="left"/>
+      <w:pPr>
+        <w:tabs>
+          <w:tab w:val="num" w:pos="4320"/>
+        </w:tabs>
+        <w:ind w:left="4320" w:hanging="360"/>
+      </w:pPr>
+    </w:lvl>
+    <w:lvl w:ilvl="6" w:tplc="F6FCE6C0" w:tentative="1">
+      <w:start w:val="1"/>
+      <w:numFmt w:val="decimal"/>
+      <w:lvlText w:val="%7."/>
+      <w:lvlJc w:val="left"/>
+      <w:pPr>
+        <w:tabs>
+          <w:tab w:val="num" w:pos="5040"/>
+        </w:tabs>
+        <w:ind w:left="5040" w:hanging="360"/>
+      </w:pPr>
+    </w:lvl>
+    <w:lvl w:ilvl="7" w:tplc="FF4A82E6" w:tentative="1">
+      <w:start w:val="1"/>
+      <w:numFmt w:val="decimal"/>
+      <w:lvlText w:val="%8."/>
+      <w:lvlJc w:val="left"/>
+      <w:pPr>
+        <w:tabs>
+          <w:tab w:val="num" w:pos="5760"/>
+        </w:tabs>
+        <w:ind w:left="5760" w:hanging="360"/>
+      </w:pPr>
+    </w:lvl>
+    <w:lvl w:ilvl="8" w:tplc="194487B6" w:tentative="1">
+      <w:start w:val="1"/>
+      <w:numFmt w:val="decimal"/>
+      <w:lvlText w:val="%9."/>
+      <w:lvlJc w:val="left"/>
+      <w:pPr>
+        <w:tabs>
+          <w:tab w:val="num" w:pos="6480"/>
+        </w:tabs>
+        <w:ind w:left="6480" w:hanging="360"/>
+      </w:pPr>
+    </w:lvl>
+  </w:abstractNum>
+  <w:abstractNum w:abstractNumId="3" w15:restartNumberingAfterBreak="0">
     <w:nsid w:val="1ED216B7"/>
     <w:multiLevelType w:val="hybridMultilevel"/>
     <w:tmpl w:val="7DC8FADA"/>
@@ -685,7 +1717,7 @@
       </w:rPr>
     </w:lvl>
   </w:abstractNum>
-  <w:abstractNum w:abstractNumId="2" w15:restartNumberingAfterBreak="0">
+  <w:abstractNum w:abstractNumId="4" w15:restartNumberingAfterBreak="0">
     <w:nsid w:val="25974FA6"/>
     <w:multiLevelType w:val="hybridMultilevel"/>
     <w:tmpl w:val="E4729D5A"/>
@@ -775,7 +1807,7 @@
       </w:pPr>
     </w:lvl>
   </w:abstractNum>
-  <w:abstractNum w:abstractNumId="3" w15:restartNumberingAfterBreak="0">
+  <w:abstractNum w:abstractNumId="5" w15:restartNumberingAfterBreak="0">
     <w:nsid w:val="2A360A2E"/>
     <w:multiLevelType w:val="hybridMultilevel"/>
     <w:tmpl w:val="76EE2064"/>
@@ -888,7 +1920,7 @@
       </w:rPr>
     </w:lvl>
   </w:abstractNum>
-  <w:abstractNum w:abstractNumId="4" w15:restartNumberingAfterBreak="0">
+  <w:abstractNum w:abstractNumId="6" w15:restartNumberingAfterBreak="0">
     <w:nsid w:val="2F120E01"/>
     <w:multiLevelType w:val="hybridMultilevel"/>
     <w:tmpl w:val="E27E93FE"/>
@@ -1001,7 +2033,346 @@
       </w:rPr>
     </w:lvl>
   </w:abstractNum>
-  <w:abstractNum w:abstractNumId="5" w15:restartNumberingAfterBreak="0">
+  <w:abstractNum w:abstractNumId="7" w15:restartNumberingAfterBreak="0">
+    <w:nsid w:val="4B024C91"/>
+    <w:multiLevelType w:val="hybridMultilevel"/>
+    <w:tmpl w:val="1E82C7B4"/>
+    <w:lvl w:ilvl="0" w:tplc="EBB87A9E">
+      <w:start w:val="5"/>
+      <w:numFmt w:val="upperLetter"/>
+      <w:lvlText w:val="%1."/>
+      <w:lvlJc w:val="left"/>
+      <w:pPr>
+        <w:tabs>
+          <w:tab w:val="num" w:pos="720"/>
+        </w:tabs>
+        <w:ind w:left="720" w:hanging="360"/>
+      </w:pPr>
+    </w:lvl>
+    <w:lvl w:ilvl="1" w:tplc="A120BEC6" w:tentative="1">
+      <w:start w:val="1"/>
+      <w:numFmt w:val="decimal"/>
+      <w:lvlText w:val="%2."/>
+      <w:lvlJc w:val="left"/>
+      <w:pPr>
+        <w:tabs>
+          <w:tab w:val="num" w:pos="1440"/>
+        </w:tabs>
+        <w:ind w:left="1440" w:hanging="360"/>
+      </w:pPr>
+    </w:lvl>
+    <w:lvl w:ilvl="2" w:tplc="2A0C947C" w:tentative="1">
+      <w:start w:val="1"/>
+      <w:numFmt w:val="decimal"/>
+      <w:lvlText w:val="%3."/>
+      <w:lvlJc w:val="left"/>
+      <w:pPr>
+        <w:tabs>
+          <w:tab w:val="num" w:pos="2160"/>
+        </w:tabs>
+        <w:ind w:left="2160" w:hanging="360"/>
+      </w:pPr>
+    </w:lvl>
+    <w:lvl w:ilvl="3" w:tplc="D45C54E8" w:tentative="1">
+      <w:start w:val="1"/>
+      <w:numFmt w:val="decimal"/>
+      <w:lvlText w:val="%4."/>
+      <w:lvlJc w:val="left"/>
+      <w:pPr>
+        <w:tabs>
+          <w:tab w:val="num" w:pos="2880"/>
+        </w:tabs>
+        <w:ind w:left="2880" w:hanging="360"/>
+      </w:pPr>
+    </w:lvl>
+    <w:lvl w:ilvl="4" w:tplc="B34848D2" w:tentative="1">
+      <w:start w:val="1"/>
+      <w:numFmt w:val="decimal"/>
+      <w:lvlText w:val="%5."/>
+      <w:lvlJc w:val="left"/>
+      <w:pPr>
+        <w:tabs>
+          <w:tab w:val="num" w:pos="3600"/>
+        </w:tabs>
+        <w:ind w:left="3600" w:hanging="360"/>
+      </w:pPr>
+    </w:lvl>
+    <w:lvl w:ilvl="5" w:tplc="0A12C5E8" w:tentative="1">
+      <w:start w:val="1"/>
+      <w:numFmt w:val="decimal"/>
+      <w:lvlText w:val="%6."/>
+      <w:lvlJc w:val="left"/>
+      <w:pPr>
+        <w:tabs>
+          <w:tab w:val="num" w:pos="4320"/>
+        </w:tabs>
+        <w:ind w:left="4320" w:hanging="360"/>
+      </w:pPr>
+    </w:lvl>
+    <w:lvl w:ilvl="6" w:tplc="CA549BA6" w:tentative="1">
+      <w:start w:val="1"/>
+      <w:numFmt w:val="decimal"/>
+      <w:lvlText w:val="%7."/>
+      <w:lvlJc w:val="left"/>
+      <w:pPr>
+        <w:tabs>
+          <w:tab w:val="num" w:pos="5040"/>
+        </w:tabs>
+        <w:ind w:left="5040" w:hanging="360"/>
+      </w:pPr>
+    </w:lvl>
+    <w:lvl w:ilvl="7" w:tplc="DD86F720" w:tentative="1">
+      <w:start w:val="1"/>
+      <w:numFmt w:val="decimal"/>
+      <w:lvlText w:val="%8."/>
+      <w:lvlJc w:val="left"/>
+      <w:pPr>
+        <w:tabs>
+          <w:tab w:val="num" w:pos="5760"/>
+        </w:tabs>
+        <w:ind w:left="5760" w:hanging="360"/>
+      </w:pPr>
+    </w:lvl>
+    <w:lvl w:ilvl="8" w:tplc="3F24CE96" w:tentative="1">
+      <w:start w:val="1"/>
+      <w:numFmt w:val="decimal"/>
+      <w:lvlText w:val="%9."/>
+      <w:lvlJc w:val="left"/>
+      <w:pPr>
+        <w:tabs>
+          <w:tab w:val="num" w:pos="6480"/>
+        </w:tabs>
+        <w:ind w:left="6480" w:hanging="360"/>
+      </w:pPr>
+    </w:lvl>
+  </w:abstractNum>
+  <w:abstractNum w:abstractNumId="8" w15:restartNumberingAfterBreak="0">
+    <w:nsid w:val="61EB4E64"/>
+    <w:multiLevelType w:val="hybridMultilevel"/>
+    <w:tmpl w:val="0CAEB44A"/>
+    <w:lvl w:ilvl="0" w:tplc="2730C9D4">
+      <w:start w:val="3"/>
+      <w:numFmt w:val="upperLetter"/>
+      <w:lvlText w:val="%1."/>
+      <w:lvlJc w:val="left"/>
+      <w:pPr>
+        <w:tabs>
+          <w:tab w:val="num" w:pos="720"/>
+        </w:tabs>
+        <w:ind w:left="720" w:hanging="360"/>
+      </w:pPr>
+    </w:lvl>
+    <w:lvl w:ilvl="1" w:tplc="5B04275E" w:tentative="1">
+      <w:start w:val="1"/>
+      <w:numFmt w:val="decimal"/>
+      <w:lvlText w:val="%2."/>
+      <w:lvlJc w:val="left"/>
+      <w:pPr>
+        <w:tabs>
+          <w:tab w:val="num" w:pos="1440"/>
+        </w:tabs>
+        <w:ind w:left="1440" w:hanging="360"/>
+      </w:pPr>
+    </w:lvl>
+    <w:lvl w:ilvl="2" w:tplc="BBDC59DC" w:tentative="1">
+      <w:start w:val="1"/>
+      <w:numFmt w:val="decimal"/>
+      <w:lvlText w:val="%3."/>
+      <w:lvlJc w:val="left"/>
+      <w:pPr>
+        <w:tabs>
+          <w:tab w:val="num" w:pos="2160"/>
+        </w:tabs>
+        <w:ind w:left="2160" w:hanging="360"/>
+      </w:pPr>
+    </w:lvl>
+    <w:lvl w:ilvl="3" w:tplc="DD6CFB54" w:tentative="1">
+      <w:start w:val="1"/>
+      <w:numFmt w:val="decimal"/>
+      <w:lvlText w:val="%4."/>
+      <w:lvlJc w:val="left"/>
+      <w:pPr>
+        <w:tabs>
+          <w:tab w:val="num" w:pos="2880"/>
+        </w:tabs>
+        <w:ind w:left="2880" w:hanging="360"/>
+      </w:pPr>
+    </w:lvl>
+    <w:lvl w:ilvl="4" w:tplc="82F0D18C" w:tentative="1">
+      <w:start w:val="1"/>
+      <w:numFmt w:val="decimal"/>
+      <w:lvlText w:val="%5."/>
+      <w:lvlJc w:val="left"/>
+      <w:pPr>
+        <w:tabs>
+          <w:tab w:val="num" w:pos="3600"/>
+        </w:tabs>
+        <w:ind w:left="3600" w:hanging="360"/>
+      </w:pPr>
+    </w:lvl>
+    <w:lvl w:ilvl="5" w:tplc="7E76DF1C" w:tentative="1">
+      <w:start w:val="1"/>
+      <w:numFmt w:val="decimal"/>
+      <w:lvlText w:val="%6."/>
+      <w:lvlJc w:val="left"/>
+      <w:pPr>
+        <w:tabs>
+          <w:tab w:val="num" w:pos="4320"/>
+        </w:tabs>
+        <w:ind w:left="4320" w:hanging="360"/>
+      </w:pPr>
+    </w:lvl>
+    <w:lvl w:ilvl="6" w:tplc="BD68F904" w:tentative="1">
+      <w:start w:val="1"/>
+      <w:numFmt w:val="decimal"/>
+      <w:lvlText w:val="%7."/>
+      <w:lvlJc w:val="left"/>
+      <w:pPr>
+        <w:tabs>
+          <w:tab w:val="num" w:pos="5040"/>
+        </w:tabs>
+        <w:ind w:left="5040" w:hanging="360"/>
+      </w:pPr>
+    </w:lvl>
+    <w:lvl w:ilvl="7" w:tplc="9AFC3170" w:tentative="1">
+      <w:start w:val="1"/>
+      <w:numFmt w:val="decimal"/>
+      <w:lvlText w:val="%8."/>
+      <w:lvlJc w:val="left"/>
+      <w:pPr>
+        <w:tabs>
+          <w:tab w:val="num" w:pos="5760"/>
+        </w:tabs>
+        <w:ind w:left="5760" w:hanging="360"/>
+      </w:pPr>
+    </w:lvl>
+    <w:lvl w:ilvl="8" w:tplc="17264AB0" w:tentative="1">
+      <w:start w:val="1"/>
+      <w:numFmt w:val="decimal"/>
+      <w:lvlText w:val="%9."/>
+      <w:lvlJc w:val="left"/>
+      <w:pPr>
+        <w:tabs>
+          <w:tab w:val="num" w:pos="6480"/>
+        </w:tabs>
+        <w:ind w:left="6480" w:hanging="360"/>
+      </w:pPr>
+    </w:lvl>
+  </w:abstractNum>
+  <w:abstractNum w:abstractNumId="9" w15:restartNumberingAfterBreak="0">
+    <w:nsid w:val="63212A41"/>
+    <w:multiLevelType w:val="hybridMultilevel"/>
+    <w:tmpl w:val="7BB67758"/>
+    <w:lvl w:ilvl="0" w:tplc="E6C47582">
+      <w:start w:val="4"/>
+      <w:numFmt w:val="upperLetter"/>
+      <w:lvlText w:val="%1."/>
+      <w:lvlJc w:val="left"/>
+      <w:pPr>
+        <w:tabs>
+          <w:tab w:val="num" w:pos="720"/>
+        </w:tabs>
+        <w:ind w:left="720" w:hanging="360"/>
+      </w:pPr>
+    </w:lvl>
+    <w:lvl w:ilvl="1" w:tplc="9E72086E" w:tentative="1">
+      <w:start w:val="1"/>
+      <w:numFmt w:val="decimal"/>
+      <w:lvlText w:val="%2."/>
+      <w:lvlJc w:val="left"/>
+      <w:pPr>
+        <w:tabs>
+          <w:tab w:val="num" w:pos="1440"/>
+        </w:tabs>
+        <w:ind w:left="1440" w:hanging="360"/>
+      </w:pPr>
+    </w:lvl>
+    <w:lvl w:ilvl="2" w:tplc="C8BC7CB4" w:tentative="1">
+      <w:start w:val="1"/>
+      <w:numFmt w:val="decimal"/>
+      <w:lvlText w:val="%3."/>
+      <w:lvlJc w:val="left"/>
+      <w:pPr>
+        <w:tabs>
+          <w:tab w:val="num" w:pos="2160"/>
+        </w:tabs>
+        <w:ind w:left="2160" w:hanging="360"/>
+      </w:pPr>
+    </w:lvl>
+    <w:lvl w:ilvl="3" w:tplc="70D87E1E" w:tentative="1">
+      <w:start w:val="1"/>
+      <w:numFmt w:val="decimal"/>
+      <w:lvlText w:val="%4."/>
+      <w:lvlJc w:val="left"/>
+      <w:pPr>
+        <w:tabs>
+          <w:tab w:val="num" w:pos="2880"/>
+        </w:tabs>
+        <w:ind w:left="2880" w:hanging="360"/>
+      </w:pPr>
+    </w:lvl>
+    <w:lvl w:ilvl="4" w:tplc="C76C16EA" w:tentative="1">
+      <w:start w:val="1"/>
+      <w:numFmt w:val="decimal"/>
+      <w:lvlText w:val="%5."/>
+      <w:lvlJc w:val="left"/>
+      <w:pPr>
+        <w:tabs>
+          <w:tab w:val="num" w:pos="3600"/>
+        </w:tabs>
+        <w:ind w:left="3600" w:hanging="360"/>
+      </w:pPr>
+    </w:lvl>
+    <w:lvl w:ilvl="5" w:tplc="87C86D1E" w:tentative="1">
+      <w:start w:val="1"/>
+      <w:numFmt w:val="decimal"/>
+      <w:lvlText w:val="%6."/>
+      <w:lvlJc w:val="left"/>
+      <w:pPr>
+        <w:tabs>
+          <w:tab w:val="num" w:pos="4320"/>
+        </w:tabs>
+        <w:ind w:left="4320" w:hanging="360"/>
+      </w:pPr>
+    </w:lvl>
+    <w:lvl w:ilvl="6" w:tplc="8C66B2AE" w:tentative="1">
+      <w:start w:val="1"/>
+      <w:numFmt w:val="decimal"/>
+      <w:lvlText w:val="%7."/>
+      <w:lvlJc w:val="left"/>
+      <w:pPr>
+        <w:tabs>
+          <w:tab w:val="num" w:pos="5040"/>
+        </w:tabs>
+        <w:ind w:left="5040" w:hanging="360"/>
+      </w:pPr>
+    </w:lvl>
+    <w:lvl w:ilvl="7" w:tplc="36002D40" w:tentative="1">
+      <w:start w:val="1"/>
+      <w:numFmt w:val="decimal"/>
+      <w:lvlText w:val="%8."/>
+      <w:lvlJc w:val="left"/>
+      <w:pPr>
+        <w:tabs>
+          <w:tab w:val="num" w:pos="5760"/>
+        </w:tabs>
+        <w:ind w:left="5760" w:hanging="360"/>
+      </w:pPr>
+    </w:lvl>
+    <w:lvl w:ilvl="8" w:tplc="73F026EA" w:tentative="1">
+      <w:start w:val="1"/>
+      <w:numFmt w:val="decimal"/>
+      <w:lvlText w:val="%9."/>
+      <w:lvlJc w:val="left"/>
+      <w:pPr>
+        <w:tabs>
+          <w:tab w:val="num" w:pos="6480"/>
+        </w:tabs>
+        <w:ind w:left="6480" w:hanging="360"/>
+      </w:pPr>
+    </w:lvl>
+  </w:abstractNum>
+  <w:abstractNum w:abstractNumId="10" w15:restartNumberingAfterBreak="0">
     <w:nsid w:val="719F22FC"/>
     <w:multiLevelType w:val="hybridMultilevel"/>
     <w:tmpl w:val="A29491F0"/>
@@ -1115,22 +2486,44 @@
     </w:lvl>
   </w:abstractNum>
   <w:num w:numId="1" w16cid:durableId="823858671">
+    <w:abstractNumId w:val="5"/>
+  </w:num>
+  <w:num w:numId="2" w16cid:durableId="819886101">
+    <w:abstractNumId w:val="1"/>
+  </w:num>
+  <w:num w:numId="3" w16cid:durableId="455412443">
+    <w:abstractNumId w:val="6"/>
+  </w:num>
+  <w:num w:numId="4" w16cid:durableId="1347245004">
+    <w:abstractNumId w:val="10"/>
+  </w:num>
+  <w:num w:numId="5" w16cid:durableId="1479761499">
     <w:abstractNumId w:val="3"/>
   </w:num>
-  <w:num w:numId="2" w16cid:durableId="819886101">
-    <w:abstractNumId w:val="0"/>
-  </w:num>
-  <w:num w:numId="3" w16cid:durableId="455412443">
+  <w:num w:numId="6" w16cid:durableId="1459834265">
     <w:abstractNumId w:val="4"/>
   </w:num>
-  <w:num w:numId="4" w16cid:durableId="1347245004">
-    <w:abstractNumId w:val="5"/>
+  <w:num w:numId="7" w16cid:durableId="1683312896">
+    <w:abstractNumId w:val="0"/>
+    <w:lvlOverride w:ilvl="0">
+      <w:lvl w:ilvl="0">
+        <w:numFmt w:val="upperLetter"/>
+        <w:lvlText w:val="%1."/>
+        <w:lvlJc w:val="left"/>
+      </w:lvl>
+    </w:lvlOverride>
   </w:num>
-  <w:num w:numId="5" w16cid:durableId="1479761499">
-    <w:abstractNumId w:val="1"/>
+  <w:num w:numId="8" w16cid:durableId="1632857586">
+    <w:abstractNumId w:val="2"/>
   </w:num>
-  <w:num w:numId="6" w16cid:durableId="1459834265">
-    <w:abstractNumId w:val="2"/>
+  <w:num w:numId="9" w16cid:durableId="1400782660">
+    <w:abstractNumId w:val="8"/>
+  </w:num>
+  <w:num w:numId="10" w16cid:durableId="733428604">
+    <w:abstractNumId w:val="9"/>
+  </w:num>
+  <w:num w:numId="11" w16cid:durableId="117140220">
+    <w:abstractNumId w:val="7"/>
   </w:num>
 </w:numbering>
 </file>
@@ -1535,7 +2928,7 @@
   <w:style w:type="paragraph" w:default="1" w:styleId="Normal">
     <w:name w:val="Normal"/>
     <w:qFormat/>
-    <w:rsid w:val="00D4369D"/>
+    <w:rsid w:val="00F336C2"/>
   </w:style>
   <w:style w:type="character" w:default="1" w:styleId="Fuentedeprrafopredeter">
     <w:name w:val="Default Paragraph Font"/>
@@ -1574,6 +2967,25 @@
       <w:ind w:left="720"/>
       <w:contextualSpacing/>
     </w:pPr>
+  </w:style>
+  <w:style w:type="paragraph" w:styleId="NormalWeb">
+    <w:name w:val="Normal (Web)"/>
+    <w:basedOn w:val="Normal"/>
+    <w:uiPriority w:val="99"/>
+    <w:semiHidden/>
+    <w:unhideWhenUsed/>
+    <w:rsid w:val="00F336C2"/>
+    <w:pPr>
+      <w:spacing w:before="100" w:beforeAutospacing="1" w:after="100" w:afterAutospacing="1" w:line="240" w:lineRule="auto"/>
+    </w:pPr>
+    <w:rPr>
+      <w:rFonts w:ascii="Times New Roman" w:eastAsia="Times New Roman" w:hAnsi="Times New Roman" w:cs="Times New Roman"/>
+      <w:kern w:val="0"/>
+      <w:sz w:val="24"/>
+      <w:szCs w:val="24"/>
+      <w:lang w:eastAsia="es-CO"/>
+      <w14:ligatures w14:val="none"/>
+    </w:rPr>
   </w:style>
 </w:styles>
 </file>

</xml_diff>

<commit_message>
Se realizan correcciones en el diagrama de clases
</commit_message>
<xml_diff>
--- a/Informe_Parcial2.docx
+++ b/Informe_Parcial2.docx
@@ -111,15 +111,7 @@
     </w:p>
     <w:p>
       <w:r>
-        <w:t xml:space="preserve">Por otro </w:t>
-      </w:r>
-      <w:proofErr w:type="gramStart"/>
-      <w:r>
-        <w:t>lado</w:t>
-      </w:r>
-      <w:proofErr w:type="gramEnd"/>
-      <w:r>
-        <w:t xml:space="preserve"> se considera el uso de apuntadores como argumentos de los métodos y memoria dinámica para el almacenamiento de los arreglos de las líneas y las estaciones, con el fin de cumplir con el criterio de eficiencia.</w:t>
+        <w:t>Por otro lado se considera el uso de apuntadores como argumentos de los métodos y memoria dinámica para el almacenamiento de los arreglos de las líneas y las estaciones, con el fin de cumplir con el criterio de eficiencia.</w:t>
       </w:r>
     </w:p>
     <w:p/>
@@ -169,23 +161,7 @@
         <w:ind w:left="360"/>
       </w:pPr>
       <w:r>
-        <w:t xml:space="preserve">Para la solución se prevé la codificación de tres clases: Red, </w:t>
-      </w:r>
-      <w:proofErr w:type="spellStart"/>
-      <w:r>
-        <w:t>Linea</w:t>
-      </w:r>
-      <w:proofErr w:type="spellEnd"/>
-      <w:r>
-        <w:t xml:space="preserve"> y Estación, además del reúso de la clase </w:t>
-      </w:r>
-      <w:proofErr w:type="spellStart"/>
-      <w:r>
-        <w:t>string</w:t>
-      </w:r>
-      <w:proofErr w:type="spellEnd"/>
-      <w:r>
-        <w:t xml:space="preserve"> para almacenar los nombres de cada uno de los objetos de cada clase:</w:t>
+        <w:t>Para la solución se prevé la codificación de tres clases: Red, Linea y Estación, además del reúso de la clase string para almacenar los nombres de cada uno de los objetos de cada clase:</w:t>
       </w:r>
     </w:p>
     <w:p>
@@ -199,15 +175,12 @@
         <w:jc w:val="center"/>
       </w:pPr>
       <w:r>
-        <w:rPr>
-          <w:noProof/>
-        </w:rPr>
         <w:lastRenderedPageBreak/>
         <w:drawing>
-          <wp:inline distT="0" distB="0" distL="0" distR="0" wp14:anchorId="0C1E4F51" wp14:editId="0546FDA7">
-            <wp:extent cx="3632200" cy="4003733"/>
-            <wp:effectExtent l="0" t="0" r="6350" b="0"/>
-            <wp:docPr id="1078395634" name="Imagen 1" descr="Diagrama&#10;&#10;Descripción generada automáticamente"/>
+          <wp:inline distT="0" distB="0" distL="0" distR="0" wp14:anchorId="30914232" wp14:editId="7AB1D309">
+            <wp:extent cx="5612130" cy="4775200"/>
+            <wp:effectExtent l="0" t="0" r="7620" b="6350"/>
+            <wp:docPr id="1408048193" name="Imagen 1" descr="Diagrama&#10;&#10;Descripción generada automáticamente"/>
             <wp:cNvGraphicFramePr>
               <a:graphicFrameLocks xmlns:a="http://schemas.openxmlformats.org/drawingml/2006/main" noChangeAspect="1"/>
             </wp:cNvGraphicFramePr>
@@ -215,7 +188,7 @@
               <a:graphicData uri="http://schemas.openxmlformats.org/drawingml/2006/picture">
                 <pic:pic xmlns:pic="http://schemas.openxmlformats.org/drawingml/2006/picture">
                   <pic:nvPicPr>
-                    <pic:cNvPr id="1078395634" name="Imagen 1" descr="Diagrama&#10;&#10;Descripción generada automáticamente"/>
+                    <pic:cNvPr id="1408048193" name="Imagen 1" descr="Diagrama&#10;&#10;Descripción generada automáticamente"/>
                     <pic:cNvPicPr/>
                   </pic:nvPicPr>
                   <pic:blipFill>
@@ -227,7 +200,7 @@
                   <pic:spPr>
                     <a:xfrm>
                       <a:off x="0" y="0"/>
-                      <a:ext cx="3668997" cy="4044294"/>
+                      <a:ext cx="5612130" cy="4775200"/>
                     </a:xfrm>
                     <a:prstGeom prst="rect">
                       <a:avLst/>
@@ -344,7 +317,11 @@
         <w:cr/>
       </w:r>
       <w:r>
-        <w:t>Con la estación a eliminar dada se comprueba la existencia de la estación en la línea, si existe se cuenta la cantidad de estaciones de la línea y se crea un nuevo arreglo dinámico con n-1 espacios, se asignan las estaciones con el mismo orden sin agregar la estación a eliminar. Al finalizar se libera la memoria del arreglo anterior y se almacena el nuevo apuntador.</w:t>
+        <w:t xml:space="preserve">Con la estación a eliminar dada se comprueba la existencia de la estación en la línea, si existe se cuenta la cantidad de estaciones de la línea y se crea un nuevo arreglo dinámico con n-1 espacios, se asignan las estaciones con el mismo orden sin agregar la estación a </w:t>
+      </w:r>
+      <w:r>
+        <w:lastRenderedPageBreak/>
+        <w:t>eliminar. Al finalizar se libera la memoria del arreglo anterior y se almacena el nuevo apuntador.</w:t>
       </w:r>
     </w:p>
     <w:p>
@@ -379,7 +356,6 @@
           <w:b/>
           <w:bCs/>
         </w:rPr>
-        <w:lastRenderedPageBreak/>
         <w:t>Saber cuántas líneas tiene una red Metro</w:t>
       </w:r>
     </w:p>
@@ -490,29 +466,7 @@
           <w:lang w:eastAsia="es-CO"/>
           <w14:ligatures w14:val="none"/>
         </w:rPr>
-        <w:t xml:space="preserve">Primero tenemos que tener en cuenta que ya vamos a poseer un nombre de la estación tipo Estación y un arreglo tipo Estación, ahora vamos a realizar una búsqueda iterando sobre este arreglo para identificar si el nombre de la estación se encuentra en este arreglo tipo Estación, dependiendo de esto, se retornara un valor verdadero si el nombre de la estación fue </w:t>
-      </w:r>
-      <w:proofErr w:type="gramStart"/>
-      <w:r>
-        <w:rPr>
-          <w:rFonts w:eastAsia="Times New Roman" w:cstheme="minorHAnsi"/>
-          <w:color w:val="000000"/>
-          <w:kern w:val="0"/>
-          <w:lang w:eastAsia="es-CO"/>
-          <w14:ligatures w14:val="none"/>
-        </w:rPr>
-        <w:t>encontrada</w:t>
-      </w:r>
-      <w:proofErr w:type="gramEnd"/>
-      <w:r>
-        <w:rPr>
-          <w:rFonts w:eastAsia="Times New Roman" w:cstheme="minorHAnsi"/>
-          <w:color w:val="000000"/>
-          <w:kern w:val="0"/>
-          <w:lang w:eastAsia="es-CO"/>
-          <w14:ligatures w14:val="none"/>
-        </w:rPr>
-        <w:t xml:space="preserve"> y falso si el nombre de estación no fue encontrada</w:t>
+        <w:t>Primero tenemos que tener en cuenta que ya vamos a poseer un nombre de la estación tipo Estación y un arreglo tipo Estación, ahora vamos a realizar una búsqueda iterando sobre este arreglo para identificar si el nombre de la estación se encuentra en este arreglo tipo Estación, dependiendo de esto, se retornara un valor verdadero si el nombre de la estación fue encontrada y falso si el nombre de estación no fue encontrada</w:t>
       </w:r>
     </w:p>
     <w:p>
@@ -593,161 +547,7 @@
           <w:lang w:eastAsia="es-CO"/>
           <w14:ligatures w14:val="none"/>
         </w:rPr>
-        <w:t xml:space="preserve">Al invocar esta función se realizará la creación de 2 objetos </w:t>
-      </w:r>
-      <w:proofErr w:type="gramStart"/>
-      <w:r>
-        <w:rPr>
-          <w:rFonts w:eastAsia="Times New Roman" w:cstheme="minorHAnsi"/>
-          <w:color w:val="000000"/>
-          <w:kern w:val="0"/>
-          <w:lang w:eastAsia="es-CO"/>
-          <w14:ligatures w14:val="none"/>
-        </w:rPr>
-        <w:t>tipo  Estación</w:t>
-      </w:r>
-      <w:proofErr w:type="gramEnd"/>
-      <w:r>
-        <w:rPr>
-          <w:rFonts w:eastAsia="Times New Roman" w:cstheme="minorHAnsi"/>
-          <w:color w:val="000000"/>
-          <w:kern w:val="0"/>
-          <w:lang w:eastAsia="es-CO"/>
-          <w14:ligatures w14:val="none"/>
-        </w:rPr>
-        <w:t xml:space="preserve"> y  se van a almacenar en un arreglo tipo Estación, finalizando </w:t>
-      </w:r>
-      <w:proofErr w:type="spellStart"/>
-      <w:r>
-        <w:rPr>
-          <w:rFonts w:eastAsia="Times New Roman" w:cstheme="minorHAnsi"/>
-          <w:color w:val="000000"/>
-          <w:kern w:val="0"/>
-          <w:lang w:eastAsia="es-CO"/>
-          <w14:ligatures w14:val="none"/>
-        </w:rPr>
-        <w:t>asi</w:t>
-      </w:r>
-      <w:proofErr w:type="spellEnd"/>
-      <w:r>
-        <w:rPr>
-          <w:rFonts w:eastAsia="Times New Roman" w:cstheme="minorHAnsi"/>
-          <w:color w:val="000000"/>
-          <w:kern w:val="0"/>
-          <w:lang w:eastAsia="es-CO"/>
-          <w14:ligatures w14:val="none"/>
-        </w:rPr>
-        <w:t xml:space="preserve"> la creación del objeto  </w:t>
-      </w:r>
-      <w:proofErr w:type="spellStart"/>
-      <w:r>
-        <w:rPr>
-          <w:rFonts w:eastAsia="Times New Roman" w:cstheme="minorHAnsi"/>
-          <w:color w:val="000000"/>
-          <w:kern w:val="0"/>
-          <w:lang w:eastAsia="es-CO"/>
-          <w14:ligatures w14:val="none"/>
-        </w:rPr>
-        <w:t>Linea</w:t>
-      </w:r>
-      <w:proofErr w:type="spellEnd"/>
-      <w:r>
-        <w:rPr>
-          <w:rFonts w:eastAsia="Times New Roman" w:cstheme="minorHAnsi"/>
-          <w:color w:val="000000"/>
-          <w:kern w:val="0"/>
-          <w:lang w:eastAsia="es-CO"/>
-          <w14:ligatures w14:val="none"/>
-        </w:rPr>
-        <w:t xml:space="preserve">. Ahora la agregaremos a la red entonces, se realizará la creación de un arreglo dinámico tipo </w:t>
-      </w:r>
-      <w:proofErr w:type="spellStart"/>
-      <w:r>
-        <w:rPr>
-          <w:rFonts w:eastAsia="Times New Roman" w:cstheme="minorHAnsi"/>
-          <w:color w:val="000000"/>
-          <w:kern w:val="0"/>
-          <w:lang w:eastAsia="es-CO"/>
-          <w14:ligatures w14:val="none"/>
-        </w:rPr>
-        <w:t>Linea</w:t>
-      </w:r>
-      <w:proofErr w:type="spellEnd"/>
-      <w:r>
-        <w:rPr>
-          <w:rFonts w:eastAsia="Times New Roman" w:cstheme="minorHAnsi"/>
-          <w:color w:val="000000"/>
-          <w:kern w:val="0"/>
-          <w:lang w:eastAsia="es-CO"/>
-          <w14:ligatures w14:val="none"/>
-        </w:rPr>
-        <w:t xml:space="preserve"> con un valor superior al que ya teníamos antes y también crearemos un puntero tipo </w:t>
-      </w:r>
-      <w:proofErr w:type="spellStart"/>
-      <w:r>
-        <w:rPr>
-          <w:rFonts w:eastAsia="Times New Roman" w:cstheme="minorHAnsi"/>
-          <w:color w:val="000000"/>
-          <w:kern w:val="0"/>
-          <w:lang w:eastAsia="es-CO"/>
-          <w14:ligatures w14:val="none"/>
-        </w:rPr>
-        <w:t>linea</w:t>
-      </w:r>
-      <w:proofErr w:type="spellEnd"/>
-      <w:r>
-        <w:rPr>
-          <w:rFonts w:eastAsia="Times New Roman" w:cstheme="minorHAnsi"/>
-          <w:color w:val="000000"/>
-          <w:kern w:val="0"/>
-          <w:lang w:eastAsia="es-CO"/>
-          <w14:ligatures w14:val="none"/>
-        </w:rPr>
-        <w:t xml:space="preserve"> para borrar el contenido de este arreglo, se realizará un proceso el cual pasa los datos del primer arreglo de menor espacio al de mayor espacio quedando un espacio libre, después de esto borraremos el arreglo de menor espacio con el puntero así liberando este espacio y luego teniendo agregaremos el objeto tipo </w:t>
-      </w:r>
-      <w:proofErr w:type="spellStart"/>
-      <w:r>
-        <w:rPr>
-          <w:rFonts w:eastAsia="Times New Roman" w:cstheme="minorHAnsi"/>
-          <w:color w:val="000000"/>
-          <w:kern w:val="0"/>
-          <w:lang w:eastAsia="es-CO"/>
-          <w14:ligatures w14:val="none"/>
-        </w:rPr>
-        <w:t>Linea</w:t>
-      </w:r>
-      <w:proofErr w:type="spellEnd"/>
-      <w:r>
-        <w:rPr>
-          <w:rFonts w:eastAsia="Times New Roman" w:cstheme="minorHAnsi"/>
-          <w:color w:val="000000"/>
-          <w:kern w:val="0"/>
-          <w:lang w:eastAsia="es-CO"/>
-          <w14:ligatures w14:val="none"/>
-        </w:rPr>
-        <w:t xml:space="preserve"> a este arreglo tipo </w:t>
-      </w:r>
-      <w:proofErr w:type="spellStart"/>
-      <w:r>
-        <w:rPr>
-          <w:rFonts w:eastAsia="Times New Roman" w:cstheme="minorHAnsi"/>
-          <w:color w:val="000000"/>
-          <w:kern w:val="0"/>
-          <w:lang w:eastAsia="es-CO"/>
-          <w14:ligatures w14:val="none"/>
-        </w:rPr>
-        <w:t>Linea</w:t>
-      </w:r>
-      <w:proofErr w:type="spellEnd"/>
-      <w:r>
-        <w:rPr>
-          <w:rFonts w:eastAsia="Times New Roman" w:cstheme="minorHAnsi"/>
-          <w:color w:val="000000"/>
-          <w:kern w:val="0"/>
-          <w:lang w:eastAsia="es-CO"/>
-          <w14:ligatures w14:val="none"/>
-        </w:rPr>
-        <w:t>.</w:t>
+        <w:t>Al invocar esta función se realizará la creación de 2 objetos tipo  Estación y  se van a almacenar en un arreglo tipo Estación, finalizando asi la creación del objeto  Linea. Ahora la agregaremos a la red entonces, se realizará la creación de un arreglo dinámico tipo Linea con un valor superior al que ya teníamos antes y también crearemos un puntero tipo linea para borrar el contenido de este arreglo, se realizará un proceso el cual pasa los datos del primer arreglo de menor espacio al de mayor espacio quedando un espacio libre, después de esto borraremos el arreglo de menor espacio con el puntero así liberando este espacio y luego teniendo agregaremos el objeto tipo Linea a este arreglo tipo Linea.</w:t>
       </w:r>
     </w:p>
     <w:p>
@@ -838,139 +638,7 @@
           <w:lang w:eastAsia="es-CO"/>
           <w14:ligatures w14:val="none"/>
         </w:rPr>
-        <w:t xml:space="preserve">En esta función </w:t>
-      </w:r>
-      <w:proofErr w:type="gramStart"/>
-      <w:r>
-        <w:rPr>
-          <w:rFonts w:eastAsia="Times New Roman" w:cstheme="minorHAnsi"/>
-          <w:color w:val="000000"/>
-          <w:kern w:val="0"/>
-          <w:lang w:eastAsia="es-CO"/>
-          <w14:ligatures w14:val="none"/>
-        </w:rPr>
-        <w:t>se  creara</w:t>
-      </w:r>
-      <w:proofErr w:type="gramEnd"/>
-      <w:r>
-        <w:rPr>
-          <w:rFonts w:eastAsia="Times New Roman" w:cstheme="minorHAnsi"/>
-          <w:color w:val="000000"/>
-          <w:kern w:val="0"/>
-          <w:lang w:eastAsia="es-CO"/>
-          <w14:ligatures w14:val="none"/>
-        </w:rPr>
-        <w:t xml:space="preserve"> un arreglo de tipo </w:t>
-      </w:r>
-      <w:proofErr w:type="spellStart"/>
-      <w:r>
-        <w:rPr>
-          <w:rFonts w:eastAsia="Times New Roman" w:cstheme="minorHAnsi"/>
-          <w:color w:val="000000"/>
-          <w:kern w:val="0"/>
-          <w:lang w:eastAsia="es-CO"/>
-          <w14:ligatures w14:val="none"/>
-        </w:rPr>
-        <w:t>linea</w:t>
-      </w:r>
-      <w:proofErr w:type="spellEnd"/>
-      <w:r>
-        <w:rPr>
-          <w:rFonts w:eastAsia="Times New Roman" w:cstheme="minorHAnsi"/>
-          <w:color w:val="000000"/>
-          <w:kern w:val="0"/>
-          <w:lang w:eastAsia="es-CO"/>
-          <w14:ligatures w14:val="none"/>
-        </w:rPr>
-        <w:t xml:space="preserve"> de un espacio menor al anterior y se identificara en el arreglo tipo </w:t>
-      </w:r>
-      <w:proofErr w:type="spellStart"/>
-      <w:r>
-        <w:rPr>
-          <w:rFonts w:eastAsia="Times New Roman" w:cstheme="minorHAnsi"/>
-          <w:color w:val="000000"/>
-          <w:kern w:val="0"/>
-          <w:lang w:eastAsia="es-CO"/>
-          <w14:ligatures w14:val="none"/>
-        </w:rPr>
-        <w:t>Linea</w:t>
-      </w:r>
-      <w:proofErr w:type="spellEnd"/>
-      <w:r>
-        <w:rPr>
-          <w:rFonts w:eastAsia="Times New Roman" w:cstheme="minorHAnsi"/>
-          <w:color w:val="000000"/>
-          <w:kern w:val="0"/>
-          <w:lang w:eastAsia="es-CO"/>
-          <w14:ligatures w14:val="none"/>
-        </w:rPr>
-        <w:t xml:space="preserve"> cual es la </w:t>
-      </w:r>
-      <w:proofErr w:type="spellStart"/>
-      <w:r>
-        <w:rPr>
-          <w:rFonts w:eastAsia="Times New Roman" w:cstheme="minorHAnsi"/>
-          <w:color w:val="000000"/>
-          <w:kern w:val="0"/>
-          <w:lang w:eastAsia="es-CO"/>
-          <w14:ligatures w14:val="none"/>
-        </w:rPr>
-        <w:t>linea</w:t>
-      </w:r>
-      <w:proofErr w:type="spellEnd"/>
-      <w:r>
-        <w:rPr>
-          <w:rFonts w:eastAsia="Times New Roman" w:cstheme="minorHAnsi"/>
-          <w:color w:val="000000"/>
-          <w:kern w:val="0"/>
-          <w:lang w:eastAsia="es-CO"/>
-          <w14:ligatures w14:val="none"/>
-        </w:rPr>
-        <w:t xml:space="preserve"> que debe ser eliminada, luego pasaremos la información de arreglo grande al arreglo pequeño evitando la información del objeto que debe ser eliminado, obteniendo </w:t>
-      </w:r>
-      <w:proofErr w:type="spellStart"/>
-      <w:r>
-        <w:rPr>
-          <w:rFonts w:eastAsia="Times New Roman" w:cstheme="minorHAnsi"/>
-          <w:color w:val="000000"/>
-          <w:kern w:val="0"/>
-          <w:lang w:eastAsia="es-CO"/>
-          <w14:ligatures w14:val="none"/>
-        </w:rPr>
-        <w:t>asi</w:t>
-      </w:r>
-      <w:proofErr w:type="spellEnd"/>
-      <w:r>
-        <w:rPr>
-          <w:rFonts w:eastAsia="Times New Roman" w:cstheme="minorHAnsi"/>
-          <w:color w:val="000000"/>
-          <w:kern w:val="0"/>
-          <w:lang w:eastAsia="es-CO"/>
-          <w14:ligatures w14:val="none"/>
-        </w:rPr>
-        <w:t xml:space="preserve"> el arreglo pequeño sin el objeto </w:t>
-      </w:r>
-      <w:proofErr w:type="spellStart"/>
-      <w:r>
-        <w:rPr>
-          <w:rFonts w:eastAsia="Times New Roman" w:cstheme="minorHAnsi"/>
-          <w:color w:val="000000"/>
-          <w:kern w:val="0"/>
-          <w:lang w:eastAsia="es-CO"/>
-          <w14:ligatures w14:val="none"/>
-        </w:rPr>
-        <w:t>linea</w:t>
-      </w:r>
-      <w:proofErr w:type="spellEnd"/>
-      <w:r>
-        <w:rPr>
-          <w:rFonts w:eastAsia="Times New Roman" w:cstheme="minorHAnsi"/>
-          <w:color w:val="000000"/>
-          <w:kern w:val="0"/>
-          <w:lang w:eastAsia="es-CO"/>
-          <w14:ligatures w14:val="none"/>
-        </w:rPr>
-        <w:t xml:space="preserve"> que deseamos eliminar, después de esto se borrara el arreglo grande mediante punteros.</w:t>
+        <w:t>En esta función se  creara un arreglo de tipo linea de un espacio menor al anterior y se identificara en el arreglo tipo Linea cual es la linea que debe ser eliminada, luego pasaremos la información de arreglo grande al arreglo pequeño evitando la información del objeto que debe ser eliminado, obteniendo asi el arreglo pequeño sin el objeto linea que deseamos eliminar, después de esto se borrara el arreglo grande mediante punteros.</w:t>
       </w:r>
     </w:p>
     <w:p>
@@ -1048,55 +716,7 @@
           <w:rFonts w:cstheme="minorHAnsi"/>
           <w:color w:val="000000"/>
         </w:rPr>
-        <w:t xml:space="preserve">Se realizará la iteración sobre los objetos tipo </w:t>
-      </w:r>
-      <w:proofErr w:type="spellStart"/>
-      <w:r>
-        <w:rPr>
-          <w:rFonts w:cstheme="minorHAnsi"/>
-          <w:color w:val="000000"/>
-        </w:rPr>
-        <w:t>Linea</w:t>
-      </w:r>
-      <w:proofErr w:type="spellEnd"/>
-      <w:r>
-        <w:rPr>
-          <w:rFonts w:cstheme="minorHAnsi"/>
-          <w:color w:val="000000"/>
-        </w:rPr>
-        <w:t xml:space="preserve">, se </w:t>
-      </w:r>
-      <w:proofErr w:type="gramStart"/>
-      <w:r>
-        <w:rPr>
-          <w:rFonts w:cstheme="minorHAnsi"/>
-          <w:color w:val="000000"/>
-        </w:rPr>
-        <w:t>pasara</w:t>
-      </w:r>
-      <w:proofErr w:type="gramEnd"/>
-      <w:r>
-        <w:rPr>
-          <w:rFonts w:cstheme="minorHAnsi"/>
-          <w:color w:val="000000"/>
-        </w:rPr>
-        <w:t xml:space="preserve"> sobre estos con un contador para que al finalizar la cuenta nos entre el </w:t>
-      </w:r>
-      <w:proofErr w:type="spellStart"/>
-      <w:r>
-        <w:rPr>
-          <w:rFonts w:cstheme="minorHAnsi"/>
-          <w:color w:val="000000"/>
-        </w:rPr>
-        <w:t>numero</w:t>
-      </w:r>
-      <w:proofErr w:type="spellEnd"/>
-      <w:r>
-        <w:rPr>
-          <w:rFonts w:cstheme="minorHAnsi"/>
-          <w:color w:val="000000"/>
-        </w:rPr>
-        <w:t xml:space="preserve"> de cuantos objetos conforman el arreglo</w:t>
+        <w:t>Se realizará la iteración sobre los objetos tipo Linea, se pasara sobre estos con un contador para que al finalizar la cuenta nos entre el numero de cuantos objetos conforman el arreglo</w:t>
       </w:r>
     </w:p>
     <w:p>
@@ -1164,9 +784,8 @@
           <w:lang w:eastAsia="es-CO"/>
           <w14:ligatures w14:val="none"/>
         </w:rPr>
-        <w:t xml:space="preserve">Se realizará la iteración sobre los objetos tipo </w:t>
-      </w:r>
-      <w:proofErr w:type="spellStart"/>
+        <w:t xml:space="preserve">Se realizará la iteración sobre los objetos tipo Linea, se pasara sobre estos con 2 contadores, uno para identificar la cuenta  de las estaciones totales y el segundo para identificar la </w:t>
+      </w:r>
       <w:r>
         <w:rPr>
           <w:rFonts w:eastAsia="Times New Roman" w:cstheme="minorHAnsi"/>
@@ -1175,62 +794,8 @@
           <w:lang w:eastAsia="es-CO"/>
           <w14:ligatures w14:val="none"/>
         </w:rPr>
-        <w:t>Linea</w:t>
-      </w:r>
-      <w:proofErr w:type="spellEnd"/>
-      <w:r>
-        <w:rPr>
-          <w:rFonts w:eastAsia="Times New Roman" w:cstheme="minorHAnsi"/>
-          <w:color w:val="000000"/>
-          <w:kern w:val="0"/>
-          <w:lang w:eastAsia="es-CO"/>
-          <w14:ligatures w14:val="none"/>
-        </w:rPr>
-        <w:t xml:space="preserve">, se pasara sobre estos con 2 contadores, uno para identificar la </w:t>
-      </w:r>
-      <w:proofErr w:type="gramStart"/>
-      <w:r>
-        <w:rPr>
-          <w:rFonts w:eastAsia="Times New Roman" w:cstheme="minorHAnsi"/>
-          <w:color w:val="000000"/>
-          <w:kern w:val="0"/>
-          <w:lang w:eastAsia="es-CO"/>
-          <w14:ligatures w14:val="none"/>
-        </w:rPr>
-        <w:t>cuenta  de</w:t>
-      </w:r>
-      <w:proofErr w:type="gramEnd"/>
-      <w:r>
-        <w:rPr>
-          <w:rFonts w:eastAsia="Times New Roman" w:cstheme="minorHAnsi"/>
-          <w:color w:val="000000"/>
-          <w:kern w:val="0"/>
-          <w:lang w:eastAsia="es-CO"/>
-          <w14:ligatures w14:val="none"/>
-        </w:rPr>
-        <w:t xml:space="preserve"> las estaciones totales y el segundo para identificar la cuenta de las estaciones de trasferencia , al final restaremos a las estaciones que encontramos con las estaciones de transferencia dándonos </w:t>
-      </w:r>
-      <w:proofErr w:type="spellStart"/>
-      <w:r>
-        <w:rPr>
-          <w:rFonts w:eastAsia="Times New Roman" w:cstheme="minorHAnsi"/>
-          <w:color w:val="000000"/>
-          <w:kern w:val="0"/>
-          <w:lang w:eastAsia="es-CO"/>
-          <w14:ligatures w14:val="none"/>
-        </w:rPr>
-        <w:t>asi</w:t>
-      </w:r>
-      <w:proofErr w:type="spellEnd"/>
-      <w:r>
-        <w:rPr>
-          <w:rFonts w:eastAsia="Times New Roman" w:cstheme="minorHAnsi"/>
-          <w:color w:val="000000"/>
-          <w:kern w:val="0"/>
-          <w:lang w:eastAsia="es-CO"/>
-          <w14:ligatures w14:val="none"/>
-        </w:rPr>
-        <w:t xml:space="preserve"> las estaciones totales.</w:t>
+        <w:lastRenderedPageBreak/>
+        <w:t>cuenta de las estaciones de trasferencia , al final restaremos a las estaciones que encontramos con las estaciones de transferencia dándonos asi las estaciones totales.</w:t>
       </w:r>
     </w:p>
     <w:p>

</xml_diff>

<commit_message>
se realizan correciones al diagrama de clases
</commit_message>
<xml_diff>
--- a/Informe_Parcial2.docx
+++ b/Informe_Parcial2.docx
@@ -111,7 +111,15 @@
     </w:p>
     <w:p>
       <w:r>
-        <w:t>Por otro lado se considera el uso de apuntadores como argumentos de los métodos y memoria dinámica para el almacenamiento de los arreglos de las líneas y las estaciones, con el fin de cumplir con el criterio de eficiencia.</w:t>
+        <w:t xml:space="preserve">Por otro </w:t>
+      </w:r>
+      <w:proofErr w:type="gramStart"/>
+      <w:r>
+        <w:t>lado</w:t>
+      </w:r>
+      <w:proofErr w:type="gramEnd"/>
+      <w:r>
+        <w:t xml:space="preserve"> se considera el uso de apuntadores como argumentos de los métodos y memoria dinámica para el almacenamiento de los arreglos de las líneas y las estaciones, con el fin de cumplir con el criterio de eficiencia.</w:t>
       </w:r>
     </w:p>
     <w:p/>
@@ -161,7 +169,23 @@
         <w:ind w:left="360"/>
       </w:pPr>
       <w:r>
-        <w:t>Para la solución se prevé la codificación de tres clases: Red, Linea y Estación, además del reúso de la clase string para almacenar los nombres de cada uno de los objetos de cada clase:</w:t>
+        <w:t xml:space="preserve">Para la solución se prevé la codificación de tres clases: Red, </w:t>
+      </w:r>
+      <w:proofErr w:type="spellStart"/>
+      <w:r>
+        <w:t>Linea</w:t>
+      </w:r>
+      <w:proofErr w:type="spellEnd"/>
+      <w:r>
+        <w:t xml:space="preserve"> y Estación, además del reúso de la clase </w:t>
+      </w:r>
+      <w:proofErr w:type="spellStart"/>
+      <w:r>
+        <w:t>string</w:t>
+      </w:r>
+      <w:proofErr w:type="spellEnd"/>
+      <w:r>
+        <w:t xml:space="preserve"> para almacenar los nombres de cada uno de los objetos de cada clase:</w:t>
       </w:r>
     </w:p>
     <w:p>
@@ -177,10 +201,10 @@
       <w:r>
         <w:lastRenderedPageBreak/>
         <w:drawing>
-          <wp:inline distT="0" distB="0" distL="0" distR="0" wp14:anchorId="30914232" wp14:editId="7AB1D309">
-            <wp:extent cx="5612130" cy="4775200"/>
-            <wp:effectExtent l="0" t="0" r="7620" b="6350"/>
-            <wp:docPr id="1408048193" name="Imagen 1" descr="Diagrama&#10;&#10;Descripción generada automáticamente"/>
+          <wp:inline distT="0" distB="0" distL="0" distR="0" wp14:anchorId="5ACCDC4D" wp14:editId="77B1B7E3">
+            <wp:extent cx="5612130" cy="4958715"/>
+            <wp:effectExtent l="0" t="0" r="7620" b="0"/>
+            <wp:docPr id="1451408269" name="Imagen 1" descr="Diagrama&#10;&#10;Descripción generada automáticamente"/>
             <wp:cNvGraphicFramePr>
               <a:graphicFrameLocks xmlns:a="http://schemas.openxmlformats.org/drawingml/2006/main" noChangeAspect="1"/>
             </wp:cNvGraphicFramePr>
@@ -188,7 +212,7 @@
               <a:graphicData uri="http://schemas.openxmlformats.org/drawingml/2006/picture">
                 <pic:pic xmlns:pic="http://schemas.openxmlformats.org/drawingml/2006/picture">
                   <pic:nvPicPr>
-                    <pic:cNvPr id="1408048193" name="Imagen 1" descr="Diagrama&#10;&#10;Descripción generada automáticamente"/>
+                    <pic:cNvPr id="1451408269" name="Imagen 1" descr="Diagrama&#10;&#10;Descripción generada automáticamente"/>
                     <pic:cNvPicPr/>
                   </pic:nvPicPr>
                   <pic:blipFill>
@@ -200,7 +224,7 @@
                   <pic:spPr>
                     <a:xfrm>
                       <a:off x="0" y="0"/>
-                      <a:ext cx="5612130" cy="4775200"/>
+                      <a:ext cx="5612130" cy="4958715"/>
                     </a:xfrm>
                     <a:prstGeom prst="rect">
                       <a:avLst/>
@@ -466,7 +490,29 @@
           <w:lang w:eastAsia="es-CO"/>
           <w14:ligatures w14:val="none"/>
         </w:rPr>
-        <w:t>Primero tenemos que tener en cuenta que ya vamos a poseer un nombre de la estación tipo Estación y un arreglo tipo Estación, ahora vamos a realizar una búsqueda iterando sobre este arreglo para identificar si el nombre de la estación se encuentra en este arreglo tipo Estación, dependiendo de esto, se retornara un valor verdadero si el nombre de la estación fue encontrada y falso si el nombre de estación no fue encontrada</w:t>
+        <w:t xml:space="preserve">Primero tenemos que tener en cuenta que ya vamos a poseer un nombre de la estación tipo Estación y un arreglo tipo Estación, ahora vamos a realizar una búsqueda iterando sobre este arreglo para identificar si el nombre de la estación se encuentra en este arreglo tipo Estación, dependiendo de esto, se retornara un valor verdadero si el nombre de la estación fue </w:t>
+      </w:r>
+      <w:proofErr w:type="gramStart"/>
+      <w:r>
+        <w:rPr>
+          <w:rFonts w:eastAsia="Times New Roman" w:cstheme="minorHAnsi"/>
+          <w:color w:val="000000"/>
+          <w:kern w:val="0"/>
+          <w:lang w:eastAsia="es-CO"/>
+          <w14:ligatures w14:val="none"/>
+        </w:rPr>
+        <w:t>encontrada</w:t>
+      </w:r>
+      <w:proofErr w:type="gramEnd"/>
+      <w:r>
+        <w:rPr>
+          <w:rFonts w:eastAsia="Times New Roman" w:cstheme="minorHAnsi"/>
+          <w:color w:val="000000"/>
+          <w:kern w:val="0"/>
+          <w:lang w:eastAsia="es-CO"/>
+          <w14:ligatures w14:val="none"/>
+        </w:rPr>
+        <w:t xml:space="preserve"> y falso si el nombre de estación no fue encontrada</w:t>
       </w:r>
     </w:p>
     <w:p>
@@ -547,7 +593,161 @@
           <w:lang w:eastAsia="es-CO"/>
           <w14:ligatures w14:val="none"/>
         </w:rPr>
-        <w:t>Al invocar esta función se realizará la creación de 2 objetos tipo  Estación y  se van a almacenar en un arreglo tipo Estación, finalizando asi la creación del objeto  Linea. Ahora la agregaremos a la red entonces, se realizará la creación de un arreglo dinámico tipo Linea con un valor superior al que ya teníamos antes y también crearemos un puntero tipo linea para borrar el contenido de este arreglo, se realizará un proceso el cual pasa los datos del primer arreglo de menor espacio al de mayor espacio quedando un espacio libre, después de esto borraremos el arreglo de menor espacio con el puntero así liberando este espacio y luego teniendo agregaremos el objeto tipo Linea a este arreglo tipo Linea.</w:t>
+        <w:t xml:space="preserve">Al invocar esta función se realizará la creación de 2 objetos </w:t>
+      </w:r>
+      <w:proofErr w:type="gramStart"/>
+      <w:r>
+        <w:rPr>
+          <w:rFonts w:eastAsia="Times New Roman" w:cstheme="minorHAnsi"/>
+          <w:color w:val="000000"/>
+          <w:kern w:val="0"/>
+          <w:lang w:eastAsia="es-CO"/>
+          <w14:ligatures w14:val="none"/>
+        </w:rPr>
+        <w:t>tipo  Estación</w:t>
+      </w:r>
+      <w:proofErr w:type="gramEnd"/>
+      <w:r>
+        <w:rPr>
+          <w:rFonts w:eastAsia="Times New Roman" w:cstheme="minorHAnsi"/>
+          <w:color w:val="000000"/>
+          <w:kern w:val="0"/>
+          <w:lang w:eastAsia="es-CO"/>
+          <w14:ligatures w14:val="none"/>
+        </w:rPr>
+        <w:t xml:space="preserve"> y  se van a almacenar en un arreglo tipo Estación, finalizando </w:t>
+      </w:r>
+      <w:proofErr w:type="spellStart"/>
+      <w:r>
+        <w:rPr>
+          <w:rFonts w:eastAsia="Times New Roman" w:cstheme="minorHAnsi"/>
+          <w:color w:val="000000"/>
+          <w:kern w:val="0"/>
+          <w:lang w:eastAsia="es-CO"/>
+          <w14:ligatures w14:val="none"/>
+        </w:rPr>
+        <w:t>asi</w:t>
+      </w:r>
+      <w:proofErr w:type="spellEnd"/>
+      <w:r>
+        <w:rPr>
+          <w:rFonts w:eastAsia="Times New Roman" w:cstheme="minorHAnsi"/>
+          <w:color w:val="000000"/>
+          <w:kern w:val="0"/>
+          <w:lang w:eastAsia="es-CO"/>
+          <w14:ligatures w14:val="none"/>
+        </w:rPr>
+        <w:t xml:space="preserve"> la creación del objeto  </w:t>
+      </w:r>
+      <w:proofErr w:type="spellStart"/>
+      <w:r>
+        <w:rPr>
+          <w:rFonts w:eastAsia="Times New Roman" w:cstheme="minorHAnsi"/>
+          <w:color w:val="000000"/>
+          <w:kern w:val="0"/>
+          <w:lang w:eastAsia="es-CO"/>
+          <w14:ligatures w14:val="none"/>
+        </w:rPr>
+        <w:t>Linea</w:t>
+      </w:r>
+      <w:proofErr w:type="spellEnd"/>
+      <w:r>
+        <w:rPr>
+          <w:rFonts w:eastAsia="Times New Roman" w:cstheme="minorHAnsi"/>
+          <w:color w:val="000000"/>
+          <w:kern w:val="0"/>
+          <w:lang w:eastAsia="es-CO"/>
+          <w14:ligatures w14:val="none"/>
+        </w:rPr>
+        <w:t xml:space="preserve">. Ahora la agregaremos a la red entonces, se realizará la creación de un arreglo dinámico tipo </w:t>
+      </w:r>
+      <w:proofErr w:type="spellStart"/>
+      <w:r>
+        <w:rPr>
+          <w:rFonts w:eastAsia="Times New Roman" w:cstheme="minorHAnsi"/>
+          <w:color w:val="000000"/>
+          <w:kern w:val="0"/>
+          <w:lang w:eastAsia="es-CO"/>
+          <w14:ligatures w14:val="none"/>
+        </w:rPr>
+        <w:t>Linea</w:t>
+      </w:r>
+      <w:proofErr w:type="spellEnd"/>
+      <w:r>
+        <w:rPr>
+          <w:rFonts w:eastAsia="Times New Roman" w:cstheme="minorHAnsi"/>
+          <w:color w:val="000000"/>
+          <w:kern w:val="0"/>
+          <w:lang w:eastAsia="es-CO"/>
+          <w14:ligatures w14:val="none"/>
+        </w:rPr>
+        <w:t xml:space="preserve"> con un valor superior al que ya teníamos antes y también crearemos un puntero tipo </w:t>
+      </w:r>
+      <w:proofErr w:type="spellStart"/>
+      <w:r>
+        <w:rPr>
+          <w:rFonts w:eastAsia="Times New Roman" w:cstheme="minorHAnsi"/>
+          <w:color w:val="000000"/>
+          <w:kern w:val="0"/>
+          <w:lang w:eastAsia="es-CO"/>
+          <w14:ligatures w14:val="none"/>
+        </w:rPr>
+        <w:t>linea</w:t>
+      </w:r>
+      <w:proofErr w:type="spellEnd"/>
+      <w:r>
+        <w:rPr>
+          <w:rFonts w:eastAsia="Times New Roman" w:cstheme="minorHAnsi"/>
+          <w:color w:val="000000"/>
+          <w:kern w:val="0"/>
+          <w:lang w:eastAsia="es-CO"/>
+          <w14:ligatures w14:val="none"/>
+        </w:rPr>
+        <w:t xml:space="preserve"> para borrar el contenido de este arreglo, se realizará un proceso el cual pasa los datos del primer arreglo de menor espacio al de mayor espacio quedando un espacio libre, después de esto borraremos el arreglo de menor espacio con el puntero así liberando este espacio y luego teniendo agregaremos el objeto tipo </w:t>
+      </w:r>
+      <w:proofErr w:type="spellStart"/>
+      <w:r>
+        <w:rPr>
+          <w:rFonts w:eastAsia="Times New Roman" w:cstheme="minorHAnsi"/>
+          <w:color w:val="000000"/>
+          <w:kern w:val="0"/>
+          <w:lang w:eastAsia="es-CO"/>
+          <w14:ligatures w14:val="none"/>
+        </w:rPr>
+        <w:t>Linea</w:t>
+      </w:r>
+      <w:proofErr w:type="spellEnd"/>
+      <w:r>
+        <w:rPr>
+          <w:rFonts w:eastAsia="Times New Roman" w:cstheme="minorHAnsi"/>
+          <w:color w:val="000000"/>
+          <w:kern w:val="0"/>
+          <w:lang w:eastAsia="es-CO"/>
+          <w14:ligatures w14:val="none"/>
+        </w:rPr>
+        <w:t xml:space="preserve"> a este arreglo tipo </w:t>
+      </w:r>
+      <w:proofErr w:type="spellStart"/>
+      <w:r>
+        <w:rPr>
+          <w:rFonts w:eastAsia="Times New Roman" w:cstheme="minorHAnsi"/>
+          <w:color w:val="000000"/>
+          <w:kern w:val="0"/>
+          <w:lang w:eastAsia="es-CO"/>
+          <w14:ligatures w14:val="none"/>
+        </w:rPr>
+        <w:t>Linea</w:t>
+      </w:r>
+      <w:proofErr w:type="spellEnd"/>
+      <w:r>
+        <w:rPr>
+          <w:rFonts w:eastAsia="Times New Roman" w:cstheme="minorHAnsi"/>
+          <w:color w:val="000000"/>
+          <w:kern w:val="0"/>
+          <w:lang w:eastAsia="es-CO"/>
+          <w14:ligatures w14:val="none"/>
+        </w:rPr>
+        <w:t>.</w:t>
       </w:r>
     </w:p>
     <w:p>
@@ -638,7 +838,139 @@
           <w:lang w:eastAsia="es-CO"/>
           <w14:ligatures w14:val="none"/>
         </w:rPr>
-        <w:t>En esta función se  creara un arreglo de tipo linea de un espacio menor al anterior y se identificara en el arreglo tipo Linea cual es la linea que debe ser eliminada, luego pasaremos la información de arreglo grande al arreglo pequeño evitando la información del objeto que debe ser eliminado, obteniendo asi el arreglo pequeño sin el objeto linea que deseamos eliminar, después de esto se borrara el arreglo grande mediante punteros.</w:t>
+        <w:t xml:space="preserve">En esta función </w:t>
+      </w:r>
+      <w:proofErr w:type="gramStart"/>
+      <w:r>
+        <w:rPr>
+          <w:rFonts w:eastAsia="Times New Roman" w:cstheme="minorHAnsi"/>
+          <w:color w:val="000000"/>
+          <w:kern w:val="0"/>
+          <w:lang w:eastAsia="es-CO"/>
+          <w14:ligatures w14:val="none"/>
+        </w:rPr>
+        <w:t>se  creara</w:t>
+      </w:r>
+      <w:proofErr w:type="gramEnd"/>
+      <w:r>
+        <w:rPr>
+          <w:rFonts w:eastAsia="Times New Roman" w:cstheme="minorHAnsi"/>
+          <w:color w:val="000000"/>
+          <w:kern w:val="0"/>
+          <w:lang w:eastAsia="es-CO"/>
+          <w14:ligatures w14:val="none"/>
+        </w:rPr>
+        <w:t xml:space="preserve"> un arreglo de tipo </w:t>
+      </w:r>
+      <w:proofErr w:type="spellStart"/>
+      <w:r>
+        <w:rPr>
+          <w:rFonts w:eastAsia="Times New Roman" w:cstheme="minorHAnsi"/>
+          <w:color w:val="000000"/>
+          <w:kern w:val="0"/>
+          <w:lang w:eastAsia="es-CO"/>
+          <w14:ligatures w14:val="none"/>
+        </w:rPr>
+        <w:t>linea</w:t>
+      </w:r>
+      <w:proofErr w:type="spellEnd"/>
+      <w:r>
+        <w:rPr>
+          <w:rFonts w:eastAsia="Times New Roman" w:cstheme="minorHAnsi"/>
+          <w:color w:val="000000"/>
+          <w:kern w:val="0"/>
+          <w:lang w:eastAsia="es-CO"/>
+          <w14:ligatures w14:val="none"/>
+        </w:rPr>
+        <w:t xml:space="preserve"> de un espacio menor al anterior y se identificara en el arreglo tipo </w:t>
+      </w:r>
+      <w:proofErr w:type="spellStart"/>
+      <w:r>
+        <w:rPr>
+          <w:rFonts w:eastAsia="Times New Roman" w:cstheme="minorHAnsi"/>
+          <w:color w:val="000000"/>
+          <w:kern w:val="0"/>
+          <w:lang w:eastAsia="es-CO"/>
+          <w14:ligatures w14:val="none"/>
+        </w:rPr>
+        <w:t>Linea</w:t>
+      </w:r>
+      <w:proofErr w:type="spellEnd"/>
+      <w:r>
+        <w:rPr>
+          <w:rFonts w:eastAsia="Times New Roman" w:cstheme="minorHAnsi"/>
+          <w:color w:val="000000"/>
+          <w:kern w:val="0"/>
+          <w:lang w:eastAsia="es-CO"/>
+          <w14:ligatures w14:val="none"/>
+        </w:rPr>
+        <w:t xml:space="preserve"> cual es la </w:t>
+      </w:r>
+      <w:proofErr w:type="spellStart"/>
+      <w:r>
+        <w:rPr>
+          <w:rFonts w:eastAsia="Times New Roman" w:cstheme="minorHAnsi"/>
+          <w:color w:val="000000"/>
+          <w:kern w:val="0"/>
+          <w:lang w:eastAsia="es-CO"/>
+          <w14:ligatures w14:val="none"/>
+        </w:rPr>
+        <w:t>linea</w:t>
+      </w:r>
+      <w:proofErr w:type="spellEnd"/>
+      <w:r>
+        <w:rPr>
+          <w:rFonts w:eastAsia="Times New Roman" w:cstheme="minorHAnsi"/>
+          <w:color w:val="000000"/>
+          <w:kern w:val="0"/>
+          <w:lang w:eastAsia="es-CO"/>
+          <w14:ligatures w14:val="none"/>
+        </w:rPr>
+        <w:t xml:space="preserve"> que debe ser eliminada, luego pasaremos la información de arreglo grande al arreglo pequeño evitando la información del objeto que debe ser eliminado, obteniendo </w:t>
+      </w:r>
+      <w:proofErr w:type="spellStart"/>
+      <w:r>
+        <w:rPr>
+          <w:rFonts w:eastAsia="Times New Roman" w:cstheme="minorHAnsi"/>
+          <w:color w:val="000000"/>
+          <w:kern w:val="0"/>
+          <w:lang w:eastAsia="es-CO"/>
+          <w14:ligatures w14:val="none"/>
+        </w:rPr>
+        <w:t>asi</w:t>
+      </w:r>
+      <w:proofErr w:type="spellEnd"/>
+      <w:r>
+        <w:rPr>
+          <w:rFonts w:eastAsia="Times New Roman" w:cstheme="minorHAnsi"/>
+          <w:color w:val="000000"/>
+          <w:kern w:val="0"/>
+          <w:lang w:eastAsia="es-CO"/>
+          <w14:ligatures w14:val="none"/>
+        </w:rPr>
+        <w:t xml:space="preserve"> el arreglo pequeño sin el objeto </w:t>
+      </w:r>
+      <w:proofErr w:type="spellStart"/>
+      <w:r>
+        <w:rPr>
+          <w:rFonts w:eastAsia="Times New Roman" w:cstheme="minorHAnsi"/>
+          <w:color w:val="000000"/>
+          <w:kern w:val="0"/>
+          <w:lang w:eastAsia="es-CO"/>
+          <w14:ligatures w14:val="none"/>
+        </w:rPr>
+        <w:t>linea</w:t>
+      </w:r>
+      <w:proofErr w:type="spellEnd"/>
+      <w:r>
+        <w:rPr>
+          <w:rFonts w:eastAsia="Times New Roman" w:cstheme="minorHAnsi"/>
+          <w:color w:val="000000"/>
+          <w:kern w:val="0"/>
+          <w:lang w:eastAsia="es-CO"/>
+          <w14:ligatures w14:val="none"/>
+        </w:rPr>
+        <w:t xml:space="preserve"> que deseamos eliminar, después de esto se borrara el arreglo grande mediante punteros.</w:t>
       </w:r>
     </w:p>
     <w:p>
@@ -716,7 +1048,55 @@
           <w:rFonts w:cstheme="minorHAnsi"/>
           <w:color w:val="000000"/>
         </w:rPr>
-        <w:t>Se realizará la iteración sobre los objetos tipo Linea, se pasara sobre estos con un contador para que al finalizar la cuenta nos entre el numero de cuantos objetos conforman el arreglo</w:t>
+        <w:t xml:space="preserve">Se realizará la iteración sobre los objetos tipo </w:t>
+      </w:r>
+      <w:proofErr w:type="spellStart"/>
+      <w:r>
+        <w:rPr>
+          <w:rFonts w:cstheme="minorHAnsi"/>
+          <w:color w:val="000000"/>
+        </w:rPr>
+        <w:t>Linea</w:t>
+      </w:r>
+      <w:proofErr w:type="spellEnd"/>
+      <w:r>
+        <w:rPr>
+          <w:rFonts w:cstheme="minorHAnsi"/>
+          <w:color w:val="000000"/>
+        </w:rPr>
+        <w:t xml:space="preserve">, se </w:t>
+      </w:r>
+      <w:proofErr w:type="gramStart"/>
+      <w:r>
+        <w:rPr>
+          <w:rFonts w:cstheme="minorHAnsi"/>
+          <w:color w:val="000000"/>
+        </w:rPr>
+        <w:t>pasara</w:t>
+      </w:r>
+      <w:proofErr w:type="gramEnd"/>
+      <w:r>
+        <w:rPr>
+          <w:rFonts w:cstheme="minorHAnsi"/>
+          <w:color w:val="000000"/>
+        </w:rPr>
+        <w:t xml:space="preserve"> sobre estos con un contador para que al finalizar la cuenta nos entre el </w:t>
+      </w:r>
+      <w:proofErr w:type="spellStart"/>
+      <w:r>
+        <w:rPr>
+          <w:rFonts w:cstheme="minorHAnsi"/>
+          <w:color w:val="000000"/>
+        </w:rPr>
+        <w:t>numero</w:t>
+      </w:r>
+      <w:proofErr w:type="spellEnd"/>
+      <w:r>
+        <w:rPr>
+          <w:rFonts w:cstheme="minorHAnsi"/>
+          <w:color w:val="000000"/>
+        </w:rPr>
+        <w:t xml:space="preserve"> de cuantos objetos conforman el arreglo</w:t>
       </w:r>
     </w:p>
     <w:p>
@@ -784,7 +1164,51 @@
           <w:lang w:eastAsia="es-CO"/>
           <w14:ligatures w14:val="none"/>
         </w:rPr>
-        <w:t xml:space="preserve">Se realizará la iteración sobre los objetos tipo Linea, se pasara sobre estos con 2 contadores, uno para identificar la cuenta  de las estaciones totales y el segundo para identificar la </w:t>
+        <w:t xml:space="preserve">Se realizará la iteración sobre los objetos tipo </w:t>
+      </w:r>
+      <w:proofErr w:type="spellStart"/>
+      <w:r>
+        <w:rPr>
+          <w:rFonts w:eastAsia="Times New Roman" w:cstheme="minorHAnsi"/>
+          <w:color w:val="000000"/>
+          <w:kern w:val="0"/>
+          <w:lang w:eastAsia="es-CO"/>
+          <w14:ligatures w14:val="none"/>
+        </w:rPr>
+        <w:t>Linea</w:t>
+      </w:r>
+      <w:proofErr w:type="spellEnd"/>
+      <w:r>
+        <w:rPr>
+          <w:rFonts w:eastAsia="Times New Roman" w:cstheme="minorHAnsi"/>
+          <w:color w:val="000000"/>
+          <w:kern w:val="0"/>
+          <w:lang w:eastAsia="es-CO"/>
+          <w14:ligatures w14:val="none"/>
+        </w:rPr>
+        <w:t xml:space="preserve">, se pasara sobre estos con 2 contadores, uno para identificar la </w:t>
+      </w:r>
+      <w:proofErr w:type="gramStart"/>
+      <w:r>
+        <w:rPr>
+          <w:rFonts w:eastAsia="Times New Roman" w:cstheme="minorHAnsi"/>
+          <w:color w:val="000000"/>
+          <w:kern w:val="0"/>
+          <w:lang w:eastAsia="es-CO"/>
+          <w14:ligatures w14:val="none"/>
+        </w:rPr>
+        <w:t>cuenta  de</w:t>
+      </w:r>
+      <w:proofErr w:type="gramEnd"/>
+      <w:r>
+        <w:rPr>
+          <w:rFonts w:eastAsia="Times New Roman" w:cstheme="minorHAnsi"/>
+          <w:color w:val="000000"/>
+          <w:kern w:val="0"/>
+          <w:lang w:eastAsia="es-CO"/>
+          <w14:ligatures w14:val="none"/>
+        </w:rPr>
+        <w:t xml:space="preserve"> las estaciones totales y el segundo para identificar la </w:t>
       </w:r>
       <w:r>
         <w:rPr>
@@ -795,7 +1219,29 @@
           <w14:ligatures w14:val="none"/>
         </w:rPr>
         <w:lastRenderedPageBreak/>
-        <w:t>cuenta de las estaciones de trasferencia , al final restaremos a las estaciones que encontramos con las estaciones de transferencia dándonos asi las estaciones totales.</w:t>
+        <w:t xml:space="preserve">cuenta de las estaciones de trasferencia , al final restaremos a las estaciones que encontramos con las estaciones de transferencia dándonos </w:t>
+      </w:r>
+      <w:proofErr w:type="spellStart"/>
+      <w:r>
+        <w:rPr>
+          <w:rFonts w:eastAsia="Times New Roman" w:cstheme="minorHAnsi"/>
+          <w:color w:val="000000"/>
+          <w:kern w:val="0"/>
+          <w:lang w:eastAsia="es-CO"/>
+          <w14:ligatures w14:val="none"/>
+        </w:rPr>
+        <w:t>asi</w:t>
+      </w:r>
+      <w:proofErr w:type="spellEnd"/>
+      <w:r>
+        <w:rPr>
+          <w:rFonts w:eastAsia="Times New Roman" w:cstheme="minorHAnsi"/>
+          <w:color w:val="000000"/>
+          <w:kern w:val="0"/>
+          <w:lang w:eastAsia="es-CO"/>
+          <w14:ligatures w14:val="none"/>
+        </w:rPr>
+        <w:t xml:space="preserve"> las estaciones totales.</w:t>
       </w:r>
     </w:p>
     <w:p>

</xml_diff>

<commit_message>
Se intradocumentan los subprogramas del a A al D
</commit_message>
<xml_diff>
--- a/Informe_Parcial2.docx
+++ b/Informe_Parcial2.docx
@@ -111,15 +111,7 @@
     </w:p>
     <w:p>
       <w:r>
-        <w:t xml:space="preserve">Por otro </w:t>
-      </w:r>
-      <w:proofErr w:type="gramStart"/>
-      <w:r>
-        <w:t>lado</w:t>
-      </w:r>
-      <w:proofErr w:type="gramEnd"/>
-      <w:r>
-        <w:t xml:space="preserve"> se considera el uso de apuntadores como argumentos de los métodos y memoria dinámica para el almacenamiento de los arreglos de las líneas y las estaciones, con el fin de cumplir con el criterio de eficiencia.</w:t>
+        <w:t>Por otro lado se considera el uso de apuntadores como argumentos de los métodos y memoria dinámica para el almacenamiento de los arreglos de las líneas y las estaciones, con el fin de cumplir con el criterio de eficiencia.</w:t>
       </w:r>
     </w:p>
     <w:p/>
@@ -199,10 +191,13 @@
         <w:jc w:val="center"/>
       </w:pPr>
       <w:r>
+        <w:rPr>
+          <w:noProof/>
+        </w:rPr>
         <w:lastRenderedPageBreak/>
         <w:drawing>
-          <wp:inline distT="0" distB="0" distL="0" distR="0" wp14:anchorId="5ACCDC4D" wp14:editId="77B1B7E3">
-            <wp:extent cx="5612130" cy="4958715"/>
+          <wp:inline distT="0" distB="0" distL="0" distR="0" wp14:anchorId="5ACCDC4D" wp14:editId="370516DD">
+            <wp:extent cx="5612130" cy="4939665"/>
             <wp:effectExtent l="0" t="0" r="7620" b="0"/>
             <wp:docPr id="1451408269" name="Imagen 1" descr="Diagrama&#10;&#10;Descripción generada automáticamente"/>
             <wp:cNvGraphicFramePr>
@@ -215,20 +210,27 @@
                     <pic:cNvPr id="1451408269" name="Imagen 1" descr="Diagrama&#10;&#10;Descripción generada automáticamente"/>
                     <pic:cNvPicPr/>
                   </pic:nvPicPr>
-                  <pic:blipFill>
+                  <pic:blipFill rotWithShape="1">
                     <a:blip r:embed="rId5"/>
-                    <a:stretch>
-                      <a:fillRect/>
-                    </a:stretch>
+                    <a:srcRect t="385"/>
+                    <a:stretch/>
                   </pic:blipFill>
-                  <pic:spPr>
+                  <pic:spPr bwMode="auto">
                     <a:xfrm>
                       <a:off x="0" y="0"/>
-                      <a:ext cx="5612130" cy="4958715"/>
+                      <a:ext cx="5612130" cy="4939665"/>
                     </a:xfrm>
                     <a:prstGeom prst="rect">
                       <a:avLst/>
                     </a:prstGeom>
+                    <a:ln>
+                      <a:noFill/>
+                    </a:ln>
+                    <a:extLst>
+                      <a:ext uri="{53640926-AAD7-44D8-BBD7-CCE9431645EC}">
+                        <a14:shadowObscured xmlns:a14="http://schemas.microsoft.com/office/drawing/2010/main"/>
+                      </a:ext>
+                    </a:extLst>
                   </pic:spPr>
                 </pic:pic>
               </a:graphicData>
@@ -276,6 +278,28 @@
         <w:pStyle w:val="Prrafodelista"/>
         <w:numPr>
           <w:ilvl w:val="0"/>
+          <w:numId w:val="5"/>
+        </w:numPr>
+        <w:spacing w:line="360" w:lineRule="auto"/>
+        <w:ind w:left="360"/>
+        <w:rPr>
+          <w:b/>
+          <w:bCs/>
+        </w:rPr>
+      </w:pPr>
+      <w:r>
+        <w:rPr>
+          <w:b/>
+          <w:bCs/>
+        </w:rPr>
+        <w:t>Descripción de los subprogramas:</w:t>
+      </w:r>
+    </w:p>
+    <w:p>
+      <w:pPr>
+        <w:pStyle w:val="Prrafodelista"/>
+        <w:numPr>
+          <w:ilvl w:val="0"/>
           <w:numId w:val="6"/>
         </w:numPr>
         <w:rPr>
@@ -294,11 +318,273 @@
     <w:p>
       <w:pPr>
         <w:pStyle w:val="Prrafodelista"/>
-      </w:pPr>
-      <w:r>
-        <w:t>Con ayuda de los datos para construir una nueva estación y una estación dada que sea inmediatamente anterior a la nueva, se comprueba la existencia de la estación en la línea, si existe se cuenta la cantidad de estaciones de la línea y se crea un nuevo arreglo dinámico con n+1 espacios, se asignan las estaciones con el mismo orden y después de asignar la estación anterior, se asigna la nueva y se modifican los tiempos de los atributos de la estación siguiente y la anterior, y se completa el arreglo. Al finalizar se libera la memoria del arreglo anterior y se almacena el nuevo apuntador.</w:t>
-      </w:r>
-    </w:p>
+        <w:rPr>
+          <w:b/>
+          <w:bCs/>
+        </w:rPr>
+      </w:pPr>
+    </w:p>
+    <w:p>
+      <w:pPr>
+        <w:pStyle w:val="Prrafodelista"/>
+        <w:numPr>
+          <w:ilvl w:val="0"/>
+          <w:numId w:val="5"/>
+        </w:numPr>
+        <w:ind w:left="1068"/>
+        <w:rPr>
+          <w:b/>
+          <w:bCs/>
+        </w:rPr>
+      </w:pPr>
+      <w:bookmarkStart w:id="0" w:name="_Hlk165556125"/>
+      <w:r>
+        <w:rPr>
+          <w:b/>
+          <w:bCs/>
+        </w:rPr>
+        <w:t xml:space="preserve">Entradas: </w:t>
+      </w:r>
+    </w:p>
+    <w:p>
+      <w:pPr>
+        <w:pStyle w:val="Prrafodelista"/>
+        <w:numPr>
+          <w:ilvl w:val="0"/>
+          <w:numId w:val="12"/>
+        </w:numPr>
+      </w:pPr>
+      <w:r>
+        <w:t>Nueva estación (*</w:t>
+      </w:r>
+      <w:proofErr w:type="spellStart"/>
+      <w:r>
+        <w:t>string</w:t>
+      </w:r>
+      <w:proofErr w:type="spellEnd"/>
+      <w:r>
+        <w:t>).</w:t>
+      </w:r>
+    </w:p>
+    <w:p>
+      <w:pPr>
+        <w:pStyle w:val="Prrafodelista"/>
+        <w:numPr>
+          <w:ilvl w:val="0"/>
+          <w:numId w:val="12"/>
+        </w:numPr>
+      </w:pPr>
+      <w:r>
+        <w:t>Estación inmediatamente anterior en la línea o extremos (-1 o 1), (*</w:t>
+      </w:r>
+      <w:proofErr w:type="spellStart"/>
+      <w:r>
+        <w:t>string</w:t>
+      </w:r>
+      <w:proofErr w:type="spellEnd"/>
+      <w:r>
+        <w:t>).</w:t>
+      </w:r>
+    </w:p>
+    <w:p>
+      <w:pPr>
+        <w:pStyle w:val="Prrafodelista"/>
+        <w:numPr>
+          <w:ilvl w:val="0"/>
+          <w:numId w:val="12"/>
+        </w:numPr>
+      </w:pPr>
+      <w:r>
+        <w:t>Valor del tiempo para llegar a la estación anterior(*</w:t>
+      </w:r>
+      <w:proofErr w:type="spellStart"/>
+      <w:r>
+        <w:t>int</w:t>
+      </w:r>
+      <w:proofErr w:type="spellEnd"/>
+      <w:r>
+        <w:t>).</w:t>
+      </w:r>
+    </w:p>
+    <w:p>
+      <w:pPr>
+        <w:pStyle w:val="Prrafodelista"/>
+        <w:numPr>
+          <w:ilvl w:val="0"/>
+          <w:numId w:val="12"/>
+        </w:numPr>
+      </w:pPr>
+      <w:r>
+        <w:t>Valor del tiempo para llegar a la estación siguiente(*</w:t>
+      </w:r>
+      <w:proofErr w:type="spellStart"/>
+      <w:r>
+        <w:t>int</w:t>
+      </w:r>
+      <w:proofErr w:type="spellEnd"/>
+      <w:r>
+        <w:t>).</w:t>
+      </w:r>
+    </w:p>
+    <w:p>
+      <w:pPr>
+        <w:pStyle w:val="Prrafodelista"/>
+        <w:numPr>
+          <w:ilvl w:val="0"/>
+          <w:numId w:val="12"/>
+        </w:numPr>
+      </w:pPr>
+      <w:r>
+        <w:t>Indicador de si es de transferencia o no (*</w:t>
+      </w:r>
+      <w:proofErr w:type="spellStart"/>
+      <w:r>
+        <w:t>bool</w:t>
+      </w:r>
+      <w:proofErr w:type="spellEnd"/>
+      <w:r>
+        <w:t>).</w:t>
+      </w:r>
+    </w:p>
+    <w:p>
+      <w:pPr>
+        <w:pStyle w:val="Prrafodelista"/>
+        <w:ind w:left="1068"/>
+      </w:pPr>
+    </w:p>
+    <w:p>
+      <w:pPr>
+        <w:pStyle w:val="Prrafodelista"/>
+        <w:numPr>
+          <w:ilvl w:val="0"/>
+          <w:numId w:val="5"/>
+        </w:numPr>
+        <w:ind w:left="1068"/>
+        <w:rPr>
+          <w:b/>
+          <w:bCs/>
+        </w:rPr>
+      </w:pPr>
+      <w:r>
+        <w:rPr>
+          <w:b/>
+          <w:bCs/>
+        </w:rPr>
+        <w:t>Procedimiento:</w:t>
+      </w:r>
+    </w:p>
+    <w:p>
+      <w:pPr>
+        <w:pStyle w:val="Prrafodelista"/>
+        <w:numPr>
+          <w:ilvl w:val="0"/>
+          <w:numId w:val="13"/>
+        </w:numPr>
+      </w:pPr>
+      <w:r>
+        <w:t>Contar el número de espacios del array que se encuentran ocupados.</w:t>
+      </w:r>
+    </w:p>
+    <w:p>
+      <w:pPr>
+        <w:pStyle w:val="Prrafodelista"/>
+        <w:numPr>
+          <w:ilvl w:val="0"/>
+          <w:numId w:val="13"/>
+        </w:numPr>
+      </w:pPr>
+      <w:r>
+        <w:lastRenderedPageBreak/>
+        <w:t>Si no hay espacios disponibles en el arreglo, se crea un nuevo arreglo dinámico con n+2 espacios.</w:t>
+      </w:r>
+    </w:p>
+    <w:p>
+      <w:pPr>
+        <w:pStyle w:val="Prrafodelista"/>
+        <w:numPr>
+          <w:ilvl w:val="0"/>
+          <w:numId w:val="13"/>
+        </w:numPr>
+      </w:pPr>
+      <w:r>
+        <w:t>Asignar las estaciones en el mismo orden.</w:t>
+      </w:r>
+    </w:p>
+    <w:p>
+      <w:pPr>
+        <w:pStyle w:val="Prrafodelista"/>
+        <w:numPr>
+          <w:ilvl w:val="0"/>
+          <w:numId w:val="13"/>
+        </w:numPr>
+      </w:pPr>
+      <w:r>
+        <w:t>Asignar la nueva estación en su posición.</w:t>
+      </w:r>
+    </w:p>
+    <w:p>
+      <w:pPr>
+        <w:pStyle w:val="Prrafodelista"/>
+        <w:numPr>
+          <w:ilvl w:val="0"/>
+          <w:numId w:val="13"/>
+        </w:numPr>
+      </w:pPr>
+      <w:r>
+        <w:t>Modificar los tiempos de las estaciones adyacentes.</w:t>
+      </w:r>
+    </w:p>
+    <w:p>
+      <w:pPr>
+        <w:pStyle w:val="Prrafodelista"/>
+        <w:numPr>
+          <w:ilvl w:val="0"/>
+          <w:numId w:val="13"/>
+        </w:numPr>
+      </w:pPr>
+      <w:r>
+        <w:t>Completar el arreglo.</w:t>
+      </w:r>
+    </w:p>
+    <w:p>
+      <w:pPr>
+        <w:pStyle w:val="Prrafodelista"/>
+        <w:numPr>
+          <w:ilvl w:val="0"/>
+          <w:numId w:val="13"/>
+        </w:numPr>
+      </w:pPr>
+      <w:r>
+        <w:t>Liberar memoria del arreglo anterior si se creó uno nuevo y almacenar el nuevo apuntador al arreglo y a la última posición del mismo.</w:t>
+      </w:r>
+    </w:p>
+    <w:p>
+      <w:pPr>
+        <w:pStyle w:val="Prrafodelista"/>
+        <w:ind w:left="1428"/>
+      </w:pPr>
+    </w:p>
+    <w:p>
+      <w:pPr>
+        <w:pStyle w:val="Prrafodelista"/>
+        <w:numPr>
+          <w:ilvl w:val="0"/>
+          <w:numId w:val="5"/>
+        </w:numPr>
+        <w:ind w:left="1068"/>
+      </w:pPr>
+      <w:r>
+        <w:rPr>
+          <w:b/>
+          <w:bCs/>
+        </w:rPr>
+        <w:t xml:space="preserve">Salida: </w:t>
+      </w:r>
+      <w:r>
+        <w:t>Ninguna (Se modifica el apuntador o el arreglo del atributo directamente)</w:t>
+      </w:r>
+    </w:p>
+    <w:bookmarkEnd w:id="0"/>
     <w:p>
       <w:pPr>
         <w:pStyle w:val="Prrafodelista"/>
@@ -340,18 +626,168 @@
         </w:rPr>
         <w:cr/>
       </w:r>
-      <w:r>
-        <w:t xml:space="preserve">Con la estación a eliminar dada se comprueba la existencia de la estación en la línea, si existe se cuenta la cantidad de estaciones de la línea y se crea un nuevo arreglo dinámico con n-1 espacios, se asignan las estaciones con el mismo orden sin agregar la estación a </w:t>
-      </w:r>
-      <w:r>
-        <w:lastRenderedPageBreak/>
-        <w:t>eliminar. Al finalizar se libera la memoria del arreglo anterior y se almacena el nuevo apuntador.</w:t>
-      </w:r>
-    </w:p>
-    <w:p>
-      <w:pPr>
-        <w:pStyle w:val="Prrafodelista"/>
-      </w:pPr>
+    </w:p>
+    <w:p>
+      <w:pPr>
+        <w:pStyle w:val="Prrafodelista"/>
+        <w:numPr>
+          <w:ilvl w:val="0"/>
+          <w:numId w:val="5"/>
+        </w:numPr>
+        <w:ind w:left="1068"/>
+        <w:rPr>
+          <w:b/>
+          <w:bCs/>
+        </w:rPr>
+      </w:pPr>
+      <w:r>
+        <w:rPr>
+          <w:b/>
+          <w:bCs/>
+        </w:rPr>
+        <w:t xml:space="preserve">Entradas: </w:t>
+      </w:r>
+    </w:p>
+    <w:p>
+      <w:pPr>
+        <w:pStyle w:val="Prrafodelista"/>
+        <w:numPr>
+          <w:ilvl w:val="0"/>
+          <w:numId w:val="14"/>
+        </w:numPr>
+      </w:pPr>
+      <w:r>
+        <w:t>Estación a eliminar (*</w:t>
+      </w:r>
+      <w:proofErr w:type="spellStart"/>
+      <w:r>
+        <w:t>string</w:t>
+      </w:r>
+      <w:proofErr w:type="spellEnd"/>
+      <w:r>
+        <w:t>).</w:t>
+      </w:r>
+    </w:p>
+    <w:p>
+      <w:pPr>
+        <w:pStyle w:val="Prrafodelista"/>
+        <w:numPr>
+          <w:ilvl w:val="0"/>
+          <w:numId w:val="14"/>
+        </w:numPr>
+      </w:pPr>
+      <w:r>
+        <w:t>Tiempo entre las dos estaciones conexas a la que se va a eliminar. (*</w:t>
+      </w:r>
+      <w:proofErr w:type="spellStart"/>
+      <w:r>
+        <w:t>int</w:t>
+      </w:r>
+      <w:proofErr w:type="spellEnd"/>
+      <w:r>
+        <w:t>)</w:t>
+      </w:r>
+    </w:p>
+    <w:p>
+      <w:pPr>
+        <w:pStyle w:val="Prrafodelista"/>
+        <w:ind w:left="1068"/>
+      </w:pPr>
+    </w:p>
+    <w:p>
+      <w:pPr>
+        <w:pStyle w:val="Prrafodelista"/>
+        <w:numPr>
+          <w:ilvl w:val="0"/>
+          <w:numId w:val="5"/>
+        </w:numPr>
+        <w:ind w:left="1068"/>
+        <w:rPr>
+          <w:b/>
+          <w:bCs/>
+        </w:rPr>
+      </w:pPr>
+      <w:r>
+        <w:rPr>
+          <w:b/>
+          <w:bCs/>
+        </w:rPr>
+        <w:t>Procedimiento:</w:t>
+      </w:r>
+    </w:p>
+    <w:p>
+      <w:pPr>
+        <w:pStyle w:val="Prrafodelista"/>
+        <w:numPr>
+          <w:ilvl w:val="0"/>
+          <w:numId w:val="15"/>
+        </w:numPr>
+      </w:pPr>
+      <w:r>
+        <w:t>Recorrer la línea en busca de la estación.</w:t>
+      </w:r>
+    </w:p>
+    <w:p>
+      <w:pPr>
+        <w:pStyle w:val="Prrafodelista"/>
+        <w:numPr>
+          <w:ilvl w:val="0"/>
+          <w:numId w:val="15"/>
+        </w:numPr>
+      </w:pPr>
+      <w:r>
+        <w:t>En la posición de la estación a eliminar se asigna la siguiente y se modifica el tiempo de las respectivas estaciones conexas.</w:t>
+      </w:r>
+    </w:p>
+    <w:p>
+      <w:pPr>
+        <w:pStyle w:val="Prrafodelista"/>
+        <w:numPr>
+          <w:ilvl w:val="0"/>
+          <w:numId w:val="15"/>
+        </w:numPr>
+      </w:pPr>
+      <w:r>
+        <w:t>Completar el arreglo asignando a la estación anterior la siguiente.</w:t>
+      </w:r>
+    </w:p>
+    <w:p>
+      <w:pPr>
+        <w:pStyle w:val="Prrafodelista"/>
+        <w:numPr>
+          <w:ilvl w:val="0"/>
+          <w:numId w:val="15"/>
+        </w:numPr>
+      </w:pPr>
+      <w:r>
+        <w:t>Se ingresa NULL en la última posición.</w:t>
+      </w:r>
+    </w:p>
+    <w:p>
+      <w:pPr>
+        <w:pStyle w:val="Prrafodelista"/>
+        <w:ind w:left="1428"/>
+      </w:pPr>
+    </w:p>
+    <w:p>
+      <w:pPr>
+        <w:pStyle w:val="Prrafodelista"/>
+        <w:numPr>
+          <w:ilvl w:val="0"/>
+          <w:numId w:val="5"/>
+        </w:numPr>
+        <w:ind w:left="1068"/>
+      </w:pPr>
+      <w:r>
+        <w:rPr>
+          <w:b/>
+          <w:bCs/>
+        </w:rPr>
+        <w:t xml:space="preserve">Salida: </w:t>
+      </w:r>
+      <w:r>
+        <w:t>Ninguna (Se modifica el apuntador o el arreglo del atributo directamente)</w:t>
+      </w:r>
     </w:p>
     <w:p>
       <w:pPr>
@@ -387,9 +823,132 @@
       <w:pPr>
         <w:pStyle w:val="Prrafodelista"/>
       </w:pPr>
-      <w:r>
-        <w:t>Debe existir una red de metro previamente definida. Se recorre el arreglo dinámico de líneas que compone la red y se cuentan cuantas líneas se encuentran definidas en él. Se retorna dicho valor.</w:t>
-      </w:r>
+    </w:p>
+    <w:p>
+      <w:pPr>
+        <w:pStyle w:val="Prrafodelista"/>
+        <w:numPr>
+          <w:ilvl w:val="0"/>
+          <w:numId w:val="5"/>
+        </w:numPr>
+        <w:ind w:left="1068"/>
+        <w:rPr>
+          <w:b/>
+          <w:bCs/>
+        </w:rPr>
+      </w:pPr>
+      <w:r>
+        <w:rPr>
+          <w:b/>
+          <w:bCs/>
+        </w:rPr>
+        <w:t xml:space="preserve">Entradas: </w:t>
+      </w:r>
+      <w:r>
+        <w:t>Ninguna</w:t>
+      </w:r>
+    </w:p>
+    <w:p>
+      <w:pPr>
+        <w:pStyle w:val="Prrafodelista"/>
+        <w:ind w:left="1068"/>
+      </w:pPr>
+    </w:p>
+    <w:p>
+      <w:pPr>
+        <w:pStyle w:val="Prrafodelista"/>
+        <w:numPr>
+          <w:ilvl w:val="0"/>
+          <w:numId w:val="5"/>
+        </w:numPr>
+        <w:ind w:left="1068"/>
+        <w:rPr>
+          <w:b/>
+          <w:bCs/>
+        </w:rPr>
+      </w:pPr>
+      <w:r>
+        <w:rPr>
+          <w:b/>
+          <w:bCs/>
+        </w:rPr>
+        <w:t>Procedimiento:</w:t>
+      </w:r>
+    </w:p>
+    <w:p>
+      <w:pPr>
+        <w:pStyle w:val="Prrafodelista"/>
+        <w:numPr>
+          <w:ilvl w:val="0"/>
+          <w:numId w:val="16"/>
+        </w:numPr>
+      </w:pPr>
+      <w:r>
+        <w:t>Recorrer el arreglo dinámico de líneas.</w:t>
+      </w:r>
+    </w:p>
+    <w:p>
+      <w:pPr>
+        <w:pStyle w:val="Prrafodelista"/>
+        <w:numPr>
+          <w:ilvl w:val="0"/>
+          <w:numId w:val="16"/>
+        </w:numPr>
+      </w:pPr>
+      <w:r>
+        <w:t>Contar las líneas hasta que se encuentre NULL o se llegue a la posición final del arreglo.</w:t>
+      </w:r>
+    </w:p>
+    <w:p>
+      <w:pPr>
+        <w:pStyle w:val="Prrafodelista"/>
+        <w:numPr>
+          <w:ilvl w:val="0"/>
+          <w:numId w:val="16"/>
+        </w:numPr>
+      </w:pPr>
+      <w:r>
+        <w:t>Devolver el contador.</w:t>
+      </w:r>
+    </w:p>
+    <w:p>
+      <w:pPr>
+        <w:pStyle w:val="Prrafodelista"/>
+        <w:ind w:left="1428"/>
+      </w:pPr>
+    </w:p>
+    <w:p>
+      <w:pPr>
+        <w:pStyle w:val="Prrafodelista"/>
+        <w:numPr>
+          <w:ilvl w:val="0"/>
+          <w:numId w:val="5"/>
+        </w:numPr>
+        <w:ind w:left="1068"/>
+      </w:pPr>
+      <w:r>
+        <w:rPr>
+          <w:b/>
+          <w:bCs/>
+        </w:rPr>
+        <w:t xml:space="preserve">Salida: </w:t>
+      </w:r>
+      <w:r>
+        <w:t>Contador con la cantidad de líneas (</w:t>
+      </w:r>
+      <w:proofErr w:type="spellStart"/>
+      <w:r>
+        <w:t>int</w:t>
+      </w:r>
+      <w:proofErr w:type="spellEnd"/>
+      <w:r>
+        <w:t>).</w:t>
+      </w:r>
+    </w:p>
+    <w:p>
+      <w:pPr>
+        <w:pStyle w:val="Prrafodelista"/>
+      </w:pPr>
     </w:p>
     <w:p>
       <w:pPr>
@@ -424,8 +983,167 @@
       <w:pPr>
         <w:pStyle w:val="Prrafodelista"/>
       </w:pPr>
-      <w:r>
-        <w:t>Se verifica si la línea dada existe en la red de metro, si existe se recorre el arreglo dinámico de estaciones asociado a la línea que y se cuentan el número de estaciones. Se retorna dicho valor.</w:t>
+    </w:p>
+    <w:p>
+      <w:pPr>
+        <w:pStyle w:val="Prrafodelista"/>
+        <w:numPr>
+          <w:ilvl w:val="0"/>
+          <w:numId w:val="5"/>
+        </w:numPr>
+        <w:ind w:left="1068"/>
+        <w:rPr>
+          <w:b/>
+          <w:bCs/>
+        </w:rPr>
+      </w:pPr>
+      <w:r>
+        <w:rPr>
+          <w:b/>
+          <w:bCs/>
+        </w:rPr>
+        <w:t xml:space="preserve">Entradas: </w:t>
+      </w:r>
+    </w:p>
+    <w:p>
+      <w:pPr>
+        <w:pStyle w:val="Prrafodelista"/>
+        <w:numPr>
+          <w:ilvl w:val="0"/>
+          <w:numId w:val="17"/>
+        </w:numPr>
+        <w:rPr>
+          <w:b/>
+          <w:bCs/>
+        </w:rPr>
+      </w:pPr>
+      <w:r>
+        <w:t>Línea a la cual se le quiere contar las estaciones (</w:t>
+      </w:r>
+      <w:proofErr w:type="spellStart"/>
+      <w:r>
+        <w:t>string</w:t>
+      </w:r>
+      <w:proofErr w:type="spellEnd"/>
+      <w:r>
+        <w:t>)</w:t>
+      </w:r>
+    </w:p>
+    <w:p>
+      <w:pPr>
+        <w:pStyle w:val="Prrafodelista"/>
+        <w:ind w:left="1068"/>
+      </w:pPr>
+    </w:p>
+    <w:p>
+      <w:pPr>
+        <w:pStyle w:val="Prrafodelista"/>
+        <w:numPr>
+          <w:ilvl w:val="0"/>
+          <w:numId w:val="5"/>
+        </w:numPr>
+        <w:ind w:left="1068"/>
+        <w:rPr>
+          <w:b/>
+          <w:bCs/>
+        </w:rPr>
+      </w:pPr>
+      <w:r>
+        <w:rPr>
+          <w:b/>
+          <w:bCs/>
+        </w:rPr>
+        <w:t>Procedimiento:</w:t>
+      </w:r>
+    </w:p>
+    <w:p>
+      <w:pPr>
+        <w:pStyle w:val="Prrafodelista"/>
+        <w:numPr>
+          <w:ilvl w:val="0"/>
+          <w:numId w:val="18"/>
+        </w:numPr>
+      </w:pPr>
+      <w:r>
+        <w:t>Recorrer el arreglo dinámico de líneas en busca de la línea.</w:t>
+      </w:r>
+    </w:p>
+    <w:p>
+      <w:pPr>
+        <w:pStyle w:val="Prrafodelista"/>
+        <w:numPr>
+          <w:ilvl w:val="0"/>
+          <w:numId w:val="18"/>
+        </w:numPr>
+      </w:pPr>
+      <w:r>
+        <w:t xml:space="preserve">En la </w:t>
+      </w:r>
+      <w:proofErr w:type="spellStart"/>
+      <w:r>
+        <w:t>linea</w:t>
+      </w:r>
+      <w:proofErr w:type="spellEnd"/>
+      <w:r>
+        <w:t>, recorrer el respectivo arreglo dinámico de estaciones.</w:t>
+      </w:r>
+    </w:p>
+    <w:p>
+      <w:pPr>
+        <w:pStyle w:val="Prrafodelista"/>
+        <w:numPr>
+          <w:ilvl w:val="0"/>
+          <w:numId w:val="18"/>
+        </w:numPr>
+      </w:pPr>
+      <w:r>
+        <w:t>Contar las estaciones hasta que se encuentre NULL o se llegue a la posición final del arreglo.</w:t>
+      </w:r>
+    </w:p>
+    <w:p>
+      <w:pPr>
+        <w:pStyle w:val="Prrafodelista"/>
+        <w:numPr>
+          <w:ilvl w:val="0"/>
+          <w:numId w:val="18"/>
+        </w:numPr>
+      </w:pPr>
+      <w:r>
+        <w:t>Devolver el contador.</w:t>
+      </w:r>
+    </w:p>
+    <w:p>
+      <w:pPr>
+        <w:pStyle w:val="Prrafodelista"/>
+        <w:ind w:left="1428"/>
+      </w:pPr>
+    </w:p>
+    <w:p>
+      <w:pPr>
+        <w:pStyle w:val="Prrafodelista"/>
+        <w:numPr>
+          <w:ilvl w:val="0"/>
+          <w:numId w:val="5"/>
+        </w:numPr>
+        <w:ind w:left="1068"/>
+      </w:pPr>
+      <w:r>
+        <w:rPr>
+          <w:b/>
+          <w:bCs/>
+        </w:rPr>
+        <w:t xml:space="preserve">Salida: </w:t>
+      </w:r>
+      <w:r>
+        <w:t>Contador con la cantidad de estaciones (</w:t>
+      </w:r>
+      <w:proofErr w:type="spellStart"/>
+      <w:r>
+        <w:t>int</w:t>
+      </w:r>
+      <w:proofErr w:type="spellEnd"/>
+      <w:r>
+        <w:t>).</w:t>
       </w:r>
     </w:p>
     <w:p>
@@ -490,29 +1208,7 @@
           <w:lang w:eastAsia="es-CO"/>
           <w14:ligatures w14:val="none"/>
         </w:rPr>
-        <w:t xml:space="preserve">Primero tenemos que tener en cuenta que ya vamos a poseer un nombre de la estación tipo Estación y un arreglo tipo Estación, ahora vamos a realizar una búsqueda iterando sobre este arreglo para identificar si el nombre de la estación se encuentra en este arreglo tipo Estación, dependiendo de esto, se retornara un valor verdadero si el nombre de la estación fue </w:t>
-      </w:r>
-      <w:proofErr w:type="gramStart"/>
-      <w:r>
-        <w:rPr>
-          <w:rFonts w:eastAsia="Times New Roman" w:cstheme="minorHAnsi"/>
-          <w:color w:val="000000"/>
-          <w:kern w:val="0"/>
-          <w:lang w:eastAsia="es-CO"/>
-          <w14:ligatures w14:val="none"/>
-        </w:rPr>
-        <w:t>encontrada</w:t>
-      </w:r>
-      <w:proofErr w:type="gramEnd"/>
-      <w:r>
-        <w:rPr>
-          <w:rFonts w:eastAsia="Times New Roman" w:cstheme="minorHAnsi"/>
-          <w:color w:val="000000"/>
-          <w:kern w:val="0"/>
-          <w:lang w:eastAsia="es-CO"/>
-          <w14:ligatures w14:val="none"/>
-        </w:rPr>
-        <w:t xml:space="preserve"> y falso si el nombre de estación no fue encontrada</w:t>
+        <w:t>Primero tenemos que tener en cuenta que ya vamos a poseer un nombre de la estación tipo Estación y un arreglo tipo Estación, ahora vamos a realizar una búsqueda iterando sobre este arreglo para identificar si el nombre de la estación se encuentra en este arreglo tipo Estación, dependiendo de esto, se retornara un valor verdadero si el nombre de la estación fue encontrada y falso si el nombre de estación no fue encontrada</w:t>
       </w:r>
     </w:p>
     <w:p>
@@ -593,29 +1289,7 @@
           <w:lang w:eastAsia="es-CO"/>
           <w14:ligatures w14:val="none"/>
         </w:rPr>
-        <w:t xml:space="preserve">Al invocar esta función se realizará la creación de 2 objetos </w:t>
-      </w:r>
-      <w:proofErr w:type="gramStart"/>
-      <w:r>
-        <w:rPr>
-          <w:rFonts w:eastAsia="Times New Roman" w:cstheme="minorHAnsi"/>
-          <w:color w:val="000000"/>
-          <w:kern w:val="0"/>
-          <w:lang w:eastAsia="es-CO"/>
-          <w14:ligatures w14:val="none"/>
-        </w:rPr>
-        <w:t>tipo  Estación</w:t>
-      </w:r>
-      <w:proofErr w:type="gramEnd"/>
-      <w:r>
-        <w:rPr>
-          <w:rFonts w:eastAsia="Times New Roman" w:cstheme="minorHAnsi"/>
-          <w:color w:val="000000"/>
-          <w:kern w:val="0"/>
-          <w:lang w:eastAsia="es-CO"/>
-          <w14:ligatures w14:val="none"/>
-        </w:rPr>
-        <w:t xml:space="preserve"> y  se van a almacenar en un arreglo tipo Estación, finalizando </w:t>
+        <w:t xml:space="preserve">Al invocar esta función se realizará la creación de 2 objetos tipo  Estación y  se van a almacenar en un arreglo tipo Estación, finalizando </w:t>
       </w:r>
       <w:proofErr w:type="spellStart"/>
       <w:r>
@@ -838,29 +1512,7 @@
           <w:lang w:eastAsia="es-CO"/>
           <w14:ligatures w14:val="none"/>
         </w:rPr>
-        <w:t xml:space="preserve">En esta función </w:t>
-      </w:r>
-      <w:proofErr w:type="gramStart"/>
-      <w:r>
-        <w:rPr>
-          <w:rFonts w:eastAsia="Times New Roman" w:cstheme="minorHAnsi"/>
-          <w:color w:val="000000"/>
-          <w:kern w:val="0"/>
-          <w:lang w:eastAsia="es-CO"/>
-          <w14:ligatures w14:val="none"/>
-        </w:rPr>
-        <w:t>se  creara</w:t>
-      </w:r>
-      <w:proofErr w:type="gramEnd"/>
-      <w:r>
-        <w:rPr>
-          <w:rFonts w:eastAsia="Times New Roman" w:cstheme="minorHAnsi"/>
-          <w:color w:val="000000"/>
-          <w:kern w:val="0"/>
-          <w:lang w:eastAsia="es-CO"/>
-          <w14:ligatures w14:val="none"/>
-        </w:rPr>
-        <w:t xml:space="preserve"> un arreglo de tipo </w:t>
+        <w:t xml:space="preserve">En esta función se  creara un arreglo de tipo </w:t>
       </w:r>
       <w:proofErr w:type="spellStart"/>
       <w:r>
@@ -1064,23 +1716,7 @@
           <w:rFonts w:cstheme="minorHAnsi"/>
           <w:color w:val="000000"/>
         </w:rPr>
-        <w:t xml:space="preserve">, se </w:t>
-      </w:r>
-      <w:proofErr w:type="gramStart"/>
-      <w:r>
-        <w:rPr>
-          <w:rFonts w:cstheme="minorHAnsi"/>
-          <w:color w:val="000000"/>
-        </w:rPr>
-        <w:t>pasara</w:t>
-      </w:r>
-      <w:proofErr w:type="gramEnd"/>
-      <w:r>
-        <w:rPr>
-          <w:rFonts w:cstheme="minorHAnsi"/>
-          <w:color w:val="000000"/>
-        </w:rPr>
-        <w:t xml:space="preserve"> sobre estos con un contador para que al finalizar la cuenta nos entre el </w:t>
+        <w:t xml:space="preserve">, se pasara sobre estos con un contador para que al finalizar la cuenta nos entre el </w:t>
       </w:r>
       <w:proofErr w:type="spellStart"/>
       <w:r>
@@ -1186,40 +1822,7 @@
           <w:lang w:eastAsia="es-CO"/>
           <w14:ligatures w14:val="none"/>
         </w:rPr>
-        <w:t xml:space="preserve">, se pasara sobre estos con 2 contadores, uno para identificar la </w:t>
-      </w:r>
-      <w:proofErr w:type="gramStart"/>
-      <w:r>
-        <w:rPr>
-          <w:rFonts w:eastAsia="Times New Roman" w:cstheme="minorHAnsi"/>
-          <w:color w:val="000000"/>
-          <w:kern w:val="0"/>
-          <w:lang w:eastAsia="es-CO"/>
-          <w14:ligatures w14:val="none"/>
-        </w:rPr>
-        <w:t>cuenta  de</w:t>
-      </w:r>
-      <w:proofErr w:type="gramEnd"/>
-      <w:r>
-        <w:rPr>
-          <w:rFonts w:eastAsia="Times New Roman" w:cstheme="minorHAnsi"/>
-          <w:color w:val="000000"/>
-          <w:kern w:val="0"/>
-          <w:lang w:eastAsia="es-CO"/>
-          <w14:ligatures w14:val="none"/>
-        </w:rPr>
-        <w:t xml:space="preserve"> las estaciones totales y el segundo para identificar la </w:t>
-      </w:r>
-      <w:r>
-        <w:rPr>
-          <w:rFonts w:eastAsia="Times New Roman" w:cstheme="minorHAnsi"/>
-          <w:color w:val="000000"/>
-          <w:kern w:val="0"/>
-          <w:lang w:eastAsia="es-CO"/>
-          <w14:ligatures w14:val="none"/>
-        </w:rPr>
-        <w:lastRenderedPageBreak/>
-        <w:t xml:space="preserve">cuenta de las estaciones de trasferencia , al final restaremos a las estaciones que encontramos con las estaciones de transferencia dándonos </w:t>
+        <w:t xml:space="preserve">, se pasara sobre estos con 2 contadores, uno para identificar la cuenta  de las estaciones totales y el segundo para identificar la cuenta de las estaciones de trasferencia , al final restaremos a las estaciones que encontramos con las estaciones de transferencia dándonos </w:t>
       </w:r>
       <w:proofErr w:type="spellStart"/>
       <w:r>
@@ -1729,6 +2332,95 @@
     </w:lvl>
   </w:abstractNum>
   <w:abstractNum w:abstractNumId="4" w15:restartNumberingAfterBreak="0">
+    <w:nsid w:val="1FA65CB0"/>
+    <w:multiLevelType w:val="hybridMultilevel"/>
+    <w:tmpl w:val="C3949F50"/>
+    <w:lvl w:ilvl="0" w:tplc="91807FDE">
+      <w:start w:val="1"/>
+      <w:numFmt w:val="decimal"/>
+      <w:lvlText w:val="%1."/>
+      <w:lvlJc w:val="left"/>
+      <w:pPr>
+        <w:ind w:left="1428" w:hanging="360"/>
+      </w:pPr>
+      <w:rPr>
+        <w:rFonts w:hint="default"/>
+      </w:rPr>
+    </w:lvl>
+    <w:lvl w:ilvl="1" w:tplc="FFFFFFFF" w:tentative="1">
+      <w:start w:val="1"/>
+      <w:numFmt w:val="lowerLetter"/>
+      <w:lvlText w:val="%2."/>
+      <w:lvlJc w:val="left"/>
+      <w:pPr>
+        <w:ind w:left="2148" w:hanging="360"/>
+      </w:pPr>
+    </w:lvl>
+    <w:lvl w:ilvl="2" w:tplc="FFFFFFFF" w:tentative="1">
+      <w:start w:val="1"/>
+      <w:numFmt w:val="lowerRoman"/>
+      <w:lvlText w:val="%3."/>
+      <w:lvlJc w:val="right"/>
+      <w:pPr>
+        <w:ind w:left="2868" w:hanging="180"/>
+      </w:pPr>
+    </w:lvl>
+    <w:lvl w:ilvl="3" w:tplc="FFFFFFFF" w:tentative="1">
+      <w:start w:val="1"/>
+      <w:numFmt w:val="decimal"/>
+      <w:lvlText w:val="%4."/>
+      <w:lvlJc w:val="left"/>
+      <w:pPr>
+        <w:ind w:left="3588" w:hanging="360"/>
+      </w:pPr>
+    </w:lvl>
+    <w:lvl w:ilvl="4" w:tplc="FFFFFFFF" w:tentative="1">
+      <w:start w:val="1"/>
+      <w:numFmt w:val="lowerLetter"/>
+      <w:lvlText w:val="%5."/>
+      <w:lvlJc w:val="left"/>
+      <w:pPr>
+        <w:ind w:left="4308" w:hanging="360"/>
+      </w:pPr>
+    </w:lvl>
+    <w:lvl w:ilvl="5" w:tplc="FFFFFFFF" w:tentative="1">
+      <w:start w:val="1"/>
+      <w:numFmt w:val="lowerRoman"/>
+      <w:lvlText w:val="%6."/>
+      <w:lvlJc w:val="right"/>
+      <w:pPr>
+        <w:ind w:left="5028" w:hanging="180"/>
+      </w:pPr>
+    </w:lvl>
+    <w:lvl w:ilvl="6" w:tplc="FFFFFFFF" w:tentative="1">
+      <w:start w:val="1"/>
+      <w:numFmt w:val="decimal"/>
+      <w:lvlText w:val="%7."/>
+      <w:lvlJc w:val="left"/>
+      <w:pPr>
+        <w:ind w:left="5748" w:hanging="360"/>
+      </w:pPr>
+    </w:lvl>
+    <w:lvl w:ilvl="7" w:tplc="FFFFFFFF" w:tentative="1">
+      <w:start w:val="1"/>
+      <w:numFmt w:val="lowerLetter"/>
+      <w:lvlText w:val="%8."/>
+      <w:lvlJc w:val="left"/>
+      <w:pPr>
+        <w:ind w:left="6468" w:hanging="360"/>
+      </w:pPr>
+    </w:lvl>
+    <w:lvl w:ilvl="8" w:tplc="FFFFFFFF" w:tentative="1">
+      <w:start w:val="1"/>
+      <w:numFmt w:val="lowerRoman"/>
+      <w:lvlText w:val="%9."/>
+      <w:lvlJc w:val="right"/>
+      <w:pPr>
+        <w:ind w:left="7188" w:hanging="180"/>
+      </w:pPr>
+    </w:lvl>
+  </w:abstractNum>
+  <w:abstractNum w:abstractNumId="5" w15:restartNumberingAfterBreak="0">
     <w:nsid w:val="25974FA6"/>
     <w:multiLevelType w:val="hybridMultilevel"/>
     <w:tmpl w:val="E4729D5A"/>
@@ -1818,7 +2510,7 @@
       </w:pPr>
     </w:lvl>
   </w:abstractNum>
-  <w:abstractNum w:abstractNumId="5" w15:restartNumberingAfterBreak="0">
+  <w:abstractNum w:abstractNumId="6" w15:restartNumberingAfterBreak="0">
     <w:nsid w:val="2A360A2E"/>
     <w:multiLevelType w:val="hybridMultilevel"/>
     <w:tmpl w:val="76EE2064"/>
@@ -1931,7 +2623,7 @@
       </w:rPr>
     </w:lvl>
   </w:abstractNum>
-  <w:abstractNum w:abstractNumId="6" w15:restartNumberingAfterBreak="0">
+  <w:abstractNum w:abstractNumId="7" w15:restartNumberingAfterBreak="0">
     <w:nsid w:val="2F120E01"/>
     <w:multiLevelType w:val="hybridMultilevel"/>
     <w:tmpl w:val="E27E93FE"/>
@@ -2044,7 +2736,96 @@
       </w:rPr>
     </w:lvl>
   </w:abstractNum>
-  <w:abstractNum w:abstractNumId="7" w15:restartNumberingAfterBreak="0">
+  <w:abstractNum w:abstractNumId="8" w15:restartNumberingAfterBreak="0">
+    <w:nsid w:val="3C6F343A"/>
+    <w:multiLevelType w:val="hybridMultilevel"/>
+    <w:tmpl w:val="E5EC2F7A"/>
+    <w:lvl w:ilvl="0" w:tplc="91807FDE">
+      <w:start w:val="1"/>
+      <w:numFmt w:val="decimal"/>
+      <w:lvlText w:val="%1."/>
+      <w:lvlJc w:val="left"/>
+      <w:pPr>
+        <w:ind w:left="1428" w:hanging="360"/>
+      </w:pPr>
+      <w:rPr>
+        <w:rFonts w:hint="default"/>
+      </w:rPr>
+    </w:lvl>
+    <w:lvl w:ilvl="1" w:tplc="FFFFFFFF" w:tentative="1">
+      <w:start w:val="1"/>
+      <w:numFmt w:val="lowerLetter"/>
+      <w:lvlText w:val="%2."/>
+      <w:lvlJc w:val="left"/>
+      <w:pPr>
+        <w:ind w:left="2148" w:hanging="360"/>
+      </w:pPr>
+    </w:lvl>
+    <w:lvl w:ilvl="2" w:tplc="FFFFFFFF" w:tentative="1">
+      <w:start w:val="1"/>
+      <w:numFmt w:val="lowerRoman"/>
+      <w:lvlText w:val="%3."/>
+      <w:lvlJc w:val="right"/>
+      <w:pPr>
+        <w:ind w:left="2868" w:hanging="180"/>
+      </w:pPr>
+    </w:lvl>
+    <w:lvl w:ilvl="3" w:tplc="FFFFFFFF" w:tentative="1">
+      <w:start w:val="1"/>
+      <w:numFmt w:val="decimal"/>
+      <w:lvlText w:val="%4."/>
+      <w:lvlJc w:val="left"/>
+      <w:pPr>
+        <w:ind w:left="3588" w:hanging="360"/>
+      </w:pPr>
+    </w:lvl>
+    <w:lvl w:ilvl="4" w:tplc="FFFFFFFF" w:tentative="1">
+      <w:start w:val="1"/>
+      <w:numFmt w:val="lowerLetter"/>
+      <w:lvlText w:val="%5."/>
+      <w:lvlJc w:val="left"/>
+      <w:pPr>
+        <w:ind w:left="4308" w:hanging="360"/>
+      </w:pPr>
+    </w:lvl>
+    <w:lvl w:ilvl="5" w:tplc="FFFFFFFF" w:tentative="1">
+      <w:start w:val="1"/>
+      <w:numFmt w:val="lowerRoman"/>
+      <w:lvlText w:val="%6."/>
+      <w:lvlJc w:val="right"/>
+      <w:pPr>
+        <w:ind w:left="5028" w:hanging="180"/>
+      </w:pPr>
+    </w:lvl>
+    <w:lvl w:ilvl="6" w:tplc="FFFFFFFF" w:tentative="1">
+      <w:start w:val="1"/>
+      <w:numFmt w:val="decimal"/>
+      <w:lvlText w:val="%7."/>
+      <w:lvlJc w:val="left"/>
+      <w:pPr>
+        <w:ind w:left="5748" w:hanging="360"/>
+      </w:pPr>
+    </w:lvl>
+    <w:lvl w:ilvl="7" w:tplc="FFFFFFFF" w:tentative="1">
+      <w:start w:val="1"/>
+      <w:numFmt w:val="lowerLetter"/>
+      <w:lvlText w:val="%8."/>
+      <w:lvlJc w:val="left"/>
+      <w:pPr>
+        <w:ind w:left="6468" w:hanging="360"/>
+      </w:pPr>
+    </w:lvl>
+    <w:lvl w:ilvl="8" w:tplc="FFFFFFFF" w:tentative="1">
+      <w:start w:val="1"/>
+      <w:numFmt w:val="lowerRoman"/>
+      <w:lvlText w:val="%9."/>
+      <w:lvlJc w:val="right"/>
+      <w:pPr>
+        <w:ind w:left="7188" w:hanging="180"/>
+      </w:pPr>
+    </w:lvl>
+  </w:abstractNum>
+  <w:abstractNum w:abstractNumId="9" w15:restartNumberingAfterBreak="0">
     <w:nsid w:val="4B024C91"/>
     <w:multiLevelType w:val="hybridMultilevel"/>
     <w:tmpl w:val="1E82C7B4"/>
@@ -2157,7 +2938,185 @@
       </w:pPr>
     </w:lvl>
   </w:abstractNum>
-  <w:abstractNum w:abstractNumId="8" w15:restartNumberingAfterBreak="0">
+  <w:abstractNum w:abstractNumId="10" w15:restartNumberingAfterBreak="0">
+    <w:nsid w:val="54DD7414"/>
+    <w:multiLevelType w:val="hybridMultilevel"/>
+    <w:tmpl w:val="57ACBAE8"/>
+    <w:lvl w:ilvl="0" w:tplc="91807FDE">
+      <w:start w:val="1"/>
+      <w:numFmt w:val="decimal"/>
+      <w:lvlText w:val="%1."/>
+      <w:lvlJc w:val="left"/>
+      <w:pPr>
+        <w:ind w:left="1428" w:hanging="360"/>
+      </w:pPr>
+      <w:rPr>
+        <w:rFonts w:hint="default"/>
+      </w:rPr>
+    </w:lvl>
+    <w:lvl w:ilvl="1" w:tplc="FFFFFFFF" w:tentative="1">
+      <w:start w:val="1"/>
+      <w:numFmt w:val="lowerLetter"/>
+      <w:lvlText w:val="%2."/>
+      <w:lvlJc w:val="left"/>
+      <w:pPr>
+        <w:ind w:left="2148" w:hanging="360"/>
+      </w:pPr>
+    </w:lvl>
+    <w:lvl w:ilvl="2" w:tplc="FFFFFFFF" w:tentative="1">
+      <w:start w:val="1"/>
+      <w:numFmt w:val="lowerRoman"/>
+      <w:lvlText w:val="%3."/>
+      <w:lvlJc w:val="right"/>
+      <w:pPr>
+        <w:ind w:left="2868" w:hanging="180"/>
+      </w:pPr>
+    </w:lvl>
+    <w:lvl w:ilvl="3" w:tplc="FFFFFFFF" w:tentative="1">
+      <w:start w:val="1"/>
+      <w:numFmt w:val="decimal"/>
+      <w:lvlText w:val="%4."/>
+      <w:lvlJc w:val="left"/>
+      <w:pPr>
+        <w:ind w:left="3588" w:hanging="360"/>
+      </w:pPr>
+    </w:lvl>
+    <w:lvl w:ilvl="4" w:tplc="FFFFFFFF" w:tentative="1">
+      <w:start w:val="1"/>
+      <w:numFmt w:val="lowerLetter"/>
+      <w:lvlText w:val="%5."/>
+      <w:lvlJc w:val="left"/>
+      <w:pPr>
+        <w:ind w:left="4308" w:hanging="360"/>
+      </w:pPr>
+    </w:lvl>
+    <w:lvl w:ilvl="5" w:tplc="FFFFFFFF" w:tentative="1">
+      <w:start w:val="1"/>
+      <w:numFmt w:val="lowerRoman"/>
+      <w:lvlText w:val="%6."/>
+      <w:lvlJc w:val="right"/>
+      <w:pPr>
+        <w:ind w:left="5028" w:hanging="180"/>
+      </w:pPr>
+    </w:lvl>
+    <w:lvl w:ilvl="6" w:tplc="FFFFFFFF" w:tentative="1">
+      <w:start w:val="1"/>
+      <w:numFmt w:val="decimal"/>
+      <w:lvlText w:val="%7."/>
+      <w:lvlJc w:val="left"/>
+      <w:pPr>
+        <w:ind w:left="5748" w:hanging="360"/>
+      </w:pPr>
+    </w:lvl>
+    <w:lvl w:ilvl="7" w:tplc="FFFFFFFF" w:tentative="1">
+      <w:start w:val="1"/>
+      <w:numFmt w:val="lowerLetter"/>
+      <w:lvlText w:val="%8."/>
+      <w:lvlJc w:val="left"/>
+      <w:pPr>
+        <w:ind w:left="6468" w:hanging="360"/>
+      </w:pPr>
+    </w:lvl>
+    <w:lvl w:ilvl="8" w:tplc="FFFFFFFF" w:tentative="1">
+      <w:start w:val="1"/>
+      <w:numFmt w:val="lowerRoman"/>
+      <w:lvlText w:val="%9."/>
+      <w:lvlJc w:val="right"/>
+      <w:pPr>
+        <w:ind w:left="7188" w:hanging="180"/>
+      </w:pPr>
+    </w:lvl>
+  </w:abstractNum>
+  <w:abstractNum w:abstractNumId="11" w15:restartNumberingAfterBreak="0">
+    <w:nsid w:val="5A035EF4"/>
+    <w:multiLevelType w:val="hybridMultilevel"/>
+    <w:tmpl w:val="52F633BA"/>
+    <w:lvl w:ilvl="0" w:tplc="3654B370">
+      <w:start w:val="1"/>
+      <w:numFmt w:val="decimal"/>
+      <w:lvlText w:val="%1."/>
+      <w:lvlJc w:val="left"/>
+      <w:pPr>
+        <w:ind w:left="1428" w:hanging="360"/>
+      </w:pPr>
+      <w:rPr>
+        <w:rFonts w:hint="default"/>
+      </w:rPr>
+    </w:lvl>
+    <w:lvl w:ilvl="1" w:tplc="240A0019" w:tentative="1">
+      <w:start w:val="1"/>
+      <w:numFmt w:val="lowerLetter"/>
+      <w:lvlText w:val="%2."/>
+      <w:lvlJc w:val="left"/>
+      <w:pPr>
+        <w:ind w:left="2148" w:hanging="360"/>
+      </w:pPr>
+    </w:lvl>
+    <w:lvl w:ilvl="2" w:tplc="240A001B" w:tentative="1">
+      <w:start w:val="1"/>
+      <w:numFmt w:val="lowerRoman"/>
+      <w:lvlText w:val="%3."/>
+      <w:lvlJc w:val="right"/>
+      <w:pPr>
+        <w:ind w:left="2868" w:hanging="180"/>
+      </w:pPr>
+    </w:lvl>
+    <w:lvl w:ilvl="3" w:tplc="240A000F" w:tentative="1">
+      <w:start w:val="1"/>
+      <w:numFmt w:val="decimal"/>
+      <w:lvlText w:val="%4."/>
+      <w:lvlJc w:val="left"/>
+      <w:pPr>
+        <w:ind w:left="3588" w:hanging="360"/>
+      </w:pPr>
+    </w:lvl>
+    <w:lvl w:ilvl="4" w:tplc="240A0019" w:tentative="1">
+      <w:start w:val="1"/>
+      <w:numFmt w:val="lowerLetter"/>
+      <w:lvlText w:val="%5."/>
+      <w:lvlJc w:val="left"/>
+      <w:pPr>
+        <w:ind w:left="4308" w:hanging="360"/>
+      </w:pPr>
+    </w:lvl>
+    <w:lvl w:ilvl="5" w:tplc="240A001B" w:tentative="1">
+      <w:start w:val="1"/>
+      <w:numFmt w:val="lowerRoman"/>
+      <w:lvlText w:val="%6."/>
+      <w:lvlJc w:val="right"/>
+      <w:pPr>
+        <w:ind w:left="5028" w:hanging="180"/>
+      </w:pPr>
+    </w:lvl>
+    <w:lvl w:ilvl="6" w:tplc="240A000F" w:tentative="1">
+      <w:start w:val="1"/>
+      <w:numFmt w:val="decimal"/>
+      <w:lvlText w:val="%7."/>
+      <w:lvlJc w:val="left"/>
+      <w:pPr>
+        <w:ind w:left="5748" w:hanging="360"/>
+      </w:pPr>
+    </w:lvl>
+    <w:lvl w:ilvl="7" w:tplc="240A0019" w:tentative="1">
+      <w:start w:val="1"/>
+      <w:numFmt w:val="lowerLetter"/>
+      <w:lvlText w:val="%8."/>
+      <w:lvlJc w:val="left"/>
+      <w:pPr>
+        <w:ind w:left="6468" w:hanging="360"/>
+      </w:pPr>
+    </w:lvl>
+    <w:lvl w:ilvl="8" w:tplc="240A001B" w:tentative="1">
+      <w:start w:val="1"/>
+      <w:numFmt w:val="lowerRoman"/>
+      <w:lvlText w:val="%9."/>
+      <w:lvlJc w:val="right"/>
+      <w:pPr>
+        <w:ind w:left="7188" w:hanging="180"/>
+      </w:pPr>
+    </w:lvl>
+  </w:abstractNum>
+  <w:abstractNum w:abstractNumId="12" w15:restartNumberingAfterBreak="0">
     <w:nsid w:val="61EB4E64"/>
     <w:multiLevelType w:val="hybridMultilevel"/>
     <w:tmpl w:val="0CAEB44A"/>
@@ -2270,7 +3229,7 @@
       </w:pPr>
     </w:lvl>
   </w:abstractNum>
-  <w:abstractNum w:abstractNumId="9" w15:restartNumberingAfterBreak="0">
+  <w:abstractNum w:abstractNumId="13" w15:restartNumberingAfterBreak="0">
     <w:nsid w:val="63212A41"/>
     <w:multiLevelType w:val="hybridMultilevel"/>
     <w:tmpl w:val="7BB67758"/>
@@ -2383,7 +3342,186 @@
       </w:pPr>
     </w:lvl>
   </w:abstractNum>
-  <w:abstractNum w:abstractNumId="10" w15:restartNumberingAfterBreak="0">
+  <w:abstractNum w:abstractNumId="14" w15:restartNumberingAfterBreak="0">
+    <w:nsid w:val="69180A6F"/>
+    <w:multiLevelType w:val="hybridMultilevel"/>
+    <w:tmpl w:val="A8A43CE8"/>
+    <w:lvl w:ilvl="0" w:tplc="91807FDE">
+      <w:start w:val="1"/>
+      <w:numFmt w:val="decimal"/>
+      <w:lvlText w:val="%1."/>
+      <w:lvlJc w:val="left"/>
+      <w:pPr>
+        <w:ind w:left="1428" w:hanging="360"/>
+      </w:pPr>
+      <w:rPr>
+        <w:rFonts w:hint="default"/>
+      </w:rPr>
+    </w:lvl>
+    <w:lvl w:ilvl="1" w:tplc="FFFFFFFF" w:tentative="1">
+      <w:start w:val="1"/>
+      <w:numFmt w:val="lowerLetter"/>
+      <w:lvlText w:val="%2."/>
+      <w:lvlJc w:val="left"/>
+      <w:pPr>
+        <w:ind w:left="2148" w:hanging="360"/>
+      </w:pPr>
+    </w:lvl>
+    <w:lvl w:ilvl="2" w:tplc="FFFFFFFF" w:tentative="1">
+      <w:start w:val="1"/>
+      <w:numFmt w:val="lowerRoman"/>
+      <w:lvlText w:val="%3."/>
+      <w:lvlJc w:val="right"/>
+      <w:pPr>
+        <w:ind w:left="2868" w:hanging="180"/>
+      </w:pPr>
+    </w:lvl>
+    <w:lvl w:ilvl="3" w:tplc="FFFFFFFF" w:tentative="1">
+      <w:start w:val="1"/>
+      <w:numFmt w:val="decimal"/>
+      <w:lvlText w:val="%4."/>
+      <w:lvlJc w:val="left"/>
+      <w:pPr>
+        <w:ind w:left="3588" w:hanging="360"/>
+      </w:pPr>
+    </w:lvl>
+    <w:lvl w:ilvl="4" w:tplc="FFFFFFFF" w:tentative="1">
+      <w:start w:val="1"/>
+      <w:numFmt w:val="lowerLetter"/>
+      <w:lvlText w:val="%5."/>
+      <w:lvlJc w:val="left"/>
+      <w:pPr>
+        <w:ind w:left="4308" w:hanging="360"/>
+      </w:pPr>
+    </w:lvl>
+    <w:lvl w:ilvl="5" w:tplc="FFFFFFFF" w:tentative="1">
+      <w:start w:val="1"/>
+      <w:numFmt w:val="lowerRoman"/>
+      <w:lvlText w:val="%6."/>
+      <w:lvlJc w:val="right"/>
+      <w:pPr>
+        <w:ind w:left="5028" w:hanging="180"/>
+      </w:pPr>
+    </w:lvl>
+    <w:lvl w:ilvl="6" w:tplc="FFFFFFFF" w:tentative="1">
+      <w:start w:val="1"/>
+      <w:numFmt w:val="decimal"/>
+      <w:lvlText w:val="%7."/>
+      <w:lvlJc w:val="left"/>
+      <w:pPr>
+        <w:ind w:left="5748" w:hanging="360"/>
+      </w:pPr>
+    </w:lvl>
+    <w:lvl w:ilvl="7" w:tplc="FFFFFFFF" w:tentative="1">
+      <w:start w:val="1"/>
+      <w:numFmt w:val="lowerLetter"/>
+      <w:lvlText w:val="%8."/>
+      <w:lvlJc w:val="left"/>
+      <w:pPr>
+        <w:ind w:left="6468" w:hanging="360"/>
+      </w:pPr>
+    </w:lvl>
+    <w:lvl w:ilvl="8" w:tplc="FFFFFFFF" w:tentative="1">
+      <w:start w:val="1"/>
+      <w:numFmt w:val="lowerRoman"/>
+      <w:lvlText w:val="%9."/>
+      <w:lvlJc w:val="right"/>
+      <w:pPr>
+        <w:ind w:left="7188" w:hanging="180"/>
+      </w:pPr>
+    </w:lvl>
+  </w:abstractNum>
+  <w:abstractNum w:abstractNumId="15" w15:restartNumberingAfterBreak="0">
+    <w:nsid w:val="6A7D094B"/>
+    <w:multiLevelType w:val="hybridMultilevel"/>
+    <w:tmpl w:val="C7AA3754"/>
+    <w:lvl w:ilvl="0" w:tplc="F3B2A148">
+      <w:start w:val="1"/>
+      <w:numFmt w:val="decimal"/>
+      <w:lvlText w:val="%1."/>
+      <w:lvlJc w:val="left"/>
+      <w:pPr>
+        <w:ind w:left="1428" w:hanging="360"/>
+      </w:pPr>
+      <w:rPr>
+        <w:rFonts w:hint="default"/>
+        <w:b w:val="0"/>
+      </w:rPr>
+    </w:lvl>
+    <w:lvl w:ilvl="1" w:tplc="240A0019" w:tentative="1">
+      <w:start w:val="1"/>
+      <w:numFmt w:val="lowerLetter"/>
+      <w:lvlText w:val="%2."/>
+      <w:lvlJc w:val="left"/>
+      <w:pPr>
+        <w:ind w:left="2148" w:hanging="360"/>
+      </w:pPr>
+    </w:lvl>
+    <w:lvl w:ilvl="2" w:tplc="240A001B" w:tentative="1">
+      <w:start w:val="1"/>
+      <w:numFmt w:val="lowerRoman"/>
+      <w:lvlText w:val="%3."/>
+      <w:lvlJc w:val="right"/>
+      <w:pPr>
+        <w:ind w:left="2868" w:hanging="180"/>
+      </w:pPr>
+    </w:lvl>
+    <w:lvl w:ilvl="3" w:tplc="240A000F" w:tentative="1">
+      <w:start w:val="1"/>
+      <w:numFmt w:val="decimal"/>
+      <w:lvlText w:val="%4."/>
+      <w:lvlJc w:val="left"/>
+      <w:pPr>
+        <w:ind w:left="3588" w:hanging="360"/>
+      </w:pPr>
+    </w:lvl>
+    <w:lvl w:ilvl="4" w:tplc="240A0019" w:tentative="1">
+      <w:start w:val="1"/>
+      <w:numFmt w:val="lowerLetter"/>
+      <w:lvlText w:val="%5."/>
+      <w:lvlJc w:val="left"/>
+      <w:pPr>
+        <w:ind w:left="4308" w:hanging="360"/>
+      </w:pPr>
+    </w:lvl>
+    <w:lvl w:ilvl="5" w:tplc="240A001B" w:tentative="1">
+      <w:start w:val="1"/>
+      <w:numFmt w:val="lowerRoman"/>
+      <w:lvlText w:val="%6."/>
+      <w:lvlJc w:val="right"/>
+      <w:pPr>
+        <w:ind w:left="5028" w:hanging="180"/>
+      </w:pPr>
+    </w:lvl>
+    <w:lvl w:ilvl="6" w:tplc="240A000F" w:tentative="1">
+      <w:start w:val="1"/>
+      <w:numFmt w:val="decimal"/>
+      <w:lvlText w:val="%7."/>
+      <w:lvlJc w:val="left"/>
+      <w:pPr>
+        <w:ind w:left="5748" w:hanging="360"/>
+      </w:pPr>
+    </w:lvl>
+    <w:lvl w:ilvl="7" w:tplc="240A0019" w:tentative="1">
+      <w:start w:val="1"/>
+      <w:numFmt w:val="lowerLetter"/>
+      <w:lvlText w:val="%8."/>
+      <w:lvlJc w:val="left"/>
+      <w:pPr>
+        <w:ind w:left="6468" w:hanging="360"/>
+      </w:pPr>
+    </w:lvl>
+    <w:lvl w:ilvl="8" w:tplc="240A001B" w:tentative="1">
+      <w:start w:val="1"/>
+      <w:numFmt w:val="lowerRoman"/>
+      <w:lvlText w:val="%9."/>
+      <w:lvlJc w:val="right"/>
+      <w:pPr>
+        <w:ind w:left="7188" w:hanging="180"/>
+      </w:pPr>
+    </w:lvl>
+  </w:abstractNum>
+  <w:abstractNum w:abstractNumId="16" w15:restartNumberingAfterBreak="0">
     <w:nsid w:val="719F22FC"/>
     <w:multiLevelType w:val="hybridMultilevel"/>
     <w:tmpl w:val="A29491F0"/>
@@ -2496,23 +3634,112 @@
       </w:rPr>
     </w:lvl>
   </w:abstractNum>
+  <w:abstractNum w:abstractNumId="17" w15:restartNumberingAfterBreak="0">
+    <w:nsid w:val="7A990CD4"/>
+    <w:multiLevelType w:val="hybridMultilevel"/>
+    <w:tmpl w:val="060C4D1C"/>
+    <w:lvl w:ilvl="0" w:tplc="91807FDE">
+      <w:start w:val="1"/>
+      <w:numFmt w:val="decimal"/>
+      <w:lvlText w:val="%1."/>
+      <w:lvlJc w:val="left"/>
+      <w:pPr>
+        <w:ind w:left="1428" w:hanging="360"/>
+      </w:pPr>
+      <w:rPr>
+        <w:rFonts w:hint="default"/>
+      </w:rPr>
+    </w:lvl>
+    <w:lvl w:ilvl="1" w:tplc="240A0019" w:tentative="1">
+      <w:start w:val="1"/>
+      <w:numFmt w:val="lowerLetter"/>
+      <w:lvlText w:val="%2."/>
+      <w:lvlJc w:val="left"/>
+      <w:pPr>
+        <w:ind w:left="2148" w:hanging="360"/>
+      </w:pPr>
+    </w:lvl>
+    <w:lvl w:ilvl="2" w:tplc="240A001B" w:tentative="1">
+      <w:start w:val="1"/>
+      <w:numFmt w:val="lowerRoman"/>
+      <w:lvlText w:val="%3."/>
+      <w:lvlJc w:val="right"/>
+      <w:pPr>
+        <w:ind w:left="2868" w:hanging="180"/>
+      </w:pPr>
+    </w:lvl>
+    <w:lvl w:ilvl="3" w:tplc="240A000F" w:tentative="1">
+      <w:start w:val="1"/>
+      <w:numFmt w:val="decimal"/>
+      <w:lvlText w:val="%4."/>
+      <w:lvlJc w:val="left"/>
+      <w:pPr>
+        <w:ind w:left="3588" w:hanging="360"/>
+      </w:pPr>
+    </w:lvl>
+    <w:lvl w:ilvl="4" w:tplc="240A0019" w:tentative="1">
+      <w:start w:val="1"/>
+      <w:numFmt w:val="lowerLetter"/>
+      <w:lvlText w:val="%5."/>
+      <w:lvlJc w:val="left"/>
+      <w:pPr>
+        <w:ind w:left="4308" w:hanging="360"/>
+      </w:pPr>
+    </w:lvl>
+    <w:lvl w:ilvl="5" w:tplc="240A001B" w:tentative="1">
+      <w:start w:val="1"/>
+      <w:numFmt w:val="lowerRoman"/>
+      <w:lvlText w:val="%6."/>
+      <w:lvlJc w:val="right"/>
+      <w:pPr>
+        <w:ind w:left="5028" w:hanging="180"/>
+      </w:pPr>
+    </w:lvl>
+    <w:lvl w:ilvl="6" w:tplc="240A000F" w:tentative="1">
+      <w:start w:val="1"/>
+      <w:numFmt w:val="decimal"/>
+      <w:lvlText w:val="%7."/>
+      <w:lvlJc w:val="left"/>
+      <w:pPr>
+        <w:ind w:left="5748" w:hanging="360"/>
+      </w:pPr>
+    </w:lvl>
+    <w:lvl w:ilvl="7" w:tplc="240A0019" w:tentative="1">
+      <w:start w:val="1"/>
+      <w:numFmt w:val="lowerLetter"/>
+      <w:lvlText w:val="%8."/>
+      <w:lvlJc w:val="left"/>
+      <w:pPr>
+        <w:ind w:left="6468" w:hanging="360"/>
+      </w:pPr>
+    </w:lvl>
+    <w:lvl w:ilvl="8" w:tplc="240A001B" w:tentative="1">
+      <w:start w:val="1"/>
+      <w:numFmt w:val="lowerRoman"/>
+      <w:lvlText w:val="%9."/>
+      <w:lvlJc w:val="right"/>
+      <w:pPr>
+        <w:ind w:left="7188" w:hanging="180"/>
+      </w:pPr>
+    </w:lvl>
+  </w:abstractNum>
   <w:num w:numId="1" w16cid:durableId="823858671">
-    <w:abstractNumId w:val="5"/>
+    <w:abstractNumId w:val="6"/>
   </w:num>
   <w:num w:numId="2" w16cid:durableId="819886101">
     <w:abstractNumId w:val="1"/>
   </w:num>
   <w:num w:numId="3" w16cid:durableId="455412443">
-    <w:abstractNumId w:val="6"/>
+    <w:abstractNumId w:val="7"/>
   </w:num>
   <w:num w:numId="4" w16cid:durableId="1347245004">
-    <w:abstractNumId w:val="10"/>
+    <w:abstractNumId w:val="16"/>
   </w:num>
   <w:num w:numId="5" w16cid:durableId="1479761499">
     <w:abstractNumId w:val="3"/>
   </w:num>
   <w:num w:numId="6" w16cid:durableId="1459834265">
-    <w:abstractNumId w:val="4"/>
+    <w:abstractNumId w:val="5"/>
   </w:num>
   <w:num w:numId="7" w16cid:durableId="1683312896">
     <w:abstractNumId w:val="0"/>
@@ -2528,13 +3755,34 @@
     <w:abstractNumId w:val="2"/>
   </w:num>
   <w:num w:numId="9" w16cid:durableId="1400782660">
+    <w:abstractNumId w:val="12"/>
+  </w:num>
+  <w:num w:numId="10" w16cid:durableId="733428604">
+    <w:abstractNumId w:val="13"/>
+  </w:num>
+  <w:num w:numId="11" w16cid:durableId="117140220">
+    <w:abstractNumId w:val="9"/>
+  </w:num>
+  <w:num w:numId="12" w16cid:durableId="929512123">
+    <w:abstractNumId w:val="17"/>
+  </w:num>
+  <w:num w:numId="13" w16cid:durableId="76639172">
+    <w:abstractNumId w:val="11"/>
+  </w:num>
+  <w:num w:numId="14" w16cid:durableId="29453874">
+    <w:abstractNumId w:val="14"/>
+  </w:num>
+  <w:num w:numId="15" w16cid:durableId="1622027109">
     <w:abstractNumId w:val="8"/>
   </w:num>
-  <w:num w:numId="10" w16cid:durableId="733428604">
-    <w:abstractNumId w:val="9"/>
+  <w:num w:numId="16" w16cid:durableId="299386469">
+    <w:abstractNumId w:val="4"/>
   </w:num>
-  <w:num w:numId="11" w16cid:durableId="117140220">
-    <w:abstractNumId w:val="7"/>
+  <w:num w:numId="17" w16cid:durableId="816843555">
+    <w:abstractNumId w:val="15"/>
+  </w:num>
+  <w:num w:numId="18" w16cid:durableId="1641761977">
+    <w:abstractNumId w:val="10"/>
   </w:num>
 </w:numbering>
 </file>

</xml_diff>

<commit_message>
Se intradocumentan los subprogramas del a E al H
</commit_message>
<xml_diff>
--- a/Informe_Parcial2.docx
+++ b/Informe_Parcial2.docx
@@ -239,7 +239,15 @@
         </w:drawing>
       </w:r>
     </w:p>
-    <w:p/>
+    <w:p>
+      <w:pPr>
+        <w:spacing w:line="360" w:lineRule="auto"/>
+        <w:rPr>
+          <w:b/>
+          <w:bCs/>
+        </w:rPr>
+      </w:pPr>
+    </w:p>
     <w:p>
       <w:pPr>
         <w:pStyle w:val="Prrafodelista"/>
@@ -265,8 +273,26 @@
     <w:p>
       <w:pPr>
         <w:pStyle w:val="Prrafodelista"/>
-        <w:spacing w:line="360" w:lineRule="auto"/>
-        <w:ind w:left="360"/>
+        <w:numPr>
+          <w:ilvl w:val="0"/>
+          <w:numId w:val="6"/>
+        </w:numPr>
+        <w:rPr>
+          <w:b/>
+          <w:bCs/>
+        </w:rPr>
+      </w:pPr>
+      <w:r>
+        <w:rPr>
+          <w:b/>
+          <w:bCs/>
+        </w:rPr>
+        <w:t>Agregar una estación a una línea, en los extremos o en posiciones intermedias</w:t>
+      </w:r>
+    </w:p>
+    <w:p>
+      <w:pPr>
+        <w:pStyle w:val="Prrafodelista"/>
         <w:rPr>
           <w:b/>
           <w:bCs/>
@@ -280,20 +306,244 @@
           <w:ilvl w:val="0"/>
           <w:numId w:val="5"/>
         </w:numPr>
-        <w:spacing w:line="360" w:lineRule="auto"/>
-        <w:ind w:left="360"/>
-        <w:rPr>
-          <w:b/>
-          <w:bCs/>
-        </w:rPr>
-      </w:pPr>
-      <w:r>
-        <w:rPr>
-          <w:b/>
-          <w:bCs/>
-        </w:rPr>
-        <w:t>Descripción de los subprogramas:</w:t>
-      </w:r>
+        <w:ind w:left="1068"/>
+        <w:rPr>
+          <w:b/>
+          <w:bCs/>
+        </w:rPr>
+      </w:pPr>
+      <w:bookmarkStart w:id="0" w:name="_Hlk165556125"/>
+      <w:r>
+        <w:rPr>
+          <w:b/>
+          <w:bCs/>
+        </w:rPr>
+        <w:t xml:space="preserve">Entradas: </w:t>
+      </w:r>
+    </w:p>
+    <w:p>
+      <w:pPr>
+        <w:pStyle w:val="Prrafodelista"/>
+        <w:numPr>
+          <w:ilvl w:val="0"/>
+          <w:numId w:val="12"/>
+        </w:numPr>
+      </w:pPr>
+      <w:r>
+        <w:t>Nueva estación (*</w:t>
+      </w:r>
+      <w:proofErr w:type="spellStart"/>
+      <w:r>
+        <w:t>string</w:t>
+      </w:r>
+      <w:proofErr w:type="spellEnd"/>
+      <w:r>
+        <w:t>).</w:t>
+      </w:r>
+    </w:p>
+    <w:p>
+      <w:pPr>
+        <w:pStyle w:val="Prrafodelista"/>
+        <w:numPr>
+          <w:ilvl w:val="0"/>
+          <w:numId w:val="12"/>
+        </w:numPr>
+      </w:pPr>
+      <w:r>
+        <w:t>Estación inmediatamente anterior en la línea o extremos (-1 o 1), (*</w:t>
+      </w:r>
+      <w:proofErr w:type="spellStart"/>
+      <w:r>
+        <w:t>string</w:t>
+      </w:r>
+      <w:proofErr w:type="spellEnd"/>
+      <w:r>
+        <w:t>).</w:t>
+      </w:r>
+    </w:p>
+    <w:p>
+      <w:pPr>
+        <w:pStyle w:val="Prrafodelista"/>
+        <w:numPr>
+          <w:ilvl w:val="0"/>
+          <w:numId w:val="12"/>
+        </w:numPr>
+      </w:pPr>
+      <w:r>
+        <w:t>Valor del tiempo para llegar a la estación anterior(*</w:t>
+      </w:r>
+      <w:proofErr w:type="spellStart"/>
+      <w:r>
+        <w:t>int</w:t>
+      </w:r>
+      <w:proofErr w:type="spellEnd"/>
+      <w:r>
+        <w:t>).</w:t>
+      </w:r>
+    </w:p>
+    <w:p>
+      <w:pPr>
+        <w:pStyle w:val="Prrafodelista"/>
+        <w:numPr>
+          <w:ilvl w:val="0"/>
+          <w:numId w:val="12"/>
+        </w:numPr>
+      </w:pPr>
+      <w:r>
+        <w:t>Valor del tiempo para llegar a la estación siguiente(*</w:t>
+      </w:r>
+      <w:proofErr w:type="spellStart"/>
+      <w:r>
+        <w:t>int</w:t>
+      </w:r>
+      <w:proofErr w:type="spellEnd"/>
+      <w:r>
+        <w:t>).</w:t>
+      </w:r>
+    </w:p>
+    <w:p>
+      <w:pPr>
+        <w:pStyle w:val="Prrafodelista"/>
+        <w:ind w:left="1068"/>
+      </w:pPr>
+    </w:p>
+    <w:p>
+      <w:pPr>
+        <w:pStyle w:val="Prrafodelista"/>
+        <w:numPr>
+          <w:ilvl w:val="0"/>
+          <w:numId w:val="5"/>
+        </w:numPr>
+        <w:ind w:left="1068"/>
+        <w:rPr>
+          <w:b/>
+          <w:bCs/>
+        </w:rPr>
+      </w:pPr>
+      <w:r>
+        <w:rPr>
+          <w:b/>
+          <w:bCs/>
+        </w:rPr>
+        <w:t>Procedimiento:</w:t>
+      </w:r>
+    </w:p>
+    <w:p>
+      <w:pPr>
+        <w:pStyle w:val="Prrafodelista"/>
+        <w:numPr>
+          <w:ilvl w:val="0"/>
+          <w:numId w:val="13"/>
+        </w:numPr>
+      </w:pPr>
+      <w:r>
+        <w:t>Contar el número de espacios del array que se encuentran ocupados.</w:t>
+      </w:r>
+    </w:p>
+    <w:p>
+      <w:pPr>
+        <w:pStyle w:val="Prrafodelista"/>
+        <w:numPr>
+          <w:ilvl w:val="0"/>
+          <w:numId w:val="13"/>
+        </w:numPr>
+      </w:pPr>
+      <w:r>
+        <w:t>Si no hay espacios disponibles en el arreglo, se crea un nuevo arreglo dinámico con n+2 espacios.</w:t>
+      </w:r>
+    </w:p>
+    <w:p>
+      <w:pPr>
+        <w:pStyle w:val="Prrafodelista"/>
+        <w:numPr>
+          <w:ilvl w:val="0"/>
+          <w:numId w:val="13"/>
+        </w:numPr>
+      </w:pPr>
+      <w:r>
+        <w:t>Asignar las estaciones en el mismo orden.</w:t>
+      </w:r>
+    </w:p>
+    <w:p>
+      <w:pPr>
+        <w:pStyle w:val="Prrafodelista"/>
+        <w:numPr>
+          <w:ilvl w:val="0"/>
+          <w:numId w:val="13"/>
+        </w:numPr>
+      </w:pPr>
+      <w:r>
+        <w:t>Asignar la nueva estación en su posición.</w:t>
+      </w:r>
+    </w:p>
+    <w:p>
+      <w:pPr>
+        <w:pStyle w:val="Prrafodelista"/>
+        <w:numPr>
+          <w:ilvl w:val="0"/>
+          <w:numId w:val="13"/>
+        </w:numPr>
+      </w:pPr>
+      <w:r>
+        <w:lastRenderedPageBreak/>
+        <w:t>Modificar los tiempos de las estaciones adyacentes.</w:t>
+      </w:r>
+    </w:p>
+    <w:p>
+      <w:pPr>
+        <w:pStyle w:val="Prrafodelista"/>
+        <w:numPr>
+          <w:ilvl w:val="0"/>
+          <w:numId w:val="13"/>
+        </w:numPr>
+      </w:pPr>
+      <w:r>
+        <w:t>Completar el arreglo.</w:t>
+      </w:r>
+    </w:p>
+    <w:p>
+      <w:pPr>
+        <w:pStyle w:val="Prrafodelista"/>
+        <w:numPr>
+          <w:ilvl w:val="0"/>
+          <w:numId w:val="13"/>
+        </w:numPr>
+      </w:pPr>
+      <w:r>
+        <w:t>Liberar memoria del arreglo anterior si se creó uno nuevo y almacenar el nuevo apuntador al arreglo y a la última posición del mismo.</w:t>
+      </w:r>
+    </w:p>
+    <w:p>
+      <w:pPr>
+        <w:pStyle w:val="Prrafodelista"/>
+        <w:ind w:left="1428"/>
+      </w:pPr>
+    </w:p>
+    <w:p>
+      <w:pPr>
+        <w:pStyle w:val="Prrafodelista"/>
+        <w:numPr>
+          <w:ilvl w:val="0"/>
+          <w:numId w:val="5"/>
+        </w:numPr>
+        <w:ind w:left="1068"/>
+      </w:pPr>
+      <w:r>
+        <w:rPr>
+          <w:b/>
+          <w:bCs/>
+        </w:rPr>
+        <w:t xml:space="preserve">Salida: </w:t>
+      </w:r>
+      <w:r>
+        <w:t>Ninguna (Se modifica el apuntador o el arreglo del atributo directamente)</w:t>
+      </w:r>
+    </w:p>
+    <w:bookmarkEnd w:id="0"/>
+    <w:p>
+      <w:pPr>
+        <w:pStyle w:val="Prrafodelista"/>
+      </w:pPr>
     </w:p>
     <w:p>
       <w:pPr>
@@ -302,27 +552,35 @@
           <w:ilvl w:val="0"/>
           <w:numId w:val="6"/>
         </w:numPr>
-        <w:rPr>
-          <w:b/>
-          <w:bCs/>
-        </w:rPr>
-      </w:pPr>
-      <w:r>
-        <w:rPr>
-          <w:b/>
-          <w:bCs/>
-        </w:rPr>
-        <w:t>Agregar una estación a una línea, en los extremos o en posiciones intermedias</w:t>
-      </w:r>
-    </w:p>
-    <w:p>
-      <w:pPr>
-        <w:pStyle w:val="Prrafodelista"/>
-        <w:rPr>
-          <w:b/>
-          <w:bCs/>
-        </w:rPr>
-      </w:pPr>
+      </w:pPr>
+      <w:r>
+        <w:rPr>
+          <w:b/>
+          <w:bCs/>
+        </w:rPr>
+        <w:t>Eliminar una estación de una línea. No se pueden eliminar estaciones de</w:t>
+      </w:r>
+      <w:r>
+        <w:rPr>
+          <w:b/>
+          <w:bCs/>
+        </w:rPr>
+        <w:t xml:space="preserve"> </w:t>
+      </w:r>
+      <w:r>
+        <w:rPr>
+          <w:b/>
+          <w:bCs/>
+        </w:rPr>
+        <w:t>transferencia.</w:t>
+      </w:r>
+      <w:r>
+        <w:rPr>
+          <w:b/>
+          <w:bCs/>
+        </w:rPr>
+        <w:cr/>
+      </w:r>
     </w:p>
     <w:p>
       <w:pPr>
@@ -337,7 +595,6 @@
           <w:bCs/>
         </w:rPr>
       </w:pPr>
-      <w:bookmarkStart w:id="0" w:name="_Hlk165556125"/>
       <w:r>
         <w:rPr>
           <w:b/>
@@ -351,11 +608,11 @@
         <w:pStyle w:val="Prrafodelista"/>
         <w:numPr>
           <w:ilvl w:val="0"/>
-          <w:numId w:val="12"/>
-        </w:numPr>
-      </w:pPr>
-      <w:r>
-        <w:t>Nueva estación (*</w:t>
+          <w:numId w:val="14"/>
+        </w:numPr>
+      </w:pPr>
+      <w:r>
+        <w:t>Estación a eliminar (*</w:t>
       </w:r>
       <w:proofErr w:type="spellStart"/>
       <w:r>
@@ -371,79 +628,363 @@
         <w:pStyle w:val="Prrafodelista"/>
         <w:numPr>
           <w:ilvl w:val="0"/>
-          <w:numId w:val="12"/>
-        </w:numPr>
-      </w:pPr>
-      <w:r>
-        <w:t>Estación inmediatamente anterior en la línea o extremos (-1 o 1), (*</w:t>
+          <w:numId w:val="14"/>
+        </w:numPr>
+      </w:pPr>
+      <w:r>
+        <w:t>Tiempo entre las dos estaciones conexas a la que se va a eliminar. (*</w:t>
       </w:r>
       <w:proofErr w:type="spellStart"/>
       <w:r>
+        <w:t>int</w:t>
+      </w:r>
+      <w:proofErr w:type="spellEnd"/>
+      <w:r>
+        <w:t>)</w:t>
+      </w:r>
+    </w:p>
+    <w:p>
+      <w:pPr>
+        <w:pStyle w:val="Prrafodelista"/>
+        <w:ind w:left="1068"/>
+      </w:pPr>
+    </w:p>
+    <w:p>
+      <w:pPr>
+        <w:pStyle w:val="Prrafodelista"/>
+        <w:numPr>
+          <w:ilvl w:val="0"/>
+          <w:numId w:val="5"/>
+        </w:numPr>
+        <w:ind w:left="1068"/>
+        <w:rPr>
+          <w:b/>
+          <w:bCs/>
+        </w:rPr>
+      </w:pPr>
+      <w:r>
+        <w:rPr>
+          <w:b/>
+          <w:bCs/>
+        </w:rPr>
+        <w:t>Procedimiento:</w:t>
+      </w:r>
+    </w:p>
+    <w:p>
+      <w:pPr>
+        <w:pStyle w:val="Prrafodelista"/>
+        <w:numPr>
+          <w:ilvl w:val="0"/>
+          <w:numId w:val="15"/>
+        </w:numPr>
+      </w:pPr>
+      <w:r>
+        <w:t>Recorrer la línea en busca de la estación.</w:t>
+      </w:r>
+    </w:p>
+    <w:p>
+      <w:pPr>
+        <w:pStyle w:val="Prrafodelista"/>
+        <w:numPr>
+          <w:ilvl w:val="0"/>
+          <w:numId w:val="15"/>
+        </w:numPr>
+      </w:pPr>
+      <w:r>
+        <w:t>En la posición de la estación a eliminar se asigna la siguiente y se modifica el tiempo de las respectivas estaciones conexas.</w:t>
+      </w:r>
+    </w:p>
+    <w:p>
+      <w:pPr>
+        <w:pStyle w:val="Prrafodelista"/>
+        <w:numPr>
+          <w:ilvl w:val="0"/>
+          <w:numId w:val="15"/>
+        </w:numPr>
+      </w:pPr>
+      <w:r>
+        <w:t>Completar el arreglo asignando a la estación anterior la siguiente.</w:t>
+      </w:r>
+    </w:p>
+    <w:p>
+      <w:pPr>
+        <w:pStyle w:val="Prrafodelista"/>
+        <w:numPr>
+          <w:ilvl w:val="0"/>
+          <w:numId w:val="15"/>
+        </w:numPr>
+      </w:pPr>
+      <w:r>
+        <w:t>Se ingresa NULL en la última posición.</w:t>
+      </w:r>
+    </w:p>
+    <w:p>
+      <w:pPr>
+        <w:pStyle w:val="Prrafodelista"/>
+        <w:ind w:left="1428"/>
+      </w:pPr>
+    </w:p>
+    <w:p>
+      <w:pPr>
+        <w:pStyle w:val="Prrafodelista"/>
+        <w:numPr>
+          <w:ilvl w:val="0"/>
+          <w:numId w:val="5"/>
+        </w:numPr>
+        <w:ind w:left="1068"/>
+      </w:pPr>
+      <w:r>
+        <w:rPr>
+          <w:b/>
+          <w:bCs/>
+        </w:rPr>
+        <w:t xml:space="preserve">Salida: </w:t>
+      </w:r>
+      <w:r>
+        <w:t>Ninguna (Se modifica el apuntador o el arreglo del atributo directamente)</w:t>
+      </w:r>
+    </w:p>
+    <w:p>
+      <w:pPr>
+        <w:pStyle w:val="Prrafodelista"/>
+      </w:pPr>
+    </w:p>
+    <w:p>
+      <w:pPr>
+        <w:pStyle w:val="Prrafodelista"/>
+      </w:pPr>
+    </w:p>
+    <w:p>
+      <w:pPr>
+        <w:pStyle w:val="Prrafodelista"/>
+        <w:numPr>
+          <w:ilvl w:val="0"/>
+          <w:numId w:val="6"/>
+        </w:numPr>
+        <w:rPr>
+          <w:b/>
+          <w:bCs/>
+        </w:rPr>
+      </w:pPr>
+      <w:r>
+        <w:rPr>
+          <w:b/>
+          <w:bCs/>
+        </w:rPr>
+        <w:t>Saber cuántas líneas tiene una red Metro</w:t>
+      </w:r>
+    </w:p>
+    <w:p>
+      <w:pPr>
+        <w:pStyle w:val="Prrafodelista"/>
+      </w:pPr>
+    </w:p>
+    <w:p>
+      <w:pPr>
+        <w:pStyle w:val="Prrafodelista"/>
+        <w:numPr>
+          <w:ilvl w:val="0"/>
+          <w:numId w:val="5"/>
+        </w:numPr>
+        <w:ind w:left="1068"/>
+        <w:rPr>
+          <w:b/>
+          <w:bCs/>
+        </w:rPr>
+      </w:pPr>
+      <w:r>
+        <w:rPr>
+          <w:b/>
+          <w:bCs/>
+        </w:rPr>
+        <w:t xml:space="preserve">Entradas: </w:t>
+      </w:r>
+      <w:r>
+        <w:t>Ninguna</w:t>
+      </w:r>
+    </w:p>
+    <w:p>
+      <w:pPr>
+        <w:pStyle w:val="Prrafodelista"/>
+        <w:ind w:left="1068"/>
+      </w:pPr>
+    </w:p>
+    <w:p>
+      <w:pPr>
+        <w:pStyle w:val="Prrafodelista"/>
+        <w:numPr>
+          <w:ilvl w:val="0"/>
+          <w:numId w:val="5"/>
+        </w:numPr>
+        <w:ind w:left="1068"/>
+        <w:rPr>
+          <w:b/>
+          <w:bCs/>
+        </w:rPr>
+      </w:pPr>
+      <w:r>
+        <w:rPr>
+          <w:b/>
+          <w:bCs/>
+        </w:rPr>
+        <w:t>Procedimiento:</w:t>
+      </w:r>
+    </w:p>
+    <w:p>
+      <w:pPr>
+        <w:pStyle w:val="Prrafodelista"/>
+        <w:numPr>
+          <w:ilvl w:val="0"/>
+          <w:numId w:val="16"/>
+        </w:numPr>
+      </w:pPr>
+      <w:r>
+        <w:t>Recorrer el arreglo dinámico de líneas.</w:t>
+      </w:r>
+    </w:p>
+    <w:p>
+      <w:pPr>
+        <w:pStyle w:val="Prrafodelista"/>
+        <w:numPr>
+          <w:ilvl w:val="0"/>
+          <w:numId w:val="16"/>
+        </w:numPr>
+      </w:pPr>
+      <w:r>
+        <w:t>Contar las líneas hasta que se encuentre NULL o se llegue a la posición final del arreglo.</w:t>
+      </w:r>
+    </w:p>
+    <w:p>
+      <w:pPr>
+        <w:pStyle w:val="Prrafodelista"/>
+        <w:numPr>
+          <w:ilvl w:val="0"/>
+          <w:numId w:val="16"/>
+        </w:numPr>
+      </w:pPr>
+      <w:r>
+        <w:t>Devolver el contador.</w:t>
+      </w:r>
+    </w:p>
+    <w:p>
+      <w:pPr>
+        <w:pStyle w:val="Prrafodelista"/>
+        <w:ind w:left="1428"/>
+      </w:pPr>
+    </w:p>
+    <w:p>
+      <w:pPr>
+        <w:pStyle w:val="Prrafodelista"/>
+        <w:numPr>
+          <w:ilvl w:val="0"/>
+          <w:numId w:val="5"/>
+        </w:numPr>
+        <w:ind w:left="1068"/>
+      </w:pPr>
+      <w:r>
+        <w:rPr>
+          <w:b/>
+          <w:bCs/>
+        </w:rPr>
+        <w:t xml:space="preserve">Salida: </w:t>
+      </w:r>
+      <w:r>
+        <w:t>Contador con la cantidad de líneas (</w:t>
+      </w:r>
+      <w:proofErr w:type="spellStart"/>
+      <w:r>
+        <w:t>int</w:t>
+      </w:r>
+      <w:proofErr w:type="spellEnd"/>
+      <w:r>
+        <w:t>).</w:t>
+      </w:r>
+    </w:p>
+    <w:p>
+      <w:pPr>
+        <w:pStyle w:val="Prrafodelista"/>
+      </w:pPr>
+    </w:p>
+    <w:p>
+      <w:pPr>
+        <w:pStyle w:val="Prrafodelista"/>
+        <w:rPr>
+          <w:b/>
+          <w:bCs/>
+        </w:rPr>
+      </w:pPr>
+    </w:p>
+    <w:p>
+      <w:pPr>
+        <w:pStyle w:val="Prrafodelista"/>
+        <w:numPr>
+          <w:ilvl w:val="0"/>
+          <w:numId w:val="6"/>
+        </w:numPr>
+        <w:rPr>
+          <w:b/>
+          <w:bCs/>
+        </w:rPr>
+      </w:pPr>
+      <w:r>
+        <w:rPr>
+          <w:b/>
+          <w:bCs/>
+        </w:rPr>
+        <w:t>Saber cuántas estaciones tiene una línea dada</w:t>
+      </w:r>
+    </w:p>
+    <w:p>
+      <w:pPr>
+        <w:pStyle w:val="Prrafodelista"/>
+      </w:pPr>
+    </w:p>
+    <w:p>
+      <w:pPr>
+        <w:pStyle w:val="Prrafodelista"/>
+        <w:numPr>
+          <w:ilvl w:val="0"/>
+          <w:numId w:val="5"/>
+        </w:numPr>
+        <w:ind w:left="1068"/>
+        <w:rPr>
+          <w:b/>
+          <w:bCs/>
+        </w:rPr>
+      </w:pPr>
+      <w:r>
+        <w:rPr>
+          <w:b/>
+          <w:bCs/>
+        </w:rPr>
+        <w:t xml:space="preserve">Entradas: </w:t>
+      </w:r>
+    </w:p>
+    <w:p>
+      <w:pPr>
+        <w:pStyle w:val="Prrafodelista"/>
+        <w:numPr>
+          <w:ilvl w:val="0"/>
+          <w:numId w:val="17"/>
+        </w:numPr>
+        <w:rPr>
+          <w:b/>
+          <w:bCs/>
+        </w:rPr>
+      </w:pPr>
+      <w:r>
+        <w:t>Línea a la cual se le quiere contar las estaciones (</w:t>
+      </w:r>
+      <w:r>
+        <w:t>*</w:t>
+      </w:r>
+      <w:proofErr w:type="spellStart"/>
+      <w:r>
         <w:t>string</w:t>
       </w:r>
       <w:proofErr w:type="spellEnd"/>
       <w:r>
-        <w:t>).</w:t>
-      </w:r>
-    </w:p>
-    <w:p>
-      <w:pPr>
-        <w:pStyle w:val="Prrafodelista"/>
-        <w:numPr>
-          <w:ilvl w:val="0"/>
-          <w:numId w:val="12"/>
-        </w:numPr>
-      </w:pPr>
-      <w:r>
-        <w:t>Valor del tiempo para llegar a la estación anterior(*</w:t>
-      </w:r>
-      <w:proofErr w:type="spellStart"/>
-      <w:r>
-        <w:t>int</w:t>
-      </w:r>
-      <w:proofErr w:type="spellEnd"/>
-      <w:r>
-        <w:t>).</w:t>
-      </w:r>
-    </w:p>
-    <w:p>
-      <w:pPr>
-        <w:pStyle w:val="Prrafodelista"/>
-        <w:numPr>
-          <w:ilvl w:val="0"/>
-          <w:numId w:val="12"/>
-        </w:numPr>
-      </w:pPr>
-      <w:r>
-        <w:t>Valor del tiempo para llegar a la estación siguiente(*</w:t>
-      </w:r>
-      <w:proofErr w:type="spellStart"/>
-      <w:r>
-        <w:t>int</w:t>
-      </w:r>
-      <w:proofErr w:type="spellEnd"/>
-      <w:r>
-        <w:t>).</w:t>
-      </w:r>
-    </w:p>
-    <w:p>
-      <w:pPr>
-        <w:pStyle w:val="Prrafodelista"/>
-        <w:numPr>
-          <w:ilvl w:val="0"/>
-          <w:numId w:val="12"/>
-        </w:numPr>
-      </w:pPr>
-      <w:r>
-        <w:t>Indicador de si es de transferencia o no (*</w:t>
-      </w:r>
-      <w:proofErr w:type="spellStart"/>
-      <w:r>
-        <w:t>bool</w:t>
-      </w:r>
-      <w:proofErr w:type="spellEnd"/>
-      <w:r>
-        <w:t>).</w:t>
+        <w:t>)</w:t>
       </w:r>
     </w:p>
     <w:p>
@@ -478,625 +1019,41 @@
         <w:pStyle w:val="Prrafodelista"/>
         <w:numPr>
           <w:ilvl w:val="0"/>
-          <w:numId w:val="13"/>
-        </w:numPr>
-      </w:pPr>
-      <w:r>
-        <w:t>Contar el número de espacios del array que se encuentran ocupados.</w:t>
-      </w:r>
-    </w:p>
-    <w:p>
-      <w:pPr>
-        <w:pStyle w:val="Prrafodelista"/>
-        <w:numPr>
-          <w:ilvl w:val="0"/>
-          <w:numId w:val="13"/>
+          <w:numId w:val="18"/>
+        </w:numPr>
+      </w:pPr>
+      <w:r>
+        <w:t>Recorrer el arreglo dinámico de líneas en busca de la línea.</w:t>
+      </w:r>
+    </w:p>
+    <w:p>
+      <w:pPr>
+        <w:pStyle w:val="Prrafodelista"/>
+        <w:numPr>
+          <w:ilvl w:val="0"/>
+          <w:numId w:val="18"/>
+        </w:numPr>
+      </w:pPr>
+      <w:r>
+        <w:t xml:space="preserve">En la </w:t>
+      </w:r>
+      <w:r>
+        <w:t>línea</w:t>
+      </w:r>
+      <w:r>
+        <w:t>, recorrer el respectivo arreglo dinámico de estaciones.</w:t>
+      </w:r>
+    </w:p>
+    <w:p>
+      <w:pPr>
+        <w:pStyle w:val="Prrafodelista"/>
+        <w:numPr>
+          <w:ilvl w:val="0"/>
+          <w:numId w:val="18"/>
         </w:numPr>
       </w:pPr>
       <w:r>
         <w:lastRenderedPageBreak/>
-        <w:t>Si no hay espacios disponibles en el arreglo, se crea un nuevo arreglo dinámico con n+2 espacios.</w:t>
-      </w:r>
-    </w:p>
-    <w:p>
-      <w:pPr>
-        <w:pStyle w:val="Prrafodelista"/>
-        <w:numPr>
-          <w:ilvl w:val="0"/>
-          <w:numId w:val="13"/>
-        </w:numPr>
-      </w:pPr>
-      <w:r>
-        <w:t>Asignar las estaciones en el mismo orden.</w:t>
-      </w:r>
-    </w:p>
-    <w:p>
-      <w:pPr>
-        <w:pStyle w:val="Prrafodelista"/>
-        <w:numPr>
-          <w:ilvl w:val="0"/>
-          <w:numId w:val="13"/>
-        </w:numPr>
-      </w:pPr>
-      <w:r>
-        <w:t>Asignar la nueva estación en su posición.</w:t>
-      </w:r>
-    </w:p>
-    <w:p>
-      <w:pPr>
-        <w:pStyle w:val="Prrafodelista"/>
-        <w:numPr>
-          <w:ilvl w:val="0"/>
-          <w:numId w:val="13"/>
-        </w:numPr>
-      </w:pPr>
-      <w:r>
-        <w:t>Modificar los tiempos de las estaciones adyacentes.</w:t>
-      </w:r>
-    </w:p>
-    <w:p>
-      <w:pPr>
-        <w:pStyle w:val="Prrafodelista"/>
-        <w:numPr>
-          <w:ilvl w:val="0"/>
-          <w:numId w:val="13"/>
-        </w:numPr>
-      </w:pPr>
-      <w:r>
-        <w:t>Completar el arreglo.</w:t>
-      </w:r>
-    </w:p>
-    <w:p>
-      <w:pPr>
-        <w:pStyle w:val="Prrafodelista"/>
-        <w:numPr>
-          <w:ilvl w:val="0"/>
-          <w:numId w:val="13"/>
-        </w:numPr>
-      </w:pPr>
-      <w:r>
-        <w:t>Liberar memoria del arreglo anterior si se creó uno nuevo y almacenar el nuevo apuntador al arreglo y a la última posición del mismo.</w:t>
-      </w:r>
-    </w:p>
-    <w:p>
-      <w:pPr>
-        <w:pStyle w:val="Prrafodelista"/>
-        <w:ind w:left="1428"/>
-      </w:pPr>
-    </w:p>
-    <w:p>
-      <w:pPr>
-        <w:pStyle w:val="Prrafodelista"/>
-        <w:numPr>
-          <w:ilvl w:val="0"/>
-          <w:numId w:val="5"/>
-        </w:numPr>
-        <w:ind w:left="1068"/>
-      </w:pPr>
-      <w:r>
-        <w:rPr>
-          <w:b/>
-          <w:bCs/>
-        </w:rPr>
-        <w:t xml:space="preserve">Salida: </w:t>
-      </w:r>
-      <w:r>
-        <w:t>Ninguna (Se modifica el apuntador o el arreglo del atributo directamente)</w:t>
-      </w:r>
-    </w:p>
-    <w:bookmarkEnd w:id="0"/>
-    <w:p>
-      <w:pPr>
-        <w:pStyle w:val="Prrafodelista"/>
-      </w:pPr>
-    </w:p>
-    <w:p>
-      <w:pPr>
-        <w:pStyle w:val="Prrafodelista"/>
-        <w:numPr>
-          <w:ilvl w:val="0"/>
-          <w:numId w:val="6"/>
-        </w:numPr>
-      </w:pPr>
-      <w:r>
-        <w:rPr>
-          <w:b/>
-          <w:bCs/>
-        </w:rPr>
-        <w:t>Eliminar una estación de una línea. No se pueden eliminar estaciones de</w:t>
-      </w:r>
-      <w:r>
-        <w:rPr>
-          <w:b/>
-          <w:bCs/>
-        </w:rPr>
-        <w:t xml:space="preserve"> </w:t>
-      </w:r>
-      <w:r>
-        <w:rPr>
-          <w:b/>
-          <w:bCs/>
-        </w:rPr>
-        <w:t>transferencia.</w:t>
-      </w:r>
-      <w:r>
-        <w:rPr>
-          <w:b/>
-          <w:bCs/>
-        </w:rPr>
-        <w:cr/>
-      </w:r>
-    </w:p>
-    <w:p>
-      <w:pPr>
-        <w:pStyle w:val="Prrafodelista"/>
-        <w:numPr>
-          <w:ilvl w:val="0"/>
-          <w:numId w:val="5"/>
-        </w:numPr>
-        <w:ind w:left="1068"/>
-        <w:rPr>
-          <w:b/>
-          <w:bCs/>
-        </w:rPr>
-      </w:pPr>
-      <w:r>
-        <w:rPr>
-          <w:b/>
-          <w:bCs/>
-        </w:rPr>
-        <w:t xml:space="preserve">Entradas: </w:t>
-      </w:r>
-    </w:p>
-    <w:p>
-      <w:pPr>
-        <w:pStyle w:val="Prrafodelista"/>
-        <w:numPr>
-          <w:ilvl w:val="0"/>
-          <w:numId w:val="14"/>
-        </w:numPr>
-      </w:pPr>
-      <w:r>
-        <w:t>Estación a eliminar (*</w:t>
-      </w:r>
-      <w:proofErr w:type="spellStart"/>
-      <w:r>
-        <w:t>string</w:t>
-      </w:r>
-      <w:proofErr w:type="spellEnd"/>
-      <w:r>
-        <w:t>).</w:t>
-      </w:r>
-    </w:p>
-    <w:p>
-      <w:pPr>
-        <w:pStyle w:val="Prrafodelista"/>
-        <w:numPr>
-          <w:ilvl w:val="0"/>
-          <w:numId w:val="14"/>
-        </w:numPr>
-      </w:pPr>
-      <w:r>
-        <w:t>Tiempo entre las dos estaciones conexas a la que se va a eliminar. (*</w:t>
-      </w:r>
-      <w:proofErr w:type="spellStart"/>
-      <w:r>
-        <w:t>int</w:t>
-      </w:r>
-      <w:proofErr w:type="spellEnd"/>
-      <w:r>
-        <w:t>)</w:t>
-      </w:r>
-    </w:p>
-    <w:p>
-      <w:pPr>
-        <w:pStyle w:val="Prrafodelista"/>
-        <w:ind w:left="1068"/>
-      </w:pPr>
-    </w:p>
-    <w:p>
-      <w:pPr>
-        <w:pStyle w:val="Prrafodelista"/>
-        <w:numPr>
-          <w:ilvl w:val="0"/>
-          <w:numId w:val="5"/>
-        </w:numPr>
-        <w:ind w:left="1068"/>
-        <w:rPr>
-          <w:b/>
-          <w:bCs/>
-        </w:rPr>
-      </w:pPr>
-      <w:r>
-        <w:rPr>
-          <w:b/>
-          <w:bCs/>
-        </w:rPr>
-        <w:t>Procedimiento:</w:t>
-      </w:r>
-    </w:p>
-    <w:p>
-      <w:pPr>
-        <w:pStyle w:val="Prrafodelista"/>
-        <w:numPr>
-          <w:ilvl w:val="0"/>
-          <w:numId w:val="15"/>
-        </w:numPr>
-      </w:pPr>
-      <w:r>
-        <w:t>Recorrer la línea en busca de la estación.</w:t>
-      </w:r>
-    </w:p>
-    <w:p>
-      <w:pPr>
-        <w:pStyle w:val="Prrafodelista"/>
-        <w:numPr>
-          <w:ilvl w:val="0"/>
-          <w:numId w:val="15"/>
-        </w:numPr>
-      </w:pPr>
-      <w:r>
-        <w:t>En la posición de la estación a eliminar se asigna la siguiente y se modifica el tiempo de las respectivas estaciones conexas.</w:t>
-      </w:r>
-    </w:p>
-    <w:p>
-      <w:pPr>
-        <w:pStyle w:val="Prrafodelista"/>
-        <w:numPr>
-          <w:ilvl w:val="0"/>
-          <w:numId w:val="15"/>
-        </w:numPr>
-      </w:pPr>
-      <w:r>
-        <w:t>Completar el arreglo asignando a la estación anterior la siguiente.</w:t>
-      </w:r>
-    </w:p>
-    <w:p>
-      <w:pPr>
-        <w:pStyle w:val="Prrafodelista"/>
-        <w:numPr>
-          <w:ilvl w:val="0"/>
-          <w:numId w:val="15"/>
-        </w:numPr>
-      </w:pPr>
-      <w:r>
-        <w:t>Se ingresa NULL en la última posición.</w:t>
-      </w:r>
-    </w:p>
-    <w:p>
-      <w:pPr>
-        <w:pStyle w:val="Prrafodelista"/>
-        <w:ind w:left="1428"/>
-      </w:pPr>
-    </w:p>
-    <w:p>
-      <w:pPr>
-        <w:pStyle w:val="Prrafodelista"/>
-        <w:numPr>
-          <w:ilvl w:val="0"/>
-          <w:numId w:val="5"/>
-        </w:numPr>
-        <w:ind w:left="1068"/>
-      </w:pPr>
-      <w:r>
-        <w:rPr>
-          <w:b/>
-          <w:bCs/>
-        </w:rPr>
-        <w:t xml:space="preserve">Salida: </w:t>
-      </w:r>
-      <w:r>
-        <w:t>Ninguna (Se modifica el apuntador o el arreglo del atributo directamente)</w:t>
-      </w:r>
-    </w:p>
-    <w:p>
-      <w:pPr>
-        <w:pStyle w:val="Prrafodelista"/>
-      </w:pPr>
-    </w:p>
-    <w:p>
-      <w:pPr>
-        <w:pStyle w:val="Prrafodelista"/>
-      </w:pPr>
-    </w:p>
-    <w:p>
-      <w:pPr>
-        <w:pStyle w:val="Prrafodelista"/>
-        <w:numPr>
-          <w:ilvl w:val="0"/>
-          <w:numId w:val="6"/>
-        </w:numPr>
-        <w:rPr>
-          <w:b/>
-          <w:bCs/>
-        </w:rPr>
-      </w:pPr>
-      <w:r>
-        <w:rPr>
-          <w:b/>
-          <w:bCs/>
-        </w:rPr>
-        <w:t>Saber cuántas líneas tiene una red Metro</w:t>
-      </w:r>
-    </w:p>
-    <w:p>
-      <w:pPr>
-        <w:pStyle w:val="Prrafodelista"/>
-      </w:pPr>
-    </w:p>
-    <w:p>
-      <w:pPr>
-        <w:pStyle w:val="Prrafodelista"/>
-        <w:numPr>
-          <w:ilvl w:val="0"/>
-          <w:numId w:val="5"/>
-        </w:numPr>
-        <w:ind w:left="1068"/>
-        <w:rPr>
-          <w:b/>
-          <w:bCs/>
-        </w:rPr>
-      </w:pPr>
-      <w:r>
-        <w:rPr>
-          <w:b/>
-          <w:bCs/>
-        </w:rPr>
-        <w:t xml:space="preserve">Entradas: </w:t>
-      </w:r>
-      <w:r>
-        <w:t>Ninguna</w:t>
-      </w:r>
-    </w:p>
-    <w:p>
-      <w:pPr>
-        <w:pStyle w:val="Prrafodelista"/>
-        <w:ind w:left="1068"/>
-      </w:pPr>
-    </w:p>
-    <w:p>
-      <w:pPr>
-        <w:pStyle w:val="Prrafodelista"/>
-        <w:numPr>
-          <w:ilvl w:val="0"/>
-          <w:numId w:val="5"/>
-        </w:numPr>
-        <w:ind w:left="1068"/>
-        <w:rPr>
-          <w:b/>
-          <w:bCs/>
-        </w:rPr>
-      </w:pPr>
-      <w:r>
-        <w:rPr>
-          <w:b/>
-          <w:bCs/>
-        </w:rPr>
-        <w:t>Procedimiento:</w:t>
-      </w:r>
-    </w:p>
-    <w:p>
-      <w:pPr>
-        <w:pStyle w:val="Prrafodelista"/>
-        <w:numPr>
-          <w:ilvl w:val="0"/>
-          <w:numId w:val="16"/>
-        </w:numPr>
-      </w:pPr>
-      <w:r>
-        <w:t>Recorrer el arreglo dinámico de líneas.</w:t>
-      </w:r>
-    </w:p>
-    <w:p>
-      <w:pPr>
-        <w:pStyle w:val="Prrafodelista"/>
-        <w:numPr>
-          <w:ilvl w:val="0"/>
-          <w:numId w:val="16"/>
-        </w:numPr>
-      </w:pPr>
-      <w:r>
-        <w:t>Contar las líneas hasta que se encuentre NULL o se llegue a la posición final del arreglo.</w:t>
-      </w:r>
-    </w:p>
-    <w:p>
-      <w:pPr>
-        <w:pStyle w:val="Prrafodelista"/>
-        <w:numPr>
-          <w:ilvl w:val="0"/>
-          <w:numId w:val="16"/>
-        </w:numPr>
-      </w:pPr>
-      <w:r>
-        <w:t>Devolver el contador.</w:t>
-      </w:r>
-    </w:p>
-    <w:p>
-      <w:pPr>
-        <w:pStyle w:val="Prrafodelista"/>
-        <w:ind w:left="1428"/>
-      </w:pPr>
-    </w:p>
-    <w:p>
-      <w:pPr>
-        <w:pStyle w:val="Prrafodelista"/>
-        <w:numPr>
-          <w:ilvl w:val="0"/>
-          <w:numId w:val="5"/>
-        </w:numPr>
-        <w:ind w:left="1068"/>
-      </w:pPr>
-      <w:r>
-        <w:rPr>
-          <w:b/>
-          <w:bCs/>
-        </w:rPr>
-        <w:t xml:space="preserve">Salida: </w:t>
-      </w:r>
-      <w:r>
-        <w:t>Contador con la cantidad de líneas (</w:t>
-      </w:r>
-      <w:proofErr w:type="spellStart"/>
-      <w:r>
-        <w:t>int</w:t>
-      </w:r>
-      <w:proofErr w:type="spellEnd"/>
-      <w:r>
-        <w:t>).</w:t>
-      </w:r>
-    </w:p>
-    <w:p>
-      <w:pPr>
-        <w:pStyle w:val="Prrafodelista"/>
-      </w:pPr>
-    </w:p>
-    <w:p>
-      <w:pPr>
-        <w:pStyle w:val="Prrafodelista"/>
-        <w:rPr>
-          <w:b/>
-          <w:bCs/>
-        </w:rPr>
-      </w:pPr>
-    </w:p>
-    <w:p>
-      <w:pPr>
-        <w:pStyle w:val="Prrafodelista"/>
-        <w:numPr>
-          <w:ilvl w:val="0"/>
-          <w:numId w:val="6"/>
-        </w:numPr>
-        <w:rPr>
-          <w:b/>
-          <w:bCs/>
-        </w:rPr>
-      </w:pPr>
-      <w:r>
-        <w:rPr>
-          <w:b/>
-          <w:bCs/>
-        </w:rPr>
-        <w:t>Saber cuántas estaciones tiene una línea dada</w:t>
-      </w:r>
-    </w:p>
-    <w:p>
-      <w:pPr>
-        <w:pStyle w:val="Prrafodelista"/>
-      </w:pPr>
-    </w:p>
-    <w:p>
-      <w:pPr>
-        <w:pStyle w:val="Prrafodelista"/>
-        <w:numPr>
-          <w:ilvl w:val="0"/>
-          <w:numId w:val="5"/>
-        </w:numPr>
-        <w:ind w:left="1068"/>
-        <w:rPr>
-          <w:b/>
-          <w:bCs/>
-        </w:rPr>
-      </w:pPr>
-      <w:r>
-        <w:rPr>
-          <w:b/>
-          <w:bCs/>
-        </w:rPr>
-        <w:t xml:space="preserve">Entradas: </w:t>
-      </w:r>
-    </w:p>
-    <w:p>
-      <w:pPr>
-        <w:pStyle w:val="Prrafodelista"/>
-        <w:numPr>
-          <w:ilvl w:val="0"/>
-          <w:numId w:val="17"/>
-        </w:numPr>
-        <w:rPr>
-          <w:b/>
-          <w:bCs/>
-        </w:rPr>
-      </w:pPr>
-      <w:r>
-        <w:t>Línea a la cual se le quiere contar las estaciones (</w:t>
-      </w:r>
-      <w:proofErr w:type="spellStart"/>
-      <w:r>
-        <w:t>string</w:t>
-      </w:r>
-      <w:proofErr w:type="spellEnd"/>
-      <w:r>
-        <w:t>)</w:t>
-      </w:r>
-    </w:p>
-    <w:p>
-      <w:pPr>
-        <w:pStyle w:val="Prrafodelista"/>
-        <w:ind w:left="1068"/>
-      </w:pPr>
-    </w:p>
-    <w:p>
-      <w:pPr>
-        <w:pStyle w:val="Prrafodelista"/>
-        <w:numPr>
-          <w:ilvl w:val="0"/>
-          <w:numId w:val="5"/>
-        </w:numPr>
-        <w:ind w:left="1068"/>
-        <w:rPr>
-          <w:b/>
-          <w:bCs/>
-        </w:rPr>
-      </w:pPr>
-      <w:r>
-        <w:rPr>
-          <w:b/>
-          <w:bCs/>
-        </w:rPr>
-        <w:t>Procedimiento:</w:t>
-      </w:r>
-    </w:p>
-    <w:p>
-      <w:pPr>
-        <w:pStyle w:val="Prrafodelista"/>
-        <w:numPr>
-          <w:ilvl w:val="0"/>
-          <w:numId w:val="18"/>
-        </w:numPr>
-      </w:pPr>
-      <w:r>
-        <w:t>Recorrer el arreglo dinámico de líneas en busca de la línea.</w:t>
-      </w:r>
-    </w:p>
-    <w:p>
-      <w:pPr>
-        <w:pStyle w:val="Prrafodelista"/>
-        <w:numPr>
-          <w:ilvl w:val="0"/>
-          <w:numId w:val="18"/>
-        </w:numPr>
-      </w:pPr>
-      <w:r>
-        <w:t xml:space="preserve">En la </w:t>
-      </w:r>
-      <w:proofErr w:type="spellStart"/>
-      <w:r>
-        <w:t>linea</w:t>
-      </w:r>
-      <w:proofErr w:type="spellEnd"/>
-      <w:r>
-        <w:t>, recorrer el respectivo arreglo dinámico de estaciones.</w:t>
-      </w:r>
-    </w:p>
-    <w:p>
-      <w:pPr>
-        <w:pStyle w:val="Prrafodelista"/>
-        <w:numPr>
-          <w:ilvl w:val="0"/>
-          <w:numId w:val="18"/>
-        </w:numPr>
-      </w:pPr>
-      <w:r>
         <w:t>Contar las estaciones hasta que se encuentre NULL o se llegue a la posición final del arreglo.</w:t>
       </w:r>
     </w:p>
@@ -1200,7 +1157,179 @@
           <w14:ligatures w14:val="none"/>
         </w:rPr>
       </w:pPr>
-      <w:r>
+    </w:p>
+    <w:p>
+      <w:pPr>
+        <w:pStyle w:val="Prrafodelista"/>
+        <w:numPr>
+          <w:ilvl w:val="0"/>
+          <w:numId w:val="5"/>
+        </w:numPr>
+        <w:ind w:left="1068"/>
+        <w:rPr>
+          <w:b/>
+          <w:bCs/>
+        </w:rPr>
+      </w:pPr>
+      <w:r>
+        <w:rPr>
+          <w:b/>
+          <w:bCs/>
+        </w:rPr>
+        <w:t xml:space="preserve">Entradas: </w:t>
+      </w:r>
+    </w:p>
+    <w:p>
+      <w:pPr>
+        <w:pStyle w:val="Prrafodelista"/>
+        <w:numPr>
+          <w:ilvl w:val="0"/>
+          <w:numId w:val="19"/>
+        </w:numPr>
+        <w:rPr>
+          <w:b/>
+          <w:bCs/>
+        </w:rPr>
+      </w:pPr>
+      <w:r>
+        <w:t>Estación que se quiere buscar (*</w:t>
+      </w:r>
+      <w:proofErr w:type="spellStart"/>
+      <w:r>
+        <w:t>string</w:t>
+      </w:r>
+      <w:proofErr w:type="spellEnd"/>
+      <w:r>
+        <w:t>)</w:t>
+      </w:r>
+    </w:p>
+    <w:p>
+      <w:pPr>
+        <w:pStyle w:val="Prrafodelista"/>
+        <w:numPr>
+          <w:ilvl w:val="0"/>
+          <w:numId w:val="19"/>
+        </w:numPr>
+        <w:rPr>
+          <w:b/>
+          <w:bCs/>
+        </w:rPr>
+      </w:pPr>
+      <w:r>
+        <w:t>Línea en la que se pretende hallar la estación (*</w:t>
+      </w:r>
+      <w:proofErr w:type="spellStart"/>
+      <w:r>
+        <w:t>string</w:t>
+      </w:r>
+      <w:proofErr w:type="spellEnd"/>
+      <w:r>
+        <w:t>).</w:t>
+      </w:r>
+      <w:r>
+        <w:t xml:space="preserve"> </w:t>
+      </w:r>
+    </w:p>
+    <w:p>
+      <w:pPr>
+        <w:pStyle w:val="Prrafodelista"/>
+        <w:ind w:left="1068"/>
+      </w:pPr>
+    </w:p>
+    <w:p>
+      <w:pPr>
+        <w:pStyle w:val="Prrafodelista"/>
+        <w:numPr>
+          <w:ilvl w:val="0"/>
+          <w:numId w:val="5"/>
+        </w:numPr>
+        <w:ind w:left="1068"/>
+        <w:rPr>
+          <w:b/>
+          <w:bCs/>
+        </w:rPr>
+      </w:pPr>
+      <w:r>
+        <w:rPr>
+          <w:b/>
+          <w:bCs/>
+        </w:rPr>
+        <w:t>Procedimiento:</w:t>
+      </w:r>
+    </w:p>
+    <w:p>
+      <w:pPr>
+        <w:pStyle w:val="Prrafodelista"/>
+        <w:numPr>
+          <w:ilvl w:val="0"/>
+          <w:numId w:val="20"/>
+        </w:numPr>
+      </w:pPr>
+      <w:r>
+        <w:t>Recorrer el arreglo dinámico de líneas en busca de la línea.</w:t>
+      </w:r>
+    </w:p>
+    <w:p>
+      <w:pPr>
+        <w:pStyle w:val="Prrafodelista"/>
+        <w:numPr>
+          <w:ilvl w:val="0"/>
+          <w:numId w:val="20"/>
+        </w:numPr>
+      </w:pPr>
+      <w:r>
+        <w:t>En la línea, recorrer el respectivo arreglo dinámico de estaciones</w:t>
+      </w:r>
+      <w:r>
+        <w:t xml:space="preserve"> en busca de la estación</w:t>
+      </w:r>
+      <w:r>
+        <w:t>.</w:t>
+      </w:r>
+    </w:p>
+    <w:p>
+      <w:pPr>
+        <w:pStyle w:val="Prrafodelista"/>
+        <w:ind w:left="1428"/>
+      </w:pPr>
+    </w:p>
+    <w:p>
+      <w:pPr>
+        <w:pStyle w:val="Prrafodelista"/>
+        <w:numPr>
+          <w:ilvl w:val="0"/>
+          <w:numId w:val="5"/>
+        </w:numPr>
+        <w:ind w:left="1068"/>
+      </w:pPr>
+      <w:r>
+        <w:rPr>
+          <w:b/>
+          <w:bCs/>
+        </w:rPr>
+        <w:t xml:space="preserve">Salida: </w:t>
+      </w:r>
+      <w:r>
+        <w:t>Se devuelve la pertenencia o no de la estación a la línea</w:t>
+      </w:r>
+      <w:r>
+        <w:t xml:space="preserve"> (</w:t>
+      </w:r>
+      <w:proofErr w:type="spellStart"/>
+      <w:r>
+        <w:t>bool</w:t>
+      </w:r>
+      <w:proofErr w:type="spellEnd"/>
+      <w:r>
+        <w:t>).</w:t>
+      </w:r>
+    </w:p>
+    <w:p>
+      <w:pPr>
+        <w:pStyle w:val="Prrafodelista"/>
+        <w:spacing w:after="0" w:line="240" w:lineRule="auto"/>
+        <w:jc w:val="both"/>
+        <w:textAlignment w:val="baseline"/>
         <w:rPr>
           <w:rFonts w:eastAsia="Times New Roman" w:cstheme="minorHAnsi"/>
           <w:color w:val="000000"/>
@@ -1208,8 +1337,7 @@
           <w:lang w:eastAsia="es-CO"/>
           <w14:ligatures w14:val="none"/>
         </w:rPr>
-        <w:t>Primero tenemos que tener en cuenta que ya vamos a poseer un nombre de la estación tipo Estación y un arreglo tipo Estación, ahora vamos a realizar una búsqueda iterando sobre este arreglo para identificar si el nombre de la estación se encuentra en este arreglo tipo Estación, dependiendo de esto, se retornara un valor verdadero si el nombre de la estación fue encontrada y falso si el nombre de estación no fue encontrada</w:t>
-      </w:r>
+      </w:pPr>
     </w:p>
     <w:p>
       <w:pPr>
@@ -1281,7 +1409,224 @@
           <w14:ligatures w14:val="none"/>
         </w:rPr>
       </w:pPr>
-      <w:r>
+    </w:p>
+    <w:p>
+      <w:pPr>
+        <w:pStyle w:val="Prrafodelista"/>
+        <w:numPr>
+          <w:ilvl w:val="0"/>
+          <w:numId w:val="5"/>
+        </w:numPr>
+        <w:ind w:left="1068"/>
+        <w:rPr>
+          <w:b/>
+          <w:bCs/>
+        </w:rPr>
+      </w:pPr>
+      <w:r>
+        <w:rPr>
+          <w:b/>
+          <w:bCs/>
+        </w:rPr>
+        <w:t xml:space="preserve">Entradas: </w:t>
+      </w:r>
+    </w:p>
+    <w:p>
+      <w:pPr>
+        <w:pStyle w:val="Prrafodelista"/>
+        <w:numPr>
+          <w:ilvl w:val="0"/>
+          <w:numId w:val="21"/>
+        </w:numPr>
+      </w:pPr>
+      <w:r>
+        <w:t>Nombre de la nueva línea (*</w:t>
+      </w:r>
+      <w:proofErr w:type="spellStart"/>
+      <w:r>
+        <w:t>string</w:t>
+      </w:r>
+      <w:proofErr w:type="spellEnd"/>
+      <w:r>
+        <w:t>).</w:t>
+      </w:r>
+    </w:p>
+    <w:p>
+      <w:pPr>
+        <w:pStyle w:val="Prrafodelista"/>
+        <w:numPr>
+          <w:ilvl w:val="0"/>
+          <w:numId w:val="21"/>
+        </w:numPr>
+      </w:pPr>
+      <w:r>
+        <w:t>Estación de transferencia (*</w:t>
+      </w:r>
+      <w:proofErr w:type="spellStart"/>
+      <w:r>
+        <w:t>string</w:t>
+      </w:r>
+      <w:proofErr w:type="spellEnd"/>
+      <w:r>
+        <w:t>).</w:t>
+      </w:r>
+    </w:p>
+    <w:p>
+      <w:pPr>
+        <w:pStyle w:val="Prrafodelista"/>
+        <w:ind w:left="1068"/>
+      </w:pPr>
+    </w:p>
+    <w:p>
+      <w:pPr>
+        <w:pStyle w:val="Prrafodelista"/>
+        <w:numPr>
+          <w:ilvl w:val="0"/>
+          <w:numId w:val="5"/>
+        </w:numPr>
+        <w:ind w:left="1068"/>
+        <w:rPr>
+          <w:b/>
+          <w:bCs/>
+        </w:rPr>
+      </w:pPr>
+      <w:r>
+        <w:rPr>
+          <w:b/>
+          <w:bCs/>
+        </w:rPr>
+        <w:t>Procedimiento:</w:t>
+      </w:r>
+    </w:p>
+    <w:p>
+      <w:pPr>
+        <w:pStyle w:val="Prrafodelista"/>
+        <w:ind w:left="1068"/>
+        <w:rPr>
+          <w:b/>
+          <w:bCs/>
+        </w:rPr>
+      </w:pPr>
+    </w:p>
+    <w:p>
+      <w:pPr>
+        <w:pStyle w:val="Prrafodelista"/>
+        <w:numPr>
+          <w:ilvl w:val="0"/>
+          <w:numId w:val="22"/>
+        </w:numPr>
+      </w:pPr>
+      <w:r>
+        <w:t>Verificar si la estación existe en la red y se le asigna como transferencia.</w:t>
+      </w:r>
+    </w:p>
+    <w:p>
+      <w:pPr>
+        <w:pStyle w:val="Prrafodelista"/>
+        <w:numPr>
+          <w:ilvl w:val="0"/>
+          <w:numId w:val="22"/>
+        </w:numPr>
+      </w:pPr>
+      <w:r>
+        <w:t xml:space="preserve">Contar el número de espacios del array </w:t>
+      </w:r>
+      <w:r>
+        <w:t xml:space="preserve">de líneas </w:t>
+      </w:r>
+      <w:r>
+        <w:t>que se encuentran ocupados.</w:t>
+      </w:r>
+    </w:p>
+    <w:p>
+      <w:pPr>
+        <w:pStyle w:val="Prrafodelista"/>
+        <w:numPr>
+          <w:ilvl w:val="0"/>
+          <w:numId w:val="22"/>
+        </w:numPr>
+      </w:pPr>
+      <w:r>
+        <w:t>Si no hay espacios disponibles en el arreglo, se crea un nuevo arreglo dinámico con n+</w:t>
+      </w:r>
+      <w:r>
+        <w:t>1</w:t>
+      </w:r>
+      <w:r>
+        <w:t xml:space="preserve"> espacios.</w:t>
+      </w:r>
+    </w:p>
+    <w:p>
+      <w:pPr>
+        <w:pStyle w:val="Prrafodelista"/>
+        <w:numPr>
+          <w:ilvl w:val="0"/>
+          <w:numId w:val="22"/>
+        </w:numPr>
+      </w:pPr>
+      <w:r>
+        <w:t xml:space="preserve">En la última posición del arreglo se </w:t>
+      </w:r>
+      <w:r>
+        <w:t>crea</w:t>
+      </w:r>
+      <w:r>
+        <w:t xml:space="preserve"> la nueva </w:t>
+      </w:r>
+      <w:r>
+        <w:t>línea</w:t>
+      </w:r>
+      <w:r>
+        <w:t xml:space="preserve"> con dos espacios, el primero contendrá la estación de trasferencia</w:t>
+      </w:r>
+      <w:r>
+        <w:t>.</w:t>
+      </w:r>
+    </w:p>
+    <w:p>
+      <w:pPr>
+        <w:pStyle w:val="Prrafodelista"/>
+        <w:numPr>
+          <w:ilvl w:val="0"/>
+          <w:numId w:val="22"/>
+        </w:numPr>
+      </w:pPr>
+      <w:r>
+        <w:t>Liberar memoria del arreglo anterior si se creó uno nuevo y almacenar el nuevo apuntador al arreglo y a la última posición del mismo.</w:t>
+      </w:r>
+    </w:p>
+    <w:p>
+      <w:pPr>
+        <w:pStyle w:val="Prrafodelista"/>
+        <w:ind w:left="1428"/>
+      </w:pPr>
+    </w:p>
+    <w:p>
+      <w:pPr>
+        <w:pStyle w:val="Prrafodelista"/>
+        <w:numPr>
+          <w:ilvl w:val="0"/>
+          <w:numId w:val="5"/>
+        </w:numPr>
+        <w:ind w:left="1068"/>
+      </w:pPr>
+      <w:r>
+        <w:rPr>
+          <w:b/>
+          <w:bCs/>
+        </w:rPr>
+        <w:t xml:space="preserve">Salida: </w:t>
+      </w:r>
+      <w:r>
+        <w:t>Ninguna (Se modifica el apuntador o el arreglo del atributo directamente)</w:t>
+      </w:r>
+    </w:p>
+    <w:p>
+      <w:pPr>
+        <w:pStyle w:val="Prrafodelista"/>
+        <w:spacing w:after="0" w:line="240" w:lineRule="auto"/>
+        <w:jc w:val="both"/>
+        <w:textAlignment w:val="baseline"/>
         <w:rPr>
           <w:rFonts w:eastAsia="Times New Roman" w:cstheme="minorHAnsi"/>
           <w:color w:val="000000"/>
@@ -1289,10 +1634,14 @@
           <w:lang w:eastAsia="es-CO"/>
           <w14:ligatures w14:val="none"/>
         </w:rPr>
-        <w:t xml:space="preserve">Al invocar esta función se realizará la creación de 2 objetos tipo  Estación y  se van a almacenar en un arreglo tipo Estación, finalizando </w:t>
-      </w:r>
-      <w:proofErr w:type="spellStart"/>
-      <w:r>
+      </w:pPr>
+    </w:p>
+    <w:p>
+      <w:pPr>
+        <w:pStyle w:val="Prrafodelista"/>
+        <w:spacing w:after="0" w:line="240" w:lineRule="auto"/>
+        <w:jc w:val="both"/>
+        <w:textAlignment w:val="baseline"/>
         <w:rPr>
           <w:rFonts w:eastAsia="Times New Roman" w:cstheme="minorHAnsi"/>
           <w:color w:val="000000"/>
@@ -1300,10 +1649,18 @@
           <w:lang w:eastAsia="es-CO"/>
           <w14:ligatures w14:val="none"/>
         </w:rPr>
-        <w:t>asi</w:t>
-      </w:r>
-      <w:proofErr w:type="spellEnd"/>
-      <w:r>
+      </w:pPr>
+    </w:p>
+    <w:p>
+      <w:pPr>
+        <w:pStyle w:val="Prrafodelista"/>
+        <w:numPr>
+          <w:ilvl w:val="0"/>
+          <w:numId w:val="6"/>
+        </w:numPr>
+        <w:spacing w:after="0" w:line="240" w:lineRule="auto"/>
+        <w:jc w:val="both"/>
+        <w:textAlignment w:val="baseline"/>
         <w:rPr>
           <w:rFonts w:eastAsia="Times New Roman" w:cstheme="minorHAnsi"/>
           <w:color w:val="000000"/>
@@ -1311,9 +1668,7 @@
           <w:lang w:eastAsia="es-CO"/>
           <w14:ligatures w14:val="none"/>
         </w:rPr>
-        <w:t xml:space="preserve"> la creación del objeto  </w:t>
-      </w:r>
-      <w:proofErr w:type="spellStart"/>
+      </w:pPr>
       <w:r>
         <w:rPr>
           <w:rFonts w:eastAsia="Times New Roman" w:cstheme="minorHAnsi"/>
@@ -1322,9 +1677,20 @@
           <w:lang w:eastAsia="es-CO"/>
           <w14:ligatures w14:val="none"/>
         </w:rPr>
-        <w:t>Linea</w:t>
-      </w:r>
-      <w:proofErr w:type="spellEnd"/>
+        <w:t> </w:t>
+      </w:r>
+      <w:r>
+        <w:rPr>
+          <w:rFonts w:eastAsia="Times New Roman" w:cstheme="minorHAnsi"/>
+          <w:b/>
+          <w:bCs/>
+          <w:color w:val="000000"/>
+          <w:kern w:val="0"/>
+          <w:lang w:eastAsia="es-CO"/>
+          <w14:ligatures w14:val="none"/>
+        </w:rPr>
+        <w:t>Eliminar una línea de la red Metro</w:t>
+      </w:r>
       <w:r>
         <w:rPr>
           <w:rFonts w:eastAsia="Times New Roman" w:cstheme="minorHAnsi"/>
@@ -1333,10 +1699,15 @@
           <w:lang w:eastAsia="es-CO"/>
           <w14:ligatures w14:val="none"/>
         </w:rPr>
-        <w:t xml:space="preserve">. Ahora la agregaremos a la red entonces, se realizará la creación de un arreglo dinámico tipo </w:t>
-      </w:r>
-      <w:proofErr w:type="spellStart"/>
-      <w:r>
+        <w:t>.</w:t>
+      </w:r>
+    </w:p>
+    <w:p>
+      <w:pPr>
+        <w:spacing w:after="0" w:line="240" w:lineRule="auto"/>
+        <w:ind w:left="708"/>
+        <w:jc w:val="both"/>
+        <w:textAlignment w:val="baseline"/>
         <w:rPr>
           <w:rFonts w:eastAsia="Times New Roman" w:cstheme="minorHAnsi"/>
           <w:color w:val="000000"/>
@@ -1344,10 +1715,188 @@
           <w:lang w:eastAsia="es-CO"/>
           <w14:ligatures w14:val="none"/>
         </w:rPr>
-        <w:t>Linea</w:t>
+      </w:pPr>
+    </w:p>
+    <w:p>
+      <w:pPr>
+        <w:pStyle w:val="Prrafodelista"/>
+        <w:numPr>
+          <w:ilvl w:val="0"/>
+          <w:numId w:val="5"/>
+        </w:numPr>
+        <w:ind w:left="1068"/>
+        <w:rPr>
+          <w:b/>
+          <w:bCs/>
+        </w:rPr>
+      </w:pPr>
+      <w:r>
+        <w:rPr>
+          <w:b/>
+          <w:bCs/>
+        </w:rPr>
+        <w:t xml:space="preserve">Entradas: </w:t>
+      </w:r>
+    </w:p>
+    <w:p>
+      <w:pPr>
+        <w:pStyle w:val="Prrafodelista"/>
+        <w:numPr>
+          <w:ilvl w:val="0"/>
+          <w:numId w:val="23"/>
+        </w:numPr>
+      </w:pPr>
+      <w:r>
+        <w:t xml:space="preserve">Nombre de la </w:t>
+      </w:r>
+      <w:r>
+        <w:t>línea a eliminar</w:t>
+      </w:r>
+      <w:r>
+        <w:t xml:space="preserve"> (*</w:t>
+      </w:r>
+      <w:proofErr w:type="spellStart"/>
+      <w:r>
+        <w:t>string</w:t>
       </w:r>
       <w:proofErr w:type="spellEnd"/>
       <w:r>
+        <w:t>).</w:t>
+      </w:r>
+    </w:p>
+    <w:p>
+      <w:pPr>
+        <w:pStyle w:val="Prrafodelista"/>
+        <w:ind w:left="1068"/>
+      </w:pPr>
+    </w:p>
+    <w:p>
+      <w:pPr>
+        <w:pStyle w:val="Prrafodelista"/>
+        <w:numPr>
+          <w:ilvl w:val="0"/>
+          <w:numId w:val="5"/>
+        </w:numPr>
+        <w:ind w:left="1068"/>
+        <w:rPr>
+          <w:b/>
+          <w:bCs/>
+        </w:rPr>
+      </w:pPr>
+      <w:r>
+        <w:rPr>
+          <w:b/>
+          <w:bCs/>
+        </w:rPr>
+        <w:lastRenderedPageBreak/>
+        <w:t>Procedimiento:</w:t>
+      </w:r>
+    </w:p>
+    <w:p>
+      <w:pPr>
+        <w:pStyle w:val="Prrafodelista"/>
+        <w:ind w:left="1068"/>
+        <w:rPr>
+          <w:b/>
+          <w:bCs/>
+        </w:rPr>
+      </w:pPr>
+    </w:p>
+    <w:p>
+      <w:pPr>
+        <w:pStyle w:val="Prrafodelista"/>
+        <w:numPr>
+          <w:ilvl w:val="0"/>
+          <w:numId w:val="24"/>
+        </w:numPr>
+      </w:pPr>
+      <w:r>
+        <w:t xml:space="preserve">Verificar si la </w:t>
+      </w:r>
+      <w:r>
+        <w:t>línea existe en la red.</w:t>
+      </w:r>
+    </w:p>
+    <w:p>
+      <w:pPr>
+        <w:pStyle w:val="Prrafodelista"/>
+        <w:numPr>
+          <w:ilvl w:val="0"/>
+          <w:numId w:val="24"/>
+        </w:numPr>
+      </w:pPr>
+      <w:r>
+        <w:t>Recorrer la línea en busca de estaciones de transferencia.</w:t>
+      </w:r>
+    </w:p>
+    <w:p>
+      <w:pPr>
+        <w:pStyle w:val="Prrafodelista"/>
+        <w:numPr>
+          <w:ilvl w:val="0"/>
+          <w:numId w:val="24"/>
+        </w:numPr>
+      </w:pPr>
+      <w:r>
+        <w:t>Si no existen estaciones de transferencia en la línea, se libera la memoria del respectivo arreglo de estaciones.</w:t>
+      </w:r>
+    </w:p>
+    <w:p>
+      <w:pPr>
+        <w:pStyle w:val="Prrafodelista"/>
+        <w:numPr>
+          <w:ilvl w:val="0"/>
+          <w:numId w:val="24"/>
+        </w:numPr>
+      </w:pPr>
+      <w:r>
+        <w:t>Se asignan las demás líneas una posición atrás.</w:t>
+      </w:r>
+    </w:p>
+    <w:p>
+      <w:pPr>
+        <w:pStyle w:val="Prrafodelista"/>
+        <w:numPr>
+          <w:ilvl w:val="0"/>
+          <w:numId w:val="24"/>
+        </w:numPr>
+      </w:pPr>
+      <w:r>
+        <w:t>Se asigna NULL en la última posición.</w:t>
+      </w:r>
+    </w:p>
+    <w:p>
+      <w:pPr>
+        <w:pStyle w:val="Prrafodelista"/>
+        <w:ind w:left="1428"/>
+      </w:pPr>
+    </w:p>
+    <w:p>
+      <w:pPr>
+        <w:pStyle w:val="Prrafodelista"/>
+        <w:numPr>
+          <w:ilvl w:val="0"/>
+          <w:numId w:val="5"/>
+        </w:numPr>
+        <w:ind w:left="1068"/>
+      </w:pPr>
+      <w:r>
+        <w:rPr>
+          <w:b/>
+          <w:bCs/>
+        </w:rPr>
+        <w:t xml:space="preserve">Salida: </w:t>
+      </w:r>
+      <w:r>
+        <w:t>Ninguna (Se modifica el apuntador o el arreglo del atributo directamente)</w:t>
+      </w:r>
+    </w:p>
+    <w:p>
+      <w:pPr>
+        <w:spacing w:after="0" w:line="240" w:lineRule="auto"/>
+        <w:ind w:left="708"/>
+        <w:jc w:val="both"/>
+        <w:textAlignment w:val="baseline"/>
         <w:rPr>
           <w:rFonts w:eastAsia="Times New Roman" w:cstheme="minorHAnsi"/>
           <w:color w:val="000000"/>
@@ -1355,10 +1904,13 @@
           <w:lang w:eastAsia="es-CO"/>
           <w14:ligatures w14:val="none"/>
         </w:rPr>
-        <w:t xml:space="preserve"> con un valor superior al que ya teníamos antes y también crearemos un puntero tipo </w:t>
-      </w:r>
-      <w:proofErr w:type="spellStart"/>
-      <w:r>
+      </w:pPr>
+    </w:p>
+    <w:p>
+      <w:pPr>
+        <w:spacing w:after="0" w:line="240" w:lineRule="auto"/>
+        <w:jc w:val="both"/>
+        <w:textAlignment w:val="baseline"/>
         <w:rPr>
           <w:rFonts w:eastAsia="Times New Roman" w:cstheme="minorHAnsi"/>
           <w:color w:val="000000"/>
@@ -1366,10 +1918,18 @@
           <w:lang w:eastAsia="es-CO"/>
           <w14:ligatures w14:val="none"/>
         </w:rPr>
-        <w:t>linea</w:t>
-      </w:r>
-      <w:proofErr w:type="spellEnd"/>
-      <w:r>
+      </w:pPr>
+    </w:p>
+    <w:p>
+      <w:pPr>
+        <w:pStyle w:val="Prrafodelista"/>
+        <w:numPr>
+          <w:ilvl w:val="0"/>
+          <w:numId w:val="6"/>
+        </w:numPr>
+        <w:spacing w:after="0" w:line="240" w:lineRule="auto"/>
+        <w:jc w:val="both"/>
+        <w:textAlignment w:val="baseline"/>
         <w:rPr>
           <w:rFonts w:eastAsia="Times New Roman" w:cstheme="minorHAnsi"/>
           <w:color w:val="000000"/>
@@ -1377,10 +1937,23 @@
           <w:lang w:eastAsia="es-CO"/>
           <w14:ligatures w14:val="none"/>
         </w:rPr>
-        <w:t xml:space="preserve"> para borrar el contenido de este arreglo, se realizará un proceso el cual pasa los datos del primer arreglo de menor espacio al de mayor espacio quedando un espacio libre, después de esto borraremos el arreglo de menor espacio con el puntero así liberando este espacio y luego teniendo agregaremos el objeto tipo </w:t>
-      </w:r>
-      <w:proofErr w:type="spellStart"/>
-      <w:r>
+      </w:pPr>
+      <w:r>
+        <w:rPr>
+          <w:rFonts w:cstheme="minorHAnsi"/>
+          <w:b/>
+          <w:bCs/>
+          <w:color w:val="000000"/>
+        </w:rPr>
+        <w:t>Saber cuántas estaciones tiene una red Metro</w:t>
+      </w:r>
+    </w:p>
+    <w:p>
+      <w:pPr>
+        <w:pStyle w:val="Prrafodelista"/>
+        <w:spacing w:after="0" w:line="240" w:lineRule="auto"/>
+        <w:jc w:val="both"/>
+        <w:textAlignment w:val="baseline"/>
         <w:rPr>
           <w:rFonts w:eastAsia="Times New Roman" w:cstheme="minorHAnsi"/>
           <w:color w:val="000000"/>
@@ -1388,10 +1961,153 @@
           <w:lang w:eastAsia="es-CO"/>
           <w14:ligatures w14:val="none"/>
         </w:rPr>
-        <w:t>Linea</w:t>
+      </w:pPr>
+    </w:p>
+    <w:p>
+      <w:pPr>
+        <w:pStyle w:val="Prrafodelista"/>
+        <w:numPr>
+          <w:ilvl w:val="0"/>
+          <w:numId w:val="5"/>
+        </w:numPr>
+        <w:ind w:left="1068"/>
+        <w:rPr>
+          <w:b/>
+          <w:bCs/>
+        </w:rPr>
+      </w:pPr>
+      <w:r>
+        <w:rPr>
+          <w:b/>
+          <w:bCs/>
+        </w:rPr>
+        <w:t xml:space="preserve">Entradas: </w:t>
+      </w:r>
+      <w:r>
+        <w:t>Ninguna</w:t>
+      </w:r>
+    </w:p>
+    <w:p>
+      <w:pPr>
+        <w:pStyle w:val="Prrafodelista"/>
+        <w:ind w:left="1068"/>
+      </w:pPr>
+    </w:p>
+    <w:p>
+      <w:pPr>
+        <w:pStyle w:val="Prrafodelista"/>
+        <w:numPr>
+          <w:ilvl w:val="0"/>
+          <w:numId w:val="5"/>
+        </w:numPr>
+        <w:ind w:left="1068"/>
+        <w:rPr>
+          <w:b/>
+          <w:bCs/>
+        </w:rPr>
+      </w:pPr>
+      <w:r>
+        <w:rPr>
+          <w:b/>
+          <w:bCs/>
+        </w:rPr>
+        <w:t>Procedimiento:</w:t>
+      </w:r>
+    </w:p>
+    <w:p>
+      <w:pPr>
+        <w:pStyle w:val="Prrafodelista"/>
+        <w:ind w:left="1068"/>
+        <w:rPr>
+          <w:b/>
+          <w:bCs/>
+        </w:rPr>
+      </w:pPr>
+    </w:p>
+    <w:p>
+      <w:pPr>
+        <w:pStyle w:val="Prrafodelista"/>
+        <w:numPr>
+          <w:ilvl w:val="0"/>
+          <w:numId w:val="25"/>
+        </w:numPr>
+      </w:pPr>
+      <w:r>
+        <w:t xml:space="preserve">Recorrer </w:t>
+      </w:r>
+      <w:r>
+        <w:t>cada línea de red contando las estaciones.</w:t>
+      </w:r>
+    </w:p>
+    <w:p>
+      <w:pPr>
+        <w:pStyle w:val="Prrafodelista"/>
+        <w:numPr>
+          <w:ilvl w:val="0"/>
+          <w:numId w:val="25"/>
+        </w:numPr>
+      </w:pPr>
+      <w:r>
+        <w:t xml:space="preserve">Si </w:t>
+      </w:r>
+      <w:r>
+        <w:t>se encuentra una de transferencia se almacena su nombre original y se busca en las demás líneas</w:t>
+      </w:r>
+      <w:r>
+        <w:t>, por cada vez que se encuentre se resta 1</w:t>
+      </w:r>
+      <w:r>
+        <w:t>.</w:t>
+      </w:r>
+    </w:p>
+    <w:p>
+      <w:pPr>
+        <w:pStyle w:val="Prrafodelista"/>
+        <w:ind w:left="1428"/>
+      </w:pPr>
+    </w:p>
+    <w:p>
+      <w:pPr>
+        <w:pStyle w:val="Prrafodelista"/>
+        <w:numPr>
+          <w:ilvl w:val="0"/>
+          <w:numId w:val="5"/>
+        </w:numPr>
+        <w:ind w:left="1068"/>
+      </w:pPr>
+      <w:r>
+        <w:rPr>
+          <w:b/>
+          <w:bCs/>
+        </w:rPr>
+        <w:t xml:space="preserve">Salida: </w:t>
+      </w:r>
+      <w:r>
+        <w:t>Cantidad de estaciones (</w:t>
+      </w:r>
+      <w:proofErr w:type="spellStart"/>
+      <w:r>
+        <w:t>int</w:t>
       </w:r>
       <w:proofErr w:type="spellEnd"/>
       <w:r>
+        <w:t>)</w:t>
+      </w:r>
+    </w:p>
+    <w:p>
+      <w:pPr>
+        <w:rPr>
+          <w:b/>
+          <w:bCs/>
+        </w:rPr>
+      </w:pPr>
+    </w:p>
+    <w:p>
+      <w:pPr>
+        <w:pStyle w:val="Prrafodelista"/>
+        <w:spacing w:after="0" w:line="240" w:lineRule="auto"/>
+        <w:jc w:val="both"/>
+        <w:textAlignment w:val="baseline"/>
         <w:rPr>
           <w:rFonts w:eastAsia="Times New Roman" w:cstheme="minorHAnsi"/>
           <w:color w:val="000000"/>
@@ -1399,453 +2115,7 @@
           <w:lang w:eastAsia="es-CO"/>
           <w14:ligatures w14:val="none"/>
         </w:rPr>
-        <w:t xml:space="preserve"> a este arreglo tipo </w:t>
-      </w:r>
-      <w:proofErr w:type="spellStart"/>
-      <w:r>
-        <w:rPr>
-          <w:rFonts w:eastAsia="Times New Roman" w:cstheme="minorHAnsi"/>
-          <w:color w:val="000000"/>
-          <w:kern w:val="0"/>
-          <w:lang w:eastAsia="es-CO"/>
-          <w14:ligatures w14:val="none"/>
-        </w:rPr>
-        <w:t>Linea</w:t>
-      </w:r>
-      <w:proofErr w:type="spellEnd"/>
-      <w:r>
-        <w:rPr>
-          <w:rFonts w:eastAsia="Times New Roman" w:cstheme="minorHAnsi"/>
-          <w:color w:val="000000"/>
-          <w:kern w:val="0"/>
-          <w:lang w:eastAsia="es-CO"/>
-          <w14:ligatures w14:val="none"/>
-        </w:rPr>
-        <w:t>.</w:t>
-      </w:r>
-    </w:p>
-    <w:p>
-      <w:pPr>
-        <w:pStyle w:val="Prrafodelista"/>
-        <w:spacing w:after="0" w:line="240" w:lineRule="auto"/>
-        <w:jc w:val="both"/>
-        <w:textAlignment w:val="baseline"/>
-        <w:rPr>
-          <w:rFonts w:eastAsia="Times New Roman" w:cstheme="minorHAnsi"/>
-          <w:color w:val="000000"/>
-          <w:kern w:val="0"/>
-          <w:lang w:eastAsia="es-CO"/>
-          <w14:ligatures w14:val="none"/>
-        </w:rPr>
-      </w:pPr>
-    </w:p>
-    <w:p>
-      <w:pPr>
-        <w:pStyle w:val="Prrafodelista"/>
-        <w:numPr>
-          <w:ilvl w:val="0"/>
-          <w:numId w:val="6"/>
-        </w:numPr>
-        <w:spacing w:after="0" w:line="240" w:lineRule="auto"/>
-        <w:jc w:val="both"/>
-        <w:textAlignment w:val="baseline"/>
-        <w:rPr>
-          <w:rFonts w:eastAsia="Times New Roman" w:cstheme="minorHAnsi"/>
-          <w:color w:val="000000"/>
-          <w:kern w:val="0"/>
-          <w:lang w:eastAsia="es-CO"/>
-          <w14:ligatures w14:val="none"/>
-        </w:rPr>
-      </w:pPr>
-      <w:r>
-        <w:rPr>
-          <w:rFonts w:eastAsia="Times New Roman" w:cstheme="minorHAnsi"/>
-          <w:color w:val="000000"/>
-          <w:kern w:val="0"/>
-          <w:lang w:eastAsia="es-CO"/>
-          <w14:ligatures w14:val="none"/>
-        </w:rPr>
-        <w:t> </w:t>
-      </w:r>
-      <w:r>
-        <w:rPr>
-          <w:rFonts w:eastAsia="Times New Roman" w:cstheme="minorHAnsi"/>
-          <w:b/>
-          <w:bCs/>
-          <w:color w:val="000000"/>
-          <w:kern w:val="0"/>
-          <w:lang w:eastAsia="es-CO"/>
-          <w14:ligatures w14:val="none"/>
-        </w:rPr>
-        <w:t>Eliminar una línea de la red Metro</w:t>
-      </w:r>
-      <w:r>
-        <w:rPr>
-          <w:rFonts w:eastAsia="Times New Roman" w:cstheme="minorHAnsi"/>
-          <w:color w:val="000000"/>
-          <w:kern w:val="0"/>
-          <w:lang w:eastAsia="es-CO"/>
-          <w14:ligatures w14:val="none"/>
-        </w:rPr>
-        <w:t>.</w:t>
-      </w:r>
-    </w:p>
-    <w:p>
-      <w:pPr>
-        <w:spacing w:after="0" w:line="240" w:lineRule="auto"/>
-        <w:ind w:left="708"/>
-        <w:jc w:val="both"/>
-        <w:textAlignment w:val="baseline"/>
-        <w:rPr>
-          <w:rFonts w:eastAsia="Times New Roman" w:cstheme="minorHAnsi"/>
-          <w:color w:val="000000"/>
-          <w:kern w:val="0"/>
-          <w:lang w:eastAsia="es-CO"/>
-          <w14:ligatures w14:val="none"/>
-        </w:rPr>
-      </w:pPr>
-      <w:r>
-        <w:rPr>
-          <w:rFonts w:eastAsia="Times New Roman" w:cstheme="minorHAnsi"/>
-          <w:color w:val="000000"/>
-          <w:kern w:val="0"/>
-          <w:lang w:eastAsia="es-CO"/>
-          <w14:ligatures w14:val="none"/>
-        </w:rPr>
-        <w:t xml:space="preserve">En esta función se  creara un arreglo de tipo </w:t>
-      </w:r>
-      <w:proofErr w:type="spellStart"/>
-      <w:r>
-        <w:rPr>
-          <w:rFonts w:eastAsia="Times New Roman" w:cstheme="minorHAnsi"/>
-          <w:color w:val="000000"/>
-          <w:kern w:val="0"/>
-          <w:lang w:eastAsia="es-CO"/>
-          <w14:ligatures w14:val="none"/>
-        </w:rPr>
-        <w:t>linea</w:t>
-      </w:r>
-      <w:proofErr w:type="spellEnd"/>
-      <w:r>
-        <w:rPr>
-          <w:rFonts w:eastAsia="Times New Roman" w:cstheme="minorHAnsi"/>
-          <w:color w:val="000000"/>
-          <w:kern w:val="0"/>
-          <w:lang w:eastAsia="es-CO"/>
-          <w14:ligatures w14:val="none"/>
-        </w:rPr>
-        <w:t xml:space="preserve"> de un espacio menor al anterior y se identificara en el arreglo tipo </w:t>
-      </w:r>
-      <w:proofErr w:type="spellStart"/>
-      <w:r>
-        <w:rPr>
-          <w:rFonts w:eastAsia="Times New Roman" w:cstheme="minorHAnsi"/>
-          <w:color w:val="000000"/>
-          <w:kern w:val="0"/>
-          <w:lang w:eastAsia="es-CO"/>
-          <w14:ligatures w14:val="none"/>
-        </w:rPr>
-        <w:t>Linea</w:t>
-      </w:r>
-      <w:proofErr w:type="spellEnd"/>
-      <w:r>
-        <w:rPr>
-          <w:rFonts w:eastAsia="Times New Roman" w:cstheme="minorHAnsi"/>
-          <w:color w:val="000000"/>
-          <w:kern w:val="0"/>
-          <w:lang w:eastAsia="es-CO"/>
-          <w14:ligatures w14:val="none"/>
-        </w:rPr>
-        <w:t xml:space="preserve"> cual es la </w:t>
-      </w:r>
-      <w:proofErr w:type="spellStart"/>
-      <w:r>
-        <w:rPr>
-          <w:rFonts w:eastAsia="Times New Roman" w:cstheme="minorHAnsi"/>
-          <w:color w:val="000000"/>
-          <w:kern w:val="0"/>
-          <w:lang w:eastAsia="es-CO"/>
-          <w14:ligatures w14:val="none"/>
-        </w:rPr>
-        <w:t>linea</w:t>
-      </w:r>
-      <w:proofErr w:type="spellEnd"/>
-      <w:r>
-        <w:rPr>
-          <w:rFonts w:eastAsia="Times New Roman" w:cstheme="minorHAnsi"/>
-          <w:color w:val="000000"/>
-          <w:kern w:val="0"/>
-          <w:lang w:eastAsia="es-CO"/>
-          <w14:ligatures w14:val="none"/>
-        </w:rPr>
-        <w:t xml:space="preserve"> que debe ser eliminada, luego pasaremos la información de arreglo grande al arreglo pequeño evitando la información del objeto que debe ser eliminado, obteniendo </w:t>
-      </w:r>
-      <w:proofErr w:type="spellStart"/>
-      <w:r>
-        <w:rPr>
-          <w:rFonts w:eastAsia="Times New Roman" w:cstheme="minorHAnsi"/>
-          <w:color w:val="000000"/>
-          <w:kern w:val="0"/>
-          <w:lang w:eastAsia="es-CO"/>
-          <w14:ligatures w14:val="none"/>
-        </w:rPr>
-        <w:t>asi</w:t>
-      </w:r>
-      <w:proofErr w:type="spellEnd"/>
-      <w:r>
-        <w:rPr>
-          <w:rFonts w:eastAsia="Times New Roman" w:cstheme="minorHAnsi"/>
-          <w:color w:val="000000"/>
-          <w:kern w:val="0"/>
-          <w:lang w:eastAsia="es-CO"/>
-          <w14:ligatures w14:val="none"/>
-        </w:rPr>
-        <w:t xml:space="preserve"> el arreglo pequeño sin el objeto </w:t>
-      </w:r>
-      <w:proofErr w:type="spellStart"/>
-      <w:r>
-        <w:rPr>
-          <w:rFonts w:eastAsia="Times New Roman" w:cstheme="minorHAnsi"/>
-          <w:color w:val="000000"/>
-          <w:kern w:val="0"/>
-          <w:lang w:eastAsia="es-CO"/>
-          <w14:ligatures w14:val="none"/>
-        </w:rPr>
-        <w:t>linea</w:t>
-      </w:r>
-      <w:proofErr w:type="spellEnd"/>
-      <w:r>
-        <w:rPr>
-          <w:rFonts w:eastAsia="Times New Roman" w:cstheme="minorHAnsi"/>
-          <w:color w:val="000000"/>
-          <w:kern w:val="0"/>
-          <w:lang w:eastAsia="es-CO"/>
-          <w14:ligatures w14:val="none"/>
-        </w:rPr>
-        <w:t xml:space="preserve"> que deseamos eliminar, después de esto se borrara el arreglo grande mediante punteros.</w:t>
-      </w:r>
-    </w:p>
-    <w:p>
-      <w:pPr>
-        <w:pStyle w:val="Prrafodelista"/>
-        <w:spacing w:after="0" w:line="240" w:lineRule="auto"/>
-        <w:jc w:val="both"/>
-        <w:textAlignment w:val="baseline"/>
-        <w:rPr>
-          <w:rFonts w:eastAsia="Times New Roman" w:cstheme="minorHAnsi"/>
-          <w:color w:val="000000"/>
-          <w:kern w:val="0"/>
-          <w:lang w:eastAsia="es-CO"/>
-          <w14:ligatures w14:val="none"/>
-        </w:rPr>
-      </w:pPr>
-    </w:p>
-    <w:p>
-      <w:pPr>
-        <w:pStyle w:val="Prrafodelista"/>
-        <w:numPr>
-          <w:ilvl w:val="0"/>
-          <w:numId w:val="6"/>
-        </w:numPr>
-        <w:spacing w:after="0" w:line="240" w:lineRule="auto"/>
-        <w:jc w:val="both"/>
-        <w:textAlignment w:val="baseline"/>
-        <w:rPr>
-          <w:rFonts w:eastAsia="Times New Roman" w:cstheme="minorHAnsi"/>
-          <w:color w:val="000000"/>
-          <w:kern w:val="0"/>
-          <w:lang w:eastAsia="es-CO"/>
-          <w14:ligatures w14:val="none"/>
-        </w:rPr>
-      </w:pPr>
-      <w:r>
-        <w:rPr>
-          <w:rFonts w:eastAsia="Times New Roman" w:cstheme="minorHAnsi"/>
-          <w:b/>
-          <w:bCs/>
-          <w:color w:val="000000"/>
-          <w:kern w:val="0"/>
-          <w:lang w:eastAsia="es-CO"/>
-          <w14:ligatures w14:val="none"/>
-        </w:rPr>
-        <w:t>Saber cuántas líneas tiene la red.</w:t>
-      </w:r>
-      <w:r>
-        <w:rPr>
-          <w:rFonts w:eastAsia="Times New Roman" w:cstheme="minorHAnsi"/>
-          <w:color w:val="000000"/>
-          <w:kern w:val="0"/>
-          <w:lang w:eastAsia="es-CO"/>
-          <w14:ligatures w14:val="none"/>
-        </w:rPr>
-        <w:t xml:space="preserve"> </w:t>
-      </w:r>
-    </w:p>
-    <w:p>
-      <w:pPr>
-        <w:pStyle w:val="Prrafodelista"/>
-        <w:spacing w:after="0" w:line="240" w:lineRule="auto"/>
-        <w:jc w:val="both"/>
-        <w:textAlignment w:val="baseline"/>
-        <w:rPr>
-          <w:rFonts w:eastAsia="Times New Roman" w:cstheme="minorHAnsi"/>
-          <w:color w:val="000000"/>
-          <w:kern w:val="0"/>
-          <w:lang w:eastAsia="es-CO"/>
-          <w14:ligatures w14:val="none"/>
-        </w:rPr>
-      </w:pPr>
-      <w:r>
-        <w:rPr>
-          <w:rFonts w:cstheme="minorHAnsi"/>
-          <w:color w:val="000000"/>
-        </w:rPr>
-        <w:t xml:space="preserve">Se realizará la iteración sobre los objetos tipo </w:t>
-      </w:r>
-      <w:proofErr w:type="spellStart"/>
-      <w:r>
-        <w:rPr>
-          <w:rFonts w:cstheme="minorHAnsi"/>
-          <w:color w:val="000000"/>
-        </w:rPr>
-        <w:t>Linea</w:t>
-      </w:r>
-      <w:proofErr w:type="spellEnd"/>
-      <w:r>
-        <w:rPr>
-          <w:rFonts w:cstheme="minorHAnsi"/>
-          <w:color w:val="000000"/>
-        </w:rPr>
-        <w:t xml:space="preserve">, se pasara sobre estos con un contador para que al finalizar la cuenta nos entre el </w:t>
-      </w:r>
-      <w:proofErr w:type="spellStart"/>
-      <w:r>
-        <w:rPr>
-          <w:rFonts w:cstheme="minorHAnsi"/>
-          <w:color w:val="000000"/>
-        </w:rPr>
-        <w:t>numero</w:t>
-      </w:r>
-      <w:proofErr w:type="spellEnd"/>
-      <w:r>
-        <w:rPr>
-          <w:rFonts w:cstheme="minorHAnsi"/>
-          <w:color w:val="000000"/>
-        </w:rPr>
-        <w:t xml:space="preserve"> de cuantos objetos conforman el arreglo</w:t>
-      </w:r>
-    </w:p>
-    <w:p>
-      <w:pPr>
-        <w:pStyle w:val="Prrafodelista"/>
-        <w:spacing w:after="0" w:line="240" w:lineRule="auto"/>
-        <w:jc w:val="both"/>
-        <w:textAlignment w:val="baseline"/>
-        <w:rPr>
-          <w:rFonts w:eastAsia="Times New Roman" w:cstheme="minorHAnsi"/>
-          <w:color w:val="000000"/>
-          <w:kern w:val="0"/>
-          <w:lang w:eastAsia="es-CO"/>
-          <w14:ligatures w14:val="none"/>
-        </w:rPr>
-      </w:pPr>
-    </w:p>
-    <w:p>
-      <w:pPr>
-        <w:pStyle w:val="Prrafodelista"/>
-        <w:numPr>
-          <w:ilvl w:val="0"/>
-          <w:numId w:val="6"/>
-        </w:numPr>
-        <w:spacing w:after="0" w:line="240" w:lineRule="auto"/>
-        <w:jc w:val="both"/>
-        <w:textAlignment w:val="baseline"/>
-        <w:rPr>
-          <w:rFonts w:eastAsia="Times New Roman" w:cstheme="minorHAnsi"/>
-          <w:color w:val="000000"/>
-          <w:kern w:val="0"/>
-          <w:lang w:eastAsia="es-CO"/>
-          <w14:ligatures w14:val="none"/>
-        </w:rPr>
-      </w:pPr>
-      <w:r>
-        <w:rPr>
-          <w:rFonts w:cstheme="minorHAnsi"/>
-          <w:b/>
-          <w:bCs/>
-          <w:color w:val="000000"/>
-        </w:rPr>
-        <w:t>Saber cuántas estaciones tiene una red Metro</w:t>
-      </w:r>
-    </w:p>
-    <w:p>
-      <w:pPr>
-        <w:pStyle w:val="Prrafodelista"/>
-        <w:spacing w:after="0" w:line="240" w:lineRule="auto"/>
-        <w:jc w:val="both"/>
-        <w:textAlignment w:val="baseline"/>
-        <w:rPr>
-          <w:rFonts w:eastAsia="Times New Roman" w:cstheme="minorHAnsi"/>
-          <w:color w:val="000000"/>
-          <w:kern w:val="0"/>
-          <w:lang w:eastAsia="es-CO"/>
-          <w14:ligatures w14:val="none"/>
-        </w:rPr>
-      </w:pPr>
-      <w:r>
-        <w:rPr>
-          <w:rFonts w:eastAsia="Times New Roman" w:cstheme="minorHAnsi"/>
-          <w:color w:val="000000"/>
-          <w:kern w:val="0"/>
-          <w:lang w:eastAsia="es-CO"/>
-          <w14:ligatures w14:val="none"/>
-        </w:rPr>
-        <w:t xml:space="preserve">Se realizará la iteración sobre los objetos tipo </w:t>
-      </w:r>
-      <w:proofErr w:type="spellStart"/>
-      <w:r>
-        <w:rPr>
-          <w:rFonts w:eastAsia="Times New Roman" w:cstheme="minorHAnsi"/>
-          <w:color w:val="000000"/>
-          <w:kern w:val="0"/>
-          <w:lang w:eastAsia="es-CO"/>
-          <w14:ligatures w14:val="none"/>
-        </w:rPr>
-        <w:t>Linea</w:t>
-      </w:r>
-      <w:proofErr w:type="spellEnd"/>
-      <w:r>
-        <w:rPr>
-          <w:rFonts w:eastAsia="Times New Roman" w:cstheme="minorHAnsi"/>
-          <w:color w:val="000000"/>
-          <w:kern w:val="0"/>
-          <w:lang w:eastAsia="es-CO"/>
-          <w14:ligatures w14:val="none"/>
-        </w:rPr>
-        <w:t xml:space="preserve">, se pasara sobre estos con 2 contadores, uno para identificar la cuenta  de las estaciones totales y el segundo para identificar la cuenta de las estaciones de trasferencia , al final restaremos a las estaciones que encontramos con las estaciones de transferencia dándonos </w:t>
-      </w:r>
-      <w:proofErr w:type="spellStart"/>
-      <w:r>
-        <w:rPr>
-          <w:rFonts w:eastAsia="Times New Roman" w:cstheme="minorHAnsi"/>
-          <w:color w:val="000000"/>
-          <w:kern w:val="0"/>
-          <w:lang w:eastAsia="es-CO"/>
-          <w14:ligatures w14:val="none"/>
-        </w:rPr>
-        <w:t>asi</w:t>
-      </w:r>
-      <w:proofErr w:type="spellEnd"/>
-      <w:r>
-        <w:rPr>
-          <w:rFonts w:eastAsia="Times New Roman" w:cstheme="minorHAnsi"/>
-          <w:color w:val="000000"/>
-          <w:kern w:val="0"/>
-          <w:lang w:eastAsia="es-CO"/>
-          <w14:ligatures w14:val="none"/>
-        </w:rPr>
-        <w:t xml:space="preserve"> las estaciones totales.</w:t>
-      </w:r>
+      </w:pPr>
     </w:p>
     <w:p>
       <w:pPr>
@@ -1880,6 +2150,184 @@
 <file path=word/numbering.xml><?xml version="1.0" encoding="utf-8"?>
 <w:numbering xmlns:wpc="http://schemas.microsoft.com/office/word/2010/wordprocessingCanvas" xmlns:cx="http://schemas.microsoft.com/office/drawing/2014/chartex" xmlns:cx1="http://schemas.microsoft.com/office/drawing/2015/9/8/chartex" xmlns:cx2="http://schemas.microsoft.com/office/drawing/2015/10/21/chartex" xmlns:cx3="http://schemas.microsoft.com/office/drawing/2016/5/9/chartex" xmlns:cx4="http://schemas.microsoft.com/office/drawing/2016/5/10/chartex" xmlns:cx5="http://schemas.microsoft.com/office/drawing/2016/5/11/chartex" xmlns:cx6="http://schemas.microsoft.com/office/drawing/2016/5/12/chartex" xmlns:cx7="http://schemas.microsoft.com/office/drawing/2016/5/13/chartex" xmlns:cx8="http://schemas.microsoft.com/office/drawing/2016/5/14/chartex" xmlns:mc="http://schemas.openxmlformats.org/markup-compatibility/2006" xmlns:aink="http://schemas.microsoft.com/office/drawing/2016/ink" xmlns:am3d="http://schemas.microsoft.com/office/drawing/2017/model3d" xmlns:o="urn:schemas-microsoft-com:office:office" xmlns:oel="http://schemas.microsoft.com/office/2019/extlst" xmlns:r="http://schemas.openxmlformats.org/officeDocument/2006/relationships" xmlns:m="http://schemas.openxmlformats.org/officeDocument/2006/math" xmlns:v="urn:schemas-microsoft-com:vml" xmlns:wp14="http://schemas.microsoft.com/office/word/2010/wordprocessingDrawing" xmlns:wp="http://schemas.openxmlformats.org/drawingml/2006/wordprocessingDrawing" xmlns:w10="urn:schemas-microsoft-com:office:word" xmlns:w="http://schemas.openxmlformats.org/wordprocessingml/2006/main" xmlns:w14="http://schemas.microsoft.com/office/word/2010/wordml" xmlns:w15="http://schemas.microsoft.com/office/word/2012/wordml" xmlns:w16cex="http://schemas.microsoft.com/office/word/2018/wordml/cex" xmlns:w16cid="http://schemas.microsoft.com/office/word/2016/wordml/cid" xmlns:w16="http://schemas.microsoft.com/office/word/2018/wordml" xmlns:w16du="http://schemas.microsoft.com/office/word/2023/wordml/word16du" xmlns:w16sdtdh="http://schemas.microsoft.com/office/word/2020/wordml/sdtdatahash" xmlns:w16se="http://schemas.microsoft.com/office/word/2015/wordml/symex" xmlns:wpg="http://schemas.microsoft.com/office/word/2010/wordprocessingGroup" xmlns:wpi="http://schemas.microsoft.com/office/word/2010/wordprocessingInk" xmlns:wne="http://schemas.microsoft.com/office/word/2006/wordml" xmlns:wps="http://schemas.microsoft.com/office/word/2010/wordprocessingShape" mc:Ignorable="w14 w15 w16se w16cid w16 w16cex w16sdtdh w16du wp14">
   <w:abstractNum w:abstractNumId="0" w15:restartNumberingAfterBreak="0">
+    <w:nsid w:val="013C7AA9"/>
+    <w:multiLevelType w:val="hybridMultilevel"/>
+    <w:tmpl w:val="D0A01352"/>
+    <w:lvl w:ilvl="0" w:tplc="240A000F">
+      <w:start w:val="1"/>
+      <w:numFmt w:val="decimal"/>
+      <w:lvlText w:val="%1."/>
+      <w:lvlJc w:val="left"/>
+      <w:pPr>
+        <w:ind w:left="1428" w:hanging="360"/>
+      </w:pPr>
+      <w:rPr>
+        <w:rFonts w:hint="default"/>
+      </w:rPr>
+    </w:lvl>
+    <w:lvl w:ilvl="1" w:tplc="FFFFFFFF" w:tentative="1">
+      <w:start w:val="1"/>
+      <w:numFmt w:val="lowerLetter"/>
+      <w:lvlText w:val="%2."/>
+      <w:lvlJc w:val="left"/>
+      <w:pPr>
+        <w:ind w:left="2148" w:hanging="360"/>
+      </w:pPr>
+    </w:lvl>
+    <w:lvl w:ilvl="2" w:tplc="FFFFFFFF" w:tentative="1">
+      <w:start w:val="1"/>
+      <w:numFmt w:val="lowerRoman"/>
+      <w:lvlText w:val="%3."/>
+      <w:lvlJc w:val="right"/>
+      <w:pPr>
+        <w:ind w:left="2868" w:hanging="180"/>
+      </w:pPr>
+    </w:lvl>
+    <w:lvl w:ilvl="3" w:tplc="FFFFFFFF" w:tentative="1">
+      <w:start w:val="1"/>
+      <w:numFmt w:val="decimal"/>
+      <w:lvlText w:val="%4."/>
+      <w:lvlJc w:val="left"/>
+      <w:pPr>
+        <w:ind w:left="3588" w:hanging="360"/>
+      </w:pPr>
+    </w:lvl>
+    <w:lvl w:ilvl="4" w:tplc="FFFFFFFF" w:tentative="1">
+      <w:start w:val="1"/>
+      <w:numFmt w:val="lowerLetter"/>
+      <w:lvlText w:val="%5."/>
+      <w:lvlJc w:val="left"/>
+      <w:pPr>
+        <w:ind w:left="4308" w:hanging="360"/>
+      </w:pPr>
+    </w:lvl>
+    <w:lvl w:ilvl="5" w:tplc="FFFFFFFF" w:tentative="1">
+      <w:start w:val="1"/>
+      <w:numFmt w:val="lowerRoman"/>
+      <w:lvlText w:val="%6."/>
+      <w:lvlJc w:val="right"/>
+      <w:pPr>
+        <w:ind w:left="5028" w:hanging="180"/>
+      </w:pPr>
+    </w:lvl>
+    <w:lvl w:ilvl="6" w:tplc="FFFFFFFF" w:tentative="1">
+      <w:start w:val="1"/>
+      <w:numFmt w:val="decimal"/>
+      <w:lvlText w:val="%7."/>
+      <w:lvlJc w:val="left"/>
+      <w:pPr>
+        <w:ind w:left="5748" w:hanging="360"/>
+      </w:pPr>
+    </w:lvl>
+    <w:lvl w:ilvl="7" w:tplc="FFFFFFFF" w:tentative="1">
+      <w:start w:val="1"/>
+      <w:numFmt w:val="lowerLetter"/>
+      <w:lvlText w:val="%8."/>
+      <w:lvlJc w:val="left"/>
+      <w:pPr>
+        <w:ind w:left="6468" w:hanging="360"/>
+      </w:pPr>
+    </w:lvl>
+    <w:lvl w:ilvl="8" w:tplc="FFFFFFFF" w:tentative="1">
+      <w:start w:val="1"/>
+      <w:numFmt w:val="lowerRoman"/>
+      <w:lvlText w:val="%9."/>
+      <w:lvlJc w:val="right"/>
+      <w:pPr>
+        <w:ind w:left="7188" w:hanging="180"/>
+      </w:pPr>
+    </w:lvl>
+  </w:abstractNum>
+  <w:abstractNum w:abstractNumId="1" w15:restartNumberingAfterBreak="0">
+    <w:nsid w:val="0E07626E"/>
+    <w:multiLevelType w:val="hybridMultilevel"/>
+    <w:tmpl w:val="3E2811A8"/>
+    <w:lvl w:ilvl="0" w:tplc="240A000F">
+      <w:start w:val="1"/>
+      <w:numFmt w:val="decimal"/>
+      <w:lvlText w:val="%1."/>
+      <w:lvlJc w:val="left"/>
+      <w:pPr>
+        <w:ind w:left="1428" w:hanging="360"/>
+      </w:pPr>
+      <w:rPr>
+        <w:rFonts w:hint="default"/>
+      </w:rPr>
+    </w:lvl>
+    <w:lvl w:ilvl="1" w:tplc="FFFFFFFF" w:tentative="1">
+      <w:start w:val="1"/>
+      <w:numFmt w:val="lowerLetter"/>
+      <w:lvlText w:val="%2."/>
+      <w:lvlJc w:val="left"/>
+      <w:pPr>
+        <w:ind w:left="2148" w:hanging="360"/>
+      </w:pPr>
+    </w:lvl>
+    <w:lvl w:ilvl="2" w:tplc="FFFFFFFF" w:tentative="1">
+      <w:start w:val="1"/>
+      <w:numFmt w:val="lowerRoman"/>
+      <w:lvlText w:val="%3."/>
+      <w:lvlJc w:val="right"/>
+      <w:pPr>
+        <w:ind w:left="2868" w:hanging="180"/>
+      </w:pPr>
+    </w:lvl>
+    <w:lvl w:ilvl="3" w:tplc="FFFFFFFF" w:tentative="1">
+      <w:start w:val="1"/>
+      <w:numFmt w:val="decimal"/>
+      <w:lvlText w:val="%4."/>
+      <w:lvlJc w:val="left"/>
+      <w:pPr>
+        <w:ind w:left="3588" w:hanging="360"/>
+      </w:pPr>
+    </w:lvl>
+    <w:lvl w:ilvl="4" w:tplc="FFFFFFFF" w:tentative="1">
+      <w:start w:val="1"/>
+      <w:numFmt w:val="lowerLetter"/>
+      <w:lvlText w:val="%5."/>
+      <w:lvlJc w:val="left"/>
+      <w:pPr>
+        <w:ind w:left="4308" w:hanging="360"/>
+      </w:pPr>
+    </w:lvl>
+    <w:lvl w:ilvl="5" w:tplc="FFFFFFFF" w:tentative="1">
+      <w:start w:val="1"/>
+      <w:numFmt w:val="lowerRoman"/>
+      <w:lvlText w:val="%6."/>
+      <w:lvlJc w:val="right"/>
+      <w:pPr>
+        <w:ind w:left="5028" w:hanging="180"/>
+      </w:pPr>
+    </w:lvl>
+    <w:lvl w:ilvl="6" w:tplc="FFFFFFFF" w:tentative="1">
+      <w:start w:val="1"/>
+      <w:numFmt w:val="decimal"/>
+      <w:lvlText w:val="%7."/>
+      <w:lvlJc w:val="left"/>
+      <w:pPr>
+        <w:ind w:left="5748" w:hanging="360"/>
+      </w:pPr>
+    </w:lvl>
+    <w:lvl w:ilvl="7" w:tplc="FFFFFFFF" w:tentative="1">
+      <w:start w:val="1"/>
+      <w:numFmt w:val="lowerLetter"/>
+      <w:lvlText w:val="%8."/>
+      <w:lvlJc w:val="left"/>
+      <w:pPr>
+        <w:ind w:left="6468" w:hanging="360"/>
+      </w:pPr>
+    </w:lvl>
+    <w:lvl w:ilvl="8" w:tplc="FFFFFFFF" w:tentative="1">
+      <w:start w:val="1"/>
+      <w:numFmt w:val="lowerRoman"/>
+      <w:lvlText w:val="%9."/>
+      <w:lvlJc w:val="right"/>
+      <w:pPr>
+        <w:ind w:left="7188" w:hanging="180"/>
+      </w:pPr>
+    </w:lvl>
+  </w:abstractNum>
+  <w:abstractNum w:abstractNumId="2" w15:restartNumberingAfterBreak="0">
     <w:nsid w:val="15C677B2"/>
     <w:multiLevelType w:val="multilevel"/>
     <w:tmpl w:val="78304A80"/>
@@ -1992,7 +2440,96 @@
       </w:pPr>
     </w:lvl>
   </w:abstractNum>
-  <w:abstractNum w:abstractNumId="1" w15:restartNumberingAfterBreak="0">
+  <w:abstractNum w:abstractNumId="3" w15:restartNumberingAfterBreak="0">
+    <w:nsid w:val="16EE5EE0"/>
+    <w:multiLevelType w:val="hybridMultilevel"/>
+    <w:tmpl w:val="CF765A6A"/>
+    <w:lvl w:ilvl="0" w:tplc="240A000F">
+      <w:start w:val="1"/>
+      <w:numFmt w:val="decimal"/>
+      <w:lvlText w:val="%1."/>
+      <w:lvlJc w:val="left"/>
+      <w:pPr>
+        <w:ind w:left="1428" w:hanging="360"/>
+      </w:pPr>
+      <w:rPr>
+        <w:rFonts w:hint="default"/>
+      </w:rPr>
+    </w:lvl>
+    <w:lvl w:ilvl="1" w:tplc="FFFFFFFF" w:tentative="1">
+      <w:start w:val="1"/>
+      <w:numFmt w:val="lowerLetter"/>
+      <w:lvlText w:val="%2."/>
+      <w:lvlJc w:val="left"/>
+      <w:pPr>
+        <w:ind w:left="2148" w:hanging="360"/>
+      </w:pPr>
+    </w:lvl>
+    <w:lvl w:ilvl="2" w:tplc="FFFFFFFF" w:tentative="1">
+      <w:start w:val="1"/>
+      <w:numFmt w:val="lowerRoman"/>
+      <w:lvlText w:val="%3."/>
+      <w:lvlJc w:val="right"/>
+      <w:pPr>
+        <w:ind w:left="2868" w:hanging="180"/>
+      </w:pPr>
+    </w:lvl>
+    <w:lvl w:ilvl="3" w:tplc="FFFFFFFF" w:tentative="1">
+      <w:start w:val="1"/>
+      <w:numFmt w:val="decimal"/>
+      <w:lvlText w:val="%4."/>
+      <w:lvlJc w:val="left"/>
+      <w:pPr>
+        <w:ind w:left="3588" w:hanging="360"/>
+      </w:pPr>
+    </w:lvl>
+    <w:lvl w:ilvl="4" w:tplc="FFFFFFFF" w:tentative="1">
+      <w:start w:val="1"/>
+      <w:numFmt w:val="lowerLetter"/>
+      <w:lvlText w:val="%5."/>
+      <w:lvlJc w:val="left"/>
+      <w:pPr>
+        <w:ind w:left="4308" w:hanging="360"/>
+      </w:pPr>
+    </w:lvl>
+    <w:lvl w:ilvl="5" w:tplc="FFFFFFFF" w:tentative="1">
+      <w:start w:val="1"/>
+      <w:numFmt w:val="lowerRoman"/>
+      <w:lvlText w:val="%6."/>
+      <w:lvlJc w:val="right"/>
+      <w:pPr>
+        <w:ind w:left="5028" w:hanging="180"/>
+      </w:pPr>
+    </w:lvl>
+    <w:lvl w:ilvl="6" w:tplc="FFFFFFFF" w:tentative="1">
+      <w:start w:val="1"/>
+      <w:numFmt w:val="decimal"/>
+      <w:lvlText w:val="%7."/>
+      <w:lvlJc w:val="left"/>
+      <w:pPr>
+        <w:ind w:left="5748" w:hanging="360"/>
+      </w:pPr>
+    </w:lvl>
+    <w:lvl w:ilvl="7" w:tplc="FFFFFFFF" w:tentative="1">
+      <w:start w:val="1"/>
+      <w:numFmt w:val="lowerLetter"/>
+      <w:lvlText w:val="%8."/>
+      <w:lvlJc w:val="left"/>
+      <w:pPr>
+        <w:ind w:left="6468" w:hanging="360"/>
+      </w:pPr>
+    </w:lvl>
+    <w:lvl w:ilvl="8" w:tplc="FFFFFFFF" w:tentative="1">
+      <w:start w:val="1"/>
+      <w:numFmt w:val="lowerRoman"/>
+      <w:lvlText w:val="%9."/>
+      <w:lvlJc w:val="right"/>
+      <w:pPr>
+        <w:ind w:left="7188" w:hanging="180"/>
+      </w:pPr>
+    </w:lvl>
+  </w:abstractNum>
+  <w:abstractNum w:abstractNumId="4" w15:restartNumberingAfterBreak="0">
     <w:nsid w:val="1C853F82"/>
     <w:multiLevelType w:val="hybridMultilevel"/>
     <w:tmpl w:val="43A0A2AE"/>
@@ -2105,7 +2642,7 @@
       </w:rPr>
     </w:lvl>
   </w:abstractNum>
-  <w:abstractNum w:abstractNumId="2" w15:restartNumberingAfterBreak="0">
+  <w:abstractNum w:abstractNumId="5" w15:restartNumberingAfterBreak="0">
     <w:nsid w:val="1D6B4F5F"/>
     <w:multiLevelType w:val="hybridMultilevel"/>
     <w:tmpl w:val="8134515C"/>
@@ -2218,7 +2755,7 @@
       </w:pPr>
     </w:lvl>
   </w:abstractNum>
-  <w:abstractNum w:abstractNumId="3" w15:restartNumberingAfterBreak="0">
+  <w:abstractNum w:abstractNumId="6" w15:restartNumberingAfterBreak="0">
     <w:nsid w:val="1ED216B7"/>
     <w:multiLevelType w:val="hybridMultilevel"/>
     <w:tmpl w:val="7DC8FADA"/>
@@ -2331,7 +2868,7 @@
       </w:rPr>
     </w:lvl>
   </w:abstractNum>
-  <w:abstractNum w:abstractNumId="4" w15:restartNumberingAfterBreak="0">
+  <w:abstractNum w:abstractNumId="7" w15:restartNumberingAfterBreak="0">
     <w:nsid w:val="1FA65CB0"/>
     <w:multiLevelType w:val="hybridMultilevel"/>
     <w:tmpl w:val="C3949F50"/>
@@ -2420,7 +2957,7 @@
       </w:pPr>
     </w:lvl>
   </w:abstractNum>
-  <w:abstractNum w:abstractNumId="5" w15:restartNumberingAfterBreak="0">
+  <w:abstractNum w:abstractNumId="8" w15:restartNumberingAfterBreak="0">
     <w:nsid w:val="25974FA6"/>
     <w:multiLevelType w:val="hybridMultilevel"/>
     <w:tmpl w:val="E4729D5A"/>
@@ -2510,7 +3047,96 @@
       </w:pPr>
     </w:lvl>
   </w:abstractNum>
-  <w:abstractNum w:abstractNumId="6" w15:restartNumberingAfterBreak="0">
+  <w:abstractNum w:abstractNumId="9" w15:restartNumberingAfterBreak="0">
+    <w:nsid w:val="29457882"/>
+    <w:multiLevelType w:val="hybridMultilevel"/>
+    <w:tmpl w:val="60307BB8"/>
+    <w:lvl w:ilvl="0" w:tplc="240A000F">
+      <w:start w:val="1"/>
+      <w:numFmt w:val="decimal"/>
+      <w:lvlText w:val="%1."/>
+      <w:lvlJc w:val="left"/>
+      <w:pPr>
+        <w:ind w:left="1428" w:hanging="360"/>
+      </w:pPr>
+      <w:rPr>
+        <w:rFonts w:hint="default"/>
+      </w:rPr>
+    </w:lvl>
+    <w:lvl w:ilvl="1" w:tplc="FFFFFFFF" w:tentative="1">
+      <w:start w:val="1"/>
+      <w:numFmt w:val="lowerLetter"/>
+      <w:lvlText w:val="%2."/>
+      <w:lvlJc w:val="left"/>
+      <w:pPr>
+        <w:ind w:left="2148" w:hanging="360"/>
+      </w:pPr>
+    </w:lvl>
+    <w:lvl w:ilvl="2" w:tplc="FFFFFFFF" w:tentative="1">
+      <w:start w:val="1"/>
+      <w:numFmt w:val="lowerRoman"/>
+      <w:lvlText w:val="%3."/>
+      <w:lvlJc w:val="right"/>
+      <w:pPr>
+        <w:ind w:left="2868" w:hanging="180"/>
+      </w:pPr>
+    </w:lvl>
+    <w:lvl w:ilvl="3" w:tplc="FFFFFFFF" w:tentative="1">
+      <w:start w:val="1"/>
+      <w:numFmt w:val="decimal"/>
+      <w:lvlText w:val="%4."/>
+      <w:lvlJc w:val="left"/>
+      <w:pPr>
+        <w:ind w:left="3588" w:hanging="360"/>
+      </w:pPr>
+    </w:lvl>
+    <w:lvl w:ilvl="4" w:tplc="FFFFFFFF" w:tentative="1">
+      <w:start w:val="1"/>
+      <w:numFmt w:val="lowerLetter"/>
+      <w:lvlText w:val="%5."/>
+      <w:lvlJc w:val="left"/>
+      <w:pPr>
+        <w:ind w:left="4308" w:hanging="360"/>
+      </w:pPr>
+    </w:lvl>
+    <w:lvl w:ilvl="5" w:tplc="FFFFFFFF" w:tentative="1">
+      <w:start w:val="1"/>
+      <w:numFmt w:val="lowerRoman"/>
+      <w:lvlText w:val="%6."/>
+      <w:lvlJc w:val="right"/>
+      <w:pPr>
+        <w:ind w:left="5028" w:hanging="180"/>
+      </w:pPr>
+    </w:lvl>
+    <w:lvl w:ilvl="6" w:tplc="FFFFFFFF" w:tentative="1">
+      <w:start w:val="1"/>
+      <w:numFmt w:val="decimal"/>
+      <w:lvlText w:val="%7."/>
+      <w:lvlJc w:val="left"/>
+      <w:pPr>
+        <w:ind w:left="5748" w:hanging="360"/>
+      </w:pPr>
+    </w:lvl>
+    <w:lvl w:ilvl="7" w:tplc="FFFFFFFF" w:tentative="1">
+      <w:start w:val="1"/>
+      <w:numFmt w:val="lowerLetter"/>
+      <w:lvlText w:val="%8."/>
+      <w:lvlJc w:val="left"/>
+      <w:pPr>
+        <w:ind w:left="6468" w:hanging="360"/>
+      </w:pPr>
+    </w:lvl>
+    <w:lvl w:ilvl="8" w:tplc="FFFFFFFF" w:tentative="1">
+      <w:start w:val="1"/>
+      <w:numFmt w:val="lowerRoman"/>
+      <w:lvlText w:val="%9."/>
+      <w:lvlJc w:val="right"/>
+      <w:pPr>
+        <w:ind w:left="7188" w:hanging="180"/>
+      </w:pPr>
+    </w:lvl>
+  </w:abstractNum>
+  <w:abstractNum w:abstractNumId="10" w15:restartNumberingAfterBreak="0">
     <w:nsid w:val="2A360A2E"/>
     <w:multiLevelType w:val="hybridMultilevel"/>
     <w:tmpl w:val="76EE2064"/>
@@ -2623,7 +3249,7 @@
       </w:rPr>
     </w:lvl>
   </w:abstractNum>
-  <w:abstractNum w:abstractNumId="7" w15:restartNumberingAfterBreak="0">
+  <w:abstractNum w:abstractNumId="11" w15:restartNumberingAfterBreak="0">
     <w:nsid w:val="2F120E01"/>
     <w:multiLevelType w:val="hybridMultilevel"/>
     <w:tmpl w:val="E27E93FE"/>
@@ -2736,7 +3362,97 @@
       </w:rPr>
     </w:lvl>
   </w:abstractNum>
-  <w:abstractNum w:abstractNumId="8" w15:restartNumberingAfterBreak="0">
+  <w:abstractNum w:abstractNumId="12" w15:restartNumberingAfterBreak="0">
+    <w:nsid w:val="385435A9"/>
+    <w:multiLevelType w:val="hybridMultilevel"/>
+    <w:tmpl w:val="17DA7DA2"/>
+    <w:lvl w:ilvl="0" w:tplc="240A000F">
+      <w:start w:val="1"/>
+      <w:numFmt w:val="decimal"/>
+      <w:lvlText w:val="%1."/>
+      <w:lvlJc w:val="left"/>
+      <w:pPr>
+        <w:ind w:left="1428" w:hanging="360"/>
+      </w:pPr>
+      <w:rPr>
+        <w:rFonts w:hint="default"/>
+        <w:b w:val="0"/>
+      </w:rPr>
+    </w:lvl>
+    <w:lvl w:ilvl="1" w:tplc="240A0019" w:tentative="1">
+      <w:start w:val="1"/>
+      <w:numFmt w:val="lowerLetter"/>
+      <w:lvlText w:val="%2."/>
+      <w:lvlJc w:val="left"/>
+      <w:pPr>
+        <w:ind w:left="2148" w:hanging="360"/>
+      </w:pPr>
+    </w:lvl>
+    <w:lvl w:ilvl="2" w:tplc="240A001B" w:tentative="1">
+      <w:start w:val="1"/>
+      <w:numFmt w:val="lowerRoman"/>
+      <w:lvlText w:val="%3."/>
+      <w:lvlJc w:val="right"/>
+      <w:pPr>
+        <w:ind w:left="2868" w:hanging="180"/>
+      </w:pPr>
+    </w:lvl>
+    <w:lvl w:ilvl="3" w:tplc="240A000F" w:tentative="1">
+      <w:start w:val="1"/>
+      <w:numFmt w:val="decimal"/>
+      <w:lvlText w:val="%4."/>
+      <w:lvlJc w:val="left"/>
+      <w:pPr>
+        <w:ind w:left="3588" w:hanging="360"/>
+      </w:pPr>
+    </w:lvl>
+    <w:lvl w:ilvl="4" w:tplc="240A0019" w:tentative="1">
+      <w:start w:val="1"/>
+      <w:numFmt w:val="lowerLetter"/>
+      <w:lvlText w:val="%5."/>
+      <w:lvlJc w:val="left"/>
+      <w:pPr>
+        <w:ind w:left="4308" w:hanging="360"/>
+      </w:pPr>
+    </w:lvl>
+    <w:lvl w:ilvl="5" w:tplc="240A001B" w:tentative="1">
+      <w:start w:val="1"/>
+      <w:numFmt w:val="lowerRoman"/>
+      <w:lvlText w:val="%6."/>
+      <w:lvlJc w:val="right"/>
+      <w:pPr>
+        <w:ind w:left="5028" w:hanging="180"/>
+      </w:pPr>
+    </w:lvl>
+    <w:lvl w:ilvl="6" w:tplc="240A000F" w:tentative="1">
+      <w:start w:val="1"/>
+      <w:numFmt w:val="decimal"/>
+      <w:lvlText w:val="%7."/>
+      <w:lvlJc w:val="left"/>
+      <w:pPr>
+        <w:ind w:left="5748" w:hanging="360"/>
+      </w:pPr>
+    </w:lvl>
+    <w:lvl w:ilvl="7" w:tplc="240A0019" w:tentative="1">
+      <w:start w:val="1"/>
+      <w:numFmt w:val="lowerLetter"/>
+      <w:lvlText w:val="%8."/>
+      <w:lvlJc w:val="left"/>
+      <w:pPr>
+        <w:ind w:left="6468" w:hanging="360"/>
+      </w:pPr>
+    </w:lvl>
+    <w:lvl w:ilvl="8" w:tplc="240A001B" w:tentative="1">
+      <w:start w:val="1"/>
+      <w:numFmt w:val="lowerRoman"/>
+      <w:lvlText w:val="%9."/>
+      <w:lvlJc w:val="right"/>
+      <w:pPr>
+        <w:ind w:left="7188" w:hanging="180"/>
+      </w:pPr>
+    </w:lvl>
+  </w:abstractNum>
+  <w:abstractNum w:abstractNumId="13" w15:restartNumberingAfterBreak="0">
     <w:nsid w:val="3C6F343A"/>
     <w:multiLevelType w:val="hybridMultilevel"/>
     <w:tmpl w:val="E5EC2F7A"/>
@@ -2825,7 +3541,7 @@
       </w:pPr>
     </w:lvl>
   </w:abstractNum>
-  <w:abstractNum w:abstractNumId="9" w15:restartNumberingAfterBreak="0">
+  <w:abstractNum w:abstractNumId="14" w15:restartNumberingAfterBreak="0">
     <w:nsid w:val="4B024C91"/>
     <w:multiLevelType w:val="hybridMultilevel"/>
     <w:tmpl w:val="1E82C7B4"/>
@@ -2938,7 +3654,7 @@
       </w:pPr>
     </w:lvl>
   </w:abstractNum>
-  <w:abstractNum w:abstractNumId="10" w15:restartNumberingAfterBreak="0">
+  <w:abstractNum w:abstractNumId="15" w15:restartNumberingAfterBreak="0">
     <w:nsid w:val="54DD7414"/>
     <w:multiLevelType w:val="hybridMultilevel"/>
     <w:tmpl w:val="57ACBAE8"/>
@@ -3027,7 +3743,7 @@
       </w:pPr>
     </w:lvl>
   </w:abstractNum>
-  <w:abstractNum w:abstractNumId="11" w15:restartNumberingAfterBreak="0">
+  <w:abstractNum w:abstractNumId="16" w15:restartNumberingAfterBreak="0">
     <w:nsid w:val="5A035EF4"/>
     <w:multiLevelType w:val="hybridMultilevel"/>
     <w:tmpl w:val="52F633BA"/>
@@ -3116,7 +3832,96 @@
       </w:pPr>
     </w:lvl>
   </w:abstractNum>
-  <w:abstractNum w:abstractNumId="12" w15:restartNumberingAfterBreak="0">
+  <w:abstractNum w:abstractNumId="17" w15:restartNumberingAfterBreak="0">
+    <w:nsid w:val="61471950"/>
+    <w:multiLevelType w:val="hybridMultilevel"/>
+    <w:tmpl w:val="0D92D558"/>
+    <w:lvl w:ilvl="0" w:tplc="240A000F">
+      <w:start w:val="1"/>
+      <w:numFmt w:val="decimal"/>
+      <w:lvlText w:val="%1."/>
+      <w:lvlJc w:val="left"/>
+      <w:pPr>
+        <w:ind w:left="1428" w:hanging="360"/>
+      </w:pPr>
+      <w:rPr>
+        <w:rFonts w:hint="default"/>
+      </w:rPr>
+    </w:lvl>
+    <w:lvl w:ilvl="1" w:tplc="FFFFFFFF" w:tentative="1">
+      <w:start w:val="1"/>
+      <w:numFmt w:val="lowerLetter"/>
+      <w:lvlText w:val="%2."/>
+      <w:lvlJc w:val="left"/>
+      <w:pPr>
+        <w:ind w:left="2148" w:hanging="360"/>
+      </w:pPr>
+    </w:lvl>
+    <w:lvl w:ilvl="2" w:tplc="FFFFFFFF" w:tentative="1">
+      <w:start w:val="1"/>
+      <w:numFmt w:val="lowerRoman"/>
+      <w:lvlText w:val="%3."/>
+      <w:lvlJc w:val="right"/>
+      <w:pPr>
+        <w:ind w:left="2868" w:hanging="180"/>
+      </w:pPr>
+    </w:lvl>
+    <w:lvl w:ilvl="3" w:tplc="FFFFFFFF" w:tentative="1">
+      <w:start w:val="1"/>
+      <w:numFmt w:val="decimal"/>
+      <w:lvlText w:val="%4."/>
+      <w:lvlJc w:val="left"/>
+      <w:pPr>
+        <w:ind w:left="3588" w:hanging="360"/>
+      </w:pPr>
+    </w:lvl>
+    <w:lvl w:ilvl="4" w:tplc="FFFFFFFF" w:tentative="1">
+      <w:start w:val="1"/>
+      <w:numFmt w:val="lowerLetter"/>
+      <w:lvlText w:val="%5."/>
+      <w:lvlJc w:val="left"/>
+      <w:pPr>
+        <w:ind w:left="4308" w:hanging="360"/>
+      </w:pPr>
+    </w:lvl>
+    <w:lvl w:ilvl="5" w:tplc="FFFFFFFF" w:tentative="1">
+      <w:start w:val="1"/>
+      <w:numFmt w:val="lowerRoman"/>
+      <w:lvlText w:val="%6."/>
+      <w:lvlJc w:val="right"/>
+      <w:pPr>
+        <w:ind w:left="5028" w:hanging="180"/>
+      </w:pPr>
+    </w:lvl>
+    <w:lvl w:ilvl="6" w:tplc="FFFFFFFF" w:tentative="1">
+      <w:start w:val="1"/>
+      <w:numFmt w:val="decimal"/>
+      <w:lvlText w:val="%7."/>
+      <w:lvlJc w:val="left"/>
+      <w:pPr>
+        <w:ind w:left="5748" w:hanging="360"/>
+      </w:pPr>
+    </w:lvl>
+    <w:lvl w:ilvl="7" w:tplc="FFFFFFFF" w:tentative="1">
+      <w:start w:val="1"/>
+      <w:numFmt w:val="lowerLetter"/>
+      <w:lvlText w:val="%8."/>
+      <w:lvlJc w:val="left"/>
+      <w:pPr>
+        <w:ind w:left="6468" w:hanging="360"/>
+      </w:pPr>
+    </w:lvl>
+    <w:lvl w:ilvl="8" w:tplc="FFFFFFFF" w:tentative="1">
+      <w:start w:val="1"/>
+      <w:numFmt w:val="lowerRoman"/>
+      <w:lvlText w:val="%9."/>
+      <w:lvlJc w:val="right"/>
+      <w:pPr>
+        <w:ind w:left="7188" w:hanging="180"/>
+      </w:pPr>
+    </w:lvl>
+  </w:abstractNum>
+  <w:abstractNum w:abstractNumId="18" w15:restartNumberingAfterBreak="0">
     <w:nsid w:val="61EB4E64"/>
     <w:multiLevelType w:val="hybridMultilevel"/>
     <w:tmpl w:val="0CAEB44A"/>
@@ -3229,7 +4034,7 @@
       </w:pPr>
     </w:lvl>
   </w:abstractNum>
-  <w:abstractNum w:abstractNumId="13" w15:restartNumberingAfterBreak="0">
+  <w:abstractNum w:abstractNumId="19" w15:restartNumberingAfterBreak="0">
     <w:nsid w:val="63212A41"/>
     <w:multiLevelType w:val="hybridMultilevel"/>
     <w:tmpl w:val="7BB67758"/>
@@ -3342,7 +4147,7 @@
       </w:pPr>
     </w:lvl>
   </w:abstractNum>
-  <w:abstractNum w:abstractNumId="14" w15:restartNumberingAfterBreak="0">
+  <w:abstractNum w:abstractNumId="20" w15:restartNumberingAfterBreak="0">
     <w:nsid w:val="69180A6F"/>
     <w:multiLevelType w:val="hybridMultilevel"/>
     <w:tmpl w:val="A8A43CE8"/>
@@ -3431,7 +4236,7 @@
       </w:pPr>
     </w:lvl>
   </w:abstractNum>
-  <w:abstractNum w:abstractNumId="15" w15:restartNumberingAfterBreak="0">
+  <w:abstractNum w:abstractNumId="21" w15:restartNumberingAfterBreak="0">
     <w:nsid w:val="6A7D094B"/>
     <w:multiLevelType w:val="hybridMultilevel"/>
     <w:tmpl w:val="C7AA3754"/>
@@ -3521,7 +4326,96 @@
       </w:pPr>
     </w:lvl>
   </w:abstractNum>
-  <w:abstractNum w:abstractNumId="16" w15:restartNumberingAfterBreak="0">
+  <w:abstractNum w:abstractNumId="22" w15:restartNumberingAfterBreak="0">
+    <w:nsid w:val="6ACD118A"/>
+    <w:multiLevelType w:val="hybridMultilevel"/>
+    <w:tmpl w:val="B5841660"/>
+    <w:lvl w:ilvl="0" w:tplc="240A000F">
+      <w:start w:val="1"/>
+      <w:numFmt w:val="decimal"/>
+      <w:lvlText w:val="%1."/>
+      <w:lvlJc w:val="left"/>
+      <w:pPr>
+        <w:ind w:left="1428" w:hanging="360"/>
+      </w:pPr>
+      <w:rPr>
+        <w:rFonts w:hint="default"/>
+      </w:rPr>
+    </w:lvl>
+    <w:lvl w:ilvl="1" w:tplc="FFFFFFFF" w:tentative="1">
+      <w:start w:val="1"/>
+      <w:numFmt w:val="lowerLetter"/>
+      <w:lvlText w:val="%2."/>
+      <w:lvlJc w:val="left"/>
+      <w:pPr>
+        <w:ind w:left="2148" w:hanging="360"/>
+      </w:pPr>
+    </w:lvl>
+    <w:lvl w:ilvl="2" w:tplc="FFFFFFFF" w:tentative="1">
+      <w:start w:val="1"/>
+      <w:numFmt w:val="lowerRoman"/>
+      <w:lvlText w:val="%3."/>
+      <w:lvlJc w:val="right"/>
+      <w:pPr>
+        <w:ind w:left="2868" w:hanging="180"/>
+      </w:pPr>
+    </w:lvl>
+    <w:lvl w:ilvl="3" w:tplc="FFFFFFFF" w:tentative="1">
+      <w:start w:val="1"/>
+      <w:numFmt w:val="decimal"/>
+      <w:lvlText w:val="%4."/>
+      <w:lvlJc w:val="left"/>
+      <w:pPr>
+        <w:ind w:left="3588" w:hanging="360"/>
+      </w:pPr>
+    </w:lvl>
+    <w:lvl w:ilvl="4" w:tplc="FFFFFFFF" w:tentative="1">
+      <w:start w:val="1"/>
+      <w:numFmt w:val="lowerLetter"/>
+      <w:lvlText w:val="%5."/>
+      <w:lvlJc w:val="left"/>
+      <w:pPr>
+        <w:ind w:left="4308" w:hanging="360"/>
+      </w:pPr>
+    </w:lvl>
+    <w:lvl w:ilvl="5" w:tplc="FFFFFFFF" w:tentative="1">
+      <w:start w:val="1"/>
+      <w:numFmt w:val="lowerRoman"/>
+      <w:lvlText w:val="%6."/>
+      <w:lvlJc w:val="right"/>
+      <w:pPr>
+        <w:ind w:left="5028" w:hanging="180"/>
+      </w:pPr>
+    </w:lvl>
+    <w:lvl w:ilvl="6" w:tplc="FFFFFFFF" w:tentative="1">
+      <w:start w:val="1"/>
+      <w:numFmt w:val="decimal"/>
+      <w:lvlText w:val="%7."/>
+      <w:lvlJc w:val="left"/>
+      <w:pPr>
+        <w:ind w:left="5748" w:hanging="360"/>
+      </w:pPr>
+    </w:lvl>
+    <w:lvl w:ilvl="7" w:tplc="FFFFFFFF" w:tentative="1">
+      <w:start w:val="1"/>
+      <w:numFmt w:val="lowerLetter"/>
+      <w:lvlText w:val="%8."/>
+      <w:lvlJc w:val="left"/>
+      <w:pPr>
+        <w:ind w:left="6468" w:hanging="360"/>
+      </w:pPr>
+    </w:lvl>
+    <w:lvl w:ilvl="8" w:tplc="FFFFFFFF" w:tentative="1">
+      <w:start w:val="1"/>
+      <w:numFmt w:val="lowerRoman"/>
+      <w:lvlText w:val="%9."/>
+      <w:lvlJc w:val="right"/>
+      <w:pPr>
+        <w:ind w:left="7188" w:hanging="180"/>
+      </w:pPr>
+    </w:lvl>
+  </w:abstractNum>
+  <w:abstractNum w:abstractNumId="23" w15:restartNumberingAfterBreak="0">
     <w:nsid w:val="719F22FC"/>
     <w:multiLevelType w:val="hybridMultilevel"/>
     <w:tmpl w:val="A29491F0"/>
@@ -3634,7 +4528,7 @@
       </w:rPr>
     </w:lvl>
   </w:abstractNum>
-  <w:abstractNum w:abstractNumId="17" w15:restartNumberingAfterBreak="0">
+  <w:abstractNum w:abstractNumId="24" w15:restartNumberingAfterBreak="0">
     <w:nsid w:val="7A990CD4"/>
     <w:multiLevelType w:val="hybridMultilevel"/>
     <w:tmpl w:val="060C4D1C"/>
@@ -3724,25 +4618,25 @@
     </w:lvl>
   </w:abstractNum>
   <w:num w:numId="1" w16cid:durableId="823858671">
+    <w:abstractNumId w:val="10"/>
+  </w:num>
+  <w:num w:numId="2" w16cid:durableId="819886101">
+    <w:abstractNumId w:val="4"/>
+  </w:num>
+  <w:num w:numId="3" w16cid:durableId="455412443">
+    <w:abstractNumId w:val="11"/>
+  </w:num>
+  <w:num w:numId="4" w16cid:durableId="1347245004">
+    <w:abstractNumId w:val="23"/>
+  </w:num>
+  <w:num w:numId="5" w16cid:durableId="1479761499">
     <w:abstractNumId w:val="6"/>
   </w:num>
-  <w:num w:numId="2" w16cid:durableId="819886101">
-    <w:abstractNumId w:val="1"/>
-  </w:num>
-  <w:num w:numId="3" w16cid:durableId="455412443">
-    <w:abstractNumId w:val="7"/>
-  </w:num>
-  <w:num w:numId="4" w16cid:durableId="1347245004">
-    <w:abstractNumId w:val="16"/>
-  </w:num>
-  <w:num w:numId="5" w16cid:durableId="1479761499">
-    <w:abstractNumId w:val="3"/>
-  </w:num>
   <w:num w:numId="6" w16cid:durableId="1459834265">
-    <w:abstractNumId w:val="5"/>
+    <w:abstractNumId w:val="8"/>
   </w:num>
   <w:num w:numId="7" w16cid:durableId="1683312896">
-    <w:abstractNumId w:val="0"/>
+    <w:abstractNumId w:val="2"/>
     <w:lvlOverride w:ilvl="0">
       <w:lvl w:ilvl="0">
         <w:numFmt w:val="upperLetter"/>
@@ -3752,37 +4646,58 @@
     </w:lvlOverride>
   </w:num>
   <w:num w:numId="8" w16cid:durableId="1632857586">
-    <w:abstractNumId w:val="2"/>
+    <w:abstractNumId w:val="5"/>
   </w:num>
   <w:num w:numId="9" w16cid:durableId="1400782660">
+    <w:abstractNumId w:val="18"/>
+  </w:num>
+  <w:num w:numId="10" w16cid:durableId="733428604">
+    <w:abstractNumId w:val="19"/>
+  </w:num>
+  <w:num w:numId="11" w16cid:durableId="117140220">
+    <w:abstractNumId w:val="14"/>
+  </w:num>
+  <w:num w:numId="12" w16cid:durableId="929512123">
+    <w:abstractNumId w:val="24"/>
+  </w:num>
+  <w:num w:numId="13" w16cid:durableId="76639172">
+    <w:abstractNumId w:val="16"/>
+  </w:num>
+  <w:num w:numId="14" w16cid:durableId="29453874">
+    <w:abstractNumId w:val="20"/>
+  </w:num>
+  <w:num w:numId="15" w16cid:durableId="1622027109">
+    <w:abstractNumId w:val="13"/>
+  </w:num>
+  <w:num w:numId="16" w16cid:durableId="299386469">
+    <w:abstractNumId w:val="7"/>
+  </w:num>
+  <w:num w:numId="17" w16cid:durableId="816843555">
+    <w:abstractNumId w:val="21"/>
+  </w:num>
+  <w:num w:numId="18" w16cid:durableId="1641761977">
+    <w:abstractNumId w:val="15"/>
+  </w:num>
+  <w:num w:numId="19" w16cid:durableId="678234849">
     <w:abstractNumId w:val="12"/>
   </w:num>
-  <w:num w:numId="10" w16cid:durableId="733428604">
-    <w:abstractNumId w:val="13"/>
+  <w:num w:numId="20" w16cid:durableId="68694808">
+    <w:abstractNumId w:val="22"/>
   </w:num>
-  <w:num w:numId="11" w16cid:durableId="117140220">
+  <w:num w:numId="21" w16cid:durableId="1467091891">
+    <w:abstractNumId w:val="17"/>
+  </w:num>
+  <w:num w:numId="22" w16cid:durableId="1624997736">
+    <w:abstractNumId w:val="1"/>
+  </w:num>
+  <w:num w:numId="23" w16cid:durableId="1456947285">
     <w:abstractNumId w:val="9"/>
   </w:num>
-  <w:num w:numId="12" w16cid:durableId="929512123">
-    <w:abstractNumId w:val="17"/>
+  <w:num w:numId="24" w16cid:durableId="2112511678">
+    <w:abstractNumId w:val="0"/>
   </w:num>
-  <w:num w:numId="13" w16cid:durableId="76639172">
-    <w:abstractNumId w:val="11"/>
-  </w:num>
-  <w:num w:numId="14" w16cid:durableId="29453874">
-    <w:abstractNumId w:val="14"/>
-  </w:num>
-  <w:num w:numId="15" w16cid:durableId="1622027109">
-    <w:abstractNumId w:val="8"/>
-  </w:num>
-  <w:num w:numId="16" w16cid:durableId="299386469">
-    <w:abstractNumId w:val="4"/>
-  </w:num>
-  <w:num w:numId="17" w16cid:durableId="816843555">
-    <w:abstractNumId w:val="15"/>
-  </w:num>
-  <w:num w:numId="18" w16cid:durableId="1641761977">
-    <w:abstractNumId w:val="10"/>
+  <w:num w:numId="25" w16cid:durableId="245310408">
+    <w:abstractNumId w:val="3"/>
   </w:num>
 </w:numbering>
 </file>

</xml_diff>

<commit_message>
Se añade la intradocumentacion del metodo para calcular el tiempo y una portada
</commit_message>
<xml_diff>
--- a/Informe_Parcial2.docx
+++ b/Informe_Parcial2.docx
@@ -2,6 +2,373 @@
 <file path=word/document.xml><?xml version="1.0" encoding="utf-8"?>
 <w:document xmlns:wpc="http://schemas.microsoft.com/office/word/2010/wordprocessingCanvas" xmlns:cx="http://schemas.microsoft.com/office/drawing/2014/chartex" xmlns:cx1="http://schemas.microsoft.com/office/drawing/2015/9/8/chartex" xmlns:cx2="http://schemas.microsoft.com/office/drawing/2015/10/21/chartex" xmlns:cx3="http://schemas.microsoft.com/office/drawing/2016/5/9/chartex" xmlns:cx4="http://schemas.microsoft.com/office/drawing/2016/5/10/chartex" xmlns:cx5="http://schemas.microsoft.com/office/drawing/2016/5/11/chartex" xmlns:cx6="http://schemas.microsoft.com/office/drawing/2016/5/12/chartex" xmlns:cx7="http://schemas.microsoft.com/office/drawing/2016/5/13/chartex" xmlns:cx8="http://schemas.microsoft.com/office/drawing/2016/5/14/chartex" xmlns:mc="http://schemas.openxmlformats.org/markup-compatibility/2006" xmlns:aink="http://schemas.microsoft.com/office/drawing/2016/ink" xmlns:am3d="http://schemas.microsoft.com/office/drawing/2017/model3d" xmlns:o="urn:schemas-microsoft-com:office:office" xmlns:oel="http://schemas.microsoft.com/office/2019/extlst" xmlns:r="http://schemas.openxmlformats.org/officeDocument/2006/relationships" xmlns:m="http://schemas.openxmlformats.org/officeDocument/2006/math" xmlns:v="urn:schemas-microsoft-com:vml" xmlns:wp14="http://schemas.microsoft.com/office/word/2010/wordprocessingDrawing" xmlns:wp="http://schemas.openxmlformats.org/drawingml/2006/wordprocessingDrawing" xmlns:w10="urn:schemas-microsoft-com:office:word" xmlns:w="http://schemas.openxmlformats.org/wordprocessingml/2006/main" xmlns:w14="http://schemas.microsoft.com/office/word/2010/wordml" xmlns:w15="http://schemas.microsoft.com/office/word/2012/wordml" xmlns:w16cex="http://schemas.microsoft.com/office/word/2018/wordml/cex" xmlns:w16cid="http://schemas.microsoft.com/office/word/2016/wordml/cid" xmlns:w16="http://schemas.microsoft.com/office/word/2018/wordml" xmlns:w16du="http://schemas.microsoft.com/office/word/2023/wordml/word16du" xmlns:w16sdtdh="http://schemas.microsoft.com/office/word/2020/wordml/sdtdatahash" xmlns:w16se="http://schemas.microsoft.com/office/word/2015/wordml/symex" xmlns:wpg="http://schemas.microsoft.com/office/word/2010/wordprocessingGroup" xmlns:wpi="http://schemas.microsoft.com/office/word/2010/wordprocessingInk" xmlns:wne="http://schemas.microsoft.com/office/word/2006/wordml" xmlns:wps="http://schemas.microsoft.com/office/word/2010/wordprocessingShape" mc:Ignorable="w14 w15 w16se w16cid w16 w16cex w16sdtdh w16du wp14">
   <w:body>
+    <w:sdt>
+      <w:sdtPr>
+        <w:id w:val="-827434820"/>
+        <w:docPartObj>
+          <w:docPartGallery w:val="Cover Pages"/>
+          <w:docPartUnique/>
+        </w:docPartObj>
+      </w:sdtPr>
+      <w:sdtContent>
+        <w:p>
+          <w:pPr>
+            <w:spacing w:after="0" w:line="256" w:lineRule="auto"/>
+            <w:jc w:val="center"/>
+            <w:rPr>
+              <w:rFonts w:cstheme="minorHAnsi"/>
+            </w:rPr>
+          </w:pPr>
+        </w:p>
+        <w:p>
+          <w:pPr>
+            <w:keepNext/>
+            <w:keepLines/>
+            <w:spacing w:after="0" w:line="256" w:lineRule="auto"/>
+            <w:jc w:val="center"/>
+            <w:outlineLvl w:val="0"/>
+            <w:rPr>
+              <w:rFonts w:eastAsiaTheme="majorEastAsia" w:cstheme="minorHAnsi"/>
+              <w:color w:val="2F5496" w:themeColor="accent1" w:themeShade="BF"/>
+              <w:sz w:val="32"/>
+              <w:szCs w:val="32"/>
+            </w:rPr>
+          </w:pPr>
+        </w:p>
+        <w:p>
+          <w:pPr>
+            <w:keepNext/>
+            <w:keepLines/>
+            <w:spacing w:after="0" w:line="256" w:lineRule="auto"/>
+            <w:ind w:firstLine="708"/>
+            <w:jc w:val="center"/>
+            <w:outlineLvl w:val="0"/>
+            <w:rPr>
+              <w:rFonts w:eastAsiaTheme="majorEastAsia" w:cstheme="minorHAnsi"/>
+              <w:color w:val="2F5496" w:themeColor="accent1" w:themeShade="BF"/>
+              <w:sz w:val="60"/>
+              <w:szCs w:val="60"/>
+            </w:rPr>
+          </w:pPr>
+        </w:p>
+        <w:p>
+          <w:pPr>
+            <w:spacing w:line="256" w:lineRule="auto"/>
+            <w:rPr>
+              <w:rFonts w:cstheme="minorHAnsi"/>
+            </w:rPr>
+          </w:pPr>
+        </w:p>
+        <w:p>
+          <w:pPr>
+            <w:keepNext/>
+            <w:keepLines/>
+            <w:spacing w:after="0" w:line="256" w:lineRule="auto"/>
+            <w:jc w:val="center"/>
+            <w:outlineLvl w:val="0"/>
+            <w:rPr>
+              <w:rFonts w:eastAsiaTheme="majorEastAsia" w:cstheme="minorHAnsi"/>
+              <w:sz w:val="56"/>
+              <w:szCs w:val="56"/>
+            </w:rPr>
+          </w:pPr>
+          <w:r>
+            <w:rPr>
+              <w:rFonts w:eastAsiaTheme="majorEastAsia" w:cstheme="minorHAnsi"/>
+              <w:sz w:val="56"/>
+              <w:szCs w:val="56"/>
+            </w:rPr>
+            <w:t xml:space="preserve">INFORME PARCIAL </w:t>
+          </w:r>
+          <w:r>
+            <w:rPr>
+              <w:rFonts w:eastAsiaTheme="majorEastAsia" w:cstheme="minorHAnsi"/>
+              <w:sz w:val="56"/>
+              <w:szCs w:val="56"/>
+            </w:rPr>
+            <w:t>2</w:t>
+          </w:r>
+        </w:p>
+        <w:p>
+          <w:pPr>
+            <w:spacing w:after="0" w:line="256" w:lineRule="auto"/>
+            <w:jc w:val="center"/>
+            <w:rPr>
+              <w:rFonts w:cstheme="minorHAnsi"/>
+            </w:rPr>
+          </w:pPr>
+        </w:p>
+        <w:p>
+          <w:pPr>
+            <w:spacing w:after="0" w:line="256" w:lineRule="auto"/>
+            <w:jc w:val="center"/>
+            <w:rPr>
+              <w:rFonts w:cstheme="minorHAnsi"/>
+            </w:rPr>
+          </w:pPr>
+        </w:p>
+        <w:p>
+          <w:pPr>
+            <w:spacing w:after="0" w:line="256" w:lineRule="auto"/>
+            <w:jc w:val="center"/>
+            <w:rPr>
+              <w:rFonts w:cstheme="minorHAnsi"/>
+            </w:rPr>
+          </w:pPr>
+        </w:p>
+        <w:p>
+          <w:pPr>
+            <w:spacing w:after="0" w:line="256" w:lineRule="auto"/>
+            <w:jc w:val="center"/>
+            <w:rPr>
+              <w:rFonts w:cstheme="minorHAnsi"/>
+            </w:rPr>
+          </w:pPr>
+          <w:r>
+            <w:rPr>
+              <w:rFonts w:cstheme="minorHAnsi"/>
+            </w:rPr>
+            <w:t>Daniel Esteban Pinzón Martínez</w:t>
+          </w:r>
+        </w:p>
+        <w:p>
+          <w:pPr>
+            <w:spacing w:after="0" w:line="256" w:lineRule="auto"/>
+            <w:jc w:val="center"/>
+            <w:rPr>
+              <w:rFonts w:cstheme="minorHAnsi"/>
+            </w:rPr>
+          </w:pPr>
+          <w:r>
+            <w:rPr>
+              <w:rFonts w:cstheme="minorHAnsi"/>
+            </w:rPr>
+            <w:t>Nicolás Velásquez</w:t>
+          </w:r>
+        </w:p>
+        <w:p>
+          <w:pPr>
+            <w:spacing w:after="0" w:line="256" w:lineRule="auto"/>
+            <w:jc w:val="center"/>
+            <w:rPr>
+              <w:rFonts w:cstheme="minorHAnsi"/>
+            </w:rPr>
+          </w:pPr>
+        </w:p>
+        <w:p>
+          <w:pPr>
+            <w:spacing w:after="0" w:line="256" w:lineRule="auto"/>
+            <w:jc w:val="center"/>
+            <w:rPr>
+              <w:rFonts w:cstheme="minorHAnsi"/>
+            </w:rPr>
+          </w:pPr>
+        </w:p>
+        <w:p>
+          <w:pPr>
+            <w:spacing w:after="0" w:line="256" w:lineRule="auto"/>
+            <w:jc w:val="center"/>
+            <w:rPr>
+              <w:rFonts w:cstheme="minorHAnsi"/>
+            </w:rPr>
+          </w:pPr>
+          <w:r>
+            <w:rPr>
+              <w:rFonts w:cstheme="minorHAnsi"/>
+            </w:rPr>
+            <w:t>Universidad De Antioquia</w:t>
+          </w:r>
+        </w:p>
+        <w:p>
+          <w:pPr>
+            <w:spacing w:after="0" w:line="256" w:lineRule="auto"/>
+            <w:jc w:val="center"/>
+            <w:rPr>
+              <w:rFonts w:cstheme="minorHAnsi"/>
+            </w:rPr>
+          </w:pPr>
+        </w:p>
+        <w:p>
+          <w:pPr>
+            <w:spacing w:after="0" w:line="256" w:lineRule="auto"/>
+            <w:jc w:val="center"/>
+            <w:rPr>
+              <w:rFonts w:cstheme="minorHAnsi"/>
+            </w:rPr>
+          </w:pPr>
+        </w:p>
+        <w:p>
+          <w:pPr>
+            <w:spacing w:after="0" w:line="256" w:lineRule="auto"/>
+            <w:jc w:val="center"/>
+            <w:rPr>
+              <w:rFonts w:cstheme="minorHAnsi"/>
+            </w:rPr>
+          </w:pPr>
+          <w:r>
+            <w:rPr>
+              <w:rFonts w:cstheme="minorHAnsi"/>
+            </w:rPr>
+            <w:t>Informática II</w:t>
+          </w:r>
+        </w:p>
+        <w:p>
+          <w:pPr>
+            <w:spacing w:after="0" w:line="256" w:lineRule="auto"/>
+            <w:jc w:val="center"/>
+            <w:rPr>
+              <w:rFonts w:cstheme="minorHAnsi"/>
+            </w:rPr>
+          </w:pPr>
+        </w:p>
+        <w:p>
+          <w:pPr>
+            <w:spacing w:after="0" w:line="240" w:lineRule="auto"/>
+            <w:jc w:val="center"/>
+            <w:rPr>
+              <w:rFonts w:cstheme="minorHAnsi"/>
+            </w:rPr>
+          </w:pPr>
+          <w:r>
+            <w:rPr>
+              <w:rFonts w:cstheme="minorHAnsi"/>
+              <w:color w:val="202124"/>
+              <w:shd w:val="clear" w:color="auto" w:fill="FFFFFF"/>
+            </w:rPr>
+            <w:t>Aníbal José Guerra Soler</w:t>
+          </w:r>
+        </w:p>
+        <w:p>
+          <w:pPr>
+            <w:spacing w:after="0" w:line="240" w:lineRule="auto"/>
+            <w:jc w:val="center"/>
+            <w:rPr>
+              <w:rFonts w:cstheme="minorHAnsi"/>
+            </w:rPr>
+          </w:pPr>
+          <w:r>
+            <w:rPr>
+              <w:rFonts w:cstheme="minorHAnsi"/>
+            </w:rPr>
+            <w:t>Augusto Enrique Salazar Jiménez</w:t>
+          </w:r>
+        </w:p>
+        <w:p>
+          <w:pPr>
+            <w:spacing w:after="0" w:line="240" w:lineRule="auto"/>
+            <w:jc w:val="center"/>
+            <w:rPr>
+              <w:rFonts w:cstheme="minorHAnsi"/>
+            </w:rPr>
+          </w:pPr>
+        </w:p>
+        <w:p>
+          <w:pPr>
+            <w:spacing w:after="0" w:line="240" w:lineRule="auto"/>
+            <w:jc w:val="center"/>
+            <w:rPr>
+              <w:rFonts w:cstheme="minorHAnsi"/>
+            </w:rPr>
+          </w:pPr>
+        </w:p>
+        <w:p>
+          <w:pPr>
+            <w:spacing w:after="0" w:line="240" w:lineRule="auto"/>
+            <w:jc w:val="center"/>
+            <w:rPr>
+              <w:rFonts w:cstheme="minorHAnsi"/>
+            </w:rPr>
+          </w:pPr>
+        </w:p>
+        <w:p>
+          <w:pPr>
+            <w:spacing w:after="0" w:line="240" w:lineRule="auto"/>
+            <w:rPr>
+              <w:rFonts w:cstheme="minorHAnsi"/>
+            </w:rPr>
+          </w:pPr>
+        </w:p>
+        <w:p>
+          <w:pPr>
+            <w:spacing w:after="0" w:line="240" w:lineRule="auto"/>
+            <w:jc w:val="center"/>
+            <w:rPr>
+              <w:rFonts w:cstheme="minorHAnsi"/>
+              <w:sz w:val="20"/>
+              <w:szCs w:val="20"/>
+            </w:rPr>
+          </w:pPr>
+          <w:r>
+            <w:rPr>
+              <w:rFonts w:cstheme="minorHAnsi"/>
+            </w:rPr>
+            <w:t>02</w:t>
+          </w:r>
+          <w:r>
+            <w:rPr>
+              <w:rFonts w:cstheme="minorHAnsi"/>
+            </w:rPr>
+            <w:t>/0</w:t>
+          </w:r>
+          <w:r>
+            <w:rPr>
+              <w:rFonts w:cstheme="minorHAnsi"/>
+            </w:rPr>
+            <w:t>5</w:t>
+          </w:r>
+          <w:r>
+            <w:rPr>
+              <w:rFonts w:cstheme="minorHAnsi"/>
+            </w:rPr>
+            <w:t>/2024</w:t>
+          </w:r>
+        </w:p>
+        <w:p>
+          <w:pPr>
+            <w:spacing w:line="240" w:lineRule="auto"/>
+          </w:pPr>
+        </w:p>
+        <w:p>
+          <w:pPr>
+            <w:spacing w:line="240" w:lineRule="auto"/>
+          </w:pPr>
+        </w:p>
+        <w:p>
+          <w:pPr>
+            <w:spacing w:line="240" w:lineRule="auto"/>
+          </w:pPr>
+        </w:p>
+        <w:p>
+          <w:pPr>
+            <w:spacing w:line="240" w:lineRule="auto"/>
+          </w:pPr>
+        </w:p>
+        <w:p>
+          <w:pPr>
+            <w:spacing w:line="240" w:lineRule="auto"/>
+          </w:pPr>
+        </w:p>
+        <w:p>
+          <w:pPr>
+            <w:spacing w:line="240" w:lineRule="auto"/>
+          </w:pPr>
+        </w:p>
+        <w:p>
+          <w:pPr>
+            <w:spacing w:line="240" w:lineRule="auto"/>
+          </w:pPr>
+        </w:p>
+      </w:sdtContent>
+    </w:sdt>
+    <w:p>
+      <w:pPr>
+        <w:spacing w:line="256" w:lineRule="auto"/>
+        <w:rPr>
+          <w:sz w:val="24"/>
+          <w:szCs w:val="24"/>
+        </w:rPr>
+      </w:pPr>
+    </w:p>
     <w:p>
       <w:pPr>
         <w:rPr>
@@ -11,13 +378,44 @@
           <w:szCs w:val="28"/>
         </w:rPr>
       </w:pPr>
-      <w:r>
+    </w:p>
+    <w:p>
+      <w:pPr>
         <w:rPr>
           <w:b/>
           <w:bCs/>
           <w:sz w:val="28"/>
           <w:szCs w:val="28"/>
         </w:rPr>
+      </w:pPr>
+    </w:p>
+    <w:p>
+      <w:pPr>
+        <w:rPr>
+          <w:b/>
+          <w:bCs/>
+          <w:sz w:val="28"/>
+          <w:szCs w:val="28"/>
+        </w:rPr>
+      </w:pPr>
+    </w:p>
+    <w:p>
+      <w:pPr>
+        <w:rPr>
+          <w:b/>
+          <w:bCs/>
+          <w:sz w:val="28"/>
+          <w:szCs w:val="28"/>
+        </w:rPr>
+      </w:pPr>
+      <w:r>
+        <w:rPr>
+          <w:b/>
+          <w:bCs/>
+          <w:sz w:val="28"/>
+          <w:szCs w:val="28"/>
+        </w:rPr>
+        <w:lastRenderedPageBreak/>
         <w:t>Análisis</w:t>
       </w:r>
     </w:p>
@@ -111,7 +509,15 @@
     </w:p>
     <w:p>
       <w:r>
-        <w:t>Por otro lado se considera el uso de apuntadores como argumentos de los métodos y memoria dinámica para el almacenamiento de los arreglos de las líneas y las estaciones, con el fin de cumplir con el criterio de eficiencia.</w:t>
+        <w:t xml:space="preserve">Por otro </w:t>
+      </w:r>
+      <w:proofErr w:type="gramStart"/>
+      <w:r>
+        <w:t>lado</w:t>
+      </w:r>
+      <w:proofErr w:type="gramEnd"/>
+      <w:r>
+        <w:t xml:space="preserve"> se considera el uso de apuntadores como argumentos de los métodos y memoria dinámica para el almacenamiento de los arreglos de las líneas y las estaciones, con el fin de cumplir con el criterio de eficiencia.</w:t>
       </w:r>
     </w:p>
     <w:p/>
@@ -140,9 +546,8 @@
         <w:pStyle w:val="Prrafodelista"/>
         <w:numPr>
           <w:ilvl w:val="0"/>
-          <w:numId w:val="5"/>
-        </w:numPr>
-        <w:ind w:left="360"/>
+          <w:numId w:val="27"/>
+        </w:numPr>
         <w:rPr>
           <w:b/>
           <w:bCs/>
@@ -253,10 +658,9 @@
         <w:pStyle w:val="Prrafodelista"/>
         <w:numPr>
           <w:ilvl w:val="0"/>
-          <w:numId w:val="5"/>
+          <w:numId w:val="26"/>
         </w:numPr>
         <w:spacing w:line="360" w:lineRule="auto"/>
-        <w:ind w:left="360"/>
         <w:rPr>
           <w:b/>
           <w:bCs/>
@@ -1224,10 +1628,7 @@
       </w:r>
       <w:proofErr w:type="spellEnd"/>
       <w:r>
-        <w:t>).</w:t>
-      </w:r>
-      <w:r>
-        <w:t xml:space="preserve"> </w:t>
+        <w:t xml:space="preserve">). </w:t>
       </w:r>
     </w:p>
     <w:p>
@@ -1278,13 +1679,7 @@
         </w:numPr>
       </w:pPr>
       <w:r>
-        <w:t>En la línea, recorrer el respectivo arreglo dinámico de estaciones</w:t>
-      </w:r>
-      <w:r>
-        <w:t xml:space="preserve"> en busca de la estación</w:t>
-      </w:r>
-      <w:r>
-        <w:t>.</w:t>
+        <w:t>En la línea, recorrer el respectivo arreglo dinámico de estaciones en busca de la estación.</w:t>
       </w:r>
     </w:p>
     <w:p>
@@ -1310,10 +1705,7 @@
         <w:t xml:space="preserve">Salida: </w:t>
       </w:r>
       <w:r>
-        <w:t>Se devuelve la pertenencia o no de la estación a la línea</w:t>
-      </w:r>
-      <w:r>
-        <w:t xml:space="preserve"> (</w:t>
+        <w:t>Se devuelve la pertenencia o no de la estación a la línea (</w:t>
       </w:r>
       <w:proofErr w:type="spellStart"/>
       <w:r>
@@ -1501,16 +1893,6 @@
     <w:p>
       <w:pPr>
         <w:pStyle w:val="Prrafodelista"/>
-        <w:ind w:left="1068"/>
-        <w:rPr>
-          <w:b/>
-          <w:bCs/>
-        </w:rPr>
-      </w:pPr>
-    </w:p>
-    <w:p>
-      <w:pPr>
-        <w:pStyle w:val="Prrafodelista"/>
         <w:numPr>
           <w:ilvl w:val="0"/>
           <w:numId w:val="22"/>
@@ -1529,13 +1911,7 @@
         </w:numPr>
       </w:pPr>
       <w:r>
-        <w:t xml:space="preserve">Contar el número de espacios del array </w:t>
-      </w:r>
-      <w:r>
-        <w:t xml:space="preserve">de líneas </w:t>
-      </w:r>
-      <w:r>
-        <w:t>que se encuentran ocupados.</w:t>
+        <w:t>Contar el número de espacios del array de líneas que se encuentran ocupados.</w:t>
       </w:r>
     </w:p>
     <w:p>
@@ -1547,13 +1923,7 @@
         </w:numPr>
       </w:pPr>
       <w:r>
-        <w:t>Si no hay espacios disponibles en el arreglo, se crea un nuevo arreglo dinámico con n+</w:t>
-      </w:r>
-      <w:r>
-        <w:t>1</w:t>
-      </w:r>
-      <w:r>
-        <w:t xml:space="preserve"> espacios.</w:t>
+        <w:t>Si no hay espacios disponibles en el arreglo, se crea un nuevo arreglo dinámico con n+1 espacios.</w:t>
       </w:r>
     </w:p>
     <w:p>
@@ -1747,13 +2117,7 @@
         </w:numPr>
       </w:pPr>
       <w:r>
-        <w:t xml:space="preserve">Nombre de la </w:t>
-      </w:r>
-      <w:r>
-        <w:t>línea a eliminar</w:t>
-      </w:r>
-      <w:r>
-        <w:t xml:space="preserve"> (*</w:t>
+        <w:t>Nombre de la línea a eliminar (*</w:t>
       </w:r>
       <w:proofErr w:type="spellStart"/>
       <w:r>
@@ -1763,6 +2127,12 @@
       <w:r>
         <w:t>).</w:t>
       </w:r>
+    </w:p>
+    <w:p>
+      <w:pPr>
+        <w:pStyle w:val="Prrafodelista"/>
+        <w:ind w:left="1068"/>
+      </w:pPr>
     </w:p>
     <w:p>
       <w:pPr>
@@ -1791,16 +2161,6 @@
         <w:lastRenderedPageBreak/>
         <w:t>Procedimiento:</w:t>
       </w:r>
-    </w:p>
-    <w:p>
-      <w:pPr>
-        <w:pStyle w:val="Prrafodelista"/>
-        <w:ind w:left="1068"/>
-        <w:rPr>
-          <w:b/>
-          <w:bCs/>
-        </w:rPr>
-      </w:pPr>
     </w:p>
     <w:p>
       <w:pPr>
@@ -1976,6 +2336,7 @@
           <w:bCs/>
         </w:rPr>
       </w:pPr>
+      <w:bookmarkStart w:id="1" w:name="_Hlk165570702"/>
       <w:r>
         <w:rPr>
           <w:b/>
@@ -2017,63 +2378,47 @@
     <w:p>
       <w:pPr>
         <w:pStyle w:val="Prrafodelista"/>
+        <w:numPr>
+          <w:ilvl w:val="0"/>
+          <w:numId w:val="25"/>
+        </w:numPr>
+      </w:pPr>
+      <w:r>
+        <w:t>Recorrer cada línea de red contando las estaciones.</w:t>
+      </w:r>
+    </w:p>
+    <w:p>
+      <w:pPr>
+        <w:pStyle w:val="Prrafodelista"/>
+        <w:numPr>
+          <w:ilvl w:val="0"/>
+          <w:numId w:val="25"/>
+        </w:numPr>
+      </w:pPr>
+      <w:r>
+        <w:t>Si se encuentra una de transferencia se almacena su nombre original y se busca en las demás líneas</w:t>
+      </w:r>
+      <w:r>
+        <w:t>, por cada vez que se encuentre se resta 1</w:t>
+      </w:r>
+      <w:r>
+        <w:t>.</w:t>
+      </w:r>
+    </w:p>
+    <w:p>
+      <w:pPr>
+        <w:pStyle w:val="Prrafodelista"/>
+        <w:ind w:left="1428"/>
+      </w:pPr>
+    </w:p>
+    <w:p>
+      <w:pPr>
+        <w:pStyle w:val="Prrafodelista"/>
+        <w:numPr>
+          <w:ilvl w:val="0"/>
+          <w:numId w:val="5"/>
+        </w:numPr>
         <w:ind w:left="1068"/>
-        <w:rPr>
-          <w:b/>
-          <w:bCs/>
-        </w:rPr>
-      </w:pPr>
-    </w:p>
-    <w:p>
-      <w:pPr>
-        <w:pStyle w:val="Prrafodelista"/>
-        <w:numPr>
-          <w:ilvl w:val="0"/>
-          <w:numId w:val="25"/>
-        </w:numPr>
-      </w:pPr>
-      <w:r>
-        <w:t xml:space="preserve">Recorrer </w:t>
-      </w:r>
-      <w:r>
-        <w:t>cada línea de red contando las estaciones.</w:t>
-      </w:r>
-    </w:p>
-    <w:p>
-      <w:pPr>
-        <w:pStyle w:val="Prrafodelista"/>
-        <w:numPr>
-          <w:ilvl w:val="0"/>
-          <w:numId w:val="25"/>
-        </w:numPr>
-      </w:pPr>
-      <w:r>
-        <w:t xml:space="preserve">Si </w:t>
-      </w:r>
-      <w:r>
-        <w:t>se encuentra una de transferencia se almacena su nombre original y se busca en las demás líneas</w:t>
-      </w:r>
-      <w:r>
-        <w:t>, por cada vez que se encuentre se resta 1</w:t>
-      </w:r>
-      <w:r>
-        <w:t>.</w:t>
-      </w:r>
-    </w:p>
-    <w:p>
-      <w:pPr>
-        <w:pStyle w:val="Prrafodelista"/>
-        <w:ind w:left="1428"/>
-      </w:pPr>
-    </w:p>
-    <w:p>
-      <w:pPr>
-        <w:pStyle w:val="Prrafodelista"/>
-        <w:numPr>
-          <w:ilvl w:val="0"/>
-          <w:numId w:val="5"/>
-        </w:numPr>
-        <w:ind w:left="1068"/>
       </w:pPr>
       <w:r>
         <w:rPr>
@@ -2094,18 +2439,23 @@
         <w:t>)</w:t>
       </w:r>
     </w:p>
-    <w:p>
-      <w:pPr>
-        <w:rPr>
-          <w:b/>
-          <w:bCs/>
-        </w:rPr>
-      </w:pPr>
-    </w:p>
-    <w:p>
-      <w:pPr>
-        <w:pStyle w:val="Prrafodelista"/>
-        <w:spacing w:after="0" w:line="240" w:lineRule="auto"/>
+    <w:bookmarkEnd w:id="1"/>
+    <w:p>
+      <w:pPr>
+        <w:rPr>
+          <w:b/>
+          <w:bCs/>
+        </w:rPr>
+      </w:pPr>
+    </w:p>
+    <w:p>
+      <w:pPr>
+        <w:pStyle w:val="Prrafodelista"/>
+        <w:numPr>
+          <w:ilvl w:val="0"/>
+          <w:numId w:val="26"/>
+        </w:numPr>
+        <w:spacing w:after="0" w:line="360" w:lineRule="auto"/>
         <w:jc w:val="both"/>
         <w:textAlignment w:val="baseline"/>
         <w:rPr>
@@ -2116,11 +2466,24 @@
           <w14:ligatures w14:val="none"/>
         </w:rPr>
       </w:pPr>
+      <w:r>
+        <w:rPr>
+          <w:rFonts w:eastAsia="Times New Roman" w:cstheme="minorHAnsi"/>
+          <w:b/>
+          <w:bCs/>
+          <w:color w:val="000000"/>
+          <w:kern w:val="0"/>
+          <w:lang w:eastAsia="es-CO"/>
+          <w14:ligatures w14:val="none"/>
+        </w:rPr>
+        <w:t>Subprograma “Cálculo del tiempo de llegada”</w:t>
+      </w:r>
     </w:p>
     <w:p>
       <w:pPr>
         <w:pStyle w:val="Prrafodelista"/>
         <w:spacing w:after="0" w:line="240" w:lineRule="auto"/>
+        <w:ind w:left="360"/>
         <w:jc w:val="both"/>
         <w:textAlignment w:val="baseline"/>
         <w:rPr>
@@ -2131,11 +2494,231 @@
           <w14:ligatures w14:val="none"/>
         </w:rPr>
       </w:pPr>
-    </w:p>
-    <w:p>
-      <w:pPr>
-        <w:ind w:left="360" w:hanging="360"/>
-      </w:pPr>
+      <w:r>
+        <w:rPr>
+          <w:rFonts w:eastAsia="Times New Roman" w:cstheme="minorHAnsi"/>
+          <w:color w:val="000000"/>
+          <w:kern w:val="0"/>
+          <w:lang w:eastAsia="es-CO"/>
+          <w14:ligatures w14:val="none"/>
+        </w:rPr>
+        <w:t>Se considera colocar este subprograma como método de la clase Red. Su descripción a continuación:</w:t>
+      </w:r>
+    </w:p>
+    <w:p>
+      <w:pPr>
+        <w:spacing w:after="0" w:line="240" w:lineRule="auto"/>
+        <w:jc w:val="both"/>
+        <w:textAlignment w:val="baseline"/>
+        <w:rPr>
+          <w:rFonts w:eastAsia="Times New Roman" w:cstheme="minorHAnsi"/>
+          <w:color w:val="000000"/>
+          <w:kern w:val="0"/>
+          <w:lang w:eastAsia="es-CO"/>
+          <w14:ligatures w14:val="none"/>
+        </w:rPr>
+      </w:pPr>
+    </w:p>
+    <w:p>
+      <w:pPr>
+        <w:pStyle w:val="Prrafodelista"/>
+        <w:numPr>
+          <w:ilvl w:val="0"/>
+          <w:numId w:val="5"/>
+        </w:numPr>
+        <w:ind w:left="1068"/>
+        <w:rPr>
+          <w:b/>
+          <w:bCs/>
+        </w:rPr>
+      </w:pPr>
+      <w:r>
+        <w:rPr>
+          <w:b/>
+          <w:bCs/>
+        </w:rPr>
+        <w:t xml:space="preserve">Entradas: </w:t>
+      </w:r>
+    </w:p>
+    <w:p>
+      <w:pPr>
+        <w:pStyle w:val="Prrafodelista"/>
+        <w:numPr>
+          <w:ilvl w:val="0"/>
+          <w:numId w:val="28"/>
+        </w:numPr>
+        <w:rPr>
+          <w:b/>
+          <w:bCs/>
+        </w:rPr>
+      </w:pPr>
+      <w:r>
+        <w:t>Estación de salida (*</w:t>
+      </w:r>
+      <w:proofErr w:type="spellStart"/>
+      <w:r>
+        <w:t>string</w:t>
+      </w:r>
+      <w:proofErr w:type="spellEnd"/>
+      <w:r>
+        <w:t>)</w:t>
+      </w:r>
+    </w:p>
+    <w:p>
+      <w:pPr>
+        <w:pStyle w:val="Prrafodelista"/>
+        <w:numPr>
+          <w:ilvl w:val="0"/>
+          <w:numId w:val="28"/>
+        </w:numPr>
+        <w:rPr>
+          <w:b/>
+          <w:bCs/>
+        </w:rPr>
+      </w:pPr>
+      <w:r>
+        <w:t>Estación de destino (*</w:t>
+      </w:r>
+      <w:proofErr w:type="spellStart"/>
+      <w:r>
+        <w:t>string</w:t>
+      </w:r>
+      <w:proofErr w:type="spellEnd"/>
+      <w:r>
+        <w:t>)</w:t>
+      </w:r>
+    </w:p>
+    <w:p>
+      <w:pPr>
+        <w:pStyle w:val="Prrafodelista"/>
+        <w:ind w:left="1068"/>
+      </w:pPr>
+    </w:p>
+    <w:p>
+      <w:pPr>
+        <w:pStyle w:val="Prrafodelista"/>
+        <w:numPr>
+          <w:ilvl w:val="0"/>
+          <w:numId w:val="5"/>
+        </w:numPr>
+        <w:ind w:left="1068"/>
+        <w:rPr>
+          <w:b/>
+          <w:bCs/>
+        </w:rPr>
+      </w:pPr>
+      <w:r>
+        <w:rPr>
+          <w:b/>
+          <w:bCs/>
+        </w:rPr>
+        <w:t>Procedimiento:</w:t>
+      </w:r>
+    </w:p>
+    <w:p>
+      <w:pPr>
+        <w:pStyle w:val="Prrafodelista"/>
+        <w:numPr>
+          <w:ilvl w:val="0"/>
+          <w:numId w:val="25"/>
+        </w:numPr>
+      </w:pPr>
+      <w:r>
+        <w:t xml:space="preserve">Recorrer cada línea de red </w:t>
+      </w:r>
+      <w:r>
+        <w:t>en busca de la estación de salida</w:t>
+      </w:r>
+      <w:r>
+        <w:t>.</w:t>
+      </w:r>
+    </w:p>
+    <w:p>
+      <w:pPr>
+        <w:pStyle w:val="Prrafodelista"/>
+        <w:numPr>
+          <w:ilvl w:val="0"/>
+          <w:numId w:val="25"/>
+        </w:numPr>
+      </w:pPr>
+      <w:r>
+        <w:t>Si se encuentra, en la misma línea se busca la estación de destino.</w:t>
+      </w:r>
+    </w:p>
+    <w:p>
+      <w:pPr>
+        <w:pStyle w:val="Prrafodelista"/>
+        <w:numPr>
+          <w:ilvl w:val="0"/>
+          <w:numId w:val="25"/>
+        </w:numPr>
+      </w:pPr>
+      <w:r>
+        <w:t>Si se encuentra, se toma como posición inicial la estación más a la derecha.</w:t>
+      </w:r>
+    </w:p>
+    <w:p>
+      <w:pPr>
+        <w:pStyle w:val="Prrafodelista"/>
+        <w:numPr>
+          <w:ilvl w:val="0"/>
+          <w:numId w:val="25"/>
+        </w:numPr>
+      </w:pPr>
+      <w:r>
+        <w:t>Se suman todos los valores del tiempo de llegada de todas las estaciones hasta llegar a la estación final.</w:t>
+      </w:r>
+    </w:p>
+    <w:p>
+      <w:pPr>
+        <w:pStyle w:val="Prrafodelista"/>
+        <w:ind w:left="1428"/>
+      </w:pPr>
+    </w:p>
+    <w:p>
+      <w:pPr>
+        <w:pStyle w:val="Prrafodelista"/>
+        <w:numPr>
+          <w:ilvl w:val="0"/>
+          <w:numId w:val="5"/>
+        </w:numPr>
+        <w:ind w:left="1068"/>
+      </w:pPr>
+      <w:r>
+        <w:rPr>
+          <w:b/>
+          <w:bCs/>
+        </w:rPr>
+        <w:t xml:space="preserve">Salida: </w:t>
+      </w:r>
+      <w:r>
+        <w:t>Tiempo de llegada</w:t>
+      </w:r>
+      <w:r>
+        <w:t xml:space="preserve"> (int)</w:t>
+      </w:r>
+    </w:p>
+    <w:p/>
+    <w:p>
+      <w:r>
+        <w:t xml:space="preserve">Es importante no olvidar que además de estos subprogramas (métodos), </w:t>
+      </w:r>
+      <w:r>
+        <w:t xml:space="preserve">existen </w:t>
+      </w:r>
+      <w:proofErr w:type="gramStart"/>
+      <w:r>
+        <w:t>los .</w:t>
+      </w:r>
+      <w:proofErr w:type="spellStart"/>
+      <w:r>
+        <w:t>get</w:t>
+      </w:r>
+      <w:proofErr w:type="spellEnd"/>
+      <w:proofErr w:type="gramEnd"/>
+      <w:r>
+        <w:t>, los .set, los constructores, destructores, y el menú de interacción.</w:t>
+      </w:r>
     </w:p>
     <w:sectPr>
       <w:pgSz w:w="12240" w:h="15840"/>
@@ -2150,6 +2733,119 @@
 <file path=word/numbering.xml><?xml version="1.0" encoding="utf-8"?>
 <w:numbering xmlns:wpc="http://schemas.microsoft.com/office/word/2010/wordprocessingCanvas" xmlns:cx="http://schemas.microsoft.com/office/drawing/2014/chartex" xmlns:cx1="http://schemas.microsoft.com/office/drawing/2015/9/8/chartex" xmlns:cx2="http://schemas.microsoft.com/office/drawing/2015/10/21/chartex" xmlns:cx3="http://schemas.microsoft.com/office/drawing/2016/5/9/chartex" xmlns:cx4="http://schemas.microsoft.com/office/drawing/2016/5/10/chartex" xmlns:cx5="http://schemas.microsoft.com/office/drawing/2016/5/11/chartex" xmlns:cx6="http://schemas.microsoft.com/office/drawing/2016/5/12/chartex" xmlns:cx7="http://schemas.microsoft.com/office/drawing/2016/5/13/chartex" xmlns:cx8="http://schemas.microsoft.com/office/drawing/2016/5/14/chartex" xmlns:mc="http://schemas.openxmlformats.org/markup-compatibility/2006" xmlns:aink="http://schemas.microsoft.com/office/drawing/2016/ink" xmlns:am3d="http://schemas.microsoft.com/office/drawing/2017/model3d" xmlns:o="urn:schemas-microsoft-com:office:office" xmlns:oel="http://schemas.microsoft.com/office/2019/extlst" xmlns:r="http://schemas.openxmlformats.org/officeDocument/2006/relationships" xmlns:m="http://schemas.openxmlformats.org/officeDocument/2006/math" xmlns:v="urn:schemas-microsoft-com:vml" xmlns:wp14="http://schemas.microsoft.com/office/word/2010/wordprocessingDrawing" xmlns:wp="http://schemas.openxmlformats.org/drawingml/2006/wordprocessingDrawing" xmlns:w10="urn:schemas-microsoft-com:office:word" xmlns:w="http://schemas.openxmlformats.org/wordprocessingml/2006/main" xmlns:w14="http://schemas.microsoft.com/office/word/2010/wordml" xmlns:w15="http://schemas.microsoft.com/office/word/2012/wordml" xmlns:w16cex="http://schemas.microsoft.com/office/word/2018/wordml/cex" xmlns:w16cid="http://schemas.microsoft.com/office/word/2016/wordml/cid" xmlns:w16="http://schemas.microsoft.com/office/word/2018/wordml" xmlns:w16du="http://schemas.microsoft.com/office/word/2023/wordml/word16du" xmlns:w16sdtdh="http://schemas.microsoft.com/office/word/2020/wordml/sdtdatahash" xmlns:w16se="http://schemas.microsoft.com/office/word/2015/wordml/symex" xmlns:wpg="http://schemas.microsoft.com/office/word/2010/wordprocessingGroup" xmlns:wpi="http://schemas.microsoft.com/office/word/2010/wordprocessingInk" xmlns:wne="http://schemas.microsoft.com/office/word/2006/wordml" xmlns:wps="http://schemas.microsoft.com/office/word/2010/wordprocessingShape" mc:Ignorable="w14 w15 w16se w16cid w16 w16cex w16sdtdh w16du wp14">
   <w:abstractNum w:abstractNumId="0" w15:restartNumberingAfterBreak="0">
+    <w:nsid w:val="00FB39A4"/>
+    <w:multiLevelType w:val="hybridMultilevel"/>
+    <w:tmpl w:val="1BD65832"/>
+    <w:lvl w:ilvl="0" w:tplc="240A0001">
+      <w:start w:val="1"/>
+      <w:numFmt w:val="bullet"/>
+      <w:lvlText w:val=""/>
+      <w:lvlJc w:val="left"/>
+      <w:pPr>
+        <w:ind w:left="360" w:hanging="360"/>
+      </w:pPr>
+      <w:rPr>
+        <w:rFonts w:ascii="Symbol" w:hAnsi="Symbol" w:hint="default"/>
+      </w:rPr>
+    </w:lvl>
+    <w:lvl w:ilvl="1" w:tplc="240A0003" w:tentative="1">
+      <w:start w:val="1"/>
+      <w:numFmt w:val="bullet"/>
+      <w:lvlText w:val="o"/>
+      <w:lvlJc w:val="left"/>
+      <w:pPr>
+        <w:ind w:left="1080" w:hanging="360"/>
+      </w:pPr>
+      <w:rPr>
+        <w:rFonts w:ascii="Courier New" w:hAnsi="Courier New" w:cs="Courier New" w:hint="default"/>
+      </w:rPr>
+    </w:lvl>
+    <w:lvl w:ilvl="2" w:tplc="240A0005" w:tentative="1">
+      <w:start w:val="1"/>
+      <w:numFmt w:val="bullet"/>
+      <w:lvlText w:val=""/>
+      <w:lvlJc w:val="left"/>
+      <w:pPr>
+        <w:ind w:left="1800" w:hanging="360"/>
+      </w:pPr>
+      <w:rPr>
+        <w:rFonts w:ascii="Wingdings" w:hAnsi="Wingdings" w:hint="default"/>
+      </w:rPr>
+    </w:lvl>
+    <w:lvl w:ilvl="3" w:tplc="240A0001" w:tentative="1">
+      <w:start w:val="1"/>
+      <w:numFmt w:val="bullet"/>
+      <w:lvlText w:val=""/>
+      <w:lvlJc w:val="left"/>
+      <w:pPr>
+        <w:ind w:left="2520" w:hanging="360"/>
+      </w:pPr>
+      <w:rPr>
+        <w:rFonts w:ascii="Symbol" w:hAnsi="Symbol" w:hint="default"/>
+      </w:rPr>
+    </w:lvl>
+    <w:lvl w:ilvl="4" w:tplc="240A0003" w:tentative="1">
+      <w:start w:val="1"/>
+      <w:numFmt w:val="bullet"/>
+      <w:lvlText w:val="o"/>
+      <w:lvlJc w:val="left"/>
+      <w:pPr>
+        <w:ind w:left="3240" w:hanging="360"/>
+      </w:pPr>
+      <w:rPr>
+        <w:rFonts w:ascii="Courier New" w:hAnsi="Courier New" w:cs="Courier New" w:hint="default"/>
+      </w:rPr>
+    </w:lvl>
+    <w:lvl w:ilvl="5" w:tplc="240A0005" w:tentative="1">
+      <w:start w:val="1"/>
+      <w:numFmt w:val="bullet"/>
+      <w:lvlText w:val=""/>
+      <w:lvlJc w:val="left"/>
+      <w:pPr>
+        <w:ind w:left="3960" w:hanging="360"/>
+      </w:pPr>
+      <w:rPr>
+        <w:rFonts w:ascii="Wingdings" w:hAnsi="Wingdings" w:hint="default"/>
+      </w:rPr>
+    </w:lvl>
+    <w:lvl w:ilvl="6" w:tplc="240A0001" w:tentative="1">
+      <w:start w:val="1"/>
+      <w:numFmt w:val="bullet"/>
+      <w:lvlText w:val=""/>
+      <w:lvlJc w:val="left"/>
+      <w:pPr>
+        <w:ind w:left="4680" w:hanging="360"/>
+      </w:pPr>
+      <w:rPr>
+        <w:rFonts w:ascii="Symbol" w:hAnsi="Symbol" w:hint="default"/>
+      </w:rPr>
+    </w:lvl>
+    <w:lvl w:ilvl="7" w:tplc="240A0003" w:tentative="1">
+      <w:start w:val="1"/>
+      <w:numFmt w:val="bullet"/>
+      <w:lvlText w:val="o"/>
+      <w:lvlJc w:val="left"/>
+      <w:pPr>
+        <w:ind w:left="5400" w:hanging="360"/>
+      </w:pPr>
+      <w:rPr>
+        <w:rFonts w:ascii="Courier New" w:hAnsi="Courier New" w:cs="Courier New" w:hint="default"/>
+      </w:rPr>
+    </w:lvl>
+    <w:lvl w:ilvl="8" w:tplc="240A0005" w:tentative="1">
+      <w:start w:val="1"/>
+      <w:numFmt w:val="bullet"/>
+      <w:lvlText w:val=""/>
+      <w:lvlJc w:val="left"/>
+      <w:pPr>
+        <w:ind w:left="6120" w:hanging="360"/>
+      </w:pPr>
+      <w:rPr>
+        <w:rFonts w:ascii="Wingdings" w:hAnsi="Wingdings" w:hint="default"/>
+      </w:rPr>
+    </w:lvl>
+  </w:abstractNum>
+  <w:abstractNum w:abstractNumId="1" w15:restartNumberingAfterBreak="0">
     <w:nsid w:val="013C7AA9"/>
     <w:multiLevelType w:val="hybridMultilevel"/>
     <w:tmpl w:val="D0A01352"/>
@@ -2238,7 +2934,7 @@
       </w:pPr>
     </w:lvl>
   </w:abstractNum>
-  <w:abstractNum w:abstractNumId="1" w15:restartNumberingAfterBreak="0">
+  <w:abstractNum w:abstractNumId="2" w15:restartNumberingAfterBreak="0">
     <w:nsid w:val="0E07626E"/>
     <w:multiLevelType w:val="hybridMultilevel"/>
     <w:tmpl w:val="3E2811A8"/>
@@ -2327,7 +3023,7 @@
       </w:pPr>
     </w:lvl>
   </w:abstractNum>
-  <w:abstractNum w:abstractNumId="2" w15:restartNumberingAfterBreak="0">
+  <w:abstractNum w:abstractNumId="3" w15:restartNumberingAfterBreak="0">
     <w:nsid w:val="15C677B2"/>
     <w:multiLevelType w:val="multilevel"/>
     <w:tmpl w:val="78304A80"/>
@@ -2440,7 +3136,7 @@
       </w:pPr>
     </w:lvl>
   </w:abstractNum>
-  <w:abstractNum w:abstractNumId="3" w15:restartNumberingAfterBreak="0">
+  <w:abstractNum w:abstractNumId="4" w15:restartNumberingAfterBreak="0">
     <w:nsid w:val="16EE5EE0"/>
     <w:multiLevelType w:val="hybridMultilevel"/>
     <w:tmpl w:val="CF765A6A"/>
@@ -2529,7 +3225,7 @@
       </w:pPr>
     </w:lvl>
   </w:abstractNum>
-  <w:abstractNum w:abstractNumId="4" w15:restartNumberingAfterBreak="0">
+  <w:abstractNum w:abstractNumId="5" w15:restartNumberingAfterBreak="0">
     <w:nsid w:val="1C853F82"/>
     <w:multiLevelType w:val="hybridMultilevel"/>
     <w:tmpl w:val="43A0A2AE"/>
@@ -2642,7 +3338,7 @@
       </w:rPr>
     </w:lvl>
   </w:abstractNum>
-  <w:abstractNum w:abstractNumId="5" w15:restartNumberingAfterBreak="0">
+  <w:abstractNum w:abstractNumId="6" w15:restartNumberingAfterBreak="0">
     <w:nsid w:val="1D6B4F5F"/>
     <w:multiLevelType w:val="hybridMultilevel"/>
     <w:tmpl w:val="8134515C"/>
@@ -2755,120 +3451,120 @@
       </w:pPr>
     </w:lvl>
   </w:abstractNum>
-  <w:abstractNum w:abstractNumId="6" w15:restartNumberingAfterBreak="0">
+  <w:abstractNum w:abstractNumId="7" w15:restartNumberingAfterBreak="0">
     <w:nsid w:val="1ED216B7"/>
     <w:multiLevelType w:val="hybridMultilevel"/>
-    <w:tmpl w:val="7DC8FADA"/>
-    <w:lvl w:ilvl="0" w:tplc="240A0001">
+    <w:tmpl w:val="9AA8B61A"/>
+    <w:lvl w:ilvl="0" w:tplc="240A0003">
+      <w:start w:val="1"/>
+      <w:numFmt w:val="bullet"/>
+      <w:lvlText w:val="o"/>
+      <w:lvlJc w:val="left"/>
+      <w:pPr>
+        <w:ind w:left="720" w:hanging="360"/>
+      </w:pPr>
+      <w:rPr>
+        <w:rFonts w:ascii="Courier New" w:hAnsi="Courier New" w:cs="Courier New" w:hint="default"/>
+      </w:rPr>
+    </w:lvl>
+    <w:lvl w:ilvl="1" w:tplc="240A0003">
+      <w:start w:val="1"/>
+      <w:numFmt w:val="bullet"/>
+      <w:lvlText w:val="o"/>
+      <w:lvlJc w:val="left"/>
+      <w:pPr>
+        <w:ind w:left="1440" w:hanging="360"/>
+      </w:pPr>
+      <w:rPr>
+        <w:rFonts w:ascii="Courier New" w:hAnsi="Courier New" w:cs="Courier New" w:hint="default"/>
+      </w:rPr>
+    </w:lvl>
+    <w:lvl w:ilvl="2" w:tplc="240A0005" w:tentative="1">
+      <w:start w:val="1"/>
+      <w:numFmt w:val="bullet"/>
+      <w:lvlText w:val=""/>
+      <w:lvlJc w:val="left"/>
+      <w:pPr>
+        <w:ind w:left="2160" w:hanging="360"/>
+      </w:pPr>
+      <w:rPr>
+        <w:rFonts w:ascii="Wingdings" w:hAnsi="Wingdings" w:hint="default"/>
+      </w:rPr>
+    </w:lvl>
+    <w:lvl w:ilvl="3" w:tplc="240A0001" w:tentative="1">
       <w:start w:val="1"/>
       <w:numFmt w:val="bullet"/>
       <w:lvlText w:val=""/>
       <w:lvlJc w:val="left"/>
       <w:pPr>
-        <w:ind w:left="720" w:hanging="360"/>
+        <w:ind w:left="2880" w:hanging="360"/>
       </w:pPr>
       <w:rPr>
         <w:rFonts w:ascii="Symbol" w:hAnsi="Symbol" w:hint="default"/>
       </w:rPr>
     </w:lvl>
-    <w:lvl w:ilvl="1" w:tplc="240A0003">
+    <w:lvl w:ilvl="4" w:tplc="240A0003" w:tentative="1">
       <w:start w:val="1"/>
       <w:numFmt w:val="bullet"/>
       <w:lvlText w:val="o"/>
       <w:lvlJc w:val="left"/>
       <w:pPr>
-        <w:ind w:left="1440" w:hanging="360"/>
+        <w:ind w:left="3600" w:hanging="360"/>
       </w:pPr>
       <w:rPr>
         <w:rFonts w:ascii="Courier New" w:hAnsi="Courier New" w:cs="Courier New" w:hint="default"/>
       </w:rPr>
     </w:lvl>
-    <w:lvl w:ilvl="2" w:tplc="240A0005" w:tentative="1">
+    <w:lvl w:ilvl="5" w:tplc="240A0005" w:tentative="1">
       <w:start w:val="1"/>
       <w:numFmt w:val="bullet"/>
       <w:lvlText w:val=""/>
       <w:lvlJc w:val="left"/>
       <w:pPr>
-        <w:ind w:left="2160" w:hanging="360"/>
+        <w:ind w:left="4320" w:hanging="360"/>
       </w:pPr>
       <w:rPr>
         <w:rFonts w:ascii="Wingdings" w:hAnsi="Wingdings" w:hint="default"/>
       </w:rPr>
     </w:lvl>
-    <w:lvl w:ilvl="3" w:tplc="240A0001" w:tentative="1">
+    <w:lvl w:ilvl="6" w:tplc="240A0001" w:tentative="1">
       <w:start w:val="1"/>
       <w:numFmt w:val="bullet"/>
       <w:lvlText w:val=""/>
       <w:lvlJc w:val="left"/>
       <w:pPr>
-        <w:ind w:left="2880" w:hanging="360"/>
+        <w:ind w:left="5040" w:hanging="360"/>
       </w:pPr>
       <w:rPr>
         <w:rFonts w:ascii="Symbol" w:hAnsi="Symbol" w:hint="default"/>
       </w:rPr>
     </w:lvl>
-    <w:lvl w:ilvl="4" w:tplc="240A0003" w:tentative="1">
+    <w:lvl w:ilvl="7" w:tplc="240A0003" w:tentative="1">
       <w:start w:val="1"/>
       <w:numFmt w:val="bullet"/>
       <w:lvlText w:val="o"/>
       <w:lvlJc w:val="left"/>
       <w:pPr>
-        <w:ind w:left="3600" w:hanging="360"/>
+        <w:ind w:left="5760" w:hanging="360"/>
       </w:pPr>
       <w:rPr>
         <w:rFonts w:ascii="Courier New" w:hAnsi="Courier New" w:cs="Courier New" w:hint="default"/>
       </w:rPr>
     </w:lvl>
-    <w:lvl w:ilvl="5" w:tplc="240A0005" w:tentative="1">
+    <w:lvl w:ilvl="8" w:tplc="240A0005" w:tentative="1">
       <w:start w:val="1"/>
       <w:numFmt w:val="bullet"/>
       <w:lvlText w:val=""/>
       <w:lvlJc w:val="left"/>
       <w:pPr>
-        <w:ind w:left="4320" w:hanging="360"/>
+        <w:ind w:left="6480" w:hanging="360"/>
       </w:pPr>
       <w:rPr>
         <w:rFonts w:ascii="Wingdings" w:hAnsi="Wingdings" w:hint="default"/>
       </w:rPr>
     </w:lvl>
-    <w:lvl w:ilvl="6" w:tplc="240A0001" w:tentative="1">
-      <w:start w:val="1"/>
-      <w:numFmt w:val="bullet"/>
-      <w:lvlText w:val=""/>
-      <w:lvlJc w:val="left"/>
-      <w:pPr>
-        <w:ind w:left="5040" w:hanging="360"/>
-      </w:pPr>
-      <w:rPr>
-        <w:rFonts w:ascii="Symbol" w:hAnsi="Symbol" w:hint="default"/>
-      </w:rPr>
-    </w:lvl>
-    <w:lvl w:ilvl="7" w:tplc="240A0003" w:tentative="1">
-      <w:start w:val="1"/>
-      <w:numFmt w:val="bullet"/>
-      <w:lvlText w:val="o"/>
-      <w:lvlJc w:val="left"/>
-      <w:pPr>
-        <w:ind w:left="5760" w:hanging="360"/>
-      </w:pPr>
-      <w:rPr>
-        <w:rFonts w:ascii="Courier New" w:hAnsi="Courier New" w:cs="Courier New" w:hint="default"/>
-      </w:rPr>
-    </w:lvl>
-    <w:lvl w:ilvl="8" w:tplc="240A0005" w:tentative="1">
-      <w:start w:val="1"/>
-      <w:numFmt w:val="bullet"/>
-      <w:lvlText w:val=""/>
-      <w:lvlJc w:val="left"/>
-      <w:pPr>
-        <w:ind w:left="6480" w:hanging="360"/>
-      </w:pPr>
-      <w:rPr>
-        <w:rFonts w:ascii="Wingdings" w:hAnsi="Wingdings" w:hint="default"/>
-      </w:rPr>
-    </w:lvl>
   </w:abstractNum>
-  <w:abstractNum w:abstractNumId="7" w15:restartNumberingAfterBreak="0">
+  <w:abstractNum w:abstractNumId="8" w15:restartNumberingAfterBreak="0">
     <w:nsid w:val="1FA65CB0"/>
     <w:multiLevelType w:val="hybridMultilevel"/>
     <w:tmpl w:val="C3949F50"/>
@@ -2957,7 +3653,7 @@
       </w:pPr>
     </w:lvl>
   </w:abstractNum>
-  <w:abstractNum w:abstractNumId="8" w15:restartNumberingAfterBreak="0">
+  <w:abstractNum w:abstractNumId="9" w15:restartNumberingAfterBreak="0">
     <w:nsid w:val="25974FA6"/>
     <w:multiLevelType w:val="hybridMultilevel"/>
     <w:tmpl w:val="E4729D5A"/>
@@ -3047,7 +3743,7 @@
       </w:pPr>
     </w:lvl>
   </w:abstractNum>
-  <w:abstractNum w:abstractNumId="9" w15:restartNumberingAfterBreak="0">
+  <w:abstractNum w:abstractNumId="10" w15:restartNumberingAfterBreak="0">
     <w:nsid w:val="29457882"/>
     <w:multiLevelType w:val="hybridMultilevel"/>
     <w:tmpl w:val="60307BB8"/>
@@ -3136,7 +3832,7 @@
       </w:pPr>
     </w:lvl>
   </w:abstractNum>
-  <w:abstractNum w:abstractNumId="10" w15:restartNumberingAfterBreak="0">
+  <w:abstractNum w:abstractNumId="11" w15:restartNumberingAfterBreak="0">
     <w:nsid w:val="2A360A2E"/>
     <w:multiLevelType w:val="hybridMultilevel"/>
     <w:tmpl w:val="76EE2064"/>
@@ -3249,7 +3945,7 @@
       </w:rPr>
     </w:lvl>
   </w:abstractNum>
-  <w:abstractNum w:abstractNumId="11" w15:restartNumberingAfterBreak="0">
+  <w:abstractNum w:abstractNumId="12" w15:restartNumberingAfterBreak="0">
     <w:nsid w:val="2F120E01"/>
     <w:multiLevelType w:val="hybridMultilevel"/>
     <w:tmpl w:val="E27E93FE"/>
@@ -3362,7 +4058,97 @@
       </w:rPr>
     </w:lvl>
   </w:abstractNum>
-  <w:abstractNum w:abstractNumId="12" w15:restartNumberingAfterBreak="0">
+  <w:abstractNum w:abstractNumId="13" w15:restartNumberingAfterBreak="0">
+    <w:nsid w:val="346546AC"/>
+    <w:multiLevelType w:val="hybridMultilevel"/>
+    <w:tmpl w:val="4DDC856E"/>
+    <w:lvl w:ilvl="0" w:tplc="86D871E2">
+      <w:start w:val="1"/>
+      <w:numFmt w:val="decimal"/>
+      <w:lvlText w:val="%1."/>
+      <w:lvlJc w:val="left"/>
+      <w:pPr>
+        <w:ind w:left="1428" w:hanging="360"/>
+      </w:pPr>
+      <w:rPr>
+        <w:rFonts w:hint="default"/>
+        <w:b w:val="0"/>
+      </w:rPr>
+    </w:lvl>
+    <w:lvl w:ilvl="1" w:tplc="240A0019" w:tentative="1">
+      <w:start w:val="1"/>
+      <w:numFmt w:val="lowerLetter"/>
+      <w:lvlText w:val="%2."/>
+      <w:lvlJc w:val="left"/>
+      <w:pPr>
+        <w:ind w:left="2148" w:hanging="360"/>
+      </w:pPr>
+    </w:lvl>
+    <w:lvl w:ilvl="2" w:tplc="240A001B" w:tentative="1">
+      <w:start w:val="1"/>
+      <w:numFmt w:val="lowerRoman"/>
+      <w:lvlText w:val="%3."/>
+      <w:lvlJc w:val="right"/>
+      <w:pPr>
+        <w:ind w:left="2868" w:hanging="180"/>
+      </w:pPr>
+    </w:lvl>
+    <w:lvl w:ilvl="3" w:tplc="240A000F" w:tentative="1">
+      <w:start w:val="1"/>
+      <w:numFmt w:val="decimal"/>
+      <w:lvlText w:val="%4."/>
+      <w:lvlJc w:val="left"/>
+      <w:pPr>
+        <w:ind w:left="3588" w:hanging="360"/>
+      </w:pPr>
+    </w:lvl>
+    <w:lvl w:ilvl="4" w:tplc="240A0019" w:tentative="1">
+      <w:start w:val="1"/>
+      <w:numFmt w:val="lowerLetter"/>
+      <w:lvlText w:val="%5."/>
+      <w:lvlJc w:val="left"/>
+      <w:pPr>
+        <w:ind w:left="4308" w:hanging="360"/>
+      </w:pPr>
+    </w:lvl>
+    <w:lvl w:ilvl="5" w:tplc="240A001B" w:tentative="1">
+      <w:start w:val="1"/>
+      <w:numFmt w:val="lowerRoman"/>
+      <w:lvlText w:val="%6."/>
+      <w:lvlJc w:val="right"/>
+      <w:pPr>
+        <w:ind w:left="5028" w:hanging="180"/>
+      </w:pPr>
+    </w:lvl>
+    <w:lvl w:ilvl="6" w:tplc="240A000F" w:tentative="1">
+      <w:start w:val="1"/>
+      <w:numFmt w:val="decimal"/>
+      <w:lvlText w:val="%7."/>
+      <w:lvlJc w:val="left"/>
+      <w:pPr>
+        <w:ind w:left="5748" w:hanging="360"/>
+      </w:pPr>
+    </w:lvl>
+    <w:lvl w:ilvl="7" w:tplc="240A0019" w:tentative="1">
+      <w:start w:val="1"/>
+      <w:numFmt w:val="lowerLetter"/>
+      <w:lvlText w:val="%8."/>
+      <w:lvlJc w:val="left"/>
+      <w:pPr>
+        <w:ind w:left="6468" w:hanging="360"/>
+      </w:pPr>
+    </w:lvl>
+    <w:lvl w:ilvl="8" w:tplc="240A001B" w:tentative="1">
+      <w:start w:val="1"/>
+      <w:numFmt w:val="lowerRoman"/>
+      <w:lvlText w:val="%9."/>
+      <w:lvlJc w:val="right"/>
+      <w:pPr>
+        <w:ind w:left="7188" w:hanging="180"/>
+      </w:pPr>
+    </w:lvl>
+  </w:abstractNum>
+  <w:abstractNum w:abstractNumId="14" w15:restartNumberingAfterBreak="0">
     <w:nsid w:val="385435A9"/>
     <w:multiLevelType w:val="hybridMultilevel"/>
     <w:tmpl w:val="17DA7DA2"/>
@@ -3452,7 +4238,7 @@
       </w:pPr>
     </w:lvl>
   </w:abstractNum>
-  <w:abstractNum w:abstractNumId="13" w15:restartNumberingAfterBreak="0">
+  <w:abstractNum w:abstractNumId="15" w15:restartNumberingAfterBreak="0">
     <w:nsid w:val="3C6F343A"/>
     <w:multiLevelType w:val="hybridMultilevel"/>
     <w:tmpl w:val="E5EC2F7A"/>
@@ -3541,7 +4327,7 @@
       </w:pPr>
     </w:lvl>
   </w:abstractNum>
-  <w:abstractNum w:abstractNumId="14" w15:restartNumberingAfterBreak="0">
+  <w:abstractNum w:abstractNumId="16" w15:restartNumberingAfterBreak="0">
     <w:nsid w:val="4B024C91"/>
     <w:multiLevelType w:val="hybridMultilevel"/>
     <w:tmpl w:val="1E82C7B4"/>
@@ -3654,7 +4440,7 @@
       </w:pPr>
     </w:lvl>
   </w:abstractNum>
-  <w:abstractNum w:abstractNumId="15" w15:restartNumberingAfterBreak="0">
+  <w:abstractNum w:abstractNumId="17" w15:restartNumberingAfterBreak="0">
     <w:nsid w:val="54DD7414"/>
     <w:multiLevelType w:val="hybridMultilevel"/>
     <w:tmpl w:val="57ACBAE8"/>
@@ -3743,7 +4529,7 @@
       </w:pPr>
     </w:lvl>
   </w:abstractNum>
-  <w:abstractNum w:abstractNumId="16" w15:restartNumberingAfterBreak="0">
+  <w:abstractNum w:abstractNumId="18" w15:restartNumberingAfterBreak="0">
     <w:nsid w:val="5A035EF4"/>
     <w:multiLevelType w:val="hybridMultilevel"/>
     <w:tmpl w:val="52F633BA"/>
@@ -3832,7 +4618,7 @@
       </w:pPr>
     </w:lvl>
   </w:abstractNum>
-  <w:abstractNum w:abstractNumId="17" w15:restartNumberingAfterBreak="0">
+  <w:abstractNum w:abstractNumId="19" w15:restartNumberingAfterBreak="0">
     <w:nsid w:val="61471950"/>
     <w:multiLevelType w:val="hybridMultilevel"/>
     <w:tmpl w:val="0D92D558"/>
@@ -3921,7 +4707,7 @@
       </w:pPr>
     </w:lvl>
   </w:abstractNum>
-  <w:abstractNum w:abstractNumId="18" w15:restartNumberingAfterBreak="0">
+  <w:abstractNum w:abstractNumId="20" w15:restartNumberingAfterBreak="0">
     <w:nsid w:val="61EB4E64"/>
     <w:multiLevelType w:val="hybridMultilevel"/>
     <w:tmpl w:val="0CAEB44A"/>
@@ -4034,7 +4820,7 @@
       </w:pPr>
     </w:lvl>
   </w:abstractNum>
-  <w:abstractNum w:abstractNumId="19" w15:restartNumberingAfterBreak="0">
+  <w:abstractNum w:abstractNumId="21" w15:restartNumberingAfterBreak="0">
     <w:nsid w:val="63212A41"/>
     <w:multiLevelType w:val="hybridMultilevel"/>
     <w:tmpl w:val="7BB67758"/>
@@ -4147,7 +4933,7 @@
       </w:pPr>
     </w:lvl>
   </w:abstractNum>
-  <w:abstractNum w:abstractNumId="20" w15:restartNumberingAfterBreak="0">
+  <w:abstractNum w:abstractNumId="22" w15:restartNumberingAfterBreak="0">
     <w:nsid w:val="69180A6F"/>
     <w:multiLevelType w:val="hybridMultilevel"/>
     <w:tmpl w:val="A8A43CE8"/>
@@ -4236,7 +5022,120 @@
       </w:pPr>
     </w:lvl>
   </w:abstractNum>
-  <w:abstractNum w:abstractNumId="21" w15:restartNumberingAfterBreak="0">
+  <w:abstractNum w:abstractNumId="23" w15:restartNumberingAfterBreak="0">
+    <w:nsid w:val="69FB02FF"/>
+    <w:multiLevelType w:val="hybridMultilevel"/>
+    <w:tmpl w:val="966C1CFA"/>
+    <w:lvl w:ilvl="0" w:tplc="240A0001">
+      <w:start w:val="1"/>
+      <w:numFmt w:val="bullet"/>
+      <w:lvlText w:val=""/>
+      <w:lvlJc w:val="left"/>
+      <w:pPr>
+        <w:ind w:left="360" w:hanging="360"/>
+      </w:pPr>
+      <w:rPr>
+        <w:rFonts w:ascii="Symbol" w:hAnsi="Symbol" w:hint="default"/>
+      </w:rPr>
+    </w:lvl>
+    <w:lvl w:ilvl="1" w:tplc="240A0003" w:tentative="1">
+      <w:start w:val="1"/>
+      <w:numFmt w:val="bullet"/>
+      <w:lvlText w:val="o"/>
+      <w:lvlJc w:val="left"/>
+      <w:pPr>
+        <w:ind w:left="1080" w:hanging="360"/>
+      </w:pPr>
+      <w:rPr>
+        <w:rFonts w:ascii="Courier New" w:hAnsi="Courier New" w:cs="Courier New" w:hint="default"/>
+      </w:rPr>
+    </w:lvl>
+    <w:lvl w:ilvl="2" w:tplc="240A0005" w:tentative="1">
+      <w:start w:val="1"/>
+      <w:numFmt w:val="bullet"/>
+      <w:lvlText w:val=""/>
+      <w:lvlJc w:val="left"/>
+      <w:pPr>
+        <w:ind w:left="1800" w:hanging="360"/>
+      </w:pPr>
+      <w:rPr>
+        <w:rFonts w:ascii="Wingdings" w:hAnsi="Wingdings" w:hint="default"/>
+      </w:rPr>
+    </w:lvl>
+    <w:lvl w:ilvl="3" w:tplc="240A0001" w:tentative="1">
+      <w:start w:val="1"/>
+      <w:numFmt w:val="bullet"/>
+      <w:lvlText w:val=""/>
+      <w:lvlJc w:val="left"/>
+      <w:pPr>
+        <w:ind w:left="2520" w:hanging="360"/>
+      </w:pPr>
+      <w:rPr>
+        <w:rFonts w:ascii="Symbol" w:hAnsi="Symbol" w:hint="default"/>
+      </w:rPr>
+    </w:lvl>
+    <w:lvl w:ilvl="4" w:tplc="240A0003" w:tentative="1">
+      <w:start w:val="1"/>
+      <w:numFmt w:val="bullet"/>
+      <w:lvlText w:val="o"/>
+      <w:lvlJc w:val="left"/>
+      <w:pPr>
+        <w:ind w:left="3240" w:hanging="360"/>
+      </w:pPr>
+      <w:rPr>
+        <w:rFonts w:ascii="Courier New" w:hAnsi="Courier New" w:cs="Courier New" w:hint="default"/>
+      </w:rPr>
+    </w:lvl>
+    <w:lvl w:ilvl="5" w:tplc="240A0005" w:tentative="1">
+      <w:start w:val="1"/>
+      <w:numFmt w:val="bullet"/>
+      <w:lvlText w:val=""/>
+      <w:lvlJc w:val="left"/>
+      <w:pPr>
+        <w:ind w:left="3960" w:hanging="360"/>
+      </w:pPr>
+      <w:rPr>
+        <w:rFonts w:ascii="Wingdings" w:hAnsi="Wingdings" w:hint="default"/>
+      </w:rPr>
+    </w:lvl>
+    <w:lvl w:ilvl="6" w:tplc="240A0001" w:tentative="1">
+      <w:start w:val="1"/>
+      <w:numFmt w:val="bullet"/>
+      <w:lvlText w:val=""/>
+      <w:lvlJc w:val="left"/>
+      <w:pPr>
+        <w:ind w:left="4680" w:hanging="360"/>
+      </w:pPr>
+      <w:rPr>
+        <w:rFonts w:ascii="Symbol" w:hAnsi="Symbol" w:hint="default"/>
+      </w:rPr>
+    </w:lvl>
+    <w:lvl w:ilvl="7" w:tplc="240A0003" w:tentative="1">
+      <w:start w:val="1"/>
+      <w:numFmt w:val="bullet"/>
+      <w:lvlText w:val="o"/>
+      <w:lvlJc w:val="left"/>
+      <w:pPr>
+        <w:ind w:left="5400" w:hanging="360"/>
+      </w:pPr>
+      <w:rPr>
+        <w:rFonts w:ascii="Courier New" w:hAnsi="Courier New" w:cs="Courier New" w:hint="default"/>
+      </w:rPr>
+    </w:lvl>
+    <w:lvl w:ilvl="8" w:tplc="240A0005" w:tentative="1">
+      <w:start w:val="1"/>
+      <w:numFmt w:val="bullet"/>
+      <w:lvlText w:val=""/>
+      <w:lvlJc w:val="left"/>
+      <w:pPr>
+        <w:ind w:left="6120" w:hanging="360"/>
+      </w:pPr>
+      <w:rPr>
+        <w:rFonts w:ascii="Wingdings" w:hAnsi="Wingdings" w:hint="default"/>
+      </w:rPr>
+    </w:lvl>
+  </w:abstractNum>
+  <w:abstractNum w:abstractNumId="24" w15:restartNumberingAfterBreak="0">
     <w:nsid w:val="6A7D094B"/>
     <w:multiLevelType w:val="hybridMultilevel"/>
     <w:tmpl w:val="C7AA3754"/>
@@ -4326,7 +5225,7 @@
       </w:pPr>
     </w:lvl>
   </w:abstractNum>
-  <w:abstractNum w:abstractNumId="22" w15:restartNumberingAfterBreak="0">
+  <w:abstractNum w:abstractNumId="25" w15:restartNumberingAfterBreak="0">
     <w:nsid w:val="6ACD118A"/>
     <w:multiLevelType w:val="hybridMultilevel"/>
     <w:tmpl w:val="B5841660"/>
@@ -4415,7 +5314,7 @@
       </w:pPr>
     </w:lvl>
   </w:abstractNum>
-  <w:abstractNum w:abstractNumId="23" w15:restartNumberingAfterBreak="0">
+  <w:abstractNum w:abstractNumId="26" w15:restartNumberingAfterBreak="0">
     <w:nsid w:val="719F22FC"/>
     <w:multiLevelType w:val="hybridMultilevel"/>
     <w:tmpl w:val="A29491F0"/>
@@ -4528,7 +5427,7 @@
       </w:rPr>
     </w:lvl>
   </w:abstractNum>
-  <w:abstractNum w:abstractNumId="24" w15:restartNumberingAfterBreak="0">
+  <w:abstractNum w:abstractNumId="27" w15:restartNumberingAfterBreak="0">
     <w:nsid w:val="7A990CD4"/>
     <w:multiLevelType w:val="hybridMultilevel"/>
     <w:tmpl w:val="060C4D1C"/>
@@ -4618,25 +5517,25 @@
     </w:lvl>
   </w:abstractNum>
   <w:num w:numId="1" w16cid:durableId="823858671">
-    <w:abstractNumId w:val="10"/>
+    <w:abstractNumId w:val="11"/>
   </w:num>
   <w:num w:numId="2" w16cid:durableId="819886101">
-    <w:abstractNumId w:val="4"/>
+    <w:abstractNumId w:val="5"/>
   </w:num>
   <w:num w:numId="3" w16cid:durableId="455412443">
-    <w:abstractNumId w:val="11"/>
+    <w:abstractNumId w:val="12"/>
   </w:num>
   <w:num w:numId="4" w16cid:durableId="1347245004">
-    <w:abstractNumId w:val="23"/>
+    <w:abstractNumId w:val="26"/>
   </w:num>
   <w:num w:numId="5" w16cid:durableId="1479761499">
-    <w:abstractNumId w:val="6"/>
+    <w:abstractNumId w:val="7"/>
   </w:num>
   <w:num w:numId="6" w16cid:durableId="1459834265">
-    <w:abstractNumId w:val="8"/>
+    <w:abstractNumId w:val="9"/>
   </w:num>
   <w:num w:numId="7" w16cid:durableId="1683312896">
-    <w:abstractNumId w:val="2"/>
+    <w:abstractNumId w:val="3"/>
     <w:lvlOverride w:ilvl="0">
       <w:lvl w:ilvl="0">
         <w:numFmt w:val="upperLetter"/>
@@ -4646,58 +5545,67 @@
     </w:lvlOverride>
   </w:num>
   <w:num w:numId="8" w16cid:durableId="1632857586">
-    <w:abstractNumId w:val="5"/>
+    <w:abstractNumId w:val="6"/>
   </w:num>
   <w:num w:numId="9" w16cid:durableId="1400782660">
+    <w:abstractNumId w:val="20"/>
+  </w:num>
+  <w:num w:numId="10" w16cid:durableId="733428604">
+    <w:abstractNumId w:val="21"/>
+  </w:num>
+  <w:num w:numId="11" w16cid:durableId="117140220">
+    <w:abstractNumId w:val="16"/>
+  </w:num>
+  <w:num w:numId="12" w16cid:durableId="929512123">
+    <w:abstractNumId w:val="27"/>
+  </w:num>
+  <w:num w:numId="13" w16cid:durableId="76639172">
     <w:abstractNumId w:val="18"/>
   </w:num>
-  <w:num w:numId="10" w16cid:durableId="733428604">
+  <w:num w:numId="14" w16cid:durableId="29453874">
+    <w:abstractNumId w:val="22"/>
+  </w:num>
+  <w:num w:numId="15" w16cid:durableId="1622027109">
+    <w:abstractNumId w:val="15"/>
+  </w:num>
+  <w:num w:numId="16" w16cid:durableId="299386469">
+    <w:abstractNumId w:val="8"/>
+  </w:num>
+  <w:num w:numId="17" w16cid:durableId="816843555">
+    <w:abstractNumId w:val="24"/>
+  </w:num>
+  <w:num w:numId="18" w16cid:durableId="1641761977">
+    <w:abstractNumId w:val="17"/>
+  </w:num>
+  <w:num w:numId="19" w16cid:durableId="678234849">
+    <w:abstractNumId w:val="14"/>
+  </w:num>
+  <w:num w:numId="20" w16cid:durableId="68694808">
+    <w:abstractNumId w:val="25"/>
+  </w:num>
+  <w:num w:numId="21" w16cid:durableId="1467091891">
     <w:abstractNumId w:val="19"/>
   </w:num>
-  <w:num w:numId="11" w16cid:durableId="117140220">
-    <w:abstractNumId w:val="14"/>
+  <w:num w:numId="22" w16cid:durableId="1624997736">
+    <w:abstractNumId w:val="2"/>
   </w:num>
-  <w:num w:numId="12" w16cid:durableId="929512123">
-    <w:abstractNumId w:val="24"/>
+  <w:num w:numId="23" w16cid:durableId="1456947285">
+    <w:abstractNumId w:val="10"/>
   </w:num>
-  <w:num w:numId="13" w16cid:durableId="76639172">
-    <w:abstractNumId w:val="16"/>
-  </w:num>
-  <w:num w:numId="14" w16cid:durableId="29453874">
-    <w:abstractNumId w:val="20"/>
-  </w:num>
-  <w:num w:numId="15" w16cid:durableId="1622027109">
-    <w:abstractNumId w:val="13"/>
-  </w:num>
-  <w:num w:numId="16" w16cid:durableId="299386469">
-    <w:abstractNumId w:val="7"/>
-  </w:num>
-  <w:num w:numId="17" w16cid:durableId="816843555">
-    <w:abstractNumId w:val="21"/>
-  </w:num>
-  <w:num w:numId="18" w16cid:durableId="1641761977">
-    <w:abstractNumId w:val="15"/>
-  </w:num>
-  <w:num w:numId="19" w16cid:durableId="678234849">
-    <w:abstractNumId w:val="12"/>
-  </w:num>
-  <w:num w:numId="20" w16cid:durableId="68694808">
-    <w:abstractNumId w:val="22"/>
-  </w:num>
-  <w:num w:numId="21" w16cid:durableId="1467091891">
-    <w:abstractNumId w:val="17"/>
-  </w:num>
-  <w:num w:numId="22" w16cid:durableId="1624997736">
+  <w:num w:numId="24" w16cid:durableId="2112511678">
     <w:abstractNumId w:val="1"/>
   </w:num>
-  <w:num w:numId="23" w16cid:durableId="1456947285">
-    <w:abstractNumId w:val="9"/>
+  <w:num w:numId="25" w16cid:durableId="245310408">
+    <w:abstractNumId w:val="4"/>
   </w:num>
-  <w:num w:numId="24" w16cid:durableId="2112511678">
+  <w:num w:numId="26" w16cid:durableId="2008746830">
+    <w:abstractNumId w:val="23"/>
+  </w:num>
+  <w:num w:numId="27" w16cid:durableId="828717176">
     <w:abstractNumId w:val="0"/>
   </w:num>
-  <w:num w:numId="25" w16cid:durableId="245310408">
-    <w:abstractNumId w:val="3"/>
+  <w:num w:numId="28" w16cid:durableId="891693416">
+    <w:abstractNumId w:val="13"/>
   </w:num>
 </w:numbering>
 </file>

</xml_diff>

<commit_message>
Se cambia el diagrama de clases
</commit_message>
<xml_diff>
--- a/Informe_Parcial2.docx
+++ b/Informe_Parcial2.docx
@@ -588,15 +588,14 @@
     <w:p>
       <w:pPr>
         <w:ind w:left="360" w:hanging="360"/>
-        <w:jc w:val="center"/>
       </w:pPr>
       <w:r>
         <w:lastRenderedPageBreak/>
         <w:drawing>
-          <wp:inline distT="0" distB="0" distL="0" distR="0" wp14:anchorId="5E1F97F1" wp14:editId="037FA281">
-            <wp:extent cx="5612130" cy="4876165"/>
-            <wp:effectExtent l="0" t="0" r="7620" b="635"/>
-            <wp:docPr id="490240589" name="Imagen 1" descr="Diagrama&#10;&#10;Descripción generada automáticamente"/>
+          <wp:inline distT="0" distB="0" distL="0" distR="0" wp14:anchorId="70E5F9E3" wp14:editId="76D7FABA">
+            <wp:extent cx="6532515" cy="7112000"/>
+            <wp:effectExtent l="0" t="0" r="1905" b="0"/>
+            <wp:docPr id="1245127047" name="Imagen 1" descr="Diagrama&#10;&#10;Descripción generada automáticamente"/>
             <wp:cNvGraphicFramePr>
               <a:graphicFrameLocks xmlns:a="http://schemas.openxmlformats.org/drawingml/2006/main" noChangeAspect="1"/>
             </wp:cNvGraphicFramePr>
@@ -604,7 +603,7 @@
               <a:graphicData uri="http://schemas.openxmlformats.org/drawingml/2006/picture">
                 <pic:pic xmlns:pic="http://schemas.openxmlformats.org/drawingml/2006/picture">
                   <pic:nvPicPr>
-                    <pic:cNvPr id="490240589" name="Imagen 1" descr="Diagrama&#10;&#10;Descripción generada automáticamente"/>
+                    <pic:cNvPr id="1245127047" name="Imagen 1" descr="Diagrama&#10;&#10;Descripción generada automáticamente"/>
                     <pic:cNvPicPr/>
                   </pic:nvPicPr>
                   <pic:blipFill>
@@ -616,7 +615,7 @@
                   <pic:spPr>
                     <a:xfrm>
                       <a:off x="0" y="0"/>
-                      <a:ext cx="5612130" cy="4876165"/>
+                      <a:ext cx="6546263" cy="7126967"/>
                     </a:xfrm>
                     <a:prstGeom prst="rect">
                       <a:avLst/>
@@ -646,6 +645,15 @@
     </w:p>
     <w:p>
       <w:pPr>
+        <w:spacing w:line="360" w:lineRule="auto"/>
+        <w:rPr>
+          <w:b/>
+          <w:bCs/>
+        </w:rPr>
+      </w:pPr>
+    </w:p>
+    <w:p>
+      <w:pPr>
         <w:pStyle w:val="Prrafodelista"/>
         <w:numPr>
           <w:ilvl w:val="0"/>
@@ -662,6 +670,7 @@
           <w:b/>
           <w:bCs/>
         </w:rPr>
+        <w:lastRenderedPageBreak/>
         <w:t>Descripción de los subprogramas:</w:t>
       </w:r>
     </w:p>
@@ -856,56 +865,409 @@
         </w:numPr>
       </w:pPr>
       <w:r>
+        <w:t>Asignar las estaciones en el mismo orden.</w:t>
+      </w:r>
+    </w:p>
+    <w:p>
+      <w:pPr>
+        <w:pStyle w:val="Prrafodelista"/>
+        <w:numPr>
+          <w:ilvl w:val="0"/>
+          <w:numId w:val="13"/>
+        </w:numPr>
+      </w:pPr>
+      <w:r>
+        <w:t>Asignar la nueva estación en su posición.</w:t>
+      </w:r>
+    </w:p>
+    <w:p>
+      <w:pPr>
+        <w:pStyle w:val="Prrafodelista"/>
+        <w:numPr>
+          <w:ilvl w:val="0"/>
+          <w:numId w:val="13"/>
+        </w:numPr>
+      </w:pPr>
+      <w:r>
+        <w:t>Modificar los tiempos de las estaciones adyacentes.</w:t>
+      </w:r>
+    </w:p>
+    <w:p>
+      <w:pPr>
+        <w:pStyle w:val="Prrafodelista"/>
+        <w:numPr>
+          <w:ilvl w:val="0"/>
+          <w:numId w:val="13"/>
+        </w:numPr>
+      </w:pPr>
+      <w:r>
+        <w:t>Completar el arreglo.</w:t>
+      </w:r>
+    </w:p>
+    <w:p>
+      <w:pPr>
+        <w:pStyle w:val="Prrafodelista"/>
+        <w:numPr>
+          <w:ilvl w:val="0"/>
+          <w:numId w:val="13"/>
+        </w:numPr>
+      </w:pPr>
+      <w:r>
+        <w:t>Liberar memoria del arreglo anterior si se creó uno nuevo y almacenar el nuevo apuntador al arreglo y a la última posición del mismo.</w:t>
+      </w:r>
+    </w:p>
+    <w:p>
+      <w:pPr>
+        <w:pStyle w:val="Prrafodelista"/>
+        <w:ind w:left="1428"/>
+      </w:pPr>
+    </w:p>
+    <w:p>
+      <w:pPr>
+        <w:pStyle w:val="Prrafodelista"/>
+        <w:numPr>
+          <w:ilvl w:val="0"/>
+          <w:numId w:val="5"/>
+        </w:numPr>
+        <w:ind w:left="1068"/>
+      </w:pPr>
+      <w:r>
+        <w:rPr>
+          <w:b/>
+          <w:bCs/>
+        </w:rPr>
+        <w:t xml:space="preserve">Salida: </w:t>
+      </w:r>
+      <w:r>
+        <w:t>Ninguna (Se modifica el apuntador o el arreglo del atributo directamente)</w:t>
+      </w:r>
+    </w:p>
+    <w:bookmarkEnd w:id="0"/>
+    <w:p>
+      <w:pPr>
+        <w:pStyle w:val="Prrafodelista"/>
+      </w:pPr>
+    </w:p>
+    <w:p>
+      <w:pPr>
+        <w:pStyle w:val="Prrafodelista"/>
+        <w:numPr>
+          <w:ilvl w:val="0"/>
+          <w:numId w:val="6"/>
+        </w:numPr>
+      </w:pPr>
+      <w:r>
+        <w:rPr>
+          <w:b/>
+          <w:bCs/>
+        </w:rPr>
+        <w:t>Eliminar una estación de una línea. No se pueden eliminar estaciones de</w:t>
+      </w:r>
+      <w:r>
+        <w:rPr>
+          <w:b/>
+          <w:bCs/>
+        </w:rPr>
+        <w:t xml:space="preserve"> </w:t>
+      </w:r>
+      <w:r>
+        <w:rPr>
+          <w:b/>
+          <w:bCs/>
+        </w:rPr>
+        <w:t>transferencia.</w:t>
+      </w:r>
+      <w:r>
+        <w:rPr>
+          <w:b/>
+          <w:bCs/>
+        </w:rPr>
+        <w:cr/>
+      </w:r>
+    </w:p>
+    <w:p>
+      <w:pPr>
+        <w:pStyle w:val="Prrafodelista"/>
+        <w:numPr>
+          <w:ilvl w:val="0"/>
+          <w:numId w:val="5"/>
+        </w:numPr>
+        <w:ind w:left="1068"/>
+        <w:rPr>
+          <w:b/>
+          <w:bCs/>
+        </w:rPr>
+      </w:pPr>
+      <w:r>
+        <w:rPr>
+          <w:b/>
+          <w:bCs/>
+        </w:rPr>
+        <w:t xml:space="preserve">Entradas: </w:t>
+      </w:r>
+    </w:p>
+    <w:p>
+      <w:pPr>
+        <w:pStyle w:val="Prrafodelista"/>
+        <w:numPr>
+          <w:ilvl w:val="0"/>
+          <w:numId w:val="14"/>
+        </w:numPr>
+      </w:pPr>
+      <w:r>
+        <w:t>Estación a eliminar (*</w:t>
+      </w:r>
+      <w:proofErr w:type="spellStart"/>
+      <w:r>
+        <w:t>string</w:t>
+      </w:r>
+      <w:proofErr w:type="spellEnd"/>
+      <w:r>
+        <w:t>).</w:t>
+      </w:r>
+    </w:p>
+    <w:p>
+      <w:pPr>
+        <w:pStyle w:val="Prrafodelista"/>
+        <w:numPr>
+          <w:ilvl w:val="0"/>
+          <w:numId w:val="14"/>
+        </w:numPr>
+      </w:pPr>
+      <w:r>
+        <w:t>Tiempo entre las dos estaciones conexas a la que se va a eliminar. (*</w:t>
+      </w:r>
+      <w:proofErr w:type="spellStart"/>
+      <w:r>
+        <w:t>int</w:t>
+      </w:r>
+      <w:proofErr w:type="spellEnd"/>
+      <w:r>
+        <w:t>)</w:t>
+      </w:r>
+    </w:p>
+    <w:p>
+      <w:pPr>
+        <w:pStyle w:val="Prrafodelista"/>
+        <w:ind w:left="1068"/>
+      </w:pPr>
+    </w:p>
+    <w:p>
+      <w:pPr>
+        <w:pStyle w:val="Prrafodelista"/>
+        <w:numPr>
+          <w:ilvl w:val="0"/>
+          <w:numId w:val="5"/>
+        </w:numPr>
+        <w:ind w:left="1068"/>
+        <w:rPr>
+          <w:b/>
+          <w:bCs/>
+        </w:rPr>
+      </w:pPr>
+      <w:r>
+        <w:rPr>
+          <w:b/>
+          <w:bCs/>
+        </w:rPr>
+        <w:t>Procedimiento:</w:t>
+      </w:r>
+    </w:p>
+    <w:p>
+      <w:pPr>
+        <w:pStyle w:val="Prrafodelista"/>
+        <w:numPr>
+          <w:ilvl w:val="0"/>
+          <w:numId w:val="15"/>
+        </w:numPr>
+      </w:pPr>
+      <w:r>
+        <w:t>Recorrer la línea en busca de la estación.</w:t>
+      </w:r>
+    </w:p>
+    <w:p>
+      <w:pPr>
+        <w:pStyle w:val="Prrafodelista"/>
+        <w:numPr>
+          <w:ilvl w:val="0"/>
+          <w:numId w:val="15"/>
+        </w:numPr>
+      </w:pPr>
+      <w:r>
+        <w:t>En la posición de la estación a eliminar se asigna la siguiente y se modifica el tiempo de las respectivas estaciones conexas.</w:t>
+      </w:r>
+    </w:p>
+    <w:p>
+      <w:pPr>
+        <w:pStyle w:val="Prrafodelista"/>
+        <w:numPr>
+          <w:ilvl w:val="0"/>
+          <w:numId w:val="15"/>
+        </w:numPr>
+      </w:pPr>
+      <w:r>
+        <w:t>Completar el arreglo asignando a la estación anterior la siguiente.</w:t>
+      </w:r>
+    </w:p>
+    <w:p>
+      <w:pPr>
+        <w:pStyle w:val="Prrafodelista"/>
+        <w:numPr>
+          <w:ilvl w:val="0"/>
+          <w:numId w:val="15"/>
+        </w:numPr>
+      </w:pPr>
+      <w:r>
+        <w:t>Se ingresa NULL en la última posición.</w:t>
+      </w:r>
+    </w:p>
+    <w:p>
+      <w:pPr>
+        <w:pStyle w:val="Prrafodelista"/>
+        <w:ind w:left="1428"/>
+      </w:pPr>
+    </w:p>
+    <w:p>
+      <w:pPr>
+        <w:pStyle w:val="Prrafodelista"/>
+        <w:numPr>
+          <w:ilvl w:val="0"/>
+          <w:numId w:val="5"/>
+        </w:numPr>
+        <w:ind w:left="1068"/>
+      </w:pPr>
+      <w:r>
+        <w:rPr>
+          <w:b/>
+          <w:bCs/>
+        </w:rPr>
+        <w:t xml:space="preserve">Salida: </w:t>
+      </w:r>
+      <w:r>
+        <w:t>Ninguna (Se modifica el apuntador o el arreglo del atributo directamente)</w:t>
+      </w:r>
+    </w:p>
+    <w:p>
+      <w:pPr>
+        <w:pStyle w:val="Prrafodelista"/>
+      </w:pPr>
+    </w:p>
+    <w:p>
+      <w:pPr>
+        <w:pStyle w:val="Prrafodelista"/>
+      </w:pPr>
+    </w:p>
+    <w:p>
+      <w:pPr>
+        <w:pStyle w:val="Prrafodelista"/>
+        <w:numPr>
+          <w:ilvl w:val="0"/>
+          <w:numId w:val="6"/>
+        </w:numPr>
+        <w:rPr>
+          <w:b/>
+          <w:bCs/>
+        </w:rPr>
+      </w:pPr>
+      <w:r>
+        <w:rPr>
+          <w:b/>
+          <w:bCs/>
+        </w:rPr>
+        <w:t>Saber cuántas líneas tiene una red Metro</w:t>
+      </w:r>
+    </w:p>
+    <w:p>
+      <w:pPr>
+        <w:pStyle w:val="Prrafodelista"/>
+      </w:pPr>
+    </w:p>
+    <w:p>
+      <w:pPr>
+        <w:pStyle w:val="Prrafodelista"/>
+        <w:numPr>
+          <w:ilvl w:val="0"/>
+          <w:numId w:val="5"/>
+        </w:numPr>
+        <w:ind w:left="1068"/>
+        <w:rPr>
+          <w:b/>
+          <w:bCs/>
+        </w:rPr>
+      </w:pPr>
+      <w:r>
+        <w:rPr>
+          <w:b/>
+          <w:bCs/>
+        </w:rPr>
+        <w:t xml:space="preserve">Entradas: </w:t>
+      </w:r>
+      <w:r>
+        <w:t>Ninguna</w:t>
+      </w:r>
+    </w:p>
+    <w:p>
+      <w:pPr>
+        <w:pStyle w:val="Prrafodelista"/>
+        <w:ind w:left="1068"/>
+      </w:pPr>
+    </w:p>
+    <w:p>
+      <w:pPr>
+        <w:pStyle w:val="Prrafodelista"/>
+        <w:numPr>
+          <w:ilvl w:val="0"/>
+          <w:numId w:val="5"/>
+        </w:numPr>
+        <w:ind w:left="1068"/>
+        <w:rPr>
+          <w:b/>
+          <w:bCs/>
+        </w:rPr>
+      </w:pPr>
+      <w:r>
+        <w:rPr>
+          <w:b/>
+          <w:bCs/>
+        </w:rPr>
+        <w:t>Procedimiento:</w:t>
+      </w:r>
+    </w:p>
+    <w:p>
+      <w:pPr>
+        <w:pStyle w:val="Prrafodelista"/>
+        <w:numPr>
+          <w:ilvl w:val="0"/>
+          <w:numId w:val="16"/>
+        </w:numPr>
+      </w:pPr>
+      <w:r>
+        <w:t>Recorrer el arreglo dinámico de líneas.</w:t>
+      </w:r>
+    </w:p>
+    <w:p>
+      <w:pPr>
+        <w:pStyle w:val="Prrafodelista"/>
+        <w:numPr>
+          <w:ilvl w:val="0"/>
+          <w:numId w:val="16"/>
+        </w:numPr>
+      </w:pPr>
+      <w:r>
         <w:lastRenderedPageBreak/>
-        <w:t>Asignar las estaciones en el mismo orden.</w:t>
-      </w:r>
-    </w:p>
-    <w:p>
-      <w:pPr>
-        <w:pStyle w:val="Prrafodelista"/>
-        <w:numPr>
-          <w:ilvl w:val="0"/>
-          <w:numId w:val="13"/>
-        </w:numPr>
-      </w:pPr>
-      <w:r>
-        <w:t>Asignar la nueva estación en su posición.</w:t>
-      </w:r>
-    </w:p>
-    <w:p>
-      <w:pPr>
-        <w:pStyle w:val="Prrafodelista"/>
-        <w:numPr>
-          <w:ilvl w:val="0"/>
-          <w:numId w:val="13"/>
-        </w:numPr>
-      </w:pPr>
-      <w:r>
-        <w:t>Modificar los tiempos de las estaciones adyacentes.</w:t>
-      </w:r>
-    </w:p>
-    <w:p>
-      <w:pPr>
-        <w:pStyle w:val="Prrafodelista"/>
-        <w:numPr>
-          <w:ilvl w:val="0"/>
-          <w:numId w:val="13"/>
-        </w:numPr>
-      </w:pPr>
-      <w:r>
-        <w:t>Completar el arreglo.</w:t>
-      </w:r>
-    </w:p>
-    <w:p>
-      <w:pPr>
-        <w:pStyle w:val="Prrafodelista"/>
-        <w:numPr>
-          <w:ilvl w:val="0"/>
-          <w:numId w:val="13"/>
-        </w:numPr>
-      </w:pPr>
-      <w:r>
-        <w:t>Liberar memoria del arreglo anterior si se creó uno nuevo y almacenar el nuevo apuntador al arreglo y a la última posición del mismo.</w:t>
+        <w:t>Contar las líneas hasta que se encuentre NULL o se llegue a la posición final del arreglo.</w:t>
+      </w:r>
+    </w:p>
+    <w:p>
+      <w:pPr>
+        <w:pStyle w:val="Prrafodelista"/>
+        <w:numPr>
+          <w:ilvl w:val="0"/>
+          <w:numId w:val="16"/>
+        </w:numPr>
+      </w:pPr>
+      <w:r>
+        <w:t>Devolver el contador.</w:t>
       </w:r>
     </w:p>
     <w:p>
@@ -931,13 +1293,29 @@
         <w:t xml:space="preserve">Salida: </w:t>
       </w:r>
       <w:r>
-        <w:t>Ninguna (Se modifica el apuntador o el arreglo del atributo directamente)</w:t>
-      </w:r>
-    </w:p>
-    <w:bookmarkEnd w:id="0"/>
-    <w:p>
-      <w:pPr>
-        <w:pStyle w:val="Prrafodelista"/>
+        <w:t>Contador con la cantidad de líneas (</w:t>
+      </w:r>
+      <w:proofErr w:type="spellStart"/>
+      <w:r>
+        <w:t>int</w:t>
+      </w:r>
+      <w:proofErr w:type="spellEnd"/>
+      <w:r>
+        <w:t>).</w:t>
+      </w:r>
+    </w:p>
+    <w:p>
+      <w:pPr>
+        <w:pStyle w:val="Prrafodelista"/>
+      </w:pPr>
+    </w:p>
+    <w:p>
+      <w:pPr>
+        <w:pStyle w:val="Prrafodelista"/>
+        <w:rPr>
+          <w:b/>
+          <w:bCs/>
+        </w:rPr>
       </w:pPr>
     </w:p>
     <w:p>
@@ -947,35 +1325,23 @@
           <w:ilvl w:val="0"/>
           <w:numId w:val="6"/>
         </w:numPr>
-      </w:pPr>
-      <w:r>
-        <w:rPr>
-          <w:b/>
-          <w:bCs/>
-        </w:rPr>
-        <w:t>Eliminar una estación de una línea. No se pueden eliminar estaciones de</w:t>
-      </w:r>
-      <w:r>
-        <w:rPr>
-          <w:b/>
-          <w:bCs/>
-        </w:rPr>
-        <w:t xml:space="preserve"> </w:t>
-      </w:r>
-      <w:r>
-        <w:rPr>
-          <w:b/>
-          <w:bCs/>
-        </w:rPr>
-        <w:t>transferencia.</w:t>
-      </w:r>
-      <w:r>
-        <w:rPr>
-          <w:b/>
-          <w:bCs/>
-        </w:rPr>
-        <w:cr/>
-      </w:r>
+        <w:rPr>
+          <w:b/>
+          <w:bCs/>
+        </w:rPr>
+      </w:pPr>
+      <w:r>
+        <w:rPr>
+          <w:b/>
+          <w:bCs/>
+        </w:rPr>
+        <w:t>Saber cuántas estaciones tiene una línea dada</w:t>
+      </w:r>
+    </w:p>
+    <w:p>
+      <w:pPr>
+        <w:pStyle w:val="Prrafodelista"/>
+      </w:pPr>
     </w:p>
     <w:p>
       <w:pPr>
@@ -1003,11 +1369,18 @@
         <w:pStyle w:val="Prrafodelista"/>
         <w:numPr>
           <w:ilvl w:val="0"/>
-          <w:numId w:val="14"/>
-        </w:numPr>
-      </w:pPr>
-      <w:r>
-        <w:t>Estación a eliminar (*</w:t>
+          <w:numId w:val="17"/>
+        </w:numPr>
+        <w:rPr>
+          <w:b/>
+          <w:bCs/>
+        </w:rPr>
+      </w:pPr>
+      <w:r>
+        <w:t>Línea a la cual se le quiere contar las estaciones (</w:t>
+      </w:r>
+      <w:r>
+        <w:t>*</w:t>
       </w:r>
       <w:proofErr w:type="spellStart"/>
       <w:r>
@@ -1015,26 +1388,6 @@
       </w:r>
       <w:proofErr w:type="spellEnd"/>
       <w:r>
-        <w:t>).</w:t>
-      </w:r>
-    </w:p>
-    <w:p>
-      <w:pPr>
-        <w:pStyle w:val="Prrafodelista"/>
-        <w:numPr>
-          <w:ilvl w:val="0"/>
-          <w:numId w:val="14"/>
-        </w:numPr>
-      </w:pPr>
-      <w:r>
-        <w:t>Tiempo entre las dos estaciones conexas a la que se va a eliminar. (*</w:t>
-      </w:r>
-      <w:proofErr w:type="spellStart"/>
-      <w:r>
-        <w:t>int</w:t>
-      </w:r>
-      <w:proofErr w:type="spellEnd"/>
-      <w:r>
         <w:t>)</w:t>
       </w:r>
     </w:p>
@@ -1070,355 +1423,10 @@
         <w:pStyle w:val="Prrafodelista"/>
         <w:numPr>
           <w:ilvl w:val="0"/>
-          <w:numId w:val="15"/>
-        </w:numPr>
-      </w:pPr>
-      <w:r>
-        <w:t>Recorrer la línea en busca de la estación.</w:t>
-      </w:r>
-    </w:p>
-    <w:p>
-      <w:pPr>
-        <w:pStyle w:val="Prrafodelista"/>
-        <w:numPr>
-          <w:ilvl w:val="0"/>
-          <w:numId w:val="15"/>
-        </w:numPr>
-      </w:pPr>
-      <w:r>
-        <w:t>En la posición de la estación a eliminar se asigna la siguiente y se modifica el tiempo de las respectivas estaciones conexas.</w:t>
-      </w:r>
-    </w:p>
-    <w:p>
-      <w:pPr>
-        <w:pStyle w:val="Prrafodelista"/>
-        <w:numPr>
-          <w:ilvl w:val="0"/>
-          <w:numId w:val="15"/>
-        </w:numPr>
-      </w:pPr>
-      <w:r>
-        <w:t>Completar el arreglo asignando a la estación anterior la siguiente.</w:t>
-      </w:r>
-    </w:p>
-    <w:p>
-      <w:pPr>
-        <w:pStyle w:val="Prrafodelista"/>
-        <w:numPr>
-          <w:ilvl w:val="0"/>
-          <w:numId w:val="15"/>
-        </w:numPr>
-      </w:pPr>
-      <w:r>
-        <w:t>Se ingresa NULL en la última posición.</w:t>
-      </w:r>
-    </w:p>
-    <w:p>
-      <w:pPr>
-        <w:pStyle w:val="Prrafodelista"/>
-        <w:ind w:left="1428"/>
-      </w:pPr>
-    </w:p>
-    <w:p>
-      <w:pPr>
-        <w:pStyle w:val="Prrafodelista"/>
-        <w:numPr>
-          <w:ilvl w:val="0"/>
-          <w:numId w:val="5"/>
-        </w:numPr>
-        <w:ind w:left="1068"/>
-      </w:pPr>
-      <w:r>
-        <w:rPr>
-          <w:b/>
-          <w:bCs/>
-        </w:rPr>
-        <w:t xml:space="preserve">Salida: </w:t>
-      </w:r>
-      <w:r>
-        <w:t>Ninguna (Se modifica el apuntador o el arreglo del atributo directamente)</w:t>
-      </w:r>
-    </w:p>
-    <w:p>
-      <w:pPr>
-        <w:pStyle w:val="Prrafodelista"/>
-      </w:pPr>
-    </w:p>
-    <w:p>
-      <w:pPr>
-        <w:pStyle w:val="Prrafodelista"/>
-      </w:pPr>
-    </w:p>
-    <w:p>
-      <w:pPr>
-        <w:pStyle w:val="Prrafodelista"/>
-        <w:numPr>
-          <w:ilvl w:val="0"/>
-          <w:numId w:val="6"/>
-        </w:numPr>
-        <w:rPr>
-          <w:b/>
-          <w:bCs/>
-        </w:rPr>
-      </w:pPr>
-      <w:r>
-        <w:rPr>
-          <w:b/>
-          <w:bCs/>
-        </w:rPr>
-        <w:t>Saber cuántas líneas tiene una red Metro</w:t>
-      </w:r>
-    </w:p>
-    <w:p>
-      <w:pPr>
-        <w:pStyle w:val="Prrafodelista"/>
-      </w:pPr>
-    </w:p>
-    <w:p>
-      <w:pPr>
-        <w:pStyle w:val="Prrafodelista"/>
-        <w:numPr>
-          <w:ilvl w:val="0"/>
-          <w:numId w:val="5"/>
-        </w:numPr>
-        <w:ind w:left="1068"/>
-        <w:rPr>
-          <w:b/>
-          <w:bCs/>
-        </w:rPr>
-      </w:pPr>
-      <w:r>
-        <w:rPr>
-          <w:b/>
-          <w:bCs/>
-        </w:rPr>
-        <w:t xml:space="preserve">Entradas: </w:t>
-      </w:r>
-      <w:r>
-        <w:t>Ninguna</w:t>
-      </w:r>
-    </w:p>
-    <w:p>
-      <w:pPr>
-        <w:pStyle w:val="Prrafodelista"/>
-        <w:ind w:left="1068"/>
-      </w:pPr>
-    </w:p>
-    <w:p>
-      <w:pPr>
-        <w:pStyle w:val="Prrafodelista"/>
-        <w:numPr>
-          <w:ilvl w:val="0"/>
-          <w:numId w:val="5"/>
-        </w:numPr>
-        <w:ind w:left="1068"/>
-        <w:rPr>
-          <w:b/>
-          <w:bCs/>
-        </w:rPr>
-      </w:pPr>
-      <w:r>
-        <w:rPr>
-          <w:b/>
-          <w:bCs/>
-        </w:rPr>
-        <w:t>Procedimiento:</w:t>
-      </w:r>
-    </w:p>
-    <w:p>
-      <w:pPr>
-        <w:pStyle w:val="Prrafodelista"/>
-        <w:numPr>
-          <w:ilvl w:val="0"/>
-          <w:numId w:val="16"/>
-        </w:numPr>
-      </w:pPr>
-      <w:r>
-        <w:t>Recorrer el arreglo dinámico de líneas.</w:t>
-      </w:r>
-    </w:p>
-    <w:p>
-      <w:pPr>
-        <w:pStyle w:val="Prrafodelista"/>
-        <w:numPr>
-          <w:ilvl w:val="0"/>
-          <w:numId w:val="16"/>
-        </w:numPr>
-      </w:pPr>
-      <w:r>
-        <w:t>Contar las líneas hasta que se encuentre NULL o se llegue a la posición final del arreglo.</w:t>
-      </w:r>
-    </w:p>
-    <w:p>
-      <w:pPr>
-        <w:pStyle w:val="Prrafodelista"/>
-        <w:numPr>
-          <w:ilvl w:val="0"/>
-          <w:numId w:val="16"/>
-        </w:numPr>
-      </w:pPr>
-      <w:r>
-        <w:t>Devolver el contador.</w:t>
-      </w:r>
-    </w:p>
-    <w:p>
-      <w:pPr>
-        <w:pStyle w:val="Prrafodelista"/>
-        <w:ind w:left="1428"/>
-      </w:pPr>
-    </w:p>
-    <w:p>
-      <w:pPr>
-        <w:pStyle w:val="Prrafodelista"/>
-        <w:numPr>
-          <w:ilvl w:val="0"/>
-          <w:numId w:val="5"/>
-        </w:numPr>
-        <w:ind w:left="1068"/>
-      </w:pPr>
-      <w:r>
-        <w:rPr>
-          <w:b/>
-          <w:bCs/>
-        </w:rPr>
-        <w:t xml:space="preserve">Salida: </w:t>
-      </w:r>
-      <w:r>
-        <w:t>Contador con la cantidad de líneas (</w:t>
-      </w:r>
-      <w:proofErr w:type="spellStart"/>
-      <w:r>
-        <w:t>int</w:t>
-      </w:r>
-      <w:proofErr w:type="spellEnd"/>
-      <w:r>
-        <w:t>).</w:t>
-      </w:r>
-    </w:p>
-    <w:p>
-      <w:pPr>
-        <w:pStyle w:val="Prrafodelista"/>
-      </w:pPr>
-    </w:p>
-    <w:p>
-      <w:pPr>
-        <w:pStyle w:val="Prrafodelista"/>
-        <w:rPr>
-          <w:b/>
-          <w:bCs/>
-        </w:rPr>
-      </w:pPr>
-    </w:p>
-    <w:p>
-      <w:pPr>
-        <w:pStyle w:val="Prrafodelista"/>
-        <w:numPr>
-          <w:ilvl w:val="0"/>
-          <w:numId w:val="6"/>
-        </w:numPr>
-        <w:rPr>
-          <w:b/>
-          <w:bCs/>
-        </w:rPr>
-      </w:pPr>
-      <w:r>
-        <w:rPr>
-          <w:b/>
-          <w:bCs/>
-        </w:rPr>
-        <w:t>Saber cuántas estaciones tiene una línea dada</w:t>
-      </w:r>
-    </w:p>
-    <w:p>
-      <w:pPr>
-        <w:pStyle w:val="Prrafodelista"/>
-      </w:pPr>
-    </w:p>
-    <w:p>
-      <w:pPr>
-        <w:pStyle w:val="Prrafodelista"/>
-        <w:numPr>
-          <w:ilvl w:val="0"/>
-          <w:numId w:val="5"/>
-        </w:numPr>
-        <w:ind w:left="1068"/>
-        <w:rPr>
-          <w:b/>
-          <w:bCs/>
-        </w:rPr>
-      </w:pPr>
-      <w:r>
-        <w:rPr>
-          <w:b/>
-          <w:bCs/>
-        </w:rPr>
-        <w:t xml:space="preserve">Entradas: </w:t>
-      </w:r>
-    </w:p>
-    <w:p>
-      <w:pPr>
-        <w:pStyle w:val="Prrafodelista"/>
-        <w:numPr>
-          <w:ilvl w:val="0"/>
-          <w:numId w:val="17"/>
-        </w:numPr>
-        <w:rPr>
-          <w:b/>
-          <w:bCs/>
-        </w:rPr>
-      </w:pPr>
-      <w:r>
-        <w:t>Línea a la cual se le quiere contar las estaciones (</w:t>
-      </w:r>
-      <w:r>
-        <w:t>*</w:t>
-      </w:r>
-      <w:proofErr w:type="spellStart"/>
-      <w:r>
-        <w:t>string</w:t>
-      </w:r>
-      <w:proofErr w:type="spellEnd"/>
-      <w:r>
-        <w:t>)</w:t>
-      </w:r>
-    </w:p>
-    <w:p>
-      <w:pPr>
-        <w:pStyle w:val="Prrafodelista"/>
-        <w:ind w:left="1068"/>
-      </w:pPr>
-    </w:p>
-    <w:p>
-      <w:pPr>
-        <w:pStyle w:val="Prrafodelista"/>
-        <w:numPr>
-          <w:ilvl w:val="0"/>
-          <w:numId w:val="5"/>
-        </w:numPr>
-        <w:ind w:left="1068"/>
-        <w:rPr>
-          <w:b/>
-          <w:bCs/>
-        </w:rPr>
-      </w:pPr>
-      <w:r>
-        <w:rPr>
-          <w:b/>
-          <w:bCs/>
-        </w:rPr>
-        <w:t>Procedimiento:</w:t>
-      </w:r>
-    </w:p>
-    <w:p>
-      <w:pPr>
-        <w:pStyle w:val="Prrafodelista"/>
-        <w:numPr>
-          <w:ilvl w:val="0"/>
           <w:numId w:val="18"/>
         </w:numPr>
       </w:pPr>
       <w:r>
-        <w:lastRenderedPageBreak/>
         <w:t>Recorrer el arreglo dinámico de líneas en busca de la línea.</w:t>
       </w:r>
     </w:p>
@@ -1914,6 +1922,7 @@
         </w:numPr>
       </w:pPr>
       <w:r>
+        <w:lastRenderedPageBreak/>
         <w:t>Si no hay espacios disponibles en el arreglo, se crea un nuevo arreglo dinámico con n+1 espacios.</w:t>
       </w:r>
     </w:p>
@@ -2543,6 +2552,7 @@
         </w:rPr>
       </w:pPr>
       <w:r>
+        <w:lastRenderedPageBreak/>
         <w:t>Estación de salida (*</w:t>
       </w:r>
       <w:proofErr w:type="spellStart"/>
@@ -2688,7 +2698,6 @@
     <w:p/>
     <w:p>
       <w:r>
-        <w:lastRenderedPageBreak/>
         <w:t xml:space="preserve">Es importante no olvidar que además de estos subprogramas (métodos), </w:t>
       </w:r>
       <w:r>

</xml_diff>

<commit_message>
se hacen cambios al diagrama de clases
</commit_message>
<xml_diff>
--- a/Informe_Parcial2.docx
+++ b/Informe_Parcial2.docx
@@ -592,10 +592,10 @@
       <w:r>
         <w:lastRenderedPageBreak/>
         <w:drawing>
-          <wp:inline distT="0" distB="0" distL="0" distR="0" wp14:anchorId="70E5F9E3" wp14:editId="76D7FABA">
-            <wp:extent cx="6532515" cy="7112000"/>
-            <wp:effectExtent l="0" t="0" r="1905" b="0"/>
-            <wp:docPr id="1245127047" name="Imagen 1" descr="Diagrama&#10;&#10;Descripción generada automáticamente"/>
+          <wp:inline distT="0" distB="0" distL="0" distR="0" wp14:anchorId="416C2763" wp14:editId="79B78CC8">
+            <wp:extent cx="6679601" cy="7378700"/>
+            <wp:effectExtent l="0" t="0" r="6985" b="0"/>
+            <wp:docPr id="637587603" name="Imagen 1" descr="Diagrama&#10;&#10;Descripción generada automáticamente"/>
             <wp:cNvGraphicFramePr>
               <a:graphicFrameLocks xmlns:a="http://schemas.openxmlformats.org/drawingml/2006/main" noChangeAspect="1"/>
             </wp:cNvGraphicFramePr>
@@ -603,7 +603,7 @@
               <a:graphicData uri="http://schemas.openxmlformats.org/drawingml/2006/picture">
                 <pic:pic xmlns:pic="http://schemas.openxmlformats.org/drawingml/2006/picture">
                   <pic:nvPicPr>
-                    <pic:cNvPr id="1245127047" name="Imagen 1" descr="Diagrama&#10;&#10;Descripción generada automáticamente"/>
+                    <pic:cNvPr id="637587603" name="Imagen 1" descr="Diagrama&#10;&#10;Descripción generada automáticamente"/>
                     <pic:cNvPicPr/>
                   </pic:nvPicPr>
                   <pic:blipFill>
@@ -615,7 +615,7 @@
                   <pic:spPr>
                     <a:xfrm>
                       <a:off x="0" y="0"/>
-                      <a:ext cx="6546263" cy="7126967"/>
+                      <a:ext cx="6708527" cy="7410654"/>
                     </a:xfrm>
                     <a:prstGeom prst="rect">
                       <a:avLst/>
@@ -670,165 +670,566 @@
           <w:b/>
           <w:bCs/>
         </w:rPr>
+        <w:t>Descripción de los subprogramas:</w:t>
+      </w:r>
+    </w:p>
+    <w:p>
+      <w:pPr>
+        <w:pStyle w:val="Prrafodelista"/>
+        <w:numPr>
+          <w:ilvl w:val="0"/>
+          <w:numId w:val="6"/>
+        </w:numPr>
+        <w:rPr>
+          <w:b/>
+          <w:bCs/>
+        </w:rPr>
+      </w:pPr>
+      <w:r>
+        <w:rPr>
+          <w:b/>
+          <w:bCs/>
+        </w:rPr>
+        <w:t>Agregar una estación a una línea, en los extremos o en posiciones intermedias</w:t>
+      </w:r>
+    </w:p>
+    <w:p>
+      <w:pPr>
+        <w:pStyle w:val="Prrafodelista"/>
+        <w:rPr>
+          <w:b/>
+          <w:bCs/>
+        </w:rPr>
+      </w:pPr>
+    </w:p>
+    <w:p>
+      <w:pPr>
+        <w:pStyle w:val="Prrafodelista"/>
+        <w:numPr>
+          <w:ilvl w:val="0"/>
+          <w:numId w:val="5"/>
+        </w:numPr>
+        <w:ind w:left="1068"/>
+        <w:rPr>
+          <w:b/>
+          <w:bCs/>
+        </w:rPr>
+      </w:pPr>
+      <w:bookmarkStart w:id="0" w:name="_Hlk165556125"/>
+      <w:r>
+        <w:rPr>
+          <w:b/>
+          <w:bCs/>
+        </w:rPr>
+        <w:t xml:space="preserve">Entradas: </w:t>
+      </w:r>
+    </w:p>
+    <w:p>
+      <w:pPr>
+        <w:pStyle w:val="Prrafodelista"/>
+        <w:numPr>
+          <w:ilvl w:val="0"/>
+          <w:numId w:val="12"/>
+        </w:numPr>
+      </w:pPr>
+      <w:r>
+        <w:t>Nueva estación (*</w:t>
+      </w:r>
+      <w:proofErr w:type="spellStart"/>
+      <w:r>
+        <w:t>string</w:t>
+      </w:r>
+      <w:proofErr w:type="spellEnd"/>
+      <w:r>
+        <w:t>).</w:t>
+      </w:r>
+    </w:p>
+    <w:p>
+      <w:pPr>
+        <w:pStyle w:val="Prrafodelista"/>
+        <w:numPr>
+          <w:ilvl w:val="0"/>
+          <w:numId w:val="12"/>
+        </w:numPr>
+      </w:pPr>
+      <w:r>
+        <w:t>Estación inmediatamente anterior en la línea o extremos (-1 o 1), (*</w:t>
+      </w:r>
+      <w:proofErr w:type="spellStart"/>
+      <w:r>
+        <w:t>string</w:t>
+      </w:r>
+      <w:proofErr w:type="spellEnd"/>
+      <w:r>
+        <w:t>).</w:t>
+      </w:r>
+    </w:p>
+    <w:p>
+      <w:pPr>
+        <w:pStyle w:val="Prrafodelista"/>
+        <w:numPr>
+          <w:ilvl w:val="0"/>
+          <w:numId w:val="12"/>
+        </w:numPr>
+      </w:pPr>
+      <w:r>
+        <w:t>Valor del tiempo para llegar a la estación anterior(*</w:t>
+      </w:r>
+      <w:proofErr w:type="spellStart"/>
+      <w:r>
+        <w:t>int</w:t>
+      </w:r>
+      <w:proofErr w:type="spellEnd"/>
+      <w:r>
+        <w:t>).</w:t>
+      </w:r>
+    </w:p>
+    <w:p>
+      <w:pPr>
+        <w:pStyle w:val="Prrafodelista"/>
+        <w:numPr>
+          <w:ilvl w:val="0"/>
+          <w:numId w:val="12"/>
+        </w:numPr>
+      </w:pPr>
+      <w:r>
+        <w:t>Valor del tiempo para llegar a la estación siguiente(*</w:t>
+      </w:r>
+      <w:proofErr w:type="spellStart"/>
+      <w:r>
+        <w:t>int</w:t>
+      </w:r>
+      <w:proofErr w:type="spellEnd"/>
+      <w:r>
+        <w:t>).</w:t>
+      </w:r>
+    </w:p>
+    <w:p>
+      <w:pPr>
+        <w:pStyle w:val="Prrafodelista"/>
+        <w:ind w:left="1068"/>
+      </w:pPr>
+    </w:p>
+    <w:p>
+      <w:pPr>
+        <w:pStyle w:val="Prrafodelista"/>
+        <w:numPr>
+          <w:ilvl w:val="0"/>
+          <w:numId w:val="5"/>
+        </w:numPr>
+        <w:ind w:left="1068"/>
+        <w:rPr>
+          <w:b/>
+          <w:bCs/>
+        </w:rPr>
+      </w:pPr>
+      <w:r>
+        <w:rPr>
+          <w:b/>
+          <w:bCs/>
+        </w:rPr>
+        <w:t>Procedimiento:</w:t>
+      </w:r>
+    </w:p>
+    <w:p>
+      <w:pPr>
+        <w:pStyle w:val="Prrafodelista"/>
+        <w:numPr>
+          <w:ilvl w:val="0"/>
+          <w:numId w:val="13"/>
+        </w:numPr>
+      </w:pPr>
+      <w:r>
+        <w:t>Contar el número de espacios del array que se encuentran ocupados.</w:t>
+      </w:r>
+    </w:p>
+    <w:p>
+      <w:pPr>
+        <w:pStyle w:val="Prrafodelista"/>
+        <w:numPr>
+          <w:ilvl w:val="0"/>
+          <w:numId w:val="13"/>
+        </w:numPr>
+      </w:pPr>
+      <w:r>
+        <w:t>Si no hay espacios disponibles en el arreglo, se crea un nuevo arreglo dinámico con n+2 espacios.</w:t>
+      </w:r>
+    </w:p>
+    <w:p>
+      <w:pPr>
+        <w:pStyle w:val="Prrafodelista"/>
+        <w:numPr>
+          <w:ilvl w:val="0"/>
+          <w:numId w:val="13"/>
+        </w:numPr>
+      </w:pPr>
+      <w:r>
+        <w:t>Asignar las estaciones en el mismo orden.</w:t>
+      </w:r>
+    </w:p>
+    <w:p>
+      <w:pPr>
+        <w:pStyle w:val="Prrafodelista"/>
+        <w:numPr>
+          <w:ilvl w:val="0"/>
+          <w:numId w:val="13"/>
+        </w:numPr>
+      </w:pPr>
+      <w:r>
+        <w:t>Asignar la nueva estación en su posición.</w:t>
+      </w:r>
+    </w:p>
+    <w:p>
+      <w:pPr>
+        <w:pStyle w:val="Prrafodelista"/>
+        <w:numPr>
+          <w:ilvl w:val="0"/>
+          <w:numId w:val="13"/>
+        </w:numPr>
+      </w:pPr>
+      <w:r>
+        <w:t>Modificar los tiempos de las estaciones adyacentes.</w:t>
+      </w:r>
+    </w:p>
+    <w:p>
+      <w:pPr>
+        <w:pStyle w:val="Prrafodelista"/>
+        <w:numPr>
+          <w:ilvl w:val="0"/>
+          <w:numId w:val="13"/>
+        </w:numPr>
+      </w:pPr>
+      <w:r>
+        <w:t>Completar el arreglo.</w:t>
+      </w:r>
+    </w:p>
+    <w:p>
+      <w:pPr>
+        <w:pStyle w:val="Prrafodelista"/>
+        <w:numPr>
+          <w:ilvl w:val="0"/>
+          <w:numId w:val="13"/>
+        </w:numPr>
+      </w:pPr>
+      <w:r>
+        <w:t>Liberar memoria del arreglo anterior si se creó uno nuevo y almacenar el nuevo apuntador al arreglo y a la última posición del mismo.</w:t>
+      </w:r>
+    </w:p>
+    <w:p>
+      <w:pPr>
+        <w:pStyle w:val="Prrafodelista"/>
+        <w:ind w:left="1428"/>
+      </w:pPr>
+    </w:p>
+    <w:p>
+      <w:pPr>
+        <w:pStyle w:val="Prrafodelista"/>
+        <w:numPr>
+          <w:ilvl w:val="0"/>
+          <w:numId w:val="5"/>
+        </w:numPr>
+        <w:ind w:left="1068"/>
+      </w:pPr>
+      <w:r>
+        <w:rPr>
+          <w:b/>
+          <w:bCs/>
+        </w:rPr>
+        <w:t xml:space="preserve">Salida: </w:t>
+      </w:r>
+      <w:r>
+        <w:t>Ninguna (Se modifica el apuntador o el arreglo del atributo directamente)</w:t>
+      </w:r>
+    </w:p>
+    <w:bookmarkEnd w:id="0"/>
+    <w:p>
+      <w:pPr>
+        <w:pStyle w:val="Prrafodelista"/>
+      </w:pPr>
+    </w:p>
+    <w:p>
+      <w:pPr>
+        <w:pStyle w:val="Prrafodelista"/>
+        <w:numPr>
+          <w:ilvl w:val="0"/>
+          <w:numId w:val="6"/>
+        </w:numPr>
+      </w:pPr>
+      <w:r>
+        <w:rPr>
+          <w:b/>
+          <w:bCs/>
+        </w:rPr>
+        <w:t>Eliminar una estación de una línea. No se pueden eliminar estaciones de</w:t>
+      </w:r>
+      <w:r>
+        <w:rPr>
+          <w:b/>
+          <w:bCs/>
+        </w:rPr>
+        <w:t xml:space="preserve"> </w:t>
+      </w:r>
+      <w:r>
+        <w:rPr>
+          <w:b/>
+          <w:bCs/>
+        </w:rPr>
+        <w:t>transferencia.</w:t>
+      </w:r>
+      <w:r>
+        <w:rPr>
+          <w:b/>
+          <w:bCs/>
+        </w:rPr>
+        <w:cr/>
+      </w:r>
+    </w:p>
+    <w:p>
+      <w:pPr>
+        <w:pStyle w:val="Prrafodelista"/>
+        <w:numPr>
+          <w:ilvl w:val="0"/>
+          <w:numId w:val="5"/>
+        </w:numPr>
+        <w:ind w:left="1068"/>
+        <w:rPr>
+          <w:b/>
+          <w:bCs/>
+        </w:rPr>
+      </w:pPr>
+      <w:r>
+        <w:rPr>
+          <w:b/>
+          <w:bCs/>
+        </w:rPr>
+        <w:t xml:space="preserve">Entradas: </w:t>
+      </w:r>
+    </w:p>
+    <w:p>
+      <w:pPr>
+        <w:pStyle w:val="Prrafodelista"/>
+        <w:numPr>
+          <w:ilvl w:val="0"/>
+          <w:numId w:val="14"/>
+        </w:numPr>
+      </w:pPr>
+      <w:r>
+        <w:t>Estación a eliminar (*</w:t>
+      </w:r>
+      <w:proofErr w:type="spellStart"/>
+      <w:r>
+        <w:t>string</w:t>
+      </w:r>
+      <w:proofErr w:type="spellEnd"/>
+      <w:r>
+        <w:t>).</w:t>
+      </w:r>
+    </w:p>
+    <w:p>
+      <w:pPr>
+        <w:pStyle w:val="Prrafodelista"/>
+        <w:numPr>
+          <w:ilvl w:val="0"/>
+          <w:numId w:val="14"/>
+        </w:numPr>
+      </w:pPr>
+      <w:r>
+        <w:t>Tiempo entre las dos estaciones conexas a la que se va a eliminar. (*</w:t>
+      </w:r>
+      <w:proofErr w:type="spellStart"/>
+      <w:r>
+        <w:t>int</w:t>
+      </w:r>
+      <w:proofErr w:type="spellEnd"/>
+      <w:r>
+        <w:t>)</w:t>
+      </w:r>
+    </w:p>
+    <w:p>
+      <w:pPr>
+        <w:pStyle w:val="Prrafodelista"/>
+        <w:ind w:left="1068"/>
+      </w:pPr>
+    </w:p>
+    <w:p>
+      <w:pPr>
+        <w:pStyle w:val="Prrafodelista"/>
+        <w:numPr>
+          <w:ilvl w:val="0"/>
+          <w:numId w:val="5"/>
+        </w:numPr>
+        <w:ind w:left="1068"/>
+        <w:rPr>
+          <w:b/>
+          <w:bCs/>
+        </w:rPr>
+      </w:pPr>
+      <w:r>
+        <w:rPr>
+          <w:b/>
+          <w:bCs/>
+        </w:rPr>
+        <w:t>Procedimiento:</w:t>
+      </w:r>
+    </w:p>
+    <w:p>
+      <w:pPr>
+        <w:pStyle w:val="Prrafodelista"/>
+        <w:numPr>
+          <w:ilvl w:val="0"/>
+          <w:numId w:val="15"/>
+        </w:numPr>
+      </w:pPr>
+      <w:r>
+        <w:t>Recorrer la línea en busca de la estación.</w:t>
+      </w:r>
+    </w:p>
+    <w:p>
+      <w:pPr>
+        <w:pStyle w:val="Prrafodelista"/>
+        <w:numPr>
+          <w:ilvl w:val="0"/>
+          <w:numId w:val="15"/>
+        </w:numPr>
+      </w:pPr>
+      <w:r>
+        <w:t>En la posición de la estación a eliminar se asigna la siguiente y se modifica el tiempo de las respectivas estaciones conexas.</w:t>
+      </w:r>
+    </w:p>
+    <w:p>
+      <w:pPr>
+        <w:pStyle w:val="Prrafodelista"/>
+        <w:numPr>
+          <w:ilvl w:val="0"/>
+          <w:numId w:val="15"/>
+        </w:numPr>
+      </w:pPr>
+      <w:r>
+        <w:t>Completar el arreglo asignando a la estación anterior la siguiente.</w:t>
+      </w:r>
+    </w:p>
+    <w:p>
+      <w:pPr>
+        <w:pStyle w:val="Prrafodelista"/>
+        <w:numPr>
+          <w:ilvl w:val="0"/>
+          <w:numId w:val="15"/>
+        </w:numPr>
+      </w:pPr>
+      <w:r>
+        <w:t>Se ingresa NULL en la última posición.</w:t>
+      </w:r>
+    </w:p>
+    <w:p>
+      <w:pPr>
+        <w:pStyle w:val="Prrafodelista"/>
+        <w:ind w:left="1428"/>
+      </w:pPr>
+    </w:p>
+    <w:p>
+      <w:pPr>
+        <w:pStyle w:val="Prrafodelista"/>
+        <w:numPr>
+          <w:ilvl w:val="0"/>
+          <w:numId w:val="5"/>
+        </w:numPr>
+        <w:ind w:left="1068"/>
+      </w:pPr>
+      <w:r>
+        <w:rPr>
+          <w:b/>
+          <w:bCs/>
+        </w:rPr>
+        <w:t xml:space="preserve">Salida: </w:t>
+      </w:r>
+      <w:r>
+        <w:t>Ninguna (Se modifica el apuntador o el arreglo del atributo directamente)</w:t>
+      </w:r>
+    </w:p>
+    <w:p>
+      <w:pPr>
+        <w:pStyle w:val="Prrafodelista"/>
+      </w:pPr>
+    </w:p>
+    <w:p>
+      <w:pPr>
+        <w:pStyle w:val="Prrafodelista"/>
+      </w:pPr>
+    </w:p>
+    <w:p>
+      <w:pPr>
+        <w:pStyle w:val="Prrafodelista"/>
+        <w:numPr>
+          <w:ilvl w:val="0"/>
+          <w:numId w:val="6"/>
+        </w:numPr>
+        <w:rPr>
+          <w:b/>
+          <w:bCs/>
+        </w:rPr>
+      </w:pPr>
+      <w:r>
+        <w:rPr>
+          <w:b/>
+          <w:bCs/>
+        </w:rPr>
+        <w:t>Saber cuántas líneas tiene una red Metro</w:t>
+      </w:r>
+    </w:p>
+    <w:p>
+      <w:pPr>
+        <w:pStyle w:val="Prrafodelista"/>
+      </w:pPr>
+    </w:p>
+    <w:p>
+      <w:pPr>
+        <w:pStyle w:val="Prrafodelista"/>
+        <w:numPr>
+          <w:ilvl w:val="0"/>
+          <w:numId w:val="5"/>
+        </w:numPr>
+        <w:ind w:left="1068"/>
+        <w:rPr>
+          <w:b/>
+          <w:bCs/>
+        </w:rPr>
+      </w:pPr>
+      <w:r>
+        <w:rPr>
+          <w:b/>
+          <w:bCs/>
+        </w:rPr>
+        <w:t xml:space="preserve">Entradas: </w:t>
+      </w:r>
+      <w:r>
+        <w:t>Ninguna</w:t>
+      </w:r>
+    </w:p>
+    <w:p>
+      <w:pPr>
+        <w:pStyle w:val="Prrafodelista"/>
+        <w:ind w:left="1068"/>
+      </w:pPr>
+    </w:p>
+    <w:p>
+      <w:pPr>
+        <w:pStyle w:val="Prrafodelista"/>
+        <w:numPr>
+          <w:ilvl w:val="0"/>
+          <w:numId w:val="5"/>
+        </w:numPr>
+        <w:ind w:left="1068"/>
+        <w:rPr>
+          <w:b/>
+          <w:bCs/>
+        </w:rPr>
+      </w:pPr>
+      <w:r>
+        <w:rPr>
+          <w:b/>
+          <w:bCs/>
+        </w:rPr>
         <w:lastRenderedPageBreak/>
-        <w:t>Descripción de los subprogramas:</w:t>
-      </w:r>
-    </w:p>
-    <w:p>
-      <w:pPr>
-        <w:pStyle w:val="Prrafodelista"/>
-        <w:numPr>
-          <w:ilvl w:val="0"/>
-          <w:numId w:val="6"/>
-        </w:numPr>
-        <w:rPr>
-          <w:b/>
-          <w:bCs/>
-        </w:rPr>
-      </w:pPr>
-      <w:r>
-        <w:rPr>
-          <w:b/>
-          <w:bCs/>
-        </w:rPr>
-        <w:t>Agregar una estación a una línea, en los extremos o en posiciones intermedias</w:t>
-      </w:r>
-    </w:p>
-    <w:p>
-      <w:pPr>
-        <w:pStyle w:val="Prrafodelista"/>
-        <w:rPr>
-          <w:b/>
-          <w:bCs/>
-        </w:rPr>
-      </w:pPr>
-    </w:p>
-    <w:p>
-      <w:pPr>
-        <w:pStyle w:val="Prrafodelista"/>
-        <w:numPr>
-          <w:ilvl w:val="0"/>
-          <w:numId w:val="5"/>
-        </w:numPr>
-        <w:ind w:left="1068"/>
-        <w:rPr>
-          <w:b/>
-          <w:bCs/>
-        </w:rPr>
-      </w:pPr>
-      <w:bookmarkStart w:id="0" w:name="_Hlk165556125"/>
-      <w:r>
-        <w:rPr>
-          <w:b/>
-          <w:bCs/>
-        </w:rPr>
-        <w:t xml:space="preserve">Entradas: </w:t>
-      </w:r>
-    </w:p>
-    <w:p>
-      <w:pPr>
-        <w:pStyle w:val="Prrafodelista"/>
-        <w:numPr>
-          <w:ilvl w:val="0"/>
-          <w:numId w:val="12"/>
-        </w:numPr>
-      </w:pPr>
-      <w:r>
-        <w:t>Nueva estación (*</w:t>
-      </w:r>
-      <w:proofErr w:type="spellStart"/>
-      <w:r>
-        <w:t>string</w:t>
-      </w:r>
-      <w:proofErr w:type="spellEnd"/>
-      <w:r>
-        <w:t>).</w:t>
-      </w:r>
-    </w:p>
-    <w:p>
-      <w:pPr>
-        <w:pStyle w:val="Prrafodelista"/>
-        <w:numPr>
-          <w:ilvl w:val="0"/>
-          <w:numId w:val="12"/>
-        </w:numPr>
-      </w:pPr>
-      <w:r>
-        <w:t>Estación inmediatamente anterior en la línea o extremos (-1 o 1), (*</w:t>
-      </w:r>
-      <w:proofErr w:type="spellStart"/>
-      <w:r>
-        <w:t>string</w:t>
-      </w:r>
-      <w:proofErr w:type="spellEnd"/>
-      <w:r>
-        <w:t>).</w:t>
-      </w:r>
-    </w:p>
-    <w:p>
-      <w:pPr>
-        <w:pStyle w:val="Prrafodelista"/>
-        <w:numPr>
-          <w:ilvl w:val="0"/>
-          <w:numId w:val="12"/>
-        </w:numPr>
-      </w:pPr>
-      <w:r>
-        <w:t>Valor del tiempo para llegar a la estación anterior(*</w:t>
-      </w:r>
-      <w:proofErr w:type="spellStart"/>
-      <w:r>
-        <w:t>int</w:t>
-      </w:r>
-      <w:proofErr w:type="spellEnd"/>
-      <w:r>
-        <w:t>).</w:t>
-      </w:r>
-    </w:p>
-    <w:p>
-      <w:pPr>
-        <w:pStyle w:val="Prrafodelista"/>
-        <w:numPr>
-          <w:ilvl w:val="0"/>
-          <w:numId w:val="12"/>
-        </w:numPr>
-      </w:pPr>
-      <w:r>
-        <w:t>Valor del tiempo para llegar a la estación siguiente(*</w:t>
-      </w:r>
-      <w:proofErr w:type="spellStart"/>
-      <w:r>
-        <w:t>int</w:t>
-      </w:r>
-      <w:proofErr w:type="spellEnd"/>
-      <w:r>
-        <w:t>).</w:t>
-      </w:r>
-    </w:p>
-    <w:p>
-      <w:pPr>
-        <w:pStyle w:val="Prrafodelista"/>
-        <w:ind w:left="1068"/>
-      </w:pPr>
-    </w:p>
-    <w:p>
-      <w:pPr>
-        <w:pStyle w:val="Prrafodelista"/>
-        <w:numPr>
-          <w:ilvl w:val="0"/>
-          <w:numId w:val="5"/>
-        </w:numPr>
-        <w:ind w:left="1068"/>
-        <w:rPr>
-          <w:b/>
-          <w:bCs/>
-        </w:rPr>
-      </w:pPr>
-      <w:r>
-        <w:rPr>
-          <w:b/>
-          <w:bCs/>
-        </w:rPr>
         <w:t>Procedimiento:</w:t>
       </w:r>
     </w:p>
@@ -837,407 +1238,6 @@
         <w:pStyle w:val="Prrafodelista"/>
         <w:numPr>
           <w:ilvl w:val="0"/>
-          <w:numId w:val="13"/>
-        </w:numPr>
-      </w:pPr>
-      <w:r>
-        <w:t>Contar el número de espacios del array que se encuentran ocupados.</w:t>
-      </w:r>
-    </w:p>
-    <w:p>
-      <w:pPr>
-        <w:pStyle w:val="Prrafodelista"/>
-        <w:numPr>
-          <w:ilvl w:val="0"/>
-          <w:numId w:val="13"/>
-        </w:numPr>
-      </w:pPr>
-      <w:r>
-        <w:t>Si no hay espacios disponibles en el arreglo, se crea un nuevo arreglo dinámico con n+2 espacios.</w:t>
-      </w:r>
-    </w:p>
-    <w:p>
-      <w:pPr>
-        <w:pStyle w:val="Prrafodelista"/>
-        <w:numPr>
-          <w:ilvl w:val="0"/>
-          <w:numId w:val="13"/>
-        </w:numPr>
-      </w:pPr>
-      <w:r>
-        <w:t>Asignar las estaciones en el mismo orden.</w:t>
-      </w:r>
-    </w:p>
-    <w:p>
-      <w:pPr>
-        <w:pStyle w:val="Prrafodelista"/>
-        <w:numPr>
-          <w:ilvl w:val="0"/>
-          <w:numId w:val="13"/>
-        </w:numPr>
-      </w:pPr>
-      <w:r>
-        <w:t>Asignar la nueva estación en su posición.</w:t>
-      </w:r>
-    </w:p>
-    <w:p>
-      <w:pPr>
-        <w:pStyle w:val="Prrafodelista"/>
-        <w:numPr>
-          <w:ilvl w:val="0"/>
-          <w:numId w:val="13"/>
-        </w:numPr>
-      </w:pPr>
-      <w:r>
-        <w:t>Modificar los tiempos de las estaciones adyacentes.</w:t>
-      </w:r>
-    </w:p>
-    <w:p>
-      <w:pPr>
-        <w:pStyle w:val="Prrafodelista"/>
-        <w:numPr>
-          <w:ilvl w:val="0"/>
-          <w:numId w:val="13"/>
-        </w:numPr>
-      </w:pPr>
-      <w:r>
-        <w:t>Completar el arreglo.</w:t>
-      </w:r>
-    </w:p>
-    <w:p>
-      <w:pPr>
-        <w:pStyle w:val="Prrafodelista"/>
-        <w:numPr>
-          <w:ilvl w:val="0"/>
-          <w:numId w:val="13"/>
-        </w:numPr>
-      </w:pPr>
-      <w:r>
-        <w:t>Liberar memoria del arreglo anterior si se creó uno nuevo y almacenar el nuevo apuntador al arreglo y a la última posición del mismo.</w:t>
-      </w:r>
-    </w:p>
-    <w:p>
-      <w:pPr>
-        <w:pStyle w:val="Prrafodelista"/>
-        <w:ind w:left="1428"/>
-      </w:pPr>
-    </w:p>
-    <w:p>
-      <w:pPr>
-        <w:pStyle w:val="Prrafodelista"/>
-        <w:numPr>
-          <w:ilvl w:val="0"/>
-          <w:numId w:val="5"/>
-        </w:numPr>
-        <w:ind w:left="1068"/>
-      </w:pPr>
-      <w:r>
-        <w:rPr>
-          <w:b/>
-          <w:bCs/>
-        </w:rPr>
-        <w:t xml:space="preserve">Salida: </w:t>
-      </w:r>
-      <w:r>
-        <w:t>Ninguna (Se modifica el apuntador o el arreglo del atributo directamente)</w:t>
-      </w:r>
-    </w:p>
-    <w:bookmarkEnd w:id="0"/>
-    <w:p>
-      <w:pPr>
-        <w:pStyle w:val="Prrafodelista"/>
-      </w:pPr>
-    </w:p>
-    <w:p>
-      <w:pPr>
-        <w:pStyle w:val="Prrafodelista"/>
-        <w:numPr>
-          <w:ilvl w:val="0"/>
-          <w:numId w:val="6"/>
-        </w:numPr>
-      </w:pPr>
-      <w:r>
-        <w:rPr>
-          <w:b/>
-          <w:bCs/>
-        </w:rPr>
-        <w:t>Eliminar una estación de una línea. No se pueden eliminar estaciones de</w:t>
-      </w:r>
-      <w:r>
-        <w:rPr>
-          <w:b/>
-          <w:bCs/>
-        </w:rPr>
-        <w:t xml:space="preserve"> </w:t>
-      </w:r>
-      <w:r>
-        <w:rPr>
-          <w:b/>
-          <w:bCs/>
-        </w:rPr>
-        <w:t>transferencia.</w:t>
-      </w:r>
-      <w:r>
-        <w:rPr>
-          <w:b/>
-          <w:bCs/>
-        </w:rPr>
-        <w:cr/>
-      </w:r>
-    </w:p>
-    <w:p>
-      <w:pPr>
-        <w:pStyle w:val="Prrafodelista"/>
-        <w:numPr>
-          <w:ilvl w:val="0"/>
-          <w:numId w:val="5"/>
-        </w:numPr>
-        <w:ind w:left="1068"/>
-        <w:rPr>
-          <w:b/>
-          <w:bCs/>
-        </w:rPr>
-      </w:pPr>
-      <w:r>
-        <w:rPr>
-          <w:b/>
-          <w:bCs/>
-        </w:rPr>
-        <w:t xml:space="preserve">Entradas: </w:t>
-      </w:r>
-    </w:p>
-    <w:p>
-      <w:pPr>
-        <w:pStyle w:val="Prrafodelista"/>
-        <w:numPr>
-          <w:ilvl w:val="0"/>
-          <w:numId w:val="14"/>
-        </w:numPr>
-      </w:pPr>
-      <w:r>
-        <w:t>Estación a eliminar (*</w:t>
-      </w:r>
-      <w:proofErr w:type="spellStart"/>
-      <w:r>
-        <w:t>string</w:t>
-      </w:r>
-      <w:proofErr w:type="spellEnd"/>
-      <w:r>
-        <w:t>).</w:t>
-      </w:r>
-    </w:p>
-    <w:p>
-      <w:pPr>
-        <w:pStyle w:val="Prrafodelista"/>
-        <w:numPr>
-          <w:ilvl w:val="0"/>
-          <w:numId w:val="14"/>
-        </w:numPr>
-      </w:pPr>
-      <w:r>
-        <w:t>Tiempo entre las dos estaciones conexas a la que se va a eliminar. (*</w:t>
-      </w:r>
-      <w:proofErr w:type="spellStart"/>
-      <w:r>
-        <w:t>int</w:t>
-      </w:r>
-      <w:proofErr w:type="spellEnd"/>
-      <w:r>
-        <w:t>)</w:t>
-      </w:r>
-    </w:p>
-    <w:p>
-      <w:pPr>
-        <w:pStyle w:val="Prrafodelista"/>
-        <w:ind w:left="1068"/>
-      </w:pPr>
-    </w:p>
-    <w:p>
-      <w:pPr>
-        <w:pStyle w:val="Prrafodelista"/>
-        <w:numPr>
-          <w:ilvl w:val="0"/>
-          <w:numId w:val="5"/>
-        </w:numPr>
-        <w:ind w:left="1068"/>
-        <w:rPr>
-          <w:b/>
-          <w:bCs/>
-        </w:rPr>
-      </w:pPr>
-      <w:r>
-        <w:rPr>
-          <w:b/>
-          <w:bCs/>
-        </w:rPr>
-        <w:t>Procedimiento:</w:t>
-      </w:r>
-    </w:p>
-    <w:p>
-      <w:pPr>
-        <w:pStyle w:val="Prrafodelista"/>
-        <w:numPr>
-          <w:ilvl w:val="0"/>
-          <w:numId w:val="15"/>
-        </w:numPr>
-      </w:pPr>
-      <w:r>
-        <w:t>Recorrer la línea en busca de la estación.</w:t>
-      </w:r>
-    </w:p>
-    <w:p>
-      <w:pPr>
-        <w:pStyle w:val="Prrafodelista"/>
-        <w:numPr>
-          <w:ilvl w:val="0"/>
-          <w:numId w:val="15"/>
-        </w:numPr>
-      </w:pPr>
-      <w:r>
-        <w:t>En la posición de la estación a eliminar se asigna la siguiente y se modifica el tiempo de las respectivas estaciones conexas.</w:t>
-      </w:r>
-    </w:p>
-    <w:p>
-      <w:pPr>
-        <w:pStyle w:val="Prrafodelista"/>
-        <w:numPr>
-          <w:ilvl w:val="0"/>
-          <w:numId w:val="15"/>
-        </w:numPr>
-      </w:pPr>
-      <w:r>
-        <w:t>Completar el arreglo asignando a la estación anterior la siguiente.</w:t>
-      </w:r>
-    </w:p>
-    <w:p>
-      <w:pPr>
-        <w:pStyle w:val="Prrafodelista"/>
-        <w:numPr>
-          <w:ilvl w:val="0"/>
-          <w:numId w:val="15"/>
-        </w:numPr>
-      </w:pPr>
-      <w:r>
-        <w:t>Se ingresa NULL en la última posición.</w:t>
-      </w:r>
-    </w:p>
-    <w:p>
-      <w:pPr>
-        <w:pStyle w:val="Prrafodelista"/>
-        <w:ind w:left="1428"/>
-      </w:pPr>
-    </w:p>
-    <w:p>
-      <w:pPr>
-        <w:pStyle w:val="Prrafodelista"/>
-        <w:numPr>
-          <w:ilvl w:val="0"/>
-          <w:numId w:val="5"/>
-        </w:numPr>
-        <w:ind w:left="1068"/>
-      </w:pPr>
-      <w:r>
-        <w:rPr>
-          <w:b/>
-          <w:bCs/>
-        </w:rPr>
-        <w:t xml:space="preserve">Salida: </w:t>
-      </w:r>
-      <w:r>
-        <w:t>Ninguna (Se modifica el apuntador o el arreglo del atributo directamente)</w:t>
-      </w:r>
-    </w:p>
-    <w:p>
-      <w:pPr>
-        <w:pStyle w:val="Prrafodelista"/>
-      </w:pPr>
-    </w:p>
-    <w:p>
-      <w:pPr>
-        <w:pStyle w:val="Prrafodelista"/>
-      </w:pPr>
-    </w:p>
-    <w:p>
-      <w:pPr>
-        <w:pStyle w:val="Prrafodelista"/>
-        <w:numPr>
-          <w:ilvl w:val="0"/>
-          <w:numId w:val="6"/>
-        </w:numPr>
-        <w:rPr>
-          <w:b/>
-          <w:bCs/>
-        </w:rPr>
-      </w:pPr>
-      <w:r>
-        <w:rPr>
-          <w:b/>
-          <w:bCs/>
-        </w:rPr>
-        <w:t>Saber cuántas líneas tiene una red Metro</w:t>
-      </w:r>
-    </w:p>
-    <w:p>
-      <w:pPr>
-        <w:pStyle w:val="Prrafodelista"/>
-      </w:pPr>
-    </w:p>
-    <w:p>
-      <w:pPr>
-        <w:pStyle w:val="Prrafodelista"/>
-        <w:numPr>
-          <w:ilvl w:val="0"/>
-          <w:numId w:val="5"/>
-        </w:numPr>
-        <w:ind w:left="1068"/>
-        <w:rPr>
-          <w:b/>
-          <w:bCs/>
-        </w:rPr>
-      </w:pPr>
-      <w:r>
-        <w:rPr>
-          <w:b/>
-          <w:bCs/>
-        </w:rPr>
-        <w:t xml:space="preserve">Entradas: </w:t>
-      </w:r>
-      <w:r>
-        <w:t>Ninguna</w:t>
-      </w:r>
-    </w:p>
-    <w:p>
-      <w:pPr>
-        <w:pStyle w:val="Prrafodelista"/>
-        <w:ind w:left="1068"/>
-      </w:pPr>
-    </w:p>
-    <w:p>
-      <w:pPr>
-        <w:pStyle w:val="Prrafodelista"/>
-        <w:numPr>
-          <w:ilvl w:val="0"/>
-          <w:numId w:val="5"/>
-        </w:numPr>
-        <w:ind w:left="1068"/>
-        <w:rPr>
-          <w:b/>
-          <w:bCs/>
-        </w:rPr>
-      </w:pPr>
-      <w:r>
-        <w:rPr>
-          <w:b/>
-          <w:bCs/>
-        </w:rPr>
-        <w:t>Procedimiento:</w:t>
-      </w:r>
-    </w:p>
-    <w:p>
-      <w:pPr>
-        <w:pStyle w:val="Prrafodelista"/>
-        <w:numPr>
-          <w:ilvl w:val="0"/>
           <w:numId w:val="16"/>
         </w:numPr>
       </w:pPr>
@@ -1254,7 +1254,6 @@
         </w:numPr>
       </w:pPr>
       <w:r>
-        <w:lastRenderedPageBreak/>
         <w:t>Contar las líneas hasta que se encuentre NULL o se llegue a la posición final del arreglo.</w:t>
       </w:r>
     </w:p>
@@ -1910,6 +1909,7 @@
         </w:numPr>
       </w:pPr>
       <w:r>
+        <w:lastRenderedPageBreak/>
         <w:t>Contar el número de espacios del array de líneas que se encuentran ocupados.</w:t>
       </w:r>
     </w:p>
@@ -1922,7 +1922,6 @@
         </w:numPr>
       </w:pPr>
       <w:r>
-        <w:lastRenderedPageBreak/>
         <w:t>Si no hay espacios disponibles en el arreglo, se crea un nuevo arreglo dinámico con n+1 espacios.</w:t>
       </w:r>
     </w:p>
@@ -2536,6 +2535,7 @@
           <w:b/>
           <w:bCs/>
         </w:rPr>
+        <w:lastRenderedPageBreak/>
         <w:t xml:space="preserve">Entradas: </w:t>
       </w:r>
     </w:p>
@@ -2552,7 +2552,6 @@
         </w:rPr>
       </w:pPr>
       <w:r>
-        <w:lastRenderedPageBreak/>
         <w:t>Estación de salida (*</w:t>
       </w:r>
       <w:proofErr w:type="spellStart"/>

</xml_diff>

<commit_message>
Se añade la seccion Deteccion de problemas
</commit_message>
<xml_diff>
--- a/Informe_Parcial2.docx
+++ b/Informe_Parcial2.docx
@@ -509,15 +509,7 @@
     </w:p>
     <w:p>
       <w:r>
-        <w:t xml:space="preserve">Por otro </w:t>
-      </w:r>
-      <w:proofErr w:type="gramStart"/>
-      <w:r>
-        <w:t>lado</w:t>
-      </w:r>
-      <w:proofErr w:type="gramEnd"/>
-      <w:r>
-        <w:t xml:space="preserve"> se considera el uso de apuntadores como argumentos de los métodos y memoria dinámica para el almacenamiento de los arreglos de las líneas y las estaciones, con el fin de cumplir con el criterio de eficiencia.</w:t>
+        <w:t>Por otro lado se considera el uso de apuntadores como argumentos de los métodos y memoria dinámica para el almacenamiento de los arreglos de las líneas y las estaciones, con el fin de cumplir con el criterio de eficiencia.</w:t>
       </w:r>
     </w:p>
     <w:p/>
@@ -566,23 +558,7 @@
         <w:ind w:left="360"/>
       </w:pPr>
       <w:r>
-        <w:t xml:space="preserve">Para la solución se prevé la codificación de tres clases: Red, </w:t>
-      </w:r>
-      <w:proofErr w:type="spellStart"/>
-      <w:r>
-        <w:t>Linea</w:t>
-      </w:r>
-      <w:proofErr w:type="spellEnd"/>
-      <w:r>
-        <w:t xml:space="preserve"> y Estación, además del reúso de la clase </w:t>
-      </w:r>
-      <w:proofErr w:type="spellStart"/>
-      <w:r>
-        <w:t>string</w:t>
-      </w:r>
-      <w:proofErr w:type="spellEnd"/>
-      <w:r>
-        <w:t xml:space="preserve"> para almacenar los nombres de cada uno de los objetos de cada clase:</w:t>
+        <w:t>Para la solución se prevé la codificación de tres clases: Red, Linea y Estación, además del reúso de la clase string para almacenar los nombres de cada uno de los objetos de cada clase:</w:t>
       </w:r>
     </w:p>
     <w:p>
@@ -591,6 +567,9 @@
         <w:jc w:val="center"/>
       </w:pPr>
       <w:r>
+        <w:rPr>
+          <w:noProof/>
+        </w:rPr>
         <w:lastRenderedPageBreak/>
         <w:drawing>
           <wp:inline distT="0" distB="0" distL="0" distR="0" wp14:anchorId="5E1F97F1" wp14:editId="037FA281">
@@ -725,15 +704,7 @@
         </w:numPr>
       </w:pPr>
       <w:r>
-        <w:t>Nueva estación (*</w:t>
-      </w:r>
-      <w:proofErr w:type="spellStart"/>
-      <w:r>
-        <w:t>string</w:t>
-      </w:r>
-      <w:proofErr w:type="spellEnd"/>
-      <w:r>
-        <w:t>).</w:t>
+        <w:t>Nueva estación (*string).</w:t>
       </w:r>
     </w:p>
     <w:p>
@@ -745,15 +716,7 @@
         </w:numPr>
       </w:pPr>
       <w:r>
-        <w:t>Estación inmediatamente anterior en la línea o extremos (-1 o 1), (*</w:t>
-      </w:r>
-      <w:proofErr w:type="spellStart"/>
-      <w:r>
-        <w:t>string</w:t>
-      </w:r>
-      <w:proofErr w:type="spellEnd"/>
-      <w:r>
-        <w:t>).</w:t>
+        <w:t>Estación inmediatamente anterior en la línea o extremos (-1 o 1), (*string).</w:t>
       </w:r>
     </w:p>
     <w:p>
@@ -765,15 +728,7 @@
         </w:numPr>
       </w:pPr>
       <w:r>
-        <w:t>Valor del tiempo para llegar a la estación anterior(*</w:t>
-      </w:r>
-      <w:proofErr w:type="spellStart"/>
-      <w:r>
-        <w:t>int</w:t>
-      </w:r>
-      <w:proofErr w:type="spellEnd"/>
-      <w:r>
-        <w:t>).</w:t>
+        <w:t>Valor del tiempo para llegar a la estación anterior(*int).</w:t>
       </w:r>
     </w:p>
     <w:p>
@@ -785,15 +740,7 @@
         </w:numPr>
       </w:pPr>
       <w:r>
-        <w:t>Valor del tiempo para llegar a la estación siguiente(*</w:t>
-      </w:r>
-      <w:proofErr w:type="spellStart"/>
-      <w:r>
-        <w:t>int</w:t>
-      </w:r>
-      <w:proofErr w:type="spellEnd"/>
-      <w:r>
-        <w:t>).</w:t>
+        <w:t>Valor del tiempo para llegar a la estación siguiente(*int).</w:t>
       </w:r>
     </w:p>
     <w:p>
@@ -1007,15 +954,7 @@
         </w:numPr>
       </w:pPr>
       <w:r>
-        <w:t>Estación a eliminar (*</w:t>
-      </w:r>
-      <w:proofErr w:type="spellStart"/>
-      <w:r>
-        <w:t>string</w:t>
-      </w:r>
-      <w:proofErr w:type="spellEnd"/>
-      <w:r>
-        <w:t>).</w:t>
+        <w:t>Estación a eliminar (*string).</w:t>
       </w:r>
     </w:p>
     <w:p>
@@ -1027,15 +966,7 @@
         </w:numPr>
       </w:pPr>
       <w:r>
-        <w:t>Tiempo entre las dos estaciones conexas a la que se va a eliminar. (*</w:t>
-      </w:r>
-      <w:proofErr w:type="spellStart"/>
-      <w:r>
-        <w:t>int</w:t>
-      </w:r>
-      <w:proofErr w:type="spellEnd"/>
-      <w:r>
-        <w:t>)</w:t>
+        <w:t>Tiempo entre las dos estaciones conexas a la que se va a eliminar. (*int)</w:t>
       </w:r>
     </w:p>
     <w:p>
@@ -1284,15 +1215,7 @@
         <w:t xml:space="preserve">Salida: </w:t>
       </w:r>
       <w:r>
-        <w:t>Contador con la cantidad de líneas (</w:t>
-      </w:r>
-      <w:proofErr w:type="spellStart"/>
-      <w:r>
-        <w:t>int</w:t>
-      </w:r>
-      <w:proofErr w:type="spellEnd"/>
-      <w:r>
-        <w:t>).</w:t>
+        <w:t>Contador con la cantidad de líneas (int).</w:t>
       </w:r>
     </w:p>
     <w:p>
@@ -1373,13 +1296,8 @@
       <w:r>
         <w:t>*</w:t>
       </w:r>
-      <w:proofErr w:type="spellStart"/>
-      <w:r>
-        <w:t>string</w:t>
-      </w:r>
-      <w:proofErr w:type="spellEnd"/>
-      <w:r>
-        <w:t>)</w:t>
+      <w:r>
+        <w:t>string)</w:t>
       </w:r>
     </w:p>
     <w:p>
@@ -1487,15 +1405,7 @@
         <w:t xml:space="preserve">Salida: </w:t>
       </w:r>
       <w:r>
-        <w:t>Contador con la cantidad de estaciones (</w:t>
-      </w:r>
-      <w:proofErr w:type="spellStart"/>
-      <w:r>
-        <w:t>int</w:t>
-      </w:r>
-      <w:proofErr w:type="spellEnd"/>
-      <w:r>
-        <w:t>).</w:t>
+        <w:t>Contador con la cantidad de estaciones (int).</w:t>
       </w:r>
     </w:p>
     <w:p>
@@ -1587,15 +1497,7 @@
         </w:rPr>
       </w:pPr>
       <w:r>
-        <w:t>Estación que se quiere buscar (*</w:t>
-      </w:r>
-      <w:proofErr w:type="spellStart"/>
-      <w:r>
-        <w:t>string</w:t>
-      </w:r>
-      <w:proofErr w:type="spellEnd"/>
-      <w:r>
-        <w:t>)</w:t>
+        <w:t>Estación que se quiere buscar (*string)</w:t>
       </w:r>
     </w:p>
     <w:p>
@@ -1611,15 +1513,7 @@
         </w:rPr>
       </w:pPr>
       <w:r>
-        <w:t>Línea en la que se pretende hallar la estación (*</w:t>
-      </w:r>
-      <w:proofErr w:type="spellStart"/>
-      <w:r>
-        <w:t>string</w:t>
-      </w:r>
-      <w:proofErr w:type="spellEnd"/>
-      <w:r>
-        <w:t xml:space="preserve">). </w:t>
+        <w:t xml:space="preserve">Línea en la que se pretende hallar la estación (*string). </w:t>
       </w:r>
     </w:p>
     <w:p>
@@ -1696,15 +1590,7 @@
         <w:t xml:space="preserve">Salida: </w:t>
       </w:r>
       <w:r>
-        <w:t>Se devuelve la pertenencia o no de la estación a la línea (</w:t>
-      </w:r>
-      <w:proofErr w:type="spellStart"/>
-      <w:r>
-        <w:t>bool</w:t>
-      </w:r>
-      <w:proofErr w:type="spellEnd"/>
-      <w:r>
-        <w:t>).</w:t>
+        <w:t>Se devuelve la pertenencia o no de la estación a la línea (bool).</w:t>
       </w:r>
     </w:p>
     <w:p>
@@ -1823,15 +1709,7 @@
         </w:numPr>
       </w:pPr>
       <w:r>
-        <w:t>Nombre de la nueva línea (*</w:t>
-      </w:r>
-      <w:proofErr w:type="spellStart"/>
-      <w:r>
-        <w:t>string</w:t>
-      </w:r>
-      <w:proofErr w:type="spellEnd"/>
-      <w:r>
-        <w:t>).</w:t>
+        <w:t>Nombre de la nueva línea (*string).</w:t>
       </w:r>
     </w:p>
     <w:p>
@@ -1843,15 +1721,7 @@
         </w:numPr>
       </w:pPr>
       <w:r>
-        <w:t>Estación de transferencia (*</w:t>
-      </w:r>
-      <w:proofErr w:type="spellStart"/>
-      <w:r>
-        <w:t>string</w:t>
-      </w:r>
-      <w:proofErr w:type="spellEnd"/>
-      <w:r>
-        <w:t>).</w:t>
+        <w:t>Estación de transferencia (*string).</w:t>
       </w:r>
     </w:p>
     <w:p>
@@ -2108,15 +1978,7 @@
         </w:numPr>
       </w:pPr>
       <w:r>
-        <w:t>Nombre de la línea a eliminar (*</w:t>
-      </w:r>
-      <w:proofErr w:type="spellStart"/>
-      <w:r>
-        <w:t>string</w:t>
-      </w:r>
-      <w:proofErr w:type="spellEnd"/>
-      <w:r>
-        <w:t>).</w:t>
+        <w:t>Nombre de la línea a eliminar (*string).</w:t>
       </w:r>
     </w:p>
     <w:p>
@@ -2418,15 +2280,7 @@
         <w:t xml:space="preserve">Salida: </w:t>
       </w:r>
       <w:r>
-        <w:t>Cantidad de estaciones (</w:t>
-      </w:r>
-      <w:proofErr w:type="spellStart"/>
-      <w:r>
-        <w:t>int</w:t>
-      </w:r>
-      <w:proofErr w:type="spellEnd"/>
-      <w:r>
-        <w:t>)</w:t>
+        <w:t>Cantidad de estaciones (int)</w:t>
       </w:r>
     </w:p>
     <w:bookmarkEnd w:id="1"/>
@@ -2543,15 +2397,7 @@
         </w:rPr>
       </w:pPr>
       <w:r>
-        <w:t>Estación de salida (*</w:t>
-      </w:r>
-      <w:proofErr w:type="spellStart"/>
-      <w:r>
-        <w:t>string</w:t>
-      </w:r>
-      <w:proofErr w:type="spellEnd"/>
-      <w:r>
-        <w:t>)</w:t>
+        <w:t>Estación de salida (*string)</w:t>
       </w:r>
     </w:p>
     <w:p>
@@ -2567,15 +2413,7 @@
         </w:rPr>
       </w:pPr>
       <w:r>
-        <w:t>Estación de destino (*</w:t>
-      </w:r>
-      <w:proofErr w:type="spellStart"/>
-      <w:r>
-        <w:t>string</w:t>
-      </w:r>
-      <w:proofErr w:type="spellEnd"/>
-      <w:r>
-        <w:t>)</w:t>
+        <w:t>Estación de destino (*string)</w:t>
       </w:r>
     </w:p>
     <w:p>
@@ -2692,20 +2530,36 @@
         <w:t xml:space="preserve">Es importante no olvidar que además de estos subprogramas (métodos), </w:t>
       </w:r>
       <w:r>
-        <w:t xml:space="preserve">existen </w:t>
-      </w:r>
-      <w:proofErr w:type="gramStart"/>
-      <w:r>
-        <w:t>los .</w:t>
-      </w:r>
-      <w:proofErr w:type="spellStart"/>
-      <w:r>
-        <w:t>get</w:t>
-      </w:r>
-      <w:proofErr w:type="spellEnd"/>
-      <w:proofErr w:type="gramEnd"/>
-      <w:r>
-        <w:t>, los .set, los constructores, destructores, y el menú de interacción.</w:t>
+        <w:t>existen los .get, los .set, los constructores, destructores, y el menú de interacción.</w:t>
+      </w:r>
+    </w:p>
+    <w:p/>
+    <w:p>
+      <w:pPr>
+        <w:rPr>
+          <w:b/>
+          <w:bCs/>
+        </w:rPr>
+      </w:pPr>
+    </w:p>
+    <w:p>
+      <w:pPr>
+        <w:rPr>
+          <w:b/>
+          <w:bCs/>
+        </w:rPr>
+      </w:pPr>
+      <w:r>
+        <w:rPr>
+          <w:b/>
+          <w:bCs/>
+        </w:rPr>
+        <w:t>Detección de Problemas en el desarrollo</w:t>
+      </w:r>
+    </w:p>
+    <w:p>
+      <w:r>
+        <w:t>Al iterar sobre el arreglo con los punteros no podíamos identificar si el espacio de la estación estaba vacío o si había una estación, ya que cuando apuntábamos a nullptr no funcionaba la comparación con nuestra clase creada, es por esta razón que se opto por crear un atributo llamado Vacio, el cual nos ayuda a identificar cuando el espacio esta vacio o cuando esta ocupado.</w:t>
       </w:r>
     </w:p>
     <w:sectPr>

</xml_diff>